<commit_message>
Fill in GDD content for player controller
</commit_message>
<xml_diff>
--- a/GDD.docx
+++ b/GDD.docx
@@ -3,22 +3,1685 @@
 <w:document xmlns:wpc="http://schemas.microsoft.com/office/word/2010/wordprocessingCanvas" xmlns:cx="http://schemas.microsoft.com/office/drawing/2014/chartex" xmlns:cx1="http://schemas.microsoft.com/office/drawing/2015/9/8/chartex" xmlns:cx2="http://schemas.microsoft.com/office/drawing/2015/10/21/chartex" xmlns:cx3="http://schemas.microsoft.com/office/drawing/2016/5/9/chartex" xmlns:cx4="http://schemas.microsoft.com/office/drawing/2016/5/10/chartex" xmlns:cx5="http://schemas.microsoft.com/office/drawing/2016/5/11/chartex" xmlns:cx6="http://schemas.microsoft.com/office/drawing/2016/5/12/chartex" xmlns:cx7="http://schemas.microsoft.com/office/drawing/2016/5/13/chartex" xmlns:cx8="http://schemas.microsoft.com/office/drawing/2016/5/14/chartex" xmlns:mc="http://schemas.openxmlformats.org/markup-compatibility/2006" xmlns:aink="http://schemas.microsoft.com/office/drawing/2016/ink" xmlns:am3d="http://schemas.microsoft.com/office/drawing/2017/model3d" xmlns:o="urn:schemas-microsoft-com:office:office" xmlns:r="http://schemas.openxmlformats.org/officeDocument/2006/relationships" xmlns:m="http://schemas.openxmlformats.org/officeDocument/2006/math" xmlns:v="urn:schemas-microsoft-com:vml" xmlns:wp14="http://schemas.microsoft.com/office/word/2010/wordprocessingDrawing" xmlns:wp="http://schemas.openxmlformats.org/drawingml/2006/wordprocessingDrawing" xmlns:w10="urn:schemas-microsoft-com:office:word" xmlns:w="http://schemas.openxmlformats.org/wordprocessingml/2006/main" xmlns:w14="http://schemas.microsoft.com/office/word/2010/wordml" xmlns:w15="http://schemas.microsoft.com/office/word/2012/wordml" xmlns:w16cex="http://schemas.microsoft.com/office/word/2018/wordml/cex" xmlns:w16cid="http://schemas.microsoft.com/office/word/2016/wordml/cid" xmlns:w16="http://schemas.microsoft.com/office/word/2018/wordml" xmlns:w16se="http://schemas.microsoft.com/office/word/2015/wordml/symex" xmlns:wpg="http://schemas.microsoft.com/office/word/2010/wordprocessingGroup" xmlns:wpi="http://schemas.microsoft.com/office/word/2010/wordprocessingInk" xmlns:wne="http://schemas.microsoft.com/office/word/2006/wordml" xmlns:wps="http://schemas.microsoft.com/office/word/2010/wordprocessingShape" mc:Ignorable="w14 w15 w16se w16cid w16 w16cex wp14">
   <w:background w:color="FFFFFF"/>
   <w:body>
+    <w:sdt>
+      <w:sdtPr>
+        <w:id w:val="27855829"/>
+        <w:docPartObj>
+          <w:docPartGallery w:val="Table of Contents"/>
+          <w:docPartUnique/>
+        </w:docPartObj>
+      </w:sdtPr>
+      <w:sdtEndPr>
+        <w:rPr>
+          <w:rFonts w:ascii="Arial" w:eastAsia="Arial" w:hAnsi="Arial" w:cs="Arial"/>
+          <w:b/>
+          <w:bCs/>
+          <w:noProof/>
+          <w:color w:val="auto"/>
+          <w:sz w:val="22"/>
+          <w:szCs w:val="22"/>
+          <w:lang w:val="en" w:eastAsia="en-CA"/>
+        </w:rPr>
+      </w:sdtEndPr>
+      <w:sdtContent>
+        <w:p>
+          <w:pPr>
+            <w:pStyle w:val="TOCHeading"/>
+          </w:pPr>
+          <w:r>
+            <w:t xml:space="preserve"> </w:t>
+          </w:r>
+          <w:r>
+            <w:t>Table of Contents</w:t>
+          </w:r>
+        </w:p>
+        <w:p>
+          <w:pPr>
+            <w:pStyle w:val="TOC1"/>
+            <w:tabs>
+              <w:tab w:val="right" w:leader="dot" w:pos="9350"/>
+            </w:tabs>
+            <w:rPr>
+              <w:rFonts w:cstheme="minorBidi"/>
+              <w:noProof/>
+              <w:lang w:val="en-CA" w:eastAsia="en-CA"/>
+            </w:rPr>
+          </w:pPr>
+          <w:r>
+            <w:fldChar w:fldCharType="begin"/>
+          </w:r>
+          <w:r>
+            <w:instrText xml:space="preserve"> TOC \o "1-3" \h \z \u </w:instrText>
+          </w:r>
+          <w:r>
+            <w:fldChar w:fldCharType="separate"/>
+          </w:r>
+          <w:hyperlink w:anchor="_Toc63612659" w:history="1">
+            <w:r>
+              <w:rPr>
+                <w:rStyle w:val="Hyperlink"/>
+                <w:noProof/>
+              </w:rPr>
+              <w:t>Key</w:t>
+            </w:r>
+            <w:r>
+              <w:rPr>
+                <w:noProof/>
+                <w:webHidden/>
+              </w:rPr>
+              <w:tab/>
+            </w:r>
+            <w:r>
+              <w:rPr>
+                <w:noProof/>
+                <w:webHidden/>
+              </w:rPr>
+              <w:fldChar w:fldCharType="begin"/>
+            </w:r>
+            <w:r>
+              <w:rPr>
+                <w:noProof/>
+                <w:webHidden/>
+              </w:rPr>
+              <w:instrText xml:space="preserve"> PAGEREF _Toc63612659 \h </w:instrText>
+            </w:r>
+            <w:r>
+              <w:rPr>
+                <w:noProof/>
+                <w:webHidden/>
+              </w:rPr>
+            </w:r>
+            <w:r>
+              <w:rPr>
+                <w:noProof/>
+                <w:webHidden/>
+              </w:rPr>
+              <w:fldChar w:fldCharType="separate"/>
+            </w:r>
+            <w:r>
+              <w:rPr>
+                <w:noProof/>
+                <w:webHidden/>
+              </w:rPr>
+              <w:t>2</w:t>
+            </w:r>
+            <w:r>
+              <w:rPr>
+                <w:noProof/>
+                <w:webHidden/>
+              </w:rPr>
+              <w:fldChar w:fldCharType="end"/>
+            </w:r>
+          </w:hyperlink>
+        </w:p>
+        <w:p>
+          <w:pPr>
+            <w:pStyle w:val="TOC3"/>
+            <w:tabs>
+              <w:tab w:val="right" w:leader="dot" w:pos="9350"/>
+            </w:tabs>
+            <w:rPr>
+              <w:rFonts w:cstheme="minorBidi"/>
+              <w:noProof/>
+              <w:lang w:val="en-CA" w:eastAsia="en-CA"/>
+            </w:rPr>
+          </w:pPr>
+          <w:hyperlink w:anchor="_Toc63612660" w:history="1">
+            <w:r>
+              <w:rPr>
+                <w:rStyle w:val="Hyperlink"/>
+                <w:noProof/>
+              </w:rPr>
+              <w:t>Departments</w:t>
+            </w:r>
+            <w:r>
+              <w:rPr>
+                <w:noProof/>
+                <w:webHidden/>
+              </w:rPr>
+              <w:tab/>
+            </w:r>
+            <w:r>
+              <w:rPr>
+                <w:noProof/>
+                <w:webHidden/>
+              </w:rPr>
+              <w:fldChar w:fldCharType="begin"/>
+            </w:r>
+            <w:r>
+              <w:rPr>
+                <w:noProof/>
+                <w:webHidden/>
+              </w:rPr>
+              <w:instrText xml:space="preserve"> PAGEREF _Toc63612660 \h </w:instrText>
+            </w:r>
+            <w:r>
+              <w:rPr>
+                <w:noProof/>
+                <w:webHidden/>
+              </w:rPr>
+            </w:r>
+            <w:r>
+              <w:rPr>
+                <w:noProof/>
+                <w:webHidden/>
+              </w:rPr>
+              <w:fldChar w:fldCharType="separate"/>
+            </w:r>
+            <w:r>
+              <w:rPr>
+                <w:noProof/>
+                <w:webHidden/>
+              </w:rPr>
+              <w:t>2</w:t>
+            </w:r>
+            <w:r>
+              <w:rPr>
+                <w:noProof/>
+                <w:webHidden/>
+              </w:rPr>
+              <w:fldChar w:fldCharType="end"/>
+            </w:r>
+          </w:hyperlink>
+        </w:p>
+        <w:p>
+          <w:pPr>
+            <w:pStyle w:val="TOC1"/>
+            <w:tabs>
+              <w:tab w:val="right" w:leader="dot" w:pos="9350"/>
+            </w:tabs>
+            <w:rPr>
+              <w:rFonts w:cstheme="minorBidi"/>
+              <w:noProof/>
+              <w:lang w:val="en-CA" w:eastAsia="en-CA"/>
+            </w:rPr>
+          </w:pPr>
+          <w:hyperlink w:anchor="_Toc63612661" w:history="1">
+            <w:r>
+              <w:rPr>
+                <w:rStyle w:val="Hyperlink"/>
+                <w:noProof/>
+              </w:rPr>
+              <w:t>Team</w:t>
+            </w:r>
+            <w:r>
+              <w:rPr>
+                <w:noProof/>
+                <w:webHidden/>
+              </w:rPr>
+              <w:tab/>
+            </w:r>
+            <w:r>
+              <w:rPr>
+                <w:noProof/>
+                <w:webHidden/>
+              </w:rPr>
+              <w:fldChar w:fldCharType="begin"/>
+            </w:r>
+            <w:r>
+              <w:rPr>
+                <w:noProof/>
+                <w:webHidden/>
+              </w:rPr>
+              <w:instrText xml:space="preserve"> PAGEREF _Toc63612661 \h </w:instrText>
+            </w:r>
+            <w:r>
+              <w:rPr>
+                <w:noProof/>
+                <w:webHidden/>
+              </w:rPr>
+            </w:r>
+            <w:r>
+              <w:rPr>
+                <w:noProof/>
+                <w:webHidden/>
+              </w:rPr>
+              <w:fldChar w:fldCharType="separate"/>
+            </w:r>
+            <w:r>
+              <w:rPr>
+                <w:noProof/>
+                <w:webHidden/>
+              </w:rPr>
+              <w:t>2</w:t>
+            </w:r>
+            <w:r>
+              <w:rPr>
+                <w:noProof/>
+                <w:webHidden/>
+              </w:rPr>
+              <w:fldChar w:fldCharType="end"/>
+            </w:r>
+          </w:hyperlink>
+        </w:p>
+        <w:p>
+          <w:pPr>
+            <w:pStyle w:val="TOC1"/>
+            <w:tabs>
+              <w:tab w:val="right" w:leader="dot" w:pos="9350"/>
+            </w:tabs>
+            <w:rPr>
+              <w:rFonts w:cstheme="minorBidi"/>
+              <w:noProof/>
+              <w:lang w:val="en-CA" w:eastAsia="en-CA"/>
+            </w:rPr>
+          </w:pPr>
+          <w:hyperlink w:anchor="_Toc63612662" w:history="1">
+            <w:r>
+              <w:rPr>
+                <w:rStyle w:val="Hyperlink"/>
+                <w:noProof/>
+              </w:rPr>
+              <w:t xml:space="preserve">Concept </w:t>
+            </w:r>
+            <w:r>
+              <w:rPr>
+                <w:rStyle w:val="Hyperlink"/>
+                <w:rFonts w:ascii="Segoe UI Emoji" w:hAnsi="Segoe UI Emoji" w:cs="Segoe UI Emoji"/>
+                <w:noProof/>
+              </w:rPr>
+              <w:t>🧰</w:t>
+            </w:r>
+            <w:r>
+              <w:rPr>
+                <w:noProof/>
+                <w:webHidden/>
+              </w:rPr>
+              <w:tab/>
+            </w:r>
+            <w:r>
+              <w:rPr>
+                <w:noProof/>
+                <w:webHidden/>
+              </w:rPr>
+              <w:fldChar w:fldCharType="begin"/>
+            </w:r>
+            <w:r>
+              <w:rPr>
+                <w:noProof/>
+                <w:webHidden/>
+              </w:rPr>
+              <w:instrText xml:space="preserve"> PAGEREF _Toc63612662 \h </w:instrText>
+            </w:r>
+            <w:r>
+              <w:rPr>
+                <w:noProof/>
+                <w:webHidden/>
+              </w:rPr>
+            </w:r>
+            <w:r>
+              <w:rPr>
+                <w:noProof/>
+                <w:webHidden/>
+              </w:rPr>
+              <w:fldChar w:fldCharType="separate"/>
+            </w:r>
+            <w:r>
+              <w:rPr>
+                <w:noProof/>
+                <w:webHidden/>
+              </w:rPr>
+              <w:t>2</w:t>
+            </w:r>
+            <w:r>
+              <w:rPr>
+                <w:noProof/>
+                <w:webHidden/>
+              </w:rPr>
+              <w:fldChar w:fldCharType="end"/>
+            </w:r>
+          </w:hyperlink>
+        </w:p>
+        <w:p>
+          <w:pPr>
+            <w:pStyle w:val="TOC2"/>
+            <w:tabs>
+              <w:tab w:val="right" w:leader="dot" w:pos="9350"/>
+            </w:tabs>
+            <w:rPr>
+              <w:rFonts w:cstheme="minorBidi"/>
+              <w:noProof/>
+              <w:lang w:val="en-CA" w:eastAsia="en-CA"/>
+            </w:rPr>
+          </w:pPr>
+          <w:hyperlink w:anchor="_Toc63612663" w:history="1">
+            <w:r>
+              <w:rPr>
+                <w:rStyle w:val="Hyperlink"/>
+                <w:noProof/>
+              </w:rPr>
+              <w:t>Genre</w:t>
+            </w:r>
+            <w:r>
+              <w:rPr>
+                <w:noProof/>
+                <w:webHidden/>
+              </w:rPr>
+              <w:tab/>
+            </w:r>
+            <w:r>
+              <w:rPr>
+                <w:noProof/>
+                <w:webHidden/>
+              </w:rPr>
+              <w:fldChar w:fldCharType="begin"/>
+            </w:r>
+            <w:r>
+              <w:rPr>
+                <w:noProof/>
+                <w:webHidden/>
+              </w:rPr>
+              <w:instrText xml:space="preserve"> PAGEREF _Toc63612663 \h </w:instrText>
+            </w:r>
+            <w:r>
+              <w:rPr>
+                <w:noProof/>
+                <w:webHidden/>
+              </w:rPr>
+            </w:r>
+            <w:r>
+              <w:rPr>
+                <w:noProof/>
+                <w:webHidden/>
+              </w:rPr>
+              <w:fldChar w:fldCharType="separate"/>
+            </w:r>
+            <w:r>
+              <w:rPr>
+                <w:noProof/>
+                <w:webHidden/>
+              </w:rPr>
+              <w:t>2</w:t>
+            </w:r>
+            <w:r>
+              <w:rPr>
+                <w:noProof/>
+                <w:webHidden/>
+              </w:rPr>
+              <w:fldChar w:fldCharType="end"/>
+            </w:r>
+          </w:hyperlink>
+        </w:p>
+        <w:p>
+          <w:pPr>
+            <w:pStyle w:val="TOC2"/>
+            <w:tabs>
+              <w:tab w:val="right" w:leader="dot" w:pos="9350"/>
+            </w:tabs>
+            <w:rPr>
+              <w:rFonts w:cstheme="minorBidi"/>
+              <w:noProof/>
+              <w:lang w:val="en-CA" w:eastAsia="en-CA"/>
+            </w:rPr>
+          </w:pPr>
+          <w:hyperlink w:anchor="_Toc63612664" w:history="1">
+            <w:r>
+              <w:rPr>
+                <w:rStyle w:val="Hyperlink"/>
+                <w:noProof/>
+              </w:rPr>
+              <w:t>Comparable Games</w:t>
+            </w:r>
+            <w:r>
+              <w:rPr>
+                <w:noProof/>
+                <w:webHidden/>
+              </w:rPr>
+              <w:tab/>
+            </w:r>
+            <w:r>
+              <w:rPr>
+                <w:noProof/>
+                <w:webHidden/>
+              </w:rPr>
+              <w:fldChar w:fldCharType="begin"/>
+            </w:r>
+            <w:r>
+              <w:rPr>
+                <w:noProof/>
+                <w:webHidden/>
+              </w:rPr>
+              <w:instrText xml:space="preserve"> PAGEREF _Toc63612664 \h </w:instrText>
+            </w:r>
+            <w:r>
+              <w:rPr>
+                <w:noProof/>
+                <w:webHidden/>
+              </w:rPr>
+            </w:r>
+            <w:r>
+              <w:rPr>
+                <w:noProof/>
+                <w:webHidden/>
+              </w:rPr>
+              <w:fldChar w:fldCharType="separate"/>
+            </w:r>
+            <w:r>
+              <w:rPr>
+                <w:noProof/>
+                <w:webHidden/>
+              </w:rPr>
+              <w:t>2</w:t>
+            </w:r>
+            <w:r>
+              <w:rPr>
+                <w:noProof/>
+                <w:webHidden/>
+              </w:rPr>
+              <w:fldChar w:fldCharType="end"/>
+            </w:r>
+          </w:hyperlink>
+        </w:p>
+        <w:p>
+          <w:pPr>
+            <w:pStyle w:val="TOC2"/>
+            <w:tabs>
+              <w:tab w:val="right" w:leader="dot" w:pos="9350"/>
+            </w:tabs>
+            <w:rPr>
+              <w:rFonts w:cstheme="minorBidi"/>
+              <w:noProof/>
+              <w:lang w:val="en-CA" w:eastAsia="en-CA"/>
+            </w:rPr>
+          </w:pPr>
+          <w:hyperlink w:anchor="_Toc63612665" w:history="1">
+            <w:r>
+              <w:rPr>
+                <w:rStyle w:val="Hyperlink"/>
+                <w:noProof/>
+              </w:rPr>
+              <w:t>Pillars</w:t>
+            </w:r>
+            <w:r>
+              <w:rPr>
+                <w:noProof/>
+                <w:webHidden/>
+              </w:rPr>
+              <w:tab/>
+            </w:r>
+            <w:r>
+              <w:rPr>
+                <w:noProof/>
+                <w:webHidden/>
+              </w:rPr>
+              <w:fldChar w:fldCharType="begin"/>
+            </w:r>
+            <w:r>
+              <w:rPr>
+                <w:noProof/>
+                <w:webHidden/>
+              </w:rPr>
+              <w:instrText xml:space="preserve"> PAGEREF _Toc63612665 \h </w:instrText>
+            </w:r>
+            <w:r>
+              <w:rPr>
+                <w:noProof/>
+                <w:webHidden/>
+              </w:rPr>
+            </w:r>
+            <w:r>
+              <w:rPr>
+                <w:noProof/>
+                <w:webHidden/>
+              </w:rPr>
+              <w:fldChar w:fldCharType="separate"/>
+            </w:r>
+            <w:r>
+              <w:rPr>
+                <w:noProof/>
+                <w:webHidden/>
+              </w:rPr>
+              <w:t>2</w:t>
+            </w:r>
+            <w:r>
+              <w:rPr>
+                <w:noProof/>
+                <w:webHidden/>
+              </w:rPr>
+              <w:fldChar w:fldCharType="end"/>
+            </w:r>
+          </w:hyperlink>
+        </w:p>
+        <w:p>
+          <w:pPr>
+            <w:pStyle w:val="TOC1"/>
+            <w:tabs>
+              <w:tab w:val="right" w:leader="dot" w:pos="9350"/>
+            </w:tabs>
+            <w:rPr>
+              <w:rFonts w:cstheme="minorBidi"/>
+              <w:noProof/>
+              <w:lang w:val="en-CA" w:eastAsia="en-CA"/>
+            </w:rPr>
+          </w:pPr>
+          <w:hyperlink w:anchor="_Toc63612666" w:history="1">
+            <w:r>
+              <w:rPr>
+                <w:rStyle w:val="Hyperlink"/>
+                <w:noProof/>
+              </w:rPr>
+              <w:t xml:space="preserve">Player Controller </w:t>
+            </w:r>
+            <w:r>
+              <w:rPr>
+                <w:rStyle w:val="Hyperlink"/>
+                <w:rFonts w:ascii="Segoe UI Emoji" w:hAnsi="Segoe UI Emoji" w:cs="Segoe UI Emoji"/>
+                <w:noProof/>
+              </w:rPr>
+              <w:t>🧪</w:t>
+            </w:r>
+            <w:r>
+              <w:rPr>
+                <w:rStyle w:val="Hyperlink"/>
+                <w:rFonts w:ascii="Segoe UI Emoji" w:hAnsi="Segoe UI Emoji" w:cs="Segoe UI Emoji"/>
+                <w:noProof/>
+                <w:color w:val="0000BF" w:themeColor="hyperlink" w:themeShade="BF"/>
+              </w:rPr>
+              <w:t>🎨</w:t>
+            </w:r>
+            <w:r>
+              <w:rPr>
+                <w:noProof/>
+                <w:webHidden/>
+              </w:rPr>
+              <w:tab/>
+            </w:r>
+            <w:r>
+              <w:rPr>
+                <w:noProof/>
+                <w:webHidden/>
+              </w:rPr>
+              <w:fldChar w:fldCharType="begin"/>
+            </w:r>
+            <w:r>
+              <w:rPr>
+                <w:noProof/>
+                <w:webHidden/>
+              </w:rPr>
+              <w:instrText xml:space="preserve"> PAGEREF _Toc63612666 \h </w:instrText>
+            </w:r>
+            <w:r>
+              <w:rPr>
+                <w:noProof/>
+                <w:webHidden/>
+              </w:rPr>
+            </w:r>
+            <w:r>
+              <w:rPr>
+                <w:noProof/>
+                <w:webHidden/>
+              </w:rPr>
+              <w:fldChar w:fldCharType="separate"/>
+            </w:r>
+            <w:r>
+              <w:rPr>
+                <w:noProof/>
+                <w:webHidden/>
+              </w:rPr>
+              <w:t>3</w:t>
+            </w:r>
+            <w:r>
+              <w:rPr>
+                <w:noProof/>
+                <w:webHidden/>
+              </w:rPr>
+              <w:fldChar w:fldCharType="end"/>
+            </w:r>
+          </w:hyperlink>
+        </w:p>
+        <w:p>
+          <w:pPr>
+            <w:pStyle w:val="TOC2"/>
+            <w:tabs>
+              <w:tab w:val="right" w:leader="dot" w:pos="9350"/>
+            </w:tabs>
+            <w:rPr>
+              <w:rFonts w:cstheme="minorBidi"/>
+              <w:noProof/>
+              <w:lang w:val="en-CA" w:eastAsia="en-CA"/>
+            </w:rPr>
+          </w:pPr>
+          <w:hyperlink w:anchor="_Toc63612667" w:history="1">
+            <w:r>
+              <w:rPr>
+                <w:rStyle w:val="Hyperlink"/>
+                <w:noProof/>
+              </w:rPr>
+              <w:t>Actions/Controls</w:t>
+            </w:r>
+            <w:r>
+              <w:rPr>
+                <w:noProof/>
+                <w:webHidden/>
+              </w:rPr>
+              <w:tab/>
+            </w:r>
+            <w:r>
+              <w:rPr>
+                <w:noProof/>
+                <w:webHidden/>
+              </w:rPr>
+              <w:fldChar w:fldCharType="begin"/>
+            </w:r>
+            <w:r>
+              <w:rPr>
+                <w:noProof/>
+                <w:webHidden/>
+              </w:rPr>
+              <w:instrText xml:space="preserve"> PAGEREF _Toc63612667 \h </w:instrText>
+            </w:r>
+            <w:r>
+              <w:rPr>
+                <w:noProof/>
+                <w:webHidden/>
+              </w:rPr>
+            </w:r>
+            <w:r>
+              <w:rPr>
+                <w:noProof/>
+                <w:webHidden/>
+              </w:rPr>
+              <w:fldChar w:fldCharType="separate"/>
+            </w:r>
+            <w:r>
+              <w:rPr>
+                <w:noProof/>
+                <w:webHidden/>
+              </w:rPr>
+              <w:t>3</w:t>
+            </w:r>
+            <w:r>
+              <w:rPr>
+                <w:noProof/>
+                <w:webHidden/>
+              </w:rPr>
+              <w:fldChar w:fldCharType="end"/>
+            </w:r>
+          </w:hyperlink>
+        </w:p>
+        <w:p>
+          <w:pPr>
+            <w:pStyle w:val="TOC2"/>
+            <w:tabs>
+              <w:tab w:val="right" w:leader="dot" w:pos="9350"/>
+            </w:tabs>
+            <w:rPr>
+              <w:rFonts w:cstheme="minorBidi"/>
+              <w:noProof/>
+              <w:lang w:val="en-CA" w:eastAsia="en-CA"/>
+            </w:rPr>
+          </w:pPr>
+          <w:hyperlink w:anchor="_Toc63612668" w:history="1">
+            <w:r>
+              <w:rPr>
+                <w:rStyle w:val="Hyperlink"/>
+                <w:noProof/>
+              </w:rPr>
+              <w:t>Rules</w:t>
+            </w:r>
+            <w:r>
+              <w:rPr>
+                <w:noProof/>
+                <w:webHidden/>
+              </w:rPr>
+              <w:tab/>
+            </w:r>
+            <w:r>
+              <w:rPr>
+                <w:noProof/>
+                <w:webHidden/>
+              </w:rPr>
+              <w:fldChar w:fldCharType="begin"/>
+            </w:r>
+            <w:r>
+              <w:rPr>
+                <w:noProof/>
+                <w:webHidden/>
+              </w:rPr>
+              <w:instrText xml:space="preserve"> PAGEREF _Toc63612668 \h </w:instrText>
+            </w:r>
+            <w:r>
+              <w:rPr>
+                <w:noProof/>
+                <w:webHidden/>
+              </w:rPr>
+            </w:r>
+            <w:r>
+              <w:rPr>
+                <w:noProof/>
+                <w:webHidden/>
+              </w:rPr>
+              <w:fldChar w:fldCharType="separate"/>
+            </w:r>
+            <w:r>
+              <w:rPr>
+                <w:noProof/>
+                <w:webHidden/>
+              </w:rPr>
+              <w:t>3</w:t>
+            </w:r>
+            <w:r>
+              <w:rPr>
+                <w:noProof/>
+                <w:webHidden/>
+              </w:rPr>
+              <w:fldChar w:fldCharType="end"/>
+            </w:r>
+          </w:hyperlink>
+        </w:p>
+        <w:p>
+          <w:pPr>
+            <w:pStyle w:val="TOC1"/>
+            <w:tabs>
+              <w:tab w:val="right" w:leader="dot" w:pos="9350"/>
+            </w:tabs>
+            <w:rPr>
+              <w:rFonts w:cstheme="minorBidi"/>
+              <w:noProof/>
+              <w:lang w:val="en-CA" w:eastAsia="en-CA"/>
+            </w:rPr>
+          </w:pPr>
+          <w:hyperlink w:anchor="_Toc63612669" w:history="1">
+            <w:r>
+              <w:rPr>
+                <w:rStyle w:val="Hyperlink"/>
+                <w:noProof/>
+              </w:rPr>
+              <w:t xml:space="preserve">Story </w:t>
+            </w:r>
+            <w:r>
+              <w:rPr>
+                <w:rStyle w:val="Hyperlink"/>
+                <w:rFonts w:ascii="Segoe UI Emoji" w:hAnsi="Segoe UI Emoji" w:cs="Segoe UI Emoji"/>
+                <w:noProof/>
+              </w:rPr>
+              <w:t>🍂</w:t>
+            </w:r>
+            <w:r>
+              <w:rPr>
+                <w:noProof/>
+                <w:webHidden/>
+              </w:rPr>
+              <w:tab/>
+            </w:r>
+            <w:r>
+              <w:rPr>
+                <w:noProof/>
+                <w:webHidden/>
+              </w:rPr>
+              <w:fldChar w:fldCharType="begin"/>
+            </w:r>
+            <w:r>
+              <w:rPr>
+                <w:noProof/>
+                <w:webHidden/>
+              </w:rPr>
+              <w:instrText xml:space="preserve"> PAGEREF _Toc63612669 \h </w:instrText>
+            </w:r>
+            <w:r>
+              <w:rPr>
+                <w:noProof/>
+                <w:webHidden/>
+              </w:rPr>
+            </w:r>
+            <w:r>
+              <w:rPr>
+                <w:noProof/>
+                <w:webHidden/>
+              </w:rPr>
+              <w:fldChar w:fldCharType="separate"/>
+            </w:r>
+            <w:r>
+              <w:rPr>
+                <w:noProof/>
+                <w:webHidden/>
+              </w:rPr>
+              <w:t>3</w:t>
+            </w:r>
+            <w:r>
+              <w:rPr>
+                <w:noProof/>
+                <w:webHidden/>
+              </w:rPr>
+              <w:fldChar w:fldCharType="end"/>
+            </w:r>
+          </w:hyperlink>
+        </w:p>
+        <w:p>
+          <w:pPr>
+            <w:pStyle w:val="TOC1"/>
+            <w:tabs>
+              <w:tab w:val="right" w:leader="dot" w:pos="9350"/>
+            </w:tabs>
+            <w:rPr>
+              <w:rFonts w:cstheme="minorBidi"/>
+              <w:noProof/>
+              <w:lang w:val="en-CA" w:eastAsia="en-CA"/>
+            </w:rPr>
+          </w:pPr>
+          <w:hyperlink w:anchor="_Toc63612670" w:history="1">
+            <w:r>
+              <w:rPr>
+                <w:rStyle w:val="Hyperlink"/>
+                <w:noProof/>
+              </w:rPr>
+              <w:t xml:space="preserve">Level Design </w:t>
+            </w:r>
+            <w:r>
+              <w:rPr>
+                <w:rStyle w:val="Hyperlink"/>
+                <w:rFonts w:ascii="Segoe UI Emoji" w:hAnsi="Segoe UI Emoji" w:cs="Segoe UI Emoji"/>
+                <w:noProof/>
+                <w:color w:val="6666FF" w:themeColor="hyperlink" w:themeTint="99"/>
+              </w:rPr>
+              <w:t>🌃</w:t>
+            </w:r>
+            <w:r>
+              <w:rPr>
+                <w:noProof/>
+                <w:webHidden/>
+              </w:rPr>
+              <w:tab/>
+            </w:r>
+            <w:r>
+              <w:rPr>
+                <w:noProof/>
+                <w:webHidden/>
+              </w:rPr>
+              <w:fldChar w:fldCharType="begin"/>
+            </w:r>
+            <w:r>
+              <w:rPr>
+                <w:noProof/>
+                <w:webHidden/>
+              </w:rPr>
+              <w:instrText xml:space="preserve"> PAGEREF _Toc63612670 \h </w:instrText>
+            </w:r>
+            <w:r>
+              <w:rPr>
+                <w:noProof/>
+                <w:webHidden/>
+              </w:rPr>
+            </w:r>
+            <w:r>
+              <w:rPr>
+                <w:noProof/>
+                <w:webHidden/>
+              </w:rPr>
+              <w:fldChar w:fldCharType="separate"/>
+            </w:r>
+            <w:r>
+              <w:rPr>
+                <w:noProof/>
+                <w:webHidden/>
+              </w:rPr>
+              <w:t>4</w:t>
+            </w:r>
+            <w:r>
+              <w:rPr>
+                <w:noProof/>
+                <w:webHidden/>
+              </w:rPr>
+              <w:fldChar w:fldCharType="end"/>
+            </w:r>
+          </w:hyperlink>
+        </w:p>
+        <w:p>
+          <w:pPr>
+            <w:pStyle w:val="TOC2"/>
+            <w:tabs>
+              <w:tab w:val="right" w:leader="dot" w:pos="9350"/>
+            </w:tabs>
+            <w:rPr>
+              <w:rFonts w:cstheme="minorBidi"/>
+              <w:noProof/>
+              <w:lang w:val="en-CA" w:eastAsia="en-CA"/>
+            </w:rPr>
+          </w:pPr>
+          <w:hyperlink w:anchor="_Toc63612671" w:history="1">
+            <w:r>
+              <w:rPr>
+                <w:rStyle w:val="Hyperlink"/>
+                <w:noProof/>
+              </w:rPr>
+              <w:t>Flow</w:t>
+            </w:r>
+            <w:r>
+              <w:rPr>
+                <w:noProof/>
+                <w:webHidden/>
+              </w:rPr>
+              <w:tab/>
+            </w:r>
+            <w:r>
+              <w:rPr>
+                <w:noProof/>
+                <w:webHidden/>
+              </w:rPr>
+              <w:fldChar w:fldCharType="begin"/>
+            </w:r>
+            <w:r>
+              <w:rPr>
+                <w:noProof/>
+                <w:webHidden/>
+              </w:rPr>
+              <w:instrText xml:space="preserve"> PAGEREF _Toc63612671 \h </w:instrText>
+            </w:r>
+            <w:r>
+              <w:rPr>
+                <w:noProof/>
+                <w:webHidden/>
+              </w:rPr>
+            </w:r>
+            <w:r>
+              <w:rPr>
+                <w:noProof/>
+                <w:webHidden/>
+              </w:rPr>
+              <w:fldChar w:fldCharType="separate"/>
+            </w:r>
+            <w:r>
+              <w:rPr>
+                <w:noProof/>
+                <w:webHidden/>
+              </w:rPr>
+              <w:t>4</w:t>
+            </w:r>
+            <w:r>
+              <w:rPr>
+                <w:noProof/>
+                <w:webHidden/>
+              </w:rPr>
+              <w:fldChar w:fldCharType="end"/>
+            </w:r>
+          </w:hyperlink>
+        </w:p>
+        <w:p>
+          <w:pPr>
+            <w:pStyle w:val="TOC1"/>
+            <w:tabs>
+              <w:tab w:val="right" w:leader="dot" w:pos="9350"/>
+            </w:tabs>
+            <w:rPr>
+              <w:rFonts w:cstheme="minorBidi"/>
+              <w:noProof/>
+              <w:lang w:val="en-CA" w:eastAsia="en-CA"/>
+            </w:rPr>
+          </w:pPr>
+          <w:hyperlink w:anchor="_Toc63612672" w:history="1">
+            <w:r>
+              <w:rPr>
+                <w:rStyle w:val="Hyperlink"/>
+                <w:noProof/>
+              </w:rPr>
+              <w:t>Obstacles / Environment Pieces</w:t>
+            </w:r>
+            <w:r>
+              <w:rPr>
+                <w:rStyle w:val="Hyperlink"/>
+                <w:rFonts w:ascii="Segoe UI Emoji" w:hAnsi="Segoe UI Emoji" w:cs="Segoe UI Emoji"/>
+                <w:noProof/>
+                <w:color w:val="6666FF" w:themeColor="hyperlink" w:themeTint="99"/>
+              </w:rPr>
+              <w:t xml:space="preserve"> </w:t>
+            </w:r>
+            <w:r>
+              <w:rPr>
+                <w:rStyle w:val="Hyperlink"/>
+                <w:rFonts w:ascii="Segoe UI Emoji" w:hAnsi="Segoe UI Emoji" w:cs="Segoe UI Emoji"/>
+                <w:noProof/>
+              </w:rPr>
+              <w:t>🌃🧰🧪🎨</w:t>
+            </w:r>
+            <w:r>
+              <w:rPr>
+                <w:noProof/>
+                <w:webHidden/>
+              </w:rPr>
+              <w:tab/>
+            </w:r>
+            <w:r>
+              <w:rPr>
+                <w:noProof/>
+                <w:webHidden/>
+              </w:rPr>
+              <w:fldChar w:fldCharType="begin"/>
+            </w:r>
+            <w:r>
+              <w:rPr>
+                <w:noProof/>
+                <w:webHidden/>
+              </w:rPr>
+              <w:instrText xml:space="preserve"> PAGEREF _Toc63612672 \h </w:instrText>
+            </w:r>
+            <w:r>
+              <w:rPr>
+                <w:noProof/>
+                <w:webHidden/>
+              </w:rPr>
+            </w:r>
+            <w:r>
+              <w:rPr>
+                <w:noProof/>
+                <w:webHidden/>
+              </w:rPr>
+              <w:fldChar w:fldCharType="separate"/>
+            </w:r>
+            <w:r>
+              <w:rPr>
+                <w:noProof/>
+                <w:webHidden/>
+              </w:rPr>
+              <w:t>4</w:t>
+            </w:r>
+            <w:r>
+              <w:rPr>
+                <w:noProof/>
+                <w:webHidden/>
+              </w:rPr>
+              <w:fldChar w:fldCharType="end"/>
+            </w:r>
+          </w:hyperlink>
+        </w:p>
+        <w:p>
+          <w:pPr>
+            <w:pStyle w:val="TOC2"/>
+            <w:tabs>
+              <w:tab w:val="right" w:leader="dot" w:pos="9350"/>
+            </w:tabs>
+            <w:rPr>
+              <w:rFonts w:cstheme="minorBidi"/>
+              <w:noProof/>
+              <w:lang w:val="en-CA" w:eastAsia="en-CA"/>
+            </w:rPr>
+          </w:pPr>
+          <w:hyperlink w:anchor="_Toc63612673" w:history="1">
+            <w:r>
+              <w:rPr>
+                <w:rStyle w:val="Hyperlink"/>
+                <w:noProof/>
+              </w:rPr>
+              <w:t>Brainstorm</w:t>
+            </w:r>
+            <w:r>
+              <w:rPr>
+                <w:noProof/>
+                <w:webHidden/>
+              </w:rPr>
+              <w:tab/>
+            </w:r>
+            <w:r>
+              <w:rPr>
+                <w:noProof/>
+                <w:webHidden/>
+              </w:rPr>
+              <w:fldChar w:fldCharType="begin"/>
+            </w:r>
+            <w:r>
+              <w:rPr>
+                <w:noProof/>
+                <w:webHidden/>
+              </w:rPr>
+              <w:instrText xml:space="preserve"> PAGEREF _Toc63612673 \h </w:instrText>
+            </w:r>
+            <w:r>
+              <w:rPr>
+                <w:noProof/>
+                <w:webHidden/>
+              </w:rPr>
+            </w:r>
+            <w:r>
+              <w:rPr>
+                <w:noProof/>
+                <w:webHidden/>
+              </w:rPr>
+              <w:fldChar w:fldCharType="separate"/>
+            </w:r>
+            <w:r>
+              <w:rPr>
+                <w:noProof/>
+                <w:webHidden/>
+              </w:rPr>
+              <w:t>4</w:t>
+            </w:r>
+            <w:r>
+              <w:rPr>
+                <w:noProof/>
+                <w:webHidden/>
+              </w:rPr>
+              <w:fldChar w:fldCharType="end"/>
+            </w:r>
+          </w:hyperlink>
+        </w:p>
+        <w:p>
+          <w:pPr>
+            <w:pStyle w:val="TOC1"/>
+            <w:tabs>
+              <w:tab w:val="right" w:leader="dot" w:pos="9350"/>
+            </w:tabs>
+            <w:rPr>
+              <w:rFonts w:cstheme="minorBidi"/>
+              <w:noProof/>
+              <w:lang w:val="en-CA" w:eastAsia="en-CA"/>
+            </w:rPr>
+          </w:pPr>
+          <w:hyperlink w:anchor="_Toc63612674" w:history="1">
+            <w:r>
+              <w:rPr>
+                <w:rStyle w:val="Hyperlink"/>
+                <w:noProof/>
+              </w:rPr>
+              <w:t xml:space="preserve">Sound Design </w:t>
+            </w:r>
+            <w:r>
+              <w:rPr>
+                <w:rStyle w:val="Hyperlink"/>
+                <w:rFonts w:ascii="Segoe UI Emoji" w:hAnsi="Segoe UI Emoji" w:cs="Segoe UI Emoji"/>
+                <w:noProof/>
+              </w:rPr>
+              <w:t>🎼</w:t>
+            </w:r>
+            <w:r>
+              <w:rPr>
+                <w:noProof/>
+                <w:webHidden/>
+              </w:rPr>
+              <w:tab/>
+            </w:r>
+            <w:r>
+              <w:rPr>
+                <w:noProof/>
+                <w:webHidden/>
+              </w:rPr>
+              <w:fldChar w:fldCharType="begin"/>
+            </w:r>
+            <w:r>
+              <w:rPr>
+                <w:noProof/>
+                <w:webHidden/>
+              </w:rPr>
+              <w:instrText xml:space="preserve"> PAGEREF _Toc63612674 \h </w:instrText>
+            </w:r>
+            <w:r>
+              <w:rPr>
+                <w:noProof/>
+                <w:webHidden/>
+              </w:rPr>
+            </w:r>
+            <w:r>
+              <w:rPr>
+                <w:noProof/>
+                <w:webHidden/>
+              </w:rPr>
+              <w:fldChar w:fldCharType="separate"/>
+            </w:r>
+            <w:r>
+              <w:rPr>
+                <w:noProof/>
+                <w:webHidden/>
+              </w:rPr>
+              <w:t>4</w:t>
+            </w:r>
+            <w:r>
+              <w:rPr>
+                <w:noProof/>
+                <w:webHidden/>
+              </w:rPr>
+              <w:fldChar w:fldCharType="end"/>
+            </w:r>
+          </w:hyperlink>
+        </w:p>
+        <w:p>
+          <w:pPr>
+            <w:pStyle w:val="TOC1"/>
+            <w:tabs>
+              <w:tab w:val="right" w:leader="dot" w:pos="9350"/>
+            </w:tabs>
+            <w:rPr>
+              <w:rFonts w:cstheme="minorBidi"/>
+              <w:noProof/>
+              <w:lang w:val="en-CA" w:eastAsia="en-CA"/>
+            </w:rPr>
+          </w:pPr>
+          <w:hyperlink w:anchor="_Toc63612675" w:history="1">
+            <w:r>
+              <w:rPr>
+                <w:rStyle w:val="Hyperlink"/>
+                <w:noProof/>
+              </w:rPr>
+              <w:t xml:space="preserve">Art </w:t>
+            </w:r>
+            <w:r>
+              <w:rPr>
+                <w:rStyle w:val="Hyperlink"/>
+                <w:rFonts w:ascii="Segoe UI Emoji" w:hAnsi="Segoe UI Emoji" w:cs="Segoe UI Emoji"/>
+                <w:noProof/>
+                <w:color w:val="0000BF" w:themeColor="hyperlink" w:themeShade="BF"/>
+              </w:rPr>
+              <w:t>🎨</w:t>
+            </w:r>
+            <w:r>
+              <w:rPr>
+                <w:noProof/>
+                <w:webHidden/>
+              </w:rPr>
+              <w:tab/>
+            </w:r>
+            <w:r>
+              <w:rPr>
+                <w:noProof/>
+                <w:webHidden/>
+              </w:rPr>
+              <w:fldChar w:fldCharType="begin"/>
+            </w:r>
+            <w:r>
+              <w:rPr>
+                <w:noProof/>
+                <w:webHidden/>
+              </w:rPr>
+              <w:instrText xml:space="preserve"> PAGEREF _Toc63612675 \h </w:instrText>
+            </w:r>
+            <w:r>
+              <w:rPr>
+                <w:noProof/>
+                <w:webHidden/>
+              </w:rPr>
+            </w:r>
+            <w:r>
+              <w:rPr>
+                <w:noProof/>
+                <w:webHidden/>
+              </w:rPr>
+              <w:fldChar w:fldCharType="separate"/>
+            </w:r>
+            <w:r>
+              <w:rPr>
+                <w:noProof/>
+                <w:webHidden/>
+              </w:rPr>
+              <w:t>4</w:t>
+            </w:r>
+            <w:r>
+              <w:rPr>
+                <w:noProof/>
+                <w:webHidden/>
+              </w:rPr>
+              <w:fldChar w:fldCharType="end"/>
+            </w:r>
+          </w:hyperlink>
+        </w:p>
+        <w:p>
+          <w:pPr>
+            <w:pStyle w:val="TOC2"/>
+            <w:tabs>
+              <w:tab w:val="right" w:leader="dot" w:pos="9350"/>
+            </w:tabs>
+            <w:rPr>
+              <w:rFonts w:cstheme="minorBidi"/>
+              <w:noProof/>
+              <w:lang w:val="en-CA" w:eastAsia="en-CA"/>
+            </w:rPr>
+          </w:pPr>
+          <w:hyperlink w:anchor="_Toc63612676" w:history="1">
+            <w:r>
+              <w:rPr>
+                <w:rStyle w:val="Hyperlink"/>
+                <w:noProof/>
+              </w:rPr>
+              <w:t xml:space="preserve">Character Design </w:t>
+            </w:r>
+            <w:r>
+              <w:rPr>
+                <w:rStyle w:val="Hyperlink"/>
+                <w:rFonts w:ascii="Segoe UI Emoji" w:hAnsi="Segoe UI Emoji" w:cs="Segoe UI Emoji"/>
+                <w:noProof/>
+                <w:color w:val="0000BF" w:themeColor="hyperlink" w:themeShade="BF"/>
+              </w:rPr>
+              <w:t>🎨</w:t>
+            </w:r>
+            <w:r>
+              <w:rPr>
+                <w:rStyle w:val="Hyperlink"/>
+                <w:rFonts w:ascii="Segoe UI Emoji" w:hAnsi="Segoe UI Emoji" w:cs="Segoe UI Emoji"/>
+                <w:noProof/>
+              </w:rPr>
+              <w:t>🍂</w:t>
+            </w:r>
+            <w:r>
+              <w:rPr>
+                <w:noProof/>
+                <w:webHidden/>
+              </w:rPr>
+              <w:tab/>
+            </w:r>
+            <w:r>
+              <w:rPr>
+                <w:noProof/>
+                <w:webHidden/>
+              </w:rPr>
+              <w:fldChar w:fldCharType="begin"/>
+            </w:r>
+            <w:r>
+              <w:rPr>
+                <w:noProof/>
+                <w:webHidden/>
+              </w:rPr>
+              <w:instrText xml:space="preserve"> PAGEREF _Toc63612676 \h </w:instrText>
+            </w:r>
+            <w:r>
+              <w:rPr>
+                <w:noProof/>
+                <w:webHidden/>
+              </w:rPr>
+            </w:r>
+            <w:r>
+              <w:rPr>
+                <w:noProof/>
+                <w:webHidden/>
+              </w:rPr>
+              <w:fldChar w:fldCharType="separate"/>
+            </w:r>
+            <w:r>
+              <w:rPr>
+                <w:noProof/>
+                <w:webHidden/>
+              </w:rPr>
+              <w:t>4</w:t>
+            </w:r>
+            <w:r>
+              <w:rPr>
+                <w:noProof/>
+                <w:webHidden/>
+              </w:rPr>
+              <w:fldChar w:fldCharType="end"/>
+            </w:r>
+          </w:hyperlink>
+        </w:p>
+        <w:p>
+          <w:pPr>
+            <w:pStyle w:val="TOC2"/>
+            <w:tabs>
+              <w:tab w:val="right" w:leader="dot" w:pos="9350"/>
+            </w:tabs>
+            <w:rPr>
+              <w:rFonts w:cstheme="minorBidi"/>
+              <w:noProof/>
+              <w:lang w:val="en-CA" w:eastAsia="en-CA"/>
+            </w:rPr>
+          </w:pPr>
+          <w:hyperlink w:anchor="_Toc63612677" w:history="1">
+            <w:r>
+              <w:rPr>
+                <w:rStyle w:val="Hyperlink"/>
+                <w:noProof/>
+              </w:rPr>
+              <w:t>Environment Art</w:t>
+            </w:r>
+            <w:r>
+              <w:rPr>
+                <w:noProof/>
+                <w:webHidden/>
+              </w:rPr>
+              <w:tab/>
+            </w:r>
+            <w:r>
+              <w:rPr>
+                <w:noProof/>
+                <w:webHidden/>
+              </w:rPr>
+              <w:fldChar w:fldCharType="begin"/>
+            </w:r>
+            <w:r>
+              <w:rPr>
+                <w:noProof/>
+                <w:webHidden/>
+              </w:rPr>
+              <w:instrText xml:space="preserve"> PAGEREF _Toc63612677 \h </w:instrText>
+            </w:r>
+            <w:r>
+              <w:rPr>
+                <w:noProof/>
+                <w:webHidden/>
+              </w:rPr>
+            </w:r>
+            <w:r>
+              <w:rPr>
+                <w:noProof/>
+                <w:webHidden/>
+              </w:rPr>
+              <w:fldChar w:fldCharType="separate"/>
+            </w:r>
+            <w:r>
+              <w:rPr>
+                <w:noProof/>
+                <w:webHidden/>
+              </w:rPr>
+              <w:t>4</w:t>
+            </w:r>
+            <w:r>
+              <w:rPr>
+                <w:noProof/>
+                <w:webHidden/>
+              </w:rPr>
+              <w:fldChar w:fldCharType="end"/>
+            </w:r>
+          </w:hyperlink>
+        </w:p>
+        <w:p>
+          <w:pPr>
+            <w:pStyle w:val="TOC1"/>
+            <w:tabs>
+              <w:tab w:val="right" w:leader="dot" w:pos="9350"/>
+            </w:tabs>
+            <w:rPr>
+              <w:rFonts w:cstheme="minorBidi"/>
+              <w:noProof/>
+              <w:lang w:val="en-CA" w:eastAsia="en-CA"/>
+            </w:rPr>
+          </w:pPr>
+          <w:hyperlink w:anchor="_Toc63612678" w:history="1">
+            <w:r>
+              <w:rPr>
+                <w:rStyle w:val="Hyperlink"/>
+                <w:noProof/>
+              </w:rPr>
+              <w:t>Schedule</w:t>
+            </w:r>
+            <w:r>
+              <w:rPr>
+                <w:rStyle w:val="Hyperlink"/>
+                <w:rFonts w:ascii="Segoe UI Emoji" w:hAnsi="Segoe UI Emoji" w:cs="Segoe UI Emoji"/>
+                <w:noProof/>
+              </w:rPr>
+              <w:t xml:space="preserve"> 👾</w:t>
+            </w:r>
+            <w:r>
+              <w:rPr>
+                <w:noProof/>
+                <w:webHidden/>
+              </w:rPr>
+              <w:tab/>
+            </w:r>
+            <w:r>
+              <w:rPr>
+                <w:noProof/>
+                <w:webHidden/>
+              </w:rPr>
+              <w:fldChar w:fldCharType="begin"/>
+            </w:r>
+            <w:r>
+              <w:rPr>
+                <w:noProof/>
+                <w:webHidden/>
+              </w:rPr>
+              <w:instrText xml:space="preserve"> PAGEREF _Toc63612678 \h </w:instrText>
+            </w:r>
+            <w:r>
+              <w:rPr>
+                <w:noProof/>
+                <w:webHidden/>
+              </w:rPr>
+            </w:r>
+            <w:r>
+              <w:rPr>
+                <w:noProof/>
+                <w:webHidden/>
+              </w:rPr>
+              <w:fldChar w:fldCharType="separate"/>
+            </w:r>
+            <w:r>
+              <w:rPr>
+                <w:noProof/>
+                <w:webHidden/>
+              </w:rPr>
+              <w:t>4</w:t>
+            </w:r>
+            <w:r>
+              <w:rPr>
+                <w:noProof/>
+                <w:webHidden/>
+              </w:rPr>
+              <w:fldChar w:fldCharType="end"/>
+            </w:r>
+          </w:hyperlink>
+        </w:p>
+        <w:p>
+          <w:pPr>
+            <w:pStyle w:val="TOC1"/>
+            <w:tabs>
+              <w:tab w:val="right" w:leader="dot" w:pos="9350"/>
+            </w:tabs>
+            <w:rPr>
+              <w:rFonts w:cstheme="minorBidi"/>
+              <w:noProof/>
+              <w:lang w:val="en-CA" w:eastAsia="en-CA"/>
+            </w:rPr>
+          </w:pPr>
+          <w:hyperlink w:anchor="_Toc63612679" w:history="1">
+            <w:r>
+              <w:rPr>
+                <w:rStyle w:val="Hyperlink"/>
+                <w:noProof/>
+              </w:rPr>
+              <w:t>Stretch Goals</w:t>
+            </w:r>
+            <w:r>
+              <w:rPr>
+                <w:rStyle w:val="Hyperlink"/>
+                <w:rFonts w:ascii="Segoe UI Emoji" w:hAnsi="Segoe UI Emoji" w:cs="Segoe UI Emoji"/>
+                <w:noProof/>
+              </w:rPr>
+              <w:t xml:space="preserve"> 🧰👾</w:t>
+            </w:r>
+            <w:r>
+              <w:rPr>
+                <w:noProof/>
+                <w:webHidden/>
+              </w:rPr>
+              <w:tab/>
+            </w:r>
+            <w:r>
+              <w:rPr>
+                <w:noProof/>
+                <w:webHidden/>
+              </w:rPr>
+              <w:fldChar w:fldCharType="begin"/>
+            </w:r>
+            <w:r>
+              <w:rPr>
+                <w:noProof/>
+                <w:webHidden/>
+              </w:rPr>
+              <w:instrText xml:space="preserve"> PAGEREF _Toc63612679 \h </w:instrText>
+            </w:r>
+            <w:r>
+              <w:rPr>
+                <w:noProof/>
+                <w:webHidden/>
+              </w:rPr>
+            </w:r>
+            <w:r>
+              <w:rPr>
+                <w:noProof/>
+                <w:webHidden/>
+              </w:rPr>
+              <w:fldChar w:fldCharType="separate"/>
+            </w:r>
+            <w:r>
+              <w:rPr>
+                <w:noProof/>
+                <w:webHidden/>
+              </w:rPr>
+              <w:t>4</w:t>
+            </w:r>
+            <w:r>
+              <w:rPr>
+                <w:noProof/>
+                <w:webHidden/>
+              </w:rPr>
+              <w:fldChar w:fldCharType="end"/>
+            </w:r>
+          </w:hyperlink>
+        </w:p>
+        <w:p>
+          <w:r>
+            <w:rPr>
+              <w:b/>
+              <w:bCs/>
+              <w:noProof/>
+            </w:rPr>
+            <w:fldChar w:fldCharType="end"/>
+          </w:r>
+        </w:p>
+      </w:sdtContent>
+    </w:sdt>
+    <w:p>
+      <w:pPr>
+        <w:pStyle w:val="TOCHeading"/>
+        <w:rPr>
+          <w:rFonts w:asciiTheme="minorHAnsi" w:eastAsiaTheme="minorEastAsia" w:hAnsiTheme="minorHAnsi" w:cs="Times New Roman"/>
+        </w:rPr>
+      </w:pPr>
+    </w:p>
+    <w:p>
+      <w:pPr>
+        <w:pStyle w:val="TOC3"/>
+        <w:ind w:left="446"/>
+      </w:pPr>
+      <w:r>
+        <w:br w:type="page"/>
+      </w:r>
+    </w:p>
     <w:p>
       <w:pPr>
         <w:pStyle w:val="Heading1"/>
       </w:pPr>
-      <w:r>
+      <w:bookmarkStart w:id="0" w:name="_Toc63612659"/>
+      <w:r>
+        <w:lastRenderedPageBreak/>
         <w:t>Key</w:t>
       </w:r>
+      <w:bookmarkEnd w:id="0"/>
     </w:p>
     <w:p>
-      <w:r>
+      <w:pPr>
+        <w:pStyle w:val="Heading3"/>
+        <w:rPr>
+          <w:color w:val="A6A6A6" w:themeColor="background1" w:themeShade="A6"/>
+        </w:rPr>
+      </w:pPr>
+      <w:bookmarkStart w:id="1" w:name="_Toc63612660"/>
+      <w:r>
+        <w:rPr>
+          <w:color w:val="A6A6A6" w:themeColor="background1" w:themeShade="A6"/>
+        </w:rPr>
         <w:t>Departments</w:t>
       </w:r>
+      <w:bookmarkEnd w:id="1"/>
     </w:p>
     <w:tbl>
       <w:tblPr>
-        <w:tblStyle w:val="TableGrid"/>
+        <w:tblStyle w:val="TableGridLight"/>
         <w:tblW w:w="0" w:type="auto"/>
         <w:tblLook w:val="04A0" w:firstRow="1" w:lastRow="0" w:firstColumn="1" w:lastColumn="0" w:noHBand="0" w:noVBand="1"/>
       </w:tblPr>
@@ -49,7 +1712,7 @@
             <w:r>
               <w:rPr>
                 <w:rFonts w:ascii="Segoe UI Emoji" w:hAnsi="Segoe UI Emoji" w:cs="Segoe UI Emoji"/>
-                <w:color w:val="C0504D" w:themeColor="accent2"/>
+                <w:color w:val="DF1313" w:themeColor="accent2"/>
               </w:rPr>
               <w:t>Game</w:t>
             </w:r>
@@ -62,7 +1725,7 @@
             <w:r>
               <w:rPr>
                 <w:rFonts w:ascii="Segoe UI Emoji" w:hAnsi="Segoe UI Emoji" w:cs="Segoe UI Emoji"/>
-                <w:color w:val="C0504D" w:themeColor="accent2"/>
+                <w:color w:val="DF1313" w:themeColor="accent2"/>
               </w:rPr>
               <w:t>Design</w:t>
             </w:r>
@@ -136,7 +1799,7 @@
             </w:r>
             <w:r>
               <w:rPr>
-                <w:color w:val="9BBB59" w:themeColor="accent3"/>
+                <w:color w:val="1B995D" w:themeColor="accent3"/>
               </w:rPr>
               <w:t>Programming</w:t>
             </w:r>
@@ -152,13 +1815,38 @@
             <w:r>
               <w:rPr>
                 <w:rFonts w:ascii="Segoe UI Emoji" w:hAnsi="Segoe UI Emoji" w:cs="Segoe UI Emoji"/>
+              </w:rPr>
+              <w:t>🎼</w:t>
+            </w:r>
+            <w:r>
+              <w:rPr>
+                <w:color w:val="9933FF" w:themeColor="accent4"/>
+              </w:rPr>
+              <w:t xml:space="preserve"> </w:t>
+            </w:r>
+            <w:r>
+              <w:rPr>
+                <w:color w:val="0EB0D0" w:themeColor="accent5"/>
+              </w:rPr>
+              <w:t>Audio</w:t>
+            </w:r>
+          </w:p>
+        </w:tc>
+        <w:tc>
+          <w:tcPr>
+            <w:tcW w:w="2232" w:type="dxa"/>
+          </w:tcPr>
+          <w:p>
+            <w:r>
+              <w:rPr>
+                <w:rFonts w:ascii="Segoe UI Emoji" w:hAnsi="Segoe UI Emoji" w:cs="Segoe UI Emoji"/>
                 <w:color w:val="548DD4" w:themeColor="text2" w:themeTint="99"/>
               </w:rPr>
               <w:t>🌃</w:t>
             </w:r>
             <w:r>
               <w:rPr>
-                <w:color w:val="4F81BD" w:themeColor="accent1"/>
+                <w:color w:val="003BC0" w:themeColor="accent1"/>
               </w:rPr>
               <w:t xml:space="preserve"> Level Design</w:t>
             </w:r>
@@ -166,6 +1854,37 @@
         </w:tc>
         <w:tc>
           <w:tcPr>
+            <w:tcW w:w="2231" w:type="dxa"/>
+          </w:tcPr>
+          <w:p>
+            <w:r>
+              <w:rPr>
+                <w:rFonts w:ascii="Segoe UI Emoji" w:hAnsi="Segoe UI Emoji" w:cs="Segoe UI Emoji"/>
+              </w:rPr>
+              <w:t>👾</w:t>
+            </w:r>
+            <w:r>
+              <w:rPr>
+                <w:color w:val="9933FF" w:themeColor="accent4"/>
+              </w:rPr>
+              <w:t xml:space="preserve"> </w:t>
+            </w:r>
+            <w:r>
+              <w:rPr>
+                <w:color w:val="9933FF" w:themeColor="accent4"/>
+              </w:rPr>
+              <w:t>Producer</w:t>
+            </w:r>
+            <w:r>
+              <w:rPr>
+                <w:color w:val="9933FF" w:themeColor="accent4"/>
+              </w:rPr>
+              <w:t xml:space="preserve"> </w:t>
+            </w:r>
+          </w:p>
+        </w:tc>
+        <w:tc>
+          <w:tcPr>
             <w:tcW w:w="2232" w:type="dxa"/>
           </w:tcPr>
           <w:p>
@@ -173,58 +1892,18 @@
               <w:rPr>
                 <w:rFonts w:ascii="Segoe UI Emoji" w:hAnsi="Segoe UI Emoji" w:cs="Segoe UI Emoji"/>
               </w:rPr>
-              <w:t>🎼</w:t>
-            </w:r>
-            <w:r>
-              <w:rPr>
-                <w:color w:val="8064A2" w:themeColor="accent4"/>
-              </w:rPr>
+              <w:t>🌸</w:t>
+            </w:r>
+            <w:r>
               <w:t xml:space="preserve"> </w:t>
             </w:r>
             <w:r>
               <w:rPr>
-                <w:color w:val="4BACC6" w:themeColor="accent5"/>
-              </w:rPr>
-              <w:t>Audio</w:t>
-            </w:r>
-          </w:p>
-        </w:tc>
-        <w:tc>
-          <w:tcPr>
-            <w:tcW w:w="2231" w:type="dxa"/>
-          </w:tcPr>
-          <w:p>
-            <w:r>
-              <w:rPr>
-                <w:rFonts w:ascii="Segoe UI Emoji" w:hAnsi="Segoe UI Emoji" w:cs="Segoe UI Emoji"/>
-              </w:rPr>
-              <w:t>👾</w:t>
-            </w:r>
-            <w:r>
-              <w:rPr>
-                <w:color w:val="8064A2" w:themeColor="accent4"/>
-              </w:rPr>
-              <w:t xml:space="preserve"> </w:t>
-            </w:r>
-            <w:r>
-              <w:rPr>
-                <w:color w:val="8064A2" w:themeColor="accent4"/>
-              </w:rPr>
-              <w:t>Producer</w:t>
-            </w:r>
-            <w:r>
-              <w:rPr>
-                <w:color w:val="8064A2" w:themeColor="accent4"/>
-              </w:rPr>
-              <w:t xml:space="preserve"> </w:t>
-            </w:r>
-          </w:p>
-        </w:tc>
-        <w:tc>
-          <w:tcPr>
-            <w:tcW w:w="2232" w:type="dxa"/>
-          </w:tcPr>
-          <w:p/>
+                <w:color w:val="FF66FF"/>
+              </w:rPr>
+              <w:t>Juice</w:t>
+            </w:r>
+          </w:p>
         </w:tc>
       </w:tr>
     </w:tbl>
@@ -233,20 +1912,16 @@
       <w:pPr>
         <w:pStyle w:val="Heading1"/>
       </w:pPr>
+      <w:bookmarkStart w:id="2" w:name="_Toc63612661"/>
       <w:r>
         <w:t>Team</w:t>
       </w:r>
+      <w:bookmarkEnd w:id="2"/>
     </w:p>
-    <w:p/>
     <w:p>
       <w:r>
-        <w:t xml:space="preserve">*All members possess strong game design </w:t>
-      </w:r>
-      <w:proofErr w:type="gramStart"/>
-      <w:r>
-        <w:t>skills</w:t>
-      </w:r>
-      <w:proofErr w:type="gramEnd"/>
+        <w:t>*All members possess strong game design skills</w:t>
+      </w:r>
     </w:p>
     <w:tbl>
       <w:tblPr>
@@ -338,9 +2013,27 @@
             </w:pPr>
             <w:r>
               <w:rPr>
+                <w:color w:val="9933FF" w:themeColor="accent4"/>
+              </w:rPr>
+              <w:t>Co-Producer</w:t>
+            </w:r>
+            <w:r>
+              <w:rPr>
                 <w:color w:val="000000" w:themeColor="text1"/>
               </w:rPr>
-              <w:t>Co-Producer</w:t>
+              <w:t xml:space="preserve">, </w:t>
+            </w:r>
+            <w:r>
+              <w:rPr>
+                <w:color w:val="1B995D" w:themeColor="accent3"/>
+              </w:rPr>
+              <w:t>Programm</w:t>
+            </w:r>
+            <w:r>
+              <w:rPr>
+                <w:color w:val="1B995D" w:themeColor="accent3"/>
+              </w:rPr>
+              <w:t>er</w:t>
             </w:r>
             <w:r>
               <w:rPr>
@@ -350,25 +2043,7 @@
             </w:r>
             <w:r>
               <w:rPr>
-                <w:color w:val="9BBB59" w:themeColor="accent3"/>
-              </w:rPr>
-              <w:t>Programm</w:t>
-            </w:r>
-            <w:r>
-              <w:rPr>
-                <w:color w:val="9BBB59" w:themeColor="accent3"/>
-              </w:rPr>
-              <w:t>er</w:t>
-            </w:r>
-            <w:r>
-              <w:rPr>
-                <w:color w:val="000000" w:themeColor="text1"/>
-              </w:rPr>
-              <w:t xml:space="preserve">, </w:t>
-            </w:r>
-            <w:r>
-              <w:rPr>
-                <w:color w:val="C0504D" w:themeColor="accent2"/>
+                <w:color w:val="DF1313" w:themeColor="accent2"/>
               </w:rPr>
               <w:t>Docs</w:t>
             </w:r>
@@ -387,9 +2062,18 @@
             </w:pPr>
             <w:r>
               <w:rPr>
+                <w:color w:val="FF66FF"/>
+              </w:rPr>
+              <w:t>Juice</w:t>
+            </w:r>
+            <w:r>
+              <w:t>,</w:t>
+            </w:r>
+            <w:r>
+              <w:rPr>
                 <w:color w:val="E36C0A" w:themeColor="accent6" w:themeShade="BF"/>
               </w:rPr>
-              <w:t>Juice, Concept Artist</w:t>
+              <w:t xml:space="preserve"> Concept Artist</w:t>
             </w:r>
           </w:p>
         </w:tc>
@@ -419,25 +2103,25 @@
             </w:pPr>
             <w:r>
               <w:rPr>
+                <w:color w:val="9933FF" w:themeColor="accent4"/>
+              </w:rPr>
+              <w:t>Co-Producer</w:t>
+            </w:r>
+            <w:r>
+              <w:rPr>
                 <w:color w:val="000000" w:themeColor="text1"/>
               </w:rPr>
-              <w:t>Co-Producer</w:t>
-            </w:r>
-            <w:r>
-              <w:rPr>
-                <w:color w:val="000000" w:themeColor="text1"/>
-              </w:rPr>
               <w:t xml:space="preserve">, </w:t>
             </w:r>
             <w:r>
               <w:rPr>
-                <w:color w:val="9BBB59" w:themeColor="accent3"/>
+                <w:color w:val="1B995D" w:themeColor="accent3"/>
               </w:rPr>
               <w:t>Programm</w:t>
             </w:r>
             <w:r>
               <w:rPr>
-                <w:color w:val="9BBB59" w:themeColor="accent3"/>
+                <w:color w:val="1B995D" w:themeColor="accent3"/>
               </w:rPr>
               <w:t>er</w:t>
             </w:r>
@@ -465,7 +2149,7 @@
           </w:tcPr>
           <w:p>
             <w:r>
-              <w:t>Chris H</w:t>
+              <w:t>Graham L</w:t>
             </w:r>
           </w:p>
         </w:tc>
@@ -476,12 +2160,15 @@
           <w:p>
             <w:pPr>
               <w:cnfStyle w:val="000000100000" w:firstRow="0" w:lastRow="0" w:firstColumn="0" w:lastColumn="0" w:oddVBand="0" w:evenVBand="0" w:oddHBand="1" w:evenHBand="0" w:firstRowFirstColumn="0" w:firstRowLastColumn="0" w:lastRowFirstColumn="0" w:lastRowLastColumn="0"/>
+              <w:rPr>
+                <w:color w:val="003BC0" w:themeColor="accent1"/>
+              </w:rPr>
             </w:pPr>
             <w:r>
               <w:rPr>
-                <w:color w:val="4F81BD" w:themeColor="accent1"/>
-              </w:rPr>
-              <w:t>Level Designer</w:t>
+                <w:color w:val="1B995D" w:themeColor="accent3"/>
+              </w:rPr>
+              <w:t>Programmer</w:t>
             </w:r>
           </w:p>
         </w:tc>
@@ -492,22 +2179,10 @@
           <w:p>
             <w:pPr>
               <w:cnfStyle w:val="000000100000" w:firstRow="0" w:lastRow="0" w:firstColumn="0" w:lastColumn="0" w:oddVBand="0" w:evenVBand="0" w:oddHBand="1" w:evenHBand="0" w:firstRowFirstColumn="0" w:firstRowLastColumn="0" w:lastRowFirstColumn="0" w:lastRowLastColumn="0"/>
+              <w:rPr>
+                <w:color w:val="E36C0A" w:themeColor="accent6" w:themeShade="BF"/>
+              </w:rPr>
             </w:pPr>
-            <w:r>
-              <w:rPr>
-                <w:color w:val="E36C0A" w:themeColor="accent6" w:themeShade="BF"/>
-              </w:rPr>
-              <w:t>Concept Artist</w:t>
-            </w:r>
-            <w:r>
-              <w:t xml:space="preserve">, </w:t>
-            </w:r>
-            <w:r>
-              <w:rPr>
-                <w:color w:val="9BBB59" w:themeColor="accent3"/>
-              </w:rPr>
-              <w:t>Programmer</w:t>
-            </w:r>
           </w:p>
         </w:tc>
       </w:tr>
@@ -519,7 +2194,7 @@
           </w:tcPr>
           <w:p>
             <w:r>
-              <w:t>Graham L</w:t>
+              <w:t>Chris H</w:t>
             </w:r>
           </w:p>
         </w:tc>
@@ -533,9 +2208,9 @@
             </w:pPr>
             <w:r>
               <w:rPr>
-                <w:color w:val="9BBB59" w:themeColor="accent3"/>
-              </w:rPr>
-              <w:t>Programmer</w:t>
+                <w:color w:val="003BC0" w:themeColor="accent1"/>
+              </w:rPr>
+              <w:t>Level Designer</w:t>
             </w:r>
           </w:p>
         </w:tc>
@@ -547,6 +2222,21 @@
             <w:pPr>
               <w:cnfStyle w:val="000000000000" w:firstRow="0" w:lastRow="0" w:firstColumn="0" w:lastColumn="0" w:oddVBand="0" w:evenVBand="0" w:oddHBand="0" w:evenHBand="0" w:firstRowFirstColumn="0" w:firstRowLastColumn="0" w:lastRowFirstColumn="0" w:lastRowLastColumn="0"/>
             </w:pPr>
+            <w:r>
+              <w:rPr>
+                <w:color w:val="E36C0A" w:themeColor="accent6" w:themeShade="BF"/>
+              </w:rPr>
+              <w:t>Concept Artist</w:t>
+            </w:r>
+            <w:r>
+              <w:t xml:space="preserve">, </w:t>
+            </w:r>
+            <w:r>
+              <w:rPr>
+                <w:color w:val="1B995D" w:themeColor="accent3"/>
+              </w:rPr>
+              <w:t>Programmer</w:t>
+            </w:r>
           </w:p>
         </w:tc>
       </w:tr>
@@ -560,38 +2250,14 @@
             <w:tcW w:w="2410" w:type="dxa"/>
           </w:tcPr>
           <w:p>
-            <w:proofErr w:type="spellStart"/>
-            <w:r>
-              <w:t>Kaicheng</w:t>
-            </w:r>
-            <w:proofErr w:type="spellEnd"/>
-            <w:r>
-              <w:t xml:space="preserve"> (KC) L</w:t>
+            <w:r>
+              <w:t>Matthew B</w:t>
             </w:r>
           </w:p>
         </w:tc>
         <w:tc>
           <w:tcPr>
             <w:tcW w:w="3686" w:type="dxa"/>
-          </w:tcPr>
-          <w:p>
-            <w:pPr>
-              <w:cnfStyle w:val="000000100000" w:firstRow="0" w:lastRow="0" w:firstColumn="0" w:lastColumn="0" w:oddVBand="0" w:evenVBand="0" w:oddHBand="1" w:evenHBand="0" w:firstRowFirstColumn="0" w:firstRowLastColumn="0" w:lastRowFirstColumn="0" w:lastRowLastColumn="0"/>
-              <w:rPr>
-                <w:color w:val="E36C0A" w:themeColor="accent6" w:themeShade="BF"/>
-              </w:rPr>
-            </w:pPr>
-            <w:r>
-              <w:rPr>
-                <w:color w:val="E36C0A" w:themeColor="accent6" w:themeShade="BF"/>
-              </w:rPr>
-              <w:t>3D Artist, 3D Animator</w:t>
-            </w:r>
-          </w:p>
-        </w:tc>
-        <w:tc>
-          <w:tcPr>
-            <w:tcW w:w="3254" w:type="dxa"/>
           </w:tcPr>
           <w:p>
             <w:pPr>
@@ -599,9 +2265,34 @@
             </w:pPr>
             <w:r>
               <w:rPr>
-                <w:color w:val="E36C0A" w:themeColor="accent6" w:themeShade="BF"/>
-              </w:rPr>
-              <w:t>Juice</w:t>
+                <w:color w:val="003BC0" w:themeColor="accent1"/>
+              </w:rPr>
+              <w:t>Level Designer</w:t>
+            </w:r>
+            <w:r>
+              <w:t xml:space="preserve">, </w:t>
+            </w:r>
+            <w:r>
+              <w:rPr>
+                <w:color w:val="DF1313" w:themeColor="accent2"/>
+              </w:rPr>
+              <w:t>Docs</w:t>
+            </w:r>
+          </w:p>
+        </w:tc>
+        <w:tc>
+          <w:tcPr>
+            <w:tcW w:w="3254" w:type="dxa"/>
+          </w:tcPr>
+          <w:p>
+            <w:pPr>
+              <w:cnfStyle w:val="000000100000" w:firstRow="0" w:lastRow="0" w:firstColumn="0" w:lastColumn="0" w:oddVBand="0" w:evenVBand="0" w:oddHBand="1" w:evenHBand="0" w:firstRowFirstColumn="0" w:firstRowLastColumn="0" w:lastRowFirstColumn="0" w:lastRowLastColumn="0"/>
+            </w:pPr>
+            <w:r>
+              <w:rPr>
+                <w:color w:val="0EB0D0" w:themeColor="accent5"/>
+              </w:rPr>
+              <w:t>Audio</w:t>
             </w:r>
           </w:p>
         </w:tc>
@@ -613,17 +2304,38 @@
             <w:tcW w:w="2410" w:type="dxa"/>
           </w:tcPr>
           <w:p>
-            <w:r>
-              <w:t xml:space="preserve">Matthew </w:t>
-            </w:r>
-            <w:r>
-              <w:t>B</w:t>
+            <w:proofErr w:type="spellStart"/>
+            <w:r>
+              <w:t>Kaicheng</w:t>
+            </w:r>
+            <w:proofErr w:type="spellEnd"/>
+            <w:r>
+              <w:t xml:space="preserve"> (KC) L</w:t>
             </w:r>
           </w:p>
         </w:tc>
         <w:tc>
           <w:tcPr>
             <w:tcW w:w="3686" w:type="dxa"/>
+          </w:tcPr>
+          <w:p>
+            <w:pPr>
+              <w:cnfStyle w:val="000000000000" w:firstRow="0" w:lastRow="0" w:firstColumn="0" w:lastColumn="0" w:oddVBand="0" w:evenVBand="0" w:oddHBand="0" w:evenHBand="0" w:firstRowFirstColumn="0" w:firstRowLastColumn="0" w:lastRowFirstColumn="0" w:lastRowLastColumn="0"/>
+              <w:rPr>
+                <w:color w:val="E36C0A" w:themeColor="accent6" w:themeShade="BF"/>
+              </w:rPr>
+            </w:pPr>
+            <w:r>
+              <w:rPr>
+                <w:color w:val="E36C0A" w:themeColor="accent6" w:themeShade="BF"/>
+              </w:rPr>
+              <w:t>3D Artist, 3D Animator</w:t>
+            </w:r>
+          </w:p>
+        </w:tc>
+        <w:tc>
+          <w:tcPr>
+            <w:tcW w:w="3254" w:type="dxa"/>
           </w:tcPr>
           <w:p>
             <w:pPr>
@@ -631,53 +2343,204 @@
             </w:pPr>
             <w:r>
               <w:rPr>
-                <w:color w:val="4F81BD" w:themeColor="accent1"/>
-              </w:rPr>
-              <w:t>Level Designer</w:t>
-            </w:r>
-            <w:r>
-              <w:t xml:space="preserve">, </w:t>
-            </w:r>
-            <w:r>
-              <w:rPr>
-                <w:color w:val="C0504D" w:themeColor="accent2"/>
-              </w:rPr>
-              <w:t>Docs</w:t>
-            </w:r>
-          </w:p>
-        </w:tc>
-        <w:tc>
-          <w:tcPr>
-            <w:tcW w:w="3254" w:type="dxa"/>
-          </w:tcPr>
-          <w:p>
-            <w:pPr>
-              <w:cnfStyle w:val="000000000000" w:firstRow="0" w:lastRow="0" w:firstColumn="0" w:lastColumn="0" w:oddVBand="0" w:evenVBand="0" w:oddHBand="0" w:evenHBand="0" w:firstRowFirstColumn="0" w:firstRowLastColumn="0" w:lastRowFirstColumn="0" w:lastRowLastColumn="0"/>
-            </w:pPr>
+                <w:color w:val="FF66FF"/>
+              </w:rPr>
+              <w:t>Juice</w:t>
+            </w:r>
           </w:p>
         </w:tc>
       </w:tr>
     </w:tbl>
     <w:p>
       <w:pPr>
+        <w:rPr>
+          <w:u w:val="single"/>
+        </w:rPr>
+      </w:pPr>
+      <w:bookmarkStart w:id="3" w:name="_bs7nvfvvkpno" w:colFirst="0" w:colLast="0"/>
+      <w:bookmarkEnd w:id="3"/>
+    </w:p>
+    <w:p>
+      <w:pPr>
         <w:pStyle w:val="Heading1"/>
       </w:pPr>
-      <w:bookmarkStart w:id="0" w:name="_bs7nvfvvkpno" w:colFirst="0" w:colLast="0"/>
-      <w:bookmarkEnd w:id="0"/>
-      <w:r>
-        <w:t>Pillars</w:t>
+      <w:bookmarkStart w:id="4" w:name="_dmd00ip7zc5q" w:colFirst="0" w:colLast="0"/>
+      <w:bookmarkStart w:id="5" w:name="_Toc63612662"/>
+      <w:bookmarkEnd w:id="4"/>
+      <w:r>
+        <w:t>Concept</w:t>
+      </w:r>
+      <w:r>
+        <w:t xml:space="preserve"> </w:t>
       </w:r>
       <w:r>
         <w:rPr>
           <w:rFonts w:ascii="Segoe UI Emoji" w:hAnsi="Segoe UI Emoji" w:cs="Segoe UI Emoji"/>
+          <w:sz w:val="28"/>
+          <w:szCs w:val="28"/>
         </w:rPr>
-        <w:t xml:space="preserve"> </w:t>
-      </w:r>
-      <w:r>
+        <w:t>🧰</w:t>
+      </w:r>
+      <w:bookmarkEnd w:id="5"/>
+    </w:p>
+    <w:p>
+      <w:pPr>
+        <w:pStyle w:val="Heading2"/>
+        <w:rPr>
+          <w:color w:val="595959" w:themeColor="text1" w:themeTint="A6"/>
+        </w:rPr>
+      </w:pPr>
+      <w:bookmarkStart w:id="6" w:name="_Toc63612663"/>
+      <w:r>
+        <w:rPr>
+          <w:color w:val="595959" w:themeColor="text1" w:themeTint="A6"/>
+        </w:rPr>
+        <w:t>Genre</w:t>
+      </w:r>
+      <w:bookmarkEnd w:id="6"/>
+    </w:p>
+    <w:p>
+      <w:r>
+        <w:t>Puzzle</w:t>
+      </w:r>
+      <w:r>
+        <w:t>/</w:t>
+      </w:r>
+      <w:r>
+        <w:t>Platformer</w:t>
+      </w:r>
+      <w:r>
+        <w:t>/</w:t>
+      </w:r>
+      <w:r>
+        <w:t>Action</w:t>
+      </w:r>
+    </w:p>
+    <w:p>
+      <w:pPr>
+        <w:pStyle w:val="Heading2"/>
+        <w:rPr>
+          <w:color w:val="595959" w:themeColor="text1" w:themeTint="A6"/>
+        </w:rPr>
+      </w:pPr>
+      <w:bookmarkStart w:id="7" w:name="_Toc63612664"/>
+      <w:r>
+        <w:rPr>
+          <w:color w:val="595959" w:themeColor="text1" w:themeTint="A6"/>
+        </w:rPr>
+        <w:t>Comparable</w:t>
+      </w:r>
+      <w:r>
+        <w:rPr>
+          <w:color w:val="595959" w:themeColor="text1" w:themeTint="A6"/>
+        </w:rPr>
+        <w:t xml:space="preserve"> Games</w:t>
+      </w:r>
+      <w:bookmarkEnd w:id="7"/>
+    </w:p>
+    <w:p>
+      <w:pPr>
+        <w:rPr>
+          <w:i/>
+          <w:iCs/>
+        </w:rPr>
+      </w:pPr>
+      <w:r>
+        <w:rPr>
+          <w:i/>
+          <w:iCs/>
+        </w:rPr>
+        <w:t>Celeste</w:t>
+      </w:r>
+      <w:r>
+        <w:rPr>
+          <w:i/>
+          <w:iCs/>
+        </w:rPr>
+        <w:t xml:space="preserve"> – </w:t>
+      </w:r>
+      <w:r>
+        <w:t>Platformer where precision and timing skills are rewarded, but also puzzle-like problem solving</w:t>
+      </w:r>
+    </w:p>
+    <w:p>
+      <w:pPr>
+        <w:rPr>
+          <w:i/>
+          <w:iCs/>
+        </w:rPr>
+      </w:pPr>
+      <w:r>
+        <w:rPr>
+          <w:i/>
+          <w:iCs/>
+        </w:rPr>
+        <w:t>Super Meat Boy</w:t>
+      </w:r>
+      <w:r>
+        <w:rPr>
+          <w:i/>
+          <w:iCs/>
+        </w:rPr>
+        <w:t xml:space="preserve"> – </w:t>
+      </w:r>
+      <w:r>
+        <w:t>Platformer where precision and timing skills are rewarded</w:t>
+      </w:r>
+    </w:p>
+    <w:p>
+      <w:pPr>
+        <w:rPr>
+          <w:rStyle w:val="SubtleEmphasis"/>
+          <w:i w:val="0"/>
+          <w:iCs w:val="0"/>
+        </w:rPr>
+      </w:pPr>
+      <w:r>
+        <w:rPr>
+          <w:rStyle w:val="SubtleEmphasis"/>
+        </w:rPr>
+        <w:t xml:space="preserve">She Remembers Caterpillars – </w:t>
+      </w:r>
+      <w:r>
+        <w:rPr>
+          <w:rStyle w:val="SubtleEmphasis"/>
+          <w:i w:val="0"/>
+          <w:iCs w:val="0"/>
+        </w:rPr>
+        <w:t xml:space="preserve">Gate-Style </w:t>
+      </w:r>
+      <w:r>
+        <w:rPr>
+          <w:rStyle w:val="SubtleEmphasis"/>
+          <w:i w:val="0"/>
+          <w:iCs w:val="0"/>
+        </w:rPr>
+        <w:t>Puzzle game with bug theme</w:t>
+      </w:r>
+    </w:p>
+    <w:p>
+      <w:pPr>
+        <w:pStyle w:val="Heading2"/>
         <w:rPr>
           <w:rFonts w:ascii="Segoe UI Emoji" w:hAnsi="Segoe UI Emoji" w:cs="Segoe UI Emoji"/>
+          <w:color w:val="595959" w:themeColor="text1" w:themeTint="A6"/>
+          <w:sz w:val="28"/>
+          <w:szCs w:val="28"/>
         </w:rPr>
-        <w:t>🧰</w:t>
+      </w:pPr>
+      <w:bookmarkStart w:id="8" w:name="_Toc63612665"/>
+      <w:r>
+        <w:rPr>
+          <w:color w:val="595959" w:themeColor="text1" w:themeTint="A6"/>
+        </w:rPr>
+        <w:t>Pillars</w:t>
+      </w:r>
+      <w:bookmarkEnd w:id="8"/>
+    </w:p>
+    <w:p>
+      <w:r>
+        <w:t>(unconfirmed)</w:t>
       </w:r>
     </w:p>
     <w:p/>
@@ -780,21 +2643,635 @@
         </w:tc>
       </w:tr>
     </w:tbl>
+    <w:p/>
+    <w:p/>
     <w:p>
       <w:pPr>
+        <w:pStyle w:val="Heading1"/>
+      </w:pPr>
+      <w:bookmarkStart w:id="9" w:name="_a41vnqsommxm" w:colFirst="0" w:colLast="0"/>
+      <w:bookmarkStart w:id="10" w:name="_Toc63612666"/>
+      <w:bookmarkEnd w:id="9"/>
+      <w:r>
+        <w:lastRenderedPageBreak/>
+        <w:t>Player Controller</w:t>
+      </w:r>
+      <w:r>
+        <w:t xml:space="preserve"> </w:t>
+      </w:r>
+      <w:r>
         <w:rPr>
-          <w:u w:val="single"/>
+          <w:rFonts w:ascii="Segoe UI Emoji" w:hAnsi="Segoe UI Emoji" w:cs="Segoe UI Emoji"/>
+          <w:sz w:val="24"/>
+          <w:szCs w:val="24"/>
+        </w:rPr>
+        <w:t>🧪</w:t>
+      </w:r>
+      <w:r>
+        <w:rPr>
+          <w:rFonts w:ascii="Segoe UI Emoji" w:hAnsi="Segoe UI Emoji" w:cs="Segoe UI Emoji"/>
+          <w:color w:val="E36C0A" w:themeColor="accent6" w:themeShade="BF"/>
+          <w:sz w:val="24"/>
+          <w:szCs w:val="24"/>
+        </w:rPr>
+        <w:t>🎨</w:t>
+      </w:r>
+      <w:bookmarkEnd w:id="10"/>
+    </w:p>
+    <w:p>
+      <w:pPr>
+        <w:pStyle w:val="Heading2"/>
+        <w:rPr>
+          <w:color w:val="595959" w:themeColor="text1" w:themeTint="A6"/>
         </w:rPr>
       </w:pPr>
+      <w:bookmarkStart w:id="11" w:name="_Toc63612667"/>
+      <w:r>
+        <w:rPr>
+          <w:color w:val="595959" w:themeColor="text1" w:themeTint="A6"/>
+        </w:rPr>
+        <w:t>Actions/Controls</w:t>
+      </w:r>
+      <w:bookmarkEnd w:id="11"/>
+    </w:p>
+    <w:p/>
+    <w:tbl>
+      <w:tblPr>
+        <w:tblStyle w:val="PlainTable1"/>
+        <w:tblW w:w="0" w:type="auto"/>
+        <w:tblLayout w:type="fixed"/>
+        <w:tblLook w:val="04A0" w:firstRow="1" w:lastRow="0" w:firstColumn="1" w:lastColumn="0" w:noHBand="0" w:noVBand="1"/>
+      </w:tblPr>
+      <w:tblGrid>
+        <w:gridCol w:w="2657"/>
+        <w:gridCol w:w="5560"/>
+        <w:gridCol w:w="1090"/>
+      </w:tblGrid>
+      <w:tr>
+        <w:trPr>
+          <w:cnfStyle w:val="100000000000" w:firstRow="1" w:lastRow="0" w:firstColumn="0" w:lastColumn="0" w:oddVBand="0" w:evenVBand="0" w:oddHBand="0" w:evenHBand="0" w:firstRowFirstColumn="0" w:firstRowLastColumn="0" w:lastRowFirstColumn="0" w:lastRowLastColumn="0"/>
+        </w:trPr>
+        <w:tc>
+          <w:tcPr>
+            <w:cnfStyle w:val="001000000000" w:firstRow="0" w:lastRow="0" w:firstColumn="1" w:lastColumn="0" w:oddVBand="0" w:evenVBand="0" w:oddHBand="0" w:evenHBand="0" w:firstRowFirstColumn="0" w:firstRowLastColumn="0" w:lastRowFirstColumn="0" w:lastRowLastColumn="0"/>
+            <w:tcW w:w="2657" w:type="dxa"/>
+          </w:tcPr>
+          <w:p>
+            <w:r>
+              <w:t>Walking Mode</w:t>
+            </w:r>
+          </w:p>
+        </w:tc>
+        <w:tc>
+          <w:tcPr>
+            <w:tcW w:w="5560" w:type="dxa"/>
+          </w:tcPr>
+          <w:p>
+            <w:pPr>
+              <w:cnfStyle w:val="100000000000" w:firstRow="1" w:lastRow="0" w:firstColumn="0" w:lastColumn="0" w:oddVBand="0" w:evenVBand="0" w:oddHBand="0" w:evenHBand="0" w:firstRowFirstColumn="0" w:firstRowLastColumn="0" w:lastRowFirstColumn="0" w:lastRowLastColumn="0"/>
+            </w:pPr>
+            <w:r>
+              <w:t>Description</w:t>
+            </w:r>
+          </w:p>
+        </w:tc>
+        <w:tc>
+          <w:tcPr>
+            <w:tcW w:w="1090" w:type="dxa"/>
+          </w:tcPr>
+          <w:p>
+            <w:pPr>
+              <w:cnfStyle w:val="100000000000" w:firstRow="1" w:lastRow="0" w:firstColumn="0" w:lastColumn="0" w:oddVBand="0" w:evenVBand="0" w:oddHBand="0" w:evenHBand="0" w:firstRowFirstColumn="0" w:firstRowLastColumn="0" w:lastRowFirstColumn="0" w:lastRowLastColumn="0"/>
+            </w:pPr>
+            <w:r>
+              <w:t>Control</w:t>
+            </w:r>
+          </w:p>
+        </w:tc>
+      </w:tr>
+      <w:tr>
+        <w:trPr>
+          <w:cnfStyle w:val="000000100000" w:firstRow="0" w:lastRow="0" w:firstColumn="0" w:lastColumn="0" w:oddVBand="0" w:evenVBand="0" w:oddHBand="1" w:evenHBand="0" w:firstRowFirstColumn="0" w:firstRowLastColumn="0" w:lastRowFirstColumn="0" w:lastRowLastColumn="0"/>
+        </w:trPr>
+        <w:tc>
+          <w:tcPr>
+            <w:cnfStyle w:val="001000000000" w:firstRow="0" w:lastRow="0" w:firstColumn="1" w:lastColumn="0" w:oddVBand="0" w:evenVBand="0" w:oddHBand="0" w:evenHBand="0" w:firstRowFirstColumn="0" w:firstRowLastColumn="0" w:lastRowFirstColumn="0" w:lastRowLastColumn="0"/>
+            <w:tcW w:w="2657" w:type="dxa"/>
+          </w:tcPr>
+          <w:p>
+            <w:pPr>
+              <w:rPr>
+                <w:b w:val="0"/>
+                <w:bCs w:val="0"/>
+              </w:rPr>
+            </w:pPr>
+            <w:r>
+              <w:rPr>
+                <w:b w:val="0"/>
+                <w:bCs w:val="0"/>
+              </w:rPr>
+              <w:t>Move Side to Side</w:t>
+            </w:r>
+          </w:p>
+        </w:tc>
+        <w:tc>
+          <w:tcPr>
+            <w:tcW w:w="5560" w:type="dxa"/>
+          </w:tcPr>
+          <w:p>
+            <w:pPr>
+              <w:cnfStyle w:val="000000100000" w:firstRow="0" w:lastRow="0" w:firstColumn="0" w:lastColumn="0" w:oddVBand="0" w:evenVBand="0" w:oddHBand="1" w:evenHBand="0" w:firstRowFirstColumn="0" w:firstRowLastColumn="0" w:lastRowFirstColumn="0" w:lastRowLastColumn="0"/>
+            </w:pPr>
+          </w:p>
+        </w:tc>
+        <w:tc>
+          <w:tcPr>
+            <w:tcW w:w="1090" w:type="dxa"/>
+          </w:tcPr>
+          <w:p>
+            <w:pPr>
+              <w:cnfStyle w:val="000000100000" w:firstRow="0" w:lastRow="0" w:firstColumn="0" w:lastColumn="0" w:oddVBand="0" w:evenVBand="0" w:oddHBand="1" w:evenHBand="0" w:firstRowFirstColumn="0" w:firstRowLastColumn="0" w:lastRowFirstColumn="0" w:lastRowLastColumn="0"/>
+            </w:pPr>
+            <w:r>
+              <w:t>AD</w:t>
+            </w:r>
+          </w:p>
+        </w:tc>
+      </w:tr>
+      <w:tr>
+        <w:tc>
+          <w:tcPr>
+            <w:cnfStyle w:val="001000000000" w:firstRow="0" w:lastRow="0" w:firstColumn="1" w:lastColumn="0" w:oddVBand="0" w:evenVBand="0" w:oddHBand="0" w:evenHBand="0" w:firstRowFirstColumn="0" w:firstRowLastColumn="0" w:lastRowFirstColumn="0" w:lastRowLastColumn="0"/>
+            <w:tcW w:w="2657" w:type="dxa"/>
+          </w:tcPr>
+          <w:p>
+            <w:pPr>
+              <w:rPr>
+                <w:b w:val="0"/>
+                <w:bCs w:val="0"/>
+              </w:rPr>
+            </w:pPr>
+          </w:p>
+        </w:tc>
+        <w:tc>
+          <w:tcPr>
+            <w:tcW w:w="5560" w:type="dxa"/>
+          </w:tcPr>
+          <w:p>
+            <w:pPr>
+              <w:cnfStyle w:val="000000000000" w:firstRow="0" w:lastRow="0" w:firstColumn="0" w:lastColumn="0" w:oddVBand="0" w:evenVBand="0" w:oddHBand="0" w:evenHBand="0" w:firstRowFirstColumn="0" w:firstRowLastColumn="0" w:lastRowFirstColumn="0" w:lastRowLastColumn="0"/>
+            </w:pPr>
+          </w:p>
+        </w:tc>
+        <w:tc>
+          <w:tcPr>
+            <w:tcW w:w="1090" w:type="dxa"/>
+          </w:tcPr>
+          <w:p>
+            <w:pPr>
+              <w:cnfStyle w:val="000000000000" w:firstRow="0" w:lastRow="0" w:firstColumn="0" w:lastColumn="0" w:oddVBand="0" w:evenVBand="0" w:oddHBand="0" w:evenHBand="0" w:firstRowFirstColumn="0" w:firstRowLastColumn="0" w:lastRowFirstColumn="0" w:lastRowLastColumn="0"/>
+            </w:pPr>
+          </w:p>
+        </w:tc>
+      </w:tr>
+      <w:tr>
+        <w:trPr>
+          <w:cnfStyle w:val="000000100000" w:firstRow="0" w:lastRow="0" w:firstColumn="0" w:lastColumn="0" w:oddVBand="0" w:evenVBand="0" w:oddHBand="1" w:evenHBand="0" w:firstRowFirstColumn="0" w:firstRowLastColumn="0" w:lastRowFirstColumn="0" w:lastRowLastColumn="0"/>
+        </w:trPr>
+        <w:tc>
+          <w:tcPr>
+            <w:cnfStyle w:val="001000000000" w:firstRow="0" w:lastRow="0" w:firstColumn="1" w:lastColumn="0" w:oddVBand="0" w:evenVBand="0" w:oddHBand="0" w:evenHBand="0" w:firstRowFirstColumn="0" w:firstRowLastColumn="0" w:lastRowFirstColumn="0" w:lastRowLastColumn="0"/>
+            <w:tcW w:w="2657" w:type="dxa"/>
+          </w:tcPr>
+          <w:p>
+            <w:r>
+              <w:t>Both Modes</w:t>
+            </w:r>
+          </w:p>
+        </w:tc>
+        <w:tc>
+          <w:tcPr>
+            <w:tcW w:w="5560" w:type="dxa"/>
+          </w:tcPr>
+          <w:p>
+            <w:pPr>
+              <w:cnfStyle w:val="000000100000" w:firstRow="0" w:lastRow="0" w:firstColumn="0" w:lastColumn="0" w:oddVBand="0" w:evenVBand="0" w:oddHBand="1" w:evenHBand="0" w:firstRowFirstColumn="0" w:firstRowLastColumn="0" w:lastRowFirstColumn="0" w:lastRowLastColumn="0"/>
+            </w:pPr>
+          </w:p>
+        </w:tc>
+        <w:tc>
+          <w:tcPr>
+            <w:tcW w:w="1090" w:type="dxa"/>
+          </w:tcPr>
+          <w:p>
+            <w:pPr>
+              <w:cnfStyle w:val="000000100000" w:firstRow="0" w:lastRow="0" w:firstColumn="0" w:lastColumn="0" w:oddVBand="0" w:evenVBand="0" w:oddHBand="1" w:evenHBand="0" w:firstRowFirstColumn="0" w:firstRowLastColumn="0" w:lastRowFirstColumn="0" w:lastRowLastColumn="0"/>
+            </w:pPr>
+          </w:p>
+        </w:tc>
+      </w:tr>
+      <w:tr>
+        <w:tc>
+          <w:tcPr>
+            <w:cnfStyle w:val="001000000000" w:firstRow="0" w:lastRow="0" w:firstColumn="1" w:lastColumn="0" w:oddVBand="0" w:evenVBand="0" w:oddHBand="0" w:evenHBand="0" w:firstRowFirstColumn="0" w:firstRowLastColumn="0" w:lastRowFirstColumn="0" w:lastRowLastColumn="0"/>
+            <w:tcW w:w="2657" w:type="dxa"/>
+          </w:tcPr>
+          <w:p>
+            <w:pPr>
+              <w:rPr>
+                <w:b w:val="0"/>
+                <w:bCs w:val="0"/>
+              </w:rPr>
+            </w:pPr>
+            <w:r>
+              <w:rPr>
+                <w:b w:val="0"/>
+                <w:bCs w:val="0"/>
+              </w:rPr>
+              <w:t>Jump</w:t>
+            </w:r>
+          </w:p>
+        </w:tc>
+        <w:tc>
+          <w:tcPr>
+            <w:tcW w:w="5560" w:type="dxa"/>
+          </w:tcPr>
+          <w:p>
+            <w:pPr>
+              <w:cnfStyle w:val="000000000000" w:firstRow="0" w:lastRow="0" w:firstColumn="0" w:lastColumn="0" w:oddVBand="0" w:evenVBand="0" w:oddHBand="0" w:evenHBand="0" w:firstRowFirstColumn="0" w:firstRowLastColumn="0" w:lastRowFirstColumn="0" w:lastRowLastColumn="0"/>
+            </w:pPr>
+            <w:r>
+              <w:t xml:space="preserve">Jump </w:t>
+            </w:r>
+            <w:proofErr w:type="gramStart"/>
+            <w:r>
+              <w:t>off of</w:t>
+            </w:r>
+            <w:proofErr w:type="gramEnd"/>
+            <w:r>
+              <w:t xml:space="preserve"> </w:t>
+            </w:r>
+            <w:r>
+              <w:t>the “</w:t>
+            </w:r>
+            <w:r>
+              <w:t>normal</w:t>
+            </w:r>
+            <w:r>
+              <w:t>” supporting it</w:t>
+            </w:r>
+          </w:p>
+        </w:tc>
+        <w:tc>
+          <w:tcPr>
+            <w:tcW w:w="1090" w:type="dxa"/>
+          </w:tcPr>
+          <w:p>
+            <w:pPr>
+              <w:cnfStyle w:val="000000000000" w:firstRow="0" w:lastRow="0" w:firstColumn="0" w:lastColumn="0" w:oddVBand="0" w:evenVBand="0" w:oddHBand="0" w:evenHBand="0" w:firstRowFirstColumn="0" w:firstRowLastColumn="0" w:lastRowFirstColumn="0" w:lastRowLastColumn="0"/>
+            </w:pPr>
+            <w:r>
+              <w:t>Z</w:t>
+            </w:r>
+          </w:p>
+        </w:tc>
+      </w:tr>
+      <w:tr>
+        <w:trPr>
+          <w:cnfStyle w:val="000000100000" w:firstRow="0" w:lastRow="0" w:firstColumn="0" w:lastColumn="0" w:oddVBand="0" w:evenVBand="0" w:oddHBand="1" w:evenHBand="0" w:firstRowFirstColumn="0" w:firstRowLastColumn="0" w:lastRowFirstColumn="0" w:lastRowLastColumn="0"/>
+        </w:trPr>
+        <w:tc>
+          <w:tcPr>
+            <w:cnfStyle w:val="001000000000" w:firstRow="0" w:lastRow="0" w:firstColumn="1" w:lastColumn="0" w:oddVBand="0" w:evenVBand="0" w:oddHBand="0" w:evenHBand="0" w:firstRowFirstColumn="0" w:firstRowLastColumn="0" w:lastRowFirstColumn="0" w:lastRowLastColumn="0"/>
+            <w:tcW w:w="2657" w:type="dxa"/>
+          </w:tcPr>
+          <w:p>
+            <w:pPr>
+              <w:rPr>
+                <w:b w:val="0"/>
+                <w:bCs w:val="0"/>
+              </w:rPr>
+            </w:pPr>
+            <w:r>
+              <w:rPr>
+                <w:b w:val="0"/>
+                <w:bCs w:val="0"/>
+              </w:rPr>
+              <w:t>Toggle Mode</w:t>
+            </w:r>
+          </w:p>
+        </w:tc>
+        <w:tc>
+          <w:tcPr>
+            <w:tcW w:w="5560" w:type="dxa"/>
+          </w:tcPr>
+          <w:p>
+            <w:pPr>
+              <w:cnfStyle w:val="000000100000" w:firstRow="0" w:lastRow="0" w:firstColumn="0" w:lastColumn="0" w:oddVBand="0" w:evenVBand="0" w:oddHBand="1" w:evenHBand="0" w:firstRowFirstColumn="0" w:firstRowLastColumn="0" w:lastRowFirstColumn="0" w:lastRowLastColumn="0"/>
+            </w:pPr>
+            <w:r>
+              <w:t>Change between Walking and Ball Mode</w:t>
+            </w:r>
+          </w:p>
+        </w:tc>
+        <w:tc>
+          <w:tcPr>
+            <w:tcW w:w="1090" w:type="dxa"/>
+          </w:tcPr>
+          <w:p>
+            <w:pPr>
+              <w:cnfStyle w:val="000000100000" w:firstRow="0" w:lastRow="0" w:firstColumn="0" w:lastColumn="0" w:oddVBand="0" w:evenVBand="0" w:oddHBand="1" w:evenHBand="0" w:firstRowFirstColumn="0" w:firstRowLastColumn="0" w:lastRowFirstColumn="0" w:lastRowLastColumn="0"/>
+            </w:pPr>
+            <w:r>
+              <w:t>X</w:t>
+            </w:r>
+          </w:p>
+        </w:tc>
+      </w:tr>
+      <w:tr>
+        <w:tc>
+          <w:tcPr>
+            <w:cnfStyle w:val="001000000000" w:firstRow="0" w:lastRow="0" w:firstColumn="1" w:lastColumn="0" w:oddVBand="0" w:evenVBand="0" w:oddHBand="0" w:evenHBand="0" w:firstRowFirstColumn="0" w:firstRowLastColumn="0" w:lastRowFirstColumn="0" w:lastRowLastColumn="0"/>
+            <w:tcW w:w="2657" w:type="dxa"/>
+          </w:tcPr>
+          <w:p>
+            <w:pPr>
+              <w:rPr>
+                <w:b w:val="0"/>
+                <w:bCs w:val="0"/>
+              </w:rPr>
+            </w:pPr>
+            <w:r>
+              <w:rPr>
+                <w:b w:val="0"/>
+                <w:bCs w:val="0"/>
+              </w:rPr>
+              <w:t>Dash</w:t>
+            </w:r>
+          </w:p>
+        </w:tc>
+        <w:tc>
+          <w:tcPr>
+            <w:tcW w:w="5560" w:type="dxa"/>
+          </w:tcPr>
+          <w:p>
+            <w:pPr>
+              <w:cnfStyle w:val="000000000000" w:firstRow="0" w:lastRow="0" w:firstColumn="0" w:lastColumn="0" w:oddVBand="0" w:evenVBand="0" w:oddHBand="0" w:evenHBand="0" w:firstRowFirstColumn="0" w:firstRowLastColumn="0" w:lastRowFirstColumn="0" w:lastRowLastColumn="0"/>
+            </w:pPr>
+            <w:r>
+              <w:t>Charge forward</w:t>
+            </w:r>
+          </w:p>
+        </w:tc>
+        <w:tc>
+          <w:tcPr>
+            <w:tcW w:w="1090" w:type="dxa"/>
+          </w:tcPr>
+          <w:p>
+            <w:pPr>
+              <w:cnfStyle w:val="000000000000" w:firstRow="0" w:lastRow="0" w:firstColumn="0" w:lastColumn="0" w:oddVBand="0" w:evenVBand="0" w:oddHBand="0" w:evenHBand="0" w:firstRowFirstColumn="0" w:firstRowLastColumn="0" w:lastRowFirstColumn="0" w:lastRowLastColumn="0"/>
+            </w:pPr>
+            <w:r>
+              <w:t>C</w:t>
+            </w:r>
+          </w:p>
+        </w:tc>
+      </w:tr>
+      <w:tr>
+        <w:trPr>
+          <w:cnfStyle w:val="000000100000" w:firstRow="0" w:lastRow="0" w:firstColumn="0" w:lastColumn="0" w:oddVBand="0" w:evenVBand="0" w:oddHBand="1" w:evenHBand="0" w:firstRowFirstColumn="0" w:firstRowLastColumn="0" w:lastRowFirstColumn="0" w:lastRowLastColumn="0"/>
+        </w:trPr>
+        <w:tc>
+          <w:tcPr>
+            <w:cnfStyle w:val="001000000000" w:firstRow="0" w:lastRow="0" w:firstColumn="1" w:lastColumn="0" w:oddVBand="0" w:evenVBand="0" w:oddHBand="0" w:evenHBand="0" w:firstRowFirstColumn="0" w:firstRowLastColumn="0" w:lastRowFirstColumn="0" w:lastRowLastColumn="0"/>
+            <w:tcW w:w="2657" w:type="dxa"/>
+          </w:tcPr>
+          <w:p>
+            <w:pPr>
+              <w:rPr>
+                <w:b w:val="0"/>
+                <w:bCs w:val="0"/>
+              </w:rPr>
+            </w:pPr>
+          </w:p>
+        </w:tc>
+        <w:tc>
+          <w:tcPr>
+            <w:tcW w:w="5560" w:type="dxa"/>
+          </w:tcPr>
+          <w:p>
+            <w:pPr>
+              <w:cnfStyle w:val="000000100000" w:firstRow="0" w:lastRow="0" w:firstColumn="0" w:lastColumn="0" w:oddVBand="0" w:evenVBand="0" w:oddHBand="1" w:evenHBand="0" w:firstRowFirstColumn="0" w:firstRowLastColumn="0" w:lastRowFirstColumn="0" w:lastRowLastColumn="0"/>
+            </w:pPr>
+          </w:p>
+        </w:tc>
+        <w:tc>
+          <w:tcPr>
+            <w:tcW w:w="1090" w:type="dxa"/>
+          </w:tcPr>
+          <w:p>
+            <w:pPr>
+              <w:cnfStyle w:val="000000100000" w:firstRow="0" w:lastRow="0" w:firstColumn="0" w:lastColumn="0" w:oddVBand="0" w:evenVBand="0" w:oddHBand="1" w:evenHBand="0" w:firstRowFirstColumn="0" w:firstRowLastColumn="0" w:lastRowFirstColumn="0" w:lastRowLastColumn="0"/>
+            </w:pPr>
+          </w:p>
+        </w:tc>
+      </w:tr>
+      <w:tr>
+        <w:tc>
+          <w:tcPr>
+            <w:cnfStyle w:val="001000000000" w:firstRow="0" w:lastRow="0" w:firstColumn="1" w:lastColumn="0" w:oddVBand="0" w:evenVBand="0" w:oddHBand="0" w:evenHBand="0" w:firstRowFirstColumn="0" w:firstRowLastColumn="0" w:lastRowFirstColumn="0" w:lastRowLastColumn="0"/>
+            <w:tcW w:w="2657" w:type="dxa"/>
+          </w:tcPr>
+          <w:p>
+            <w:r>
+              <w:t>Ball Mode</w:t>
+            </w:r>
+          </w:p>
+        </w:tc>
+        <w:tc>
+          <w:tcPr>
+            <w:tcW w:w="5560" w:type="dxa"/>
+          </w:tcPr>
+          <w:p>
+            <w:pPr>
+              <w:cnfStyle w:val="000000000000" w:firstRow="0" w:lastRow="0" w:firstColumn="0" w:lastColumn="0" w:oddVBand="0" w:evenVBand="0" w:oddHBand="0" w:evenHBand="0" w:firstRowFirstColumn="0" w:firstRowLastColumn="0" w:lastRowFirstColumn="0" w:lastRowLastColumn="0"/>
+            </w:pPr>
+          </w:p>
+        </w:tc>
+        <w:tc>
+          <w:tcPr>
+            <w:tcW w:w="1090" w:type="dxa"/>
+          </w:tcPr>
+          <w:p>
+            <w:pPr>
+              <w:cnfStyle w:val="000000000000" w:firstRow="0" w:lastRow="0" w:firstColumn="0" w:lastColumn="0" w:oddVBand="0" w:evenVBand="0" w:oddHBand="0" w:evenHBand="0" w:firstRowFirstColumn="0" w:firstRowLastColumn="0" w:lastRowFirstColumn="0" w:lastRowLastColumn="0"/>
+            </w:pPr>
+          </w:p>
+        </w:tc>
+      </w:tr>
+      <w:tr>
+        <w:trPr>
+          <w:cnfStyle w:val="000000100000" w:firstRow="0" w:lastRow="0" w:firstColumn="0" w:lastColumn="0" w:oddVBand="0" w:evenVBand="0" w:oddHBand="1" w:evenHBand="0" w:firstRowFirstColumn="0" w:firstRowLastColumn="0" w:lastRowFirstColumn="0" w:lastRowLastColumn="0"/>
+        </w:trPr>
+        <w:tc>
+          <w:tcPr>
+            <w:cnfStyle w:val="001000000000" w:firstRow="0" w:lastRow="0" w:firstColumn="1" w:lastColumn="0" w:oddVBand="0" w:evenVBand="0" w:oddHBand="0" w:evenHBand="0" w:firstRowFirstColumn="0" w:firstRowLastColumn="0" w:lastRowFirstColumn="0" w:lastRowLastColumn="0"/>
+            <w:tcW w:w="2657" w:type="dxa"/>
+          </w:tcPr>
+          <w:p>
+            <w:pPr>
+              <w:rPr>
+                <w:b w:val="0"/>
+                <w:bCs w:val="0"/>
+              </w:rPr>
+            </w:pPr>
+            <w:r>
+              <w:rPr>
+                <w:b w:val="0"/>
+                <w:bCs w:val="0"/>
+              </w:rPr>
+              <w:t>Alter Couse Mid-Air</w:t>
+            </w:r>
+          </w:p>
+        </w:tc>
+        <w:tc>
+          <w:tcPr>
+            <w:tcW w:w="5560" w:type="dxa"/>
+          </w:tcPr>
+          <w:p>
+            <w:pPr>
+              <w:cnfStyle w:val="000000100000" w:firstRow="0" w:lastRow="0" w:firstColumn="0" w:lastColumn="0" w:oddVBand="0" w:evenVBand="0" w:oddHBand="1" w:evenHBand="0" w:firstRowFirstColumn="0" w:firstRowLastColumn="0" w:lastRowFirstColumn="0" w:lastRowLastColumn="0"/>
+            </w:pPr>
+            <w:r>
+              <w:t>Accelerate in the selected direction while mid-air</w:t>
+            </w:r>
+          </w:p>
+        </w:tc>
+        <w:tc>
+          <w:tcPr>
+            <w:tcW w:w="1090" w:type="dxa"/>
+          </w:tcPr>
+          <w:p>
+            <w:pPr>
+              <w:cnfStyle w:val="000000100000" w:firstRow="0" w:lastRow="0" w:firstColumn="0" w:lastColumn="0" w:oddVBand="0" w:evenVBand="0" w:oddHBand="1" w:evenHBand="0" w:firstRowFirstColumn="0" w:firstRowLastColumn="0" w:lastRowFirstColumn="0" w:lastRowLastColumn="0"/>
+            </w:pPr>
+            <w:r>
+              <w:t>WASD</w:t>
+            </w:r>
+          </w:p>
+        </w:tc>
+      </w:tr>
+      <w:tr>
+        <w:tc>
+          <w:tcPr>
+            <w:cnfStyle w:val="001000000000" w:firstRow="0" w:lastRow="0" w:firstColumn="1" w:lastColumn="0" w:oddVBand="0" w:evenVBand="0" w:oddHBand="0" w:evenHBand="0" w:firstRowFirstColumn="0" w:firstRowLastColumn="0" w:lastRowFirstColumn="0" w:lastRowLastColumn="0"/>
+            <w:tcW w:w="2657" w:type="dxa"/>
+          </w:tcPr>
+          <w:p>
+            <w:pPr>
+              <w:rPr>
+                <w:b w:val="0"/>
+                <w:bCs w:val="0"/>
+              </w:rPr>
+            </w:pPr>
+          </w:p>
+        </w:tc>
+        <w:tc>
+          <w:tcPr>
+            <w:tcW w:w="5560" w:type="dxa"/>
+          </w:tcPr>
+          <w:p>
+            <w:pPr>
+              <w:cnfStyle w:val="000000000000" w:firstRow="0" w:lastRow="0" w:firstColumn="0" w:lastColumn="0" w:oddVBand="0" w:evenVBand="0" w:oddHBand="0" w:evenHBand="0" w:firstRowFirstColumn="0" w:firstRowLastColumn="0" w:lastRowFirstColumn="0" w:lastRowLastColumn="0"/>
+            </w:pPr>
+          </w:p>
+        </w:tc>
+        <w:tc>
+          <w:tcPr>
+            <w:tcW w:w="1090" w:type="dxa"/>
+          </w:tcPr>
+          <w:p>
+            <w:pPr>
+              <w:cnfStyle w:val="000000000000" w:firstRow="0" w:lastRow="0" w:firstColumn="0" w:lastColumn="0" w:oddVBand="0" w:evenVBand="0" w:oddHBand="0" w:evenHBand="0" w:firstRowFirstColumn="0" w:firstRowLastColumn="0" w:lastRowFirstColumn="0" w:lastRowLastColumn="0"/>
+            </w:pPr>
+          </w:p>
+        </w:tc>
+      </w:tr>
+    </w:tbl>
+    <w:p>
+      <w:pPr>
+        <w:pStyle w:val="Heading2"/>
+        <w:rPr>
+          <w:color w:val="595959" w:themeColor="text1" w:themeTint="A6"/>
+        </w:rPr>
+      </w:pPr>
+      <w:bookmarkStart w:id="12" w:name="_Toc63612668"/>
+      <w:r>
+        <w:rPr>
+          <w:color w:val="595959" w:themeColor="text1" w:themeTint="A6"/>
+        </w:rPr>
+        <w:t>Rules</w:t>
+      </w:r>
+      <w:bookmarkEnd w:id="12"/>
+    </w:p>
+    <w:p>
+      <w:r>
+        <w:t>Walking Mode</w:t>
+      </w:r>
+    </w:p>
+    <w:p>
+      <w:r>
+        <w:t>Falls when unsupported by a platform</w:t>
+      </w:r>
+    </w:p>
+    <w:p/>
+    <w:p>
+      <w:r>
+        <w:t>Ball Mode</w:t>
+      </w:r>
+    </w:p>
+    <w:p>
+      <w:r>
+        <w:t>On slopes, the character rolls</w:t>
+      </w:r>
+    </w:p>
+    <w:p>
+      <w:r>
+        <w:t xml:space="preserve">Gravity? </w:t>
+      </w:r>
+      <w:proofErr w:type="gramStart"/>
+      <w:r>
+        <w:t>We’re</w:t>
+      </w:r>
+      <w:proofErr w:type="gramEnd"/>
+      <w:r>
+        <w:t xml:space="preserve"> not sure yet</w:t>
+      </w:r>
+    </w:p>
+    <w:p>
+      <w:r>
+        <w:t>When on flat ground, the character decelerates</w:t>
+      </w:r>
+    </w:p>
+    <w:p>
+      <w:r>
+        <w:t>With every bounce off a surface or enemy, the character gains speed</w:t>
+      </w:r>
+    </w:p>
+    <w:p>
+      <w:r>
+        <w:t>When hitting a surface, the character bounces off the normal</w:t>
+      </w:r>
     </w:p>
     <w:p>
       <w:pPr>
         <w:pStyle w:val="Heading1"/>
       </w:pPr>
-      <w:bookmarkStart w:id="1" w:name="_dmd00ip7zc5q" w:colFirst="0" w:colLast="0"/>
-      <w:bookmarkEnd w:id="1"/>
-      <w:r>
-        <w:t>Concept</w:t>
+      <w:bookmarkStart w:id="13" w:name="_2m5797gskyik" w:colFirst="0" w:colLast="0"/>
+      <w:bookmarkStart w:id="14" w:name="_Toc63612669"/>
+      <w:bookmarkEnd w:id="13"/>
+      <w:r>
+        <w:t>Story</w:t>
       </w:r>
       <w:r>
         <w:t xml:space="preserve"> </w:t>
@@ -802,153 +3279,29 @@
       <w:r>
         <w:rPr>
           <w:rFonts w:ascii="Segoe UI Emoji" w:hAnsi="Segoe UI Emoji" w:cs="Segoe UI Emoji"/>
+          <w:sz w:val="28"/>
+          <w:szCs w:val="28"/>
         </w:rPr>
-        <w:t>🧰</w:t>
-      </w:r>
+        <w:t>🍂</w:t>
+      </w:r>
+      <w:bookmarkEnd w:id="14"/>
     </w:p>
     <w:p>
-      <w:pPr>
-        <w:pStyle w:val="Heading2"/>
-      </w:pPr>
-      <w:r>
-        <w:t>Genre</w:t>
+      <w:r>
+        <w:t xml:space="preserve">Hero: </w:t>
+      </w:r>
+      <w:proofErr w:type="spellStart"/>
+      <w:r>
+        <w:t>Roly</w:t>
+      </w:r>
+      <w:proofErr w:type="spellEnd"/>
+      <w:r>
+        <w:t xml:space="preserve"> Poly Character</w:t>
       </w:r>
     </w:p>
     <w:p>
       <w:r>
-        <w:t>Puzzle Platformer Action</w:t>
-      </w:r>
-    </w:p>
-    <w:p>
-      <w:pPr>
-        <w:pStyle w:val="Heading1"/>
-        <w:rPr>
-          <w:color w:val="000000" w:themeColor="text1"/>
-        </w:rPr>
-      </w:pPr>
-      <w:bookmarkStart w:id="2" w:name="_a41vnqsommxm" w:colFirst="0" w:colLast="0"/>
-      <w:bookmarkEnd w:id="2"/>
-      <w:r>
-        <w:rPr>
-          <w:color w:val="000000" w:themeColor="text1"/>
-        </w:rPr>
-        <w:t>P</w:t>
-      </w:r>
-      <w:r>
-        <w:rPr>
-          <w:color w:val="000000" w:themeColor="text1"/>
-        </w:rPr>
-        <w:t>layer Controller</w:t>
-      </w:r>
-      <w:r>
-        <w:t xml:space="preserve"> </w:t>
-      </w:r>
-      <w:r>
-        <w:rPr>
-          <w:rFonts w:ascii="Segoe UI Emoji" w:hAnsi="Segoe UI Emoji" w:cs="Segoe UI Emoji"/>
-        </w:rPr>
-        <w:t>🧪</w:t>
-      </w:r>
-      <w:r>
-        <w:rPr>
-          <w:rFonts w:ascii="Segoe UI Emoji" w:hAnsi="Segoe UI Emoji" w:cs="Segoe UI Emoji"/>
-          <w:color w:val="E36C0A" w:themeColor="accent6" w:themeShade="BF"/>
-        </w:rPr>
-        <w:t xml:space="preserve"> </w:t>
-      </w:r>
-      <w:r>
-        <w:rPr>
-          <w:rFonts w:ascii="Segoe UI Emoji" w:hAnsi="Segoe UI Emoji" w:cs="Segoe UI Emoji"/>
-          <w:color w:val="E36C0A" w:themeColor="accent6" w:themeShade="BF"/>
-        </w:rPr>
-        <w:t>🎨</w:t>
-      </w:r>
-    </w:p>
-    <w:p>
-      <w:r>
-        <w:t>The player can switch between ball form and regular form. While in ball form, the character has bouncy properties.</w:t>
-      </w:r>
-    </w:p>
-    <w:p>
-      <w:r>
-        <w:t>While bouncing,</w:t>
-      </w:r>
-    </w:p>
-    <w:p>
-      <w:r>
-        <w:t>- with each bounce, you gain speed</w:t>
-      </w:r>
-    </w:p>
-    <w:p>
-      <w:r>
-        <w:lastRenderedPageBreak/>
-        <w:t>-build speed to damage</w:t>
-      </w:r>
-    </w:p>
-    <w:p>
-      <w:r>
-        <w:t>-build speed to break walls</w:t>
-      </w:r>
-    </w:p>
-    <w:p>
-      <w:r>
-        <w:t>-have certain speed t</w:t>
-      </w:r>
-      <w:r>
-        <w:t>o break certain walls</w:t>
-      </w:r>
-    </w:p>
-    <w:p>
-      <w:r>
-        <w:t>-</w:t>
-      </w:r>
-      <w:proofErr w:type="gramStart"/>
-      <w:r>
-        <w:t>don’t</w:t>
-      </w:r>
-      <w:proofErr w:type="gramEnd"/>
-      <w:r>
-        <w:t xml:space="preserve"> go too fast</w:t>
-      </w:r>
-    </w:p>
-    <w:p/>
-    <w:p>
-      <w:r>
-        <w:t xml:space="preserve">Dash - propel in a chosen </w:t>
-      </w:r>
-      <w:proofErr w:type="gramStart"/>
-      <w:r>
-        <w:t>direction</w:t>
-      </w:r>
-      <w:proofErr w:type="gramEnd"/>
-    </w:p>
-    <w:p>
-      <w:pPr>
-        <w:pStyle w:val="Heading1"/>
-      </w:pPr>
-      <w:bookmarkStart w:id="3" w:name="_2m5797gskyik" w:colFirst="0" w:colLast="0"/>
-      <w:bookmarkEnd w:id="3"/>
-      <w:r>
-        <w:t>Story</w:t>
-      </w:r>
-      <w:r>
-        <w:t xml:space="preserve"> </w:t>
-      </w:r>
-      <w:r>
-        <w:rPr>
-          <w:rFonts w:ascii="Segoe UI Emoji" w:hAnsi="Segoe UI Emoji" w:cs="Segoe UI Emoji"/>
-        </w:rPr>
-        <w:t>🍂</w:t>
-      </w:r>
-    </w:p>
-    <w:p>
-      <w:proofErr w:type="spellStart"/>
-      <w:r>
-        <w:t>Roly</w:t>
-      </w:r>
-      <w:proofErr w:type="spellEnd"/>
-      <w:r>
-        <w:t xml:space="preserve"> Poly Character</w:t>
+        <w:t>Enemies: Other Bugs</w:t>
       </w:r>
     </w:p>
     <w:p>
@@ -958,42 +3311,53 @@
           <w:color w:val="548DD4" w:themeColor="text2" w:themeTint="99"/>
         </w:rPr>
       </w:pPr>
-      <w:bookmarkStart w:id="4" w:name="_m0yq3zununci" w:colFirst="0" w:colLast="0"/>
-      <w:bookmarkEnd w:id="4"/>
-      <w:r>
-        <w:rPr>
-          <w:color w:val="000000" w:themeColor="text1"/>
-        </w:rPr>
-        <w:t>Level Design</w:t>
-      </w:r>
-      <w:r>
-        <w:rPr>
-          <w:color w:val="000000" w:themeColor="text1"/>
-        </w:rPr>
+      <w:bookmarkStart w:id="15" w:name="_m0yq3zununci" w:colFirst="0" w:colLast="0"/>
+      <w:bookmarkStart w:id="16" w:name="_Toc63612670"/>
+      <w:bookmarkEnd w:id="15"/>
+      <w:r>
+        <w:lastRenderedPageBreak/>
+        <w:t>Level</w:t>
+      </w:r>
+      <w:r>
+        <w:t xml:space="preserve"> Design</w:t>
+      </w:r>
+      <w:r>
         <w:t xml:space="preserve"> </w:t>
       </w:r>
       <w:r>
         <w:rPr>
           <w:rFonts w:ascii="Segoe UI Emoji" w:hAnsi="Segoe UI Emoji" w:cs="Segoe UI Emoji"/>
           <w:color w:val="548DD4" w:themeColor="text2" w:themeTint="99"/>
+          <w:sz w:val="28"/>
+          <w:szCs w:val="28"/>
         </w:rPr>
         <w:t>🌃</w:t>
       </w:r>
+      <w:bookmarkEnd w:id="16"/>
     </w:p>
     <w:p>
       <w:pPr>
         <w:pStyle w:val="Heading2"/>
+        <w:rPr>
+          <w:color w:val="595959" w:themeColor="text1" w:themeTint="A6"/>
+        </w:rPr>
       </w:pPr>
-      <w:r>
+      <w:bookmarkStart w:id="17" w:name="_Toc63612671"/>
+      <w:r>
+        <w:rPr>
+          <w:color w:val="595959" w:themeColor="text1" w:themeTint="A6"/>
+        </w:rPr>
         <w:t>Flow</w:t>
       </w:r>
+      <w:bookmarkEnd w:id="17"/>
     </w:p>
     <w:p>
       <w:pPr>
         <w:pStyle w:val="Heading1"/>
       </w:pPr>
-      <w:bookmarkStart w:id="5" w:name="_9gp0ymfole9t" w:colFirst="0" w:colLast="0"/>
-      <w:bookmarkEnd w:id="5"/>
+      <w:bookmarkStart w:id="18" w:name="_9gp0ymfole9t" w:colFirst="0" w:colLast="0"/>
+      <w:bookmarkStart w:id="19" w:name="_Toc63612672"/>
+      <w:bookmarkEnd w:id="18"/>
       <w:r>
         <w:t>Obstacles / Environment Pieces</w:t>
       </w:r>
@@ -1007,63 +3371,28 @@
       <w:r>
         <w:rPr>
           <w:rFonts w:ascii="Segoe UI Emoji" w:hAnsi="Segoe UI Emoji" w:cs="Segoe UI Emoji"/>
-          <w:color w:val="548DD4" w:themeColor="text2" w:themeTint="99"/>
+          <w:sz w:val="28"/>
+          <w:szCs w:val="28"/>
         </w:rPr>
-        <w:t>🌃</w:t>
-      </w:r>
-      <w:r>
-        <w:rPr>
-          <w:rFonts w:ascii="Segoe UI Emoji" w:hAnsi="Segoe UI Emoji" w:cs="Segoe UI Emoji"/>
-        </w:rPr>
-        <w:t xml:space="preserve"> </w:t>
-      </w:r>
-      <w:r>
-        <w:rPr>
-          <w:rFonts w:ascii="Segoe UI Emoji" w:hAnsi="Segoe UI Emoji" w:cs="Segoe UI Emoji"/>
-        </w:rPr>
-        <w:t>🧰</w:t>
-      </w:r>
-      <w:r>
-        <w:rPr>
-          <w:rFonts w:ascii="Segoe UI Emoji" w:hAnsi="Segoe UI Emoji" w:cs="Segoe UI Emoji"/>
-        </w:rPr>
-        <w:t xml:space="preserve"> </w:t>
-      </w:r>
-      <w:r>
-        <w:rPr>
-          <w:rFonts w:ascii="Segoe UI Emoji" w:hAnsi="Segoe UI Emoji" w:cs="Segoe UI Emoji"/>
-        </w:rPr>
-        <w:t>🧪</w:t>
-      </w:r>
-      <w:r>
-        <w:rPr>
-          <w:rFonts w:ascii="Segoe UI Emoji" w:hAnsi="Segoe UI Emoji" w:cs="Segoe UI Emoji"/>
-          <w:color w:val="548DD4" w:themeColor="text2" w:themeTint="99"/>
-        </w:rPr>
-        <w:t xml:space="preserve"> </w:t>
-      </w:r>
-      <w:r>
-        <w:rPr>
-          <w:rFonts w:ascii="Segoe UI Emoji" w:hAnsi="Segoe UI Emoji" w:cs="Segoe UI Emoji"/>
-          <w:color w:val="E36C0A" w:themeColor="accent6" w:themeShade="BF"/>
-        </w:rPr>
-        <w:t>🎨</w:t>
-      </w:r>
+        <w:t>🌃🧰🧪🎨</w:t>
+      </w:r>
+      <w:bookmarkEnd w:id="19"/>
     </w:p>
     <w:p>
       <w:pPr>
+        <w:pStyle w:val="Heading2"/>
         <w:rPr>
-          <w:b/>
-          <w:bCs/>
+          <w:color w:val="595959" w:themeColor="text1" w:themeTint="A6"/>
         </w:rPr>
       </w:pPr>
+      <w:bookmarkStart w:id="20" w:name="_Toc63612673"/>
       <w:r>
         <w:rPr>
-          <w:b/>
-          <w:bCs/>
+          <w:color w:val="595959" w:themeColor="text1" w:themeTint="A6"/>
         </w:rPr>
         <w:t>Brainstorm</w:t>
       </w:r>
+      <w:bookmarkEnd w:id="20"/>
     </w:p>
     <w:p>
       <w:r>
@@ -1102,15 +3431,13 @@
       <w:pPr>
         <w:pStyle w:val="Heading1"/>
       </w:pPr>
-      <w:bookmarkStart w:id="6" w:name="_wcxzfkjy3hpt" w:colFirst="0" w:colLast="0"/>
-      <w:bookmarkStart w:id="7" w:name="_ox0n0lv9p9nm" w:colFirst="0" w:colLast="0"/>
-      <w:bookmarkEnd w:id="6"/>
-      <w:bookmarkEnd w:id="7"/>
-      <w:r>
-        <w:t>S</w:t>
-      </w:r>
-      <w:r>
-        <w:t>ound Design</w:t>
+      <w:bookmarkStart w:id="21" w:name="_wcxzfkjy3hpt" w:colFirst="0" w:colLast="0"/>
+      <w:bookmarkStart w:id="22" w:name="_ox0n0lv9p9nm" w:colFirst="0" w:colLast="0"/>
+      <w:bookmarkStart w:id="23" w:name="_Toc63612674"/>
+      <w:bookmarkEnd w:id="21"/>
+      <w:bookmarkEnd w:id="22"/>
+      <w:r>
+        <w:t>Sound Design</w:t>
       </w:r>
       <w:r>
         <w:t xml:space="preserve"> </w:t>
@@ -1118,80 +3445,187 @@
       <w:r>
         <w:rPr>
           <w:rFonts w:ascii="Segoe UI Emoji" w:hAnsi="Segoe UI Emoji" w:cs="Segoe UI Emoji"/>
+          <w:sz w:val="24"/>
+          <w:szCs w:val="24"/>
         </w:rPr>
         <w:t>🎼</w:t>
       </w:r>
+      <w:bookmarkEnd w:id="23"/>
+    </w:p>
+    <w:p>
+      <w:pPr>
+        <w:pStyle w:val="Heading1"/>
+        <w:rPr>
+          <w:rFonts w:ascii="Segoe UI Emoji" w:hAnsi="Segoe UI Emoji" w:cs="Segoe UI Emoji"/>
+          <w:color w:val="E36C0A" w:themeColor="accent6" w:themeShade="BF"/>
+          <w:sz w:val="28"/>
+          <w:szCs w:val="28"/>
+        </w:rPr>
+      </w:pPr>
+      <w:bookmarkStart w:id="24" w:name="_xpqumm5nrfki" w:colFirst="0" w:colLast="0"/>
+      <w:bookmarkStart w:id="25" w:name="_75vgpho3ftqr" w:colFirst="0" w:colLast="0"/>
+      <w:bookmarkStart w:id="26" w:name="_Toc63612675"/>
+      <w:bookmarkEnd w:id="24"/>
+      <w:bookmarkEnd w:id="25"/>
+      <w:r>
+        <w:t>Art</w:t>
+      </w:r>
+      <w:r>
+        <w:t xml:space="preserve"> </w:t>
+      </w:r>
+      <w:r>
+        <w:rPr>
+          <w:rFonts w:ascii="Segoe UI Emoji" w:hAnsi="Segoe UI Emoji" w:cs="Segoe UI Emoji"/>
+          <w:color w:val="E36C0A" w:themeColor="accent6" w:themeShade="BF"/>
+          <w:sz w:val="28"/>
+          <w:szCs w:val="28"/>
+        </w:rPr>
+        <w:t>🎨</w:t>
+      </w:r>
+      <w:bookmarkEnd w:id="26"/>
+    </w:p>
+    <w:p>
+      <w:pPr>
+        <w:pStyle w:val="Heading2"/>
+        <w:rPr>
+          <w:rFonts w:ascii="Segoe UI Emoji" w:hAnsi="Segoe UI Emoji" w:cs="Segoe UI Emoji"/>
+          <w:color w:val="595959" w:themeColor="text1" w:themeTint="A6"/>
+          <w:sz w:val="28"/>
+          <w:szCs w:val="28"/>
+        </w:rPr>
+      </w:pPr>
+      <w:bookmarkStart w:id="27" w:name="_Toc63612676"/>
+      <w:r>
+        <w:rPr>
+          <w:color w:val="595959" w:themeColor="text1" w:themeTint="A6"/>
+        </w:rPr>
+        <w:t xml:space="preserve">Character Design </w:t>
+      </w:r>
+      <w:r>
+        <w:rPr>
+          <w:rFonts w:ascii="Segoe UI Emoji" w:hAnsi="Segoe UI Emoji" w:cs="Segoe UI Emoji"/>
+          <w:color w:val="E36C0A" w:themeColor="accent6" w:themeShade="BF"/>
+          <w:sz w:val="28"/>
+          <w:szCs w:val="28"/>
+        </w:rPr>
+        <w:t>🎨</w:t>
+      </w:r>
+      <w:r>
+        <w:rPr>
+          <w:rFonts w:ascii="Segoe UI Emoji" w:hAnsi="Segoe UI Emoji" w:cs="Segoe UI Emoji"/>
+          <w:color w:val="595959" w:themeColor="text1" w:themeTint="A6"/>
+          <w:sz w:val="28"/>
+          <w:szCs w:val="28"/>
+        </w:rPr>
+        <w:t>🍂</w:t>
+      </w:r>
+      <w:bookmarkEnd w:id="27"/>
+    </w:p>
+    <w:p>
+      <w:r>
+        <w:rPr>
+          <w:noProof/>
+        </w:rPr>
+        <w:drawing>
+          <wp:inline distT="0" distB="0" distL="0" distR="0" wp14:anchorId="00FD0E68" wp14:editId="071E6BC6">
+            <wp:extent cx="2661313" cy="1200150"/>
+            <wp:effectExtent l="0" t="0" r="5715" b="0"/>
+            <wp:docPr id="1" name="Picture 1"/>
+            <wp:cNvGraphicFramePr>
+              <a:graphicFrameLocks xmlns:a="http://schemas.openxmlformats.org/drawingml/2006/main" noChangeAspect="1"/>
+            </wp:cNvGraphicFramePr>
+            <a:graphic xmlns:a="http://schemas.openxmlformats.org/drawingml/2006/main">
+              <a:graphicData uri="http://schemas.openxmlformats.org/drawingml/2006/picture">
+                <pic:pic xmlns:pic="http://schemas.openxmlformats.org/drawingml/2006/picture">
+                  <pic:nvPicPr>
+                    <pic:cNvPr id="0" name="Picture 1"/>
+                    <pic:cNvPicPr>
+                      <a:picLocks noChangeAspect="1" noChangeArrowheads="1"/>
+                    </pic:cNvPicPr>
+                  </pic:nvPicPr>
+                  <pic:blipFill>
+                    <a:blip r:embed="rId7" cstate="print">
+                      <a:extLst>
+                        <a:ext uri="{28A0092B-C50C-407E-A947-70E740481C1C}">
+                          <a14:useLocalDpi xmlns:a14="http://schemas.microsoft.com/office/drawing/2010/main" val="0"/>
+                        </a:ext>
+                      </a:extLst>
+                    </a:blip>
+                    <a:srcRect/>
+                    <a:stretch>
+                      <a:fillRect/>
+                    </a:stretch>
+                  </pic:blipFill>
+                  <pic:spPr bwMode="auto">
+                    <a:xfrm>
+                      <a:off x="0" y="0"/>
+                      <a:ext cx="2667482" cy="1202932"/>
+                    </a:xfrm>
+                    <a:prstGeom prst="rect">
+                      <a:avLst/>
+                    </a:prstGeom>
+                    <a:noFill/>
+                    <a:ln>
+                      <a:noFill/>
+                    </a:ln>
+                  </pic:spPr>
+                </pic:pic>
+              </a:graphicData>
+            </a:graphic>
+          </wp:inline>
+        </w:drawing>
+      </w:r>
+    </w:p>
+    <w:p>
+      <w:pPr>
+        <w:pStyle w:val="Heading2"/>
+        <w:rPr>
+          <w:color w:val="595959" w:themeColor="text1" w:themeTint="A6"/>
+        </w:rPr>
+      </w:pPr>
+      <w:bookmarkStart w:id="28" w:name="_Toc63612677"/>
+      <w:r>
+        <w:rPr>
+          <w:color w:val="595959" w:themeColor="text1" w:themeTint="A6"/>
+        </w:rPr>
+        <w:t>Environment Art</w:t>
+      </w:r>
+      <w:bookmarkEnd w:id="28"/>
+    </w:p>
+    <w:p/>
+    <w:p>
+      <w:pPr>
+        <w:pStyle w:val="Heading1"/>
+      </w:pPr>
+      <w:bookmarkStart w:id="29" w:name="_Toc63612678"/>
+      <w:r>
+        <w:t>Schedule</w:t>
+      </w:r>
+      <w:r>
+        <w:rPr>
+          <w:rFonts w:ascii="Segoe UI Emoji" w:hAnsi="Segoe UI Emoji" w:cs="Segoe UI Emoji"/>
+          <w:sz w:val="24"/>
+          <w:szCs w:val="24"/>
+        </w:rPr>
+        <w:t xml:space="preserve"> </w:t>
+      </w:r>
+      <w:r>
+        <w:rPr>
+          <w:rFonts w:ascii="Segoe UI Emoji" w:hAnsi="Segoe UI Emoji" w:cs="Segoe UI Emoji"/>
+          <w:sz w:val="28"/>
+          <w:szCs w:val="28"/>
+        </w:rPr>
+        <w:t>👾</w:t>
+      </w:r>
+      <w:bookmarkEnd w:id="29"/>
     </w:p>
     <w:p>
       <w:pPr>
         <w:pStyle w:val="Heading1"/>
       </w:pPr>
-      <w:bookmarkStart w:id="8" w:name="_xpqumm5nrfki" w:colFirst="0" w:colLast="0"/>
-      <w:bookmarkEnd w:id="8"/>
-      <w:r>
-        <w:rPr>
-          <w:color w:val="000000" w:themeColor="text1"/>
-        </w:rPr>
-        <w:t>Character Design</w:t>
-      </w:r>
-      <w:r>
-        <w:rPr>
-          <w:color w:val="000000" w:themeColor="text1"/>
-        </w:rPr>
-        <w:t xml:space="preserve"> </w:t>
-      </w:r>
-      <w:r>
-        <w:rPr>
-          <w:rFonts w:ascii="Segoe UI Emoji" w:hAnsi="Segoe UI Emoji" w:cs="Segoe UI Emoji"/>
-          <w:color w:val="E36C0A" w:themeColor="accent6" w:themeShade="BF"/>
-        </w:rPr>
-        <w:t>🎨</w:t>
-      </w:r>
-      <w:r>
-        <w:rPr>
-          <w:rFonts w:ascii="Segoe UI Emoji" w:hAnsi="Segoe UI Emoji" w:cs="Segoe UI Emoji"/>
-        </w:rPr>
-        <w:t>🍂</w:t>
-      </w:r>
-    </w:p>
-    <w:p>
-      <w:r>
-        <w:t>Cowboy bugs?</w:t>
-      </w:r>
-    </w:p>
-    <w:p/>
-    <w:p>
-      <w:pPr>
-        <w:pStyle w:val="Heading1"/>
-        <w:rPr>
-          <w:color w:val="E36C0A" w:themeColor="accent6" w:themeShade="BF"/>
-        </w:rPr>
-      </w:pPr>
-      <w:bookmarkStart w:id="9" w:name="_75vgpho3ftqr" w:colFirst="0" w:colLast="0"/>
-      <w:bookmarkEnd w:id="9"/>
-      <w:r>
-        <w:rPr>
-          <w:color w:val="000000" w:themeColor="text1"/>
-        </w:rPr>
-        <w:t>Art</w:t>
-      </w:r>
-      <w:r>
-        <w:t xml:space="preserve"> </w:t>
-      </w:r>
-      <w:r>
-        <w:rPr>
-          <w:rFonts w:ascii="Segoe UI Emoji" w:hAnsi="Segoe UI Emoji" w:cs="Segoe UI Emoji"/>
-          <w:color w:val="E36C0A" w:themeColor="accent6" w:themeShade="BF"/>
-        </w:rPr>
-        <w:t>🎨</w:t>
-      </w:r>
-    </w:p>
-    <w:p>
-      <w:pPr>
-        <w:pStyle w:val="Heading1"/>
-      </w:pPr>
-      <w:bookmarkStart w:id="10" w:name="_qp4ieholxryu" w:colFirst="0" w:colLast="0"/>
-      <w:bookmarkEnd w:id="10"/>
+      <w:bookmarkStart w:id="30" w:name="_qp4ieholxryu" w:colFirst="0" w:colLast="0"/>
+      <w:bookmarkStart w:id="31" w:name="_Toc63612679"/>
+      <w:bookmarkEnd w:id="30"/>
       <w:r>
         <w:t>Stretch Goals</w:t>
       </w:r>
@@ -1204,11 +3638,23 @@
       <w:r>
         <w:rPr>
           <w:rFonts w:ascii="Segoe UI Emoji" w:hAnsi="Segoe UI Emoji" w:cs="Segoe UI Emoji"/>
+          <w:sz w:val="28"/>
+          <w:szCs w:val="28"/>
         </w:rPr>
         <w:t>🧰</w:t>
       </w:r>
+      <w:r>
+        <w:rPr>
+          <w:rFonts w:ascii="Segoe UI Emoji" w:hAnsi="Segoe UI Emoji" w:cs="Segoe UI Emoji"/>
+          <w:sz w:val="28"/>
+          <w:szCs w:val="28"/>
+        </w:rPr>
+        <w:t>👾</w:t>
+      </w:r>
+      <w:bookmarkEnd w:id="31"/>
     </w:p>
     <w:sectPr>
+      <w:footerReference w:type="default" r:id="rId8"/>
       <w:pgSz w:w="12240" w:h="15840"/>
       <w:pgMar w:top="1440" w:right="1440" w:bottom="1440" w:left="1440" w:header="720" w:footer="720" w:gutter="0"/>
       <w:pgNumType w:start="1"/>
@@ -1216,6 +3662,112 @@
     </w:sectPr>
   </w:body>
 </w:document>
+</file>
+
+<file path=word/endnotes.xml><?xml version="1.0" encoding="utf-8"?>
+<w:endnotes xmlns:wpc="http://schemas.microsoft.com/office/word/2010/wordprocessingCanvas" xmlns:cx="http://schemas.microsoft.com/office/drawing/2014/chartex" xmlns:cx1="http://schemas.microsoft.com/office/drawing/2015/9/8/chartex" xmlns:cx2="http://schemas.microsoft.com/office/drawing/2015/10/21/chartex" xmlns:cx3="http://schemas.microsoft.com/office/drawing/2016/5/9/chartex" xmlns:cx4="http://schemas.microsoft.com/office/drawing/2016/5/10/chartex" xmlns:cx5="http://schemas.microsoft.com/office/drawing/2016/5/11/chartex" xmlns:cx6="http://schemas.microsoft.com/office/drawing/2016/5/12/chartex" xmlns:cx7="http://schemas.microsoft.com/office/drawing/2016/5/13/chartex" xmlns:cx8="http://schemas.microsoft.com/office/drawing/2016/5/14/chartex" xmlns:mc="http://schemas.openxmlformats.org/markup-compatibility/2006" xmlns:aink="http://schemas.microsoft.com/office/drawing/2016/ink" xmlns:am3d="http://schemas.microsoft.com/office/drawing/2017/model3d" xmlns:o="urn:schemas-microsoft-com:office:office" xmlns:r="http://schemas.openxmlformats.org/officeDocument/2006/relationships" xmlns:m="http://schemas.openxmlformats.org/officeDocument/2006/math" xmlns:v="urn:schemas-microsoft-com:vml" xmlns:wp14="http://schemas.microsoft.com/office/word/2010/wordprocessingDrawing" xmlns:wp="http://schemas.openxmlformats.org/drawingml/2006/wordprocessingDrawing" xmlns:w10="urn:schemas-microsoft-com:office:word" xmlns:w="http://schemas.openxmlformats.org/wordprocessingml/2006/main" xmlns:w14="http://schemas.microsoft.com/office/word/2010/wordml" xmlns:w15="http://schemas.microsoft.com/office/word/2012/wordml" xmlns:w16cex="http://schemas.microsoft.com/office/word/2018/wordml/cex" xmlns:w16cid="http://schemas.microsoft.com/office/word/2016/wordml/cid" xmlns:w16="http://schemas.microsoft.com/office/word/2018/wordml" xmlns:w16se="http://schemas.microsoft.com/office/word/2015/wordml/symex" xmlns:wpg="http://schemas.microsoft.com/office/word/2010/wordprocessingGroup" xmlns:wpi="http://schemas.microsoft.com/office/word/2010/wordprocessingInk" xmlns:wne="http://schemas.microsoft.com/office/word/2006/wordml" xmlns:wps="http://schemas.microsoft.com/office/word/2010/wordprocessingShape" mc:Ignorable="w14 w15 w16se w16cid w16 w16cex wp14">
+  <w:endnote w:type="separator" w:id="-1">
+    <w:p>
+      <w:pPr>
+        <w:spacing w:line="240" w:lineRule="auto"/>
+      </w:pPr>
+      <w:r>
+        <w:separator/>
+      </w:r>
+    </w:p>
+  </w:endnote>
+  <w:endnote w:type="continuationSeparator" w:id="0">
+    <w:p>
+      <w:pPr>
+        <w:spacing w:line="240" w:lineRule="auto"/>
+      </w:pPr>
+      <w:r>
+        <w:continuationSeparator/>
+      </w:r>
+    </w:p>
+  </w:endnote>
+</w:endnotes>
+</file>
+
+<file path=word/footer1.xml><?xml version="1.0" encoding="utf-8"?>
+<w:ftr xmlns:wpc="http://schemas.microsoft.com/office/word/2010/wordprocessingCanvas" xmlns:cx="http://schemas.microsoft.com/office/drawing/2014/chartex" xmlns:cx1="http://schemas.microsoft.com/office/drawing/2015/9/8/chartex" xmlns:cx2="http://schemas.microsoft.com/office/drawing/2015/10/21/chartex" xmlns:cx3="http://schemas.microsoft.com/office/drawing/2016/5/9/chartex" xmlns:cx4="http://schemas.microsoft.com/office/drawing/2016/5/10/chartex" xmlns:cx5="http://schemas.microsoft.com/office/drawing/2016/5/11/chartex" xmlns:cx6="http://schemas.microsoft.com/office/drawing/2016/5/12/chartex" xmlns:cx7="http://schemas.microsoft.com/office/drawing/2016/5/13/chartex" xmlns:cx8="http://schemas.microsoft.com/office/drawing/2016/5/14/chartex" xmlns:mc="http://schemas.openxmlformats.org/markup-compatibility/2006" xmlns:aink="http://schemas.microsoft.com/office/drawing/2016/ink" xmlns:am3d="http://schemas.microsoft.com/office/drawing/2017/model3d" xmlns:o="urn:schemas-microsoft-com:office:office" xmlns:r="http://schemas.openxmlformats.org/officeDocument/2006/relationships" xmlns:m="http://schemas.openxmlformats.org/officeDocument/2006/math" xmlns:v="urn:schemas-microsoft-com:vml" xmlns:wp14="http://schemas.microsoft.com/office/word/2010/wordprocessingDrawing" xmlns:wp="http://schemas.openxmlformats.org/drawingml/2006/wordprocessingDrawing" xmlns:w10="urn:schemas-microsoft-com:office:word" xmlns:w="http://schemas.openxmlformats.org/wordprocessingml/2006/main" xmlns:w14="http://schemas.microsoft.com/office/word/2010/wordml" xmlns:w15="http://schemas.microsoft.com/office/word/2012/wordml" xmlns:w16cex="http://schemas.microsoft.com/office/word/2018/wordml/cex" xmlns:w16cid="http://schemas.microsoft.com/office/word/2016/wordml/cid" xmlns:w16="http://schemas.microsoft.com/office/word/2018/wordml" xmlns:w16se="http://schemas.microsoft.com/office/word/2015/wordml/symex" xmlns:wpg="http://schemas.microsoft.com/office/word/2010/wordprocessingGroup" xmlns:wpi="http://schemas.microsoft.com/office/word/2010/wordprocessingInk" xmlns:wne="http://schemas.microsoft.com/office/word/2006/wordml" xmlns:wps="http://schemas.microsoft.com/office/word/2010/wordprocessingShape" mc:Ignorable="w14 w15 w16se w16cid w16 w16cex wp14">
+  <w:sdt>
+    <w:sdtPr>
+      <w:id w:val="1218324819"/>
+      <w:docPartObj>
+        <w:docPartGallery w:val="Page Numbers (Bottom of Page)"/>
+        <w:docPartUnique/>
+      </w:docPartObj>
+    </w:sdtPr>
+    <w:sdtEndPr>
+      <w:rPr>
+        <w:noProof/>
+      </w:rPr>
+    </w:sdtEndPr>
+    <w:sdtContent>
+      <w:p>
+        <w:pPr>
+          <w:pStyle w:val="Footer"/>
+          <w:jc w:val="center"/>
+        </w:pPr>
+        <w:r>
+          <w:t xml:space="preserve"> </w:t>
+        </w:r>
+        <w:r>
+          <w:fldChar w:fldCharType="begin"/>
+        </w:r>
+        <w:r>
+          <w:instrText xml:space="preserve"> PAGE   \* MERGEFORMAT </w:instrText>
+        </w:r>
+        <w:r>
+          <w:fldChar w:fldCharType="separate"/>
+        </w:r>
+        <w:r>
+          <w:rPr>
+            <w:noProof/>
+          </w:rPr>
+          <w:t>2</w:t>
+        </w:r>
+        <w:r>
+          <w:rPr>
+            <w:noProof/>
+          </w:rPr>
+          <w:fldChar w:fldCharType="end"/>
+        </w:r>
+      </w:p>
+    </w:sdtContent>
+  </w:sdt>
+  <w:p>
+    <w:pPr>
+      <w:pStyle w:val="Footer"/>
+    </w:pPr>
+  </w:p>
+</w:ftr>
+</file>
+
+<file path=word/footnotes.xml><?xml version="1.0" encoding="utf-8"?>
+<w:footnotes xmlns:wpc="http://schemas.microsoft.com/office/word/2010/wordprocessingCanvas" xmlns:cx="http://schemas.microsoft.com/office/drawing/2014/chartex" xmlns:cx1="http://schemas.microsoft.com/office/drawing/2015/9/8/chartex" xmlns:cx2="http://schemas.microsoft.com/office/drawing/2015/10/21/chartex" xmlns:cx3="http://schemas.microsoft.com/office/drawing/2016/5/9/chartex" xmlns:cx4="http://schemas.microsoft.com/office/drawing/2016/5/10/chartex" xmlns:cx5="http://schemas.microsoft.com/office/drawing/2016/5/11/chartex" xmlns:cx6="http://schemas.microsoft.com/office/drawing/2016/5/12/chartex" xmlns:cx7="http://schemas.microsoft.com/office/drawing/2016/5/13/chartex" xmlns:cx8="http://schemas.microsoft.com/office/drawing/2016/5/14/chartex" xmlns:mc="http://schemas.openxmlformats.org/markup-compatibility/2006" xmlns:aink="http://schemas.microsoft.com/office/drawing/2016/ink" xmlns:am3d="http://schemas.microsoft.com/office/drawing/2017/model3d" xmlns:o="urn:schemas-microsoft-com:office:office" xmlns:r="http://schemas.openxmlformats.org/officeDocument/2006/relationships" xmlns:m="http://schemas.openxmlformats.org/officeDocument/2006/math" xmlns:v="urn:schemas-microsoft-com:vml" xmlns:wp14="http://schemas.microsoft.com/office/word/2010/wordprocessingDrawing" xmlns:wp="http://schemas.openxmlformats.org/drawingml/2006/wordprocessingDrawing" xmlns:w10="urn:schemas-microsoft-com:office:word" xmlns:w="http://schemas.openxmlformats.org/wordprocessingml/2006/main" xmlns:w14="http://schemas.microsoft.com/office/word/2010/wordml" xmlns:w15="http://schemas.microsoft.com/office/word/2012/wordml" xmlns:w16cex="http://schemas.microsoft.com/office/word/2018/wordml/cex" xmlns:w16cid="http://schemas.microsoft.com/office/word/2016/wordml/cid" xmlns:w16="http://schemas.microsoft.com/office/word/2018/wordml" xmlns:w16se="http://schemas.microsoft.com/office/word/2015/wordml/symex" xmlns:wpg="http://schemas.microsoft.com/office/word/2010/wordprocessingGroup" xmlns:wpi="http://schemas.microsoft.com/office/word/2010/wordprocessingInk" xmlns:wne="http://schemas.microsoft.com/office/word/2006/wordml" xmlns:wps="http://schemas.microsoft.com/office/word/2010/wordprocessingShape" mc:Ignorable="w14 w15 w16se w16cid w16 w16cex wp14">
+  <w:footnote w:type="separator" w:id="-1">
+    <w:p>
+      <w:pPr>
+        <w:spacing w:line="240" w:lineRule="auto"/>
+      </w:pPr>
+      <w:r>
+        <w:separator/>
+      </w:r>
+    </w:p>
+  </w:footnote>
+  <w:footnote w:type="continuationSeparator" w:id="0">
+    <w:p>
+      <w:pPr>
+        <w:spacing w:line="240" w:lineRule="auto"/>
+      </w:pPr>
+      <w:r>
+        <w:continuationSeparator/>
+      </w:r>
+    </w:p>
+  </w:footnote>
+</w:footnotes>
 </file>
 
 <file path=word/styles.xml><?xml version="1.0" encoding="utf-8"?>
@@ -1623,6 +4175,7 @@
     <w:next w:val="Normal"/>
     <w:uiPriority w:val="9"/>
     <w:qFormat/>
+    <w:rsid w:val="009533E8"/>
     <w:pPr>
       <w:keepNext/>
       <w:keepLines/>
@@ -1641,6 +4194,7 @@
     <w:uiPriority w:val="9"/>
     <w:unhideWhenUsed/>
     <w:qFormat/>
+    <w:rsid w:val="009533E8"/>
     <w:pPr>
       <w:keepNext/>
       <w:keepLines/>
@@ -1648,6 +4202,9 @@
       <w:outlineLvl w:val="1"/>
     </w:pPr>
     <w:rPr>
+      <w:i/>
+      <w:iCs/>
+      <w:color w:val="595959" w:themeColor="text1" w:themeTint="A6"/>
       <w:sz w:val="32"/>
       <w:szCs w:val="32"/>
     </w:rPr>
@@ -1659,6 +4216,7 @@
     <w:uiPriority w:val="9"/>
     <w:unhideWhenUsed/>
     <w:qFormat/>
+    <w:rsid w:val="009533E8"/>
     <w:pPr>
       <w:keepNext/>
       <w:keepLines/>
@@ -1666,7 +4224,9 @@
       <w:outlineLvl w:val="2"/>
     </w:pPr>
     <w:rPr>
-      <w:color w:val="434343"/>
+      <w:i/>
+      <w:iCs/>
+      <w:color w:val="A6A6A6" w:themeColor="background1" w:themeShade="A6"/>
       <w:sz w:val="28"/>
       <w:szCs w:val="28"/>
     </w:rPr>
@@ -1730,7 +4290,6 @@
   <w:style w:type="character" w:default="1" w:styleId="DefaultParagraphFont">
     <w:name w:val="Default Paragraph Font"/>
     <w:uiPriority w:val="1"/>
-    <w:semiHidden/>
     <w:unhideWhenUsed/>
   </w:style>
   <w:style w:type="table" w:default="1" w:styleId="TableNormal">
@@ -2100,18 +4659,18 @@
       <w:spacing w:line="240" w:lineRule="auto"/>
     </w:pPr>
     <w:rPr>
-      <w:color w:val="365F91" w:themeColor="accent1" w:themeShade="BF"/>
+      <w:color w:val="002B8F" w:themeColor="accent1" w:themeShade="BF"/>
     </w:rPr>
     <w:tblPr>
       <w:tblStyleRowBandSize w:val="1"/>
       <w:tblStyleColBandSize w:val="1"/>
       <w:tblBorders>
-        <w:top w:val="single" w:sz="4" w:space="0" w:color="95B3D7" w:themeColor="accent1" w:themeTint="99"/>
-        <w:left w:val="single" w:sz="4" w:space="0" w:color="95B3D7" w:themeColor="accent1" w:themeTint="99"/>
-        <w:bottom w:val="single" w:sz="4" w:space="0" w:color="95B3D7" w:themeColor="accent1" w:themeTint="99"/>
-        <w:right w:val="single" w:sz="4" w:space="0" w:color="95B3D7" w:themeColor="accent1" w:themeTint="99"/>
-        <w:insideH w:val="single" w:sz="4" w:space="0" w:color="95B3D7" w:themeColor="accent1" w:themeTint="99"/>
-        <w:insideV w:val="single" w:sz="4" w:space="0" w:color="95B3D7" w:themeColor="accent1" w:themeTint="99"/>
+        <w:top w:val="single" w:sz="4" w:space="0" w:color="407AFF" w:themeColor="accent1" w:themeTint="99"/>
+        <w:left w:val="single" w:sz="4" w:space="0" w:color="407AFF" w:themeColor="accent1" w:themeTint="99"/>
+        <w:bottom w:val="single" w:sz="4" w:space="0" w:color="407AFF" w:themeColor="accent1" w:themeTint="99"/>
+        <w:right w:val="single" w:sz="4" w:space="0" w:color="407AFF" w:themeColor="accent1" w:themeTint="99"/>
+        <w:insideH w:val="single" w:sz="4" w:space="0" w:color="407AFF" w:themeColor="accent1" w:themeTint="99"/>
+        <w:insideV w:val="single" w:sz="4" w:space="0" w:color="407AFF" w:themeColor="accent1" w:themeTint="99"/>
       </w:tblBorders>
     </w:tblPr>
     <w:tblStylePr w:type="firstRow">
@@ -2188,20 +4747,20 @@
     <w:tblStylePr w:type="band1Vert">
       <w:tblPr/>
       <w:tcPr>
-        <w:shd w:val="clear" w:color="auto" w:fill="DBE5F1" w:themeFill="accent1" w:themeFillTint="33"/>
+        <w:shd w:val="clear" w:color="auto" w:fill="BFD2FF" w:themeFill="accent1" w:themeFillTint="33"/>
       </w:tcPr>
     </w:tblStylePr>
     <w:tblStylePr w:type="band1Horz">
       <w:tblPr/>
       <w:tcPr>
-        <w:shd w:val="clear" w:color="auto" w:fill="DBE5F1" w:themeFill="accent1" w:themeFillTint="33"/>
+        <w:shd w:val="clear" w:color="auto" w:fill="BFD2FF" w:themeFill="accent1" w:themeFillTint="33"/>
       </w:tcPr>
     </w:tblStylePr>
     <w:tblStylePr w:type="neCell">
       <w:tblPr/>
       <w:tcPr>
         <w:tcBorders>
-          <w:bottom w:val="single" w:sz="4" w:space="0" w:color="95B3D7" w:themeColor="accent1" w:themeTint="99"/>
+          <w:bottom w:val="single" w:sz="4" w:space="0" w:color="407AFF" w:themeColor="accent1" w:themeTint="99"/>
         </w:tcBorders>
       </w:tcPr>
     </w:tblStylePr>
@@ -2209,7 +4768,7 @@
       <w:tblPr/>
       <w:tcPr>
         <w:tcBorders>
-          <w:bottom w:val="single" w:sz="4" w:space="0" w:color="95B3D7" w:themeColor="accent1" w:themeTint="99"/>
+          <w:bottom w:val="single" w:sz="4" w:space="0" w:color="407AFF" w:themeColor="accent1" w:themeTint="99"/>
         </w:tcBorders>
       </w:tcPr>
     </w:tblStylePr>
@@ -2217,7 +4776,7 @@
       <w:tblPr/>
       <w:tcPr>
         <w:tcBorders>
-          <w:top w:val="single" w:sz="4" w:space="0" w:color="95B3D7" w:themeColor="accent1" w:themeTint="99"/>
+          <w:top w:val="single" w:sz="4" w:space="0" w:color="407AFF" w:themeColor="accent1" w:themeTint="99"/>
         </w:tcBorders>
       </w:tcPr>
     </w:tblStylePr>
@@ -2225,7 +4784,7 @@
       <w:tblPr/>
       <w:tcPr>
         <w:tcBorders>
-          <w:top w:val="single" w:sz="4" w:space="0" w:color="95B3D7" w:themeColor="accent1" w:themeTint="99"/>
+          <w:top w:val="single" w:sz="4" w:space="0" w:color="407AFF" w:themeColor="accent1" w:themeTint="99"/>
         </w:tcBorders>
       </w:tcPr>
     </w:tblStylePr>
@@ -2239,18 +4798,18 @@
       <w:spacing w:line="240" w:lineRule="auto"/>
     </w:pPr>
     <w:rPr>
-      <w:color w:val="31849B" w:themeColor="accent5" w:themeShade="BF"/>
+      <w:color w:val="0A839B" w:themeColor="accent5" w:themeShade="BF"/>
     </w:rPr>
     <w:tblPr>
       <w:tblStyleRowBandSize w:val="1"/>
       <w:tblStyleColBandSize w:val="1"/>
       <w:tblBorders>
-        <w:top w:val="single" w:sz="4" w:space="0" w:color="92CDDC" w:themeColor="accent5" w:themeTint="99"/>
-        <w:left w:val="single" w:sz="4" w:space="0" w:color="92CDDC" w:themeColor="accent5" w:themeTint="99"/>
-        <w:bottom w:val="single" w:sz="4" w:space="0" w:color="92CDDC" w:themeColor="accent5" w:themeTint="99"/>
-        <w:right w:val="single" w:sz="4" w:space="0" w:color="92CDDC" w:themeColor="accent5" w:themeTint="99"/>
-        <w:insideH w:val="single" w:sz="4" w:space="0" w:color="92CDDC" w:themeColor="accent5" w:themeTint="99"/>
-        <w:insideV w:val="single" w:sz="4" w:space="0" w:color="92CDDC" w:themeColor="accent5" w:themeTint="99"/>
+        <w:top w:val="single" w:sz="4" w:space="0" w:color="5CDAF4" w:themeColor="accent5" w:themeTint="99"/>
+        <w:left w:val="single" w:sz="4" w:space="0" w:color="5CDAF4" w:themeColor="accent5" w:themeTint="99"/>
+        <w:bottom w:val="single" w:sz="4" w:space="0" w:color="5CDAF4" w:themeColor="accent5" w:themeTint="99"/>
+        <w:right w:val="single" w:sz="4" w:space="0" w:color="5CDAF4" w:themeColor="accent5" w:themeTint="99"/>
+        <w:insideH w:val="single" w:sz="4" w:space="0" w:color="5CDAF4" w:themeColor="accent5" w:themeTint="99"/>
+        <w:insideV w:val="single" w:sz="4" w:space="0" w:color="5CDAF4" w:themeColor="accent5" w:themeTint="99"/>
       </w:tblBorders>
     </w:tblPr>
     <w:tblStylePr w:type="firstRow">
@@ -2327,20 +4886,20 @@
     <w:tblStylePr w:type="band1Vert">
       <w:tblPr/>
       <w:tcPr>
-        <w:shd w:val="clear" w:color="auto" w:fill="DAEEF3" w:themeFill="accent5" w:themeFillTint="33"/>
+        <w:shd w:val="clear" w:color="auto" w:fill="C8F2FB" w:themeFill="accent5" w:themeFillTint="33"/>
       </w:tcPr>
     </w:tblStylePr>
     <w:tblStylePr w:type="band1Horz">
       <w:tblPr/>
       <w:tcPr>
-        <w:shd w:val="clear" w:color="auto" w:fill="DAEEF3" w:themeFill="accent5" w:themeFillTint="33"/>
+        <w:shd w:val="clear" w:color="auto" w:fill="C8F2FB" w:themeFill="accent5" w:themeFillTint="33"/>
       </w:tcPr>
     </w:tblStylePr>
     <w:tblStylePr w:type="neCell">
       <w:tblPr/>
       <w:tcPr>
         <w:tcBorders>
-          <w:bottom w:val="single" w:sz="4" w:space="0" w:color="92CDDC" w:themeColor="accent5" w:themeTint="99"/>
+          <w:bottom w:val="single" w:sz="4" w:space="0" w:color="5CDAF4" w:themeColor="accent5" w:themeTint="99"/>
         </w:tcBorders>
       </w:tcPr>
     </w:tblStylePr>
@@ -2348,7 +4907,7 @@
       <w:tblPr/>
       <w:tcPr>
         <w:tcBorders>
-          <w:bottom w:val="single" w:sz="4" w:space="0" w:color="92CDDC" w:themeColor="accent5" w:themeTint="99"/>
+          <w:bottom w:val="single" w:sz="4" w:space="0" w:color="5CDAF4" w:themeColor="accent5" w:themeTint="99"/>
         </w:tcBorders>
       </w:tcPr>
     </w:tblStylePr>
@@ -2356,7 +4915,7 @@
       <w:tblPr/>
       <w:tcPr>
         <w:tcBorders>
-          <w:top w:val="single" w:sz="4" w:space="0" w:color="92CDDC" w:themeColor="accent5" w:themeTint="99"/>
+          <w:top w:val="single" w:sz="4" w:space="0" w:color="5CDAF4" w:themeColor="accent5" w:themeTint="99"/>
         </w:tcBorders>
       </w:tcPr>
     </w:tblStylePr>
@@ -2364,7 +4923,7 @@
       <w:tblPr/>
       <w:tcPr>
         <w:tcBorders>
-          <w:top w:val="single" w:sz="4" w:space="0" w:color="92CDDC" w:themeColor="accent5" w:themeTint="99"/>
+          <w:top w:val="single" w:sz="4" w:space="0" w:color="5CDAF4" w:themeColor="accent5" w:themeTint="99"/>
         </w:tcBorders>
       </w:tcPr>
     </w:tblStylePr>
@@ -2745,13 +5304,200 @@
       </w:tcPr>
     </w:tblStylePr>
   </w:style>
+  <w:style w:type="paragraph" w:styleId="TOCHeading">
+    <w:name w:val="TOC Heading"/>
+    <w:basedOn w:val="Heading1"/>
+    <w:next w:val="Normal"/>
+    <w:uiPriority w:val="39"/>
+    <w:unhideWhenUsed/>
+    <w:qFormat/>
+    <w:rsid w:val="009533E8"/>
+    <w:pPr>
+      <w:spacing w:before="240" w:after="0" w:line="259" w:lineRule="auto"/>
+      <w:outlineLvl w:val="9"/>
+    </w:pPr>
+    <w:rPr>
+      <w:rFonts w:asciiTheme="majorHAnsi" w:eastAsiaTheme="majorEastAsia" w:hAnsiTheme="majorHAnsi" w:cstheme="majorBidi"/>
+      <w:color w:val="002B8F" w:themeColor="accent1" w:themeShade="BF"/>
+      <w:sz w:val="32"/>
+      <w:szCs w:val="32"/>
+      <w:lang w:val="en-US" w:eastAsia="en-US"/>
+    </w:rPr>
+  </w:style>
+  <w:style w:type="paragraph" w:styleId="TOC2">
+    <w:name w:val="toc 2"/>
+    <w:basedOn w:val="Normal"/>
+    <w:next w:val="Normal"/>
+    <w:autoRedefine/>
+    <w:uiPriority w:val="39"/>
+    <w:unhideWhenUsed/>
+    <w:rsid w:val="009533E8"/>
+    <w:pPr>
+      <w:spacing w:after="100" w:line="259" w:lineRule="auto"/>
+      <w:ind w:left="220"/>
+    </w:pPr>
+    <w:rPr>
+      <w:rFonts w:asciiTheme="minorHAnsi" w:eastAsiaTheme="minorEastAsia" w:hAnsiTheme="minorHAnsi" w:cs="Times New Roman"/>
+      <w:lang w:val="en-US" w:eastAsia="en-US"/>
+    </w:rPr>
+  </w:style>
+  <w:style w:type="paragraph" w:styleId="TOC1">
+    <w:name w:val="toc 1"/>
+    <w:basedOn w:val="Normal"/>
+    <w:next w:val="Normal"/>
+    <w:autoRedefine/>
+    <w:uiPriority w:val="39"/>
+    <w:unhideWhenUsed/>
+    <w:rsid w:val="009533E8"/>
+    <w:pPr>
+      <w:spacing w:after="100" w:line="259" w:lineRule="auto"/>
+    </w:pPr>
+    <w:rPr>
+      <w:rFonts w:asciiTheme="minorHAnsi" w:eastAsiaTheme="minorEastAsia" w:hAnsiTheme="minorHAnsi" w:cs="Times New Roman"/>
+      <w:lang w:val="en-US" w:eastAsia="en-US"/>
+    </w:rPr>
+  </w:style>
+  <w:style w:type="paragraph" w:styleId="TOC3">
+    <w:name w:val="toc 3"/>
+    <w:basedOn w:val="Normal"/>
+    <w:next w:val="Normal"/>
+    <w:autoRedefine/>
+    <w:uiPriority w:val="39"/>
+    <w:unhideWhenUsed/>
+    <w:rsid w:val="009533E8"/>
+    <w:pPr>
+      <w:spacing w:after="100" w:line="259" w:lineRule="auto"/>
+      <w:ind w:left="440"/>
+    </w:pPr>
+    <w:rPr>
+      <w:rFonts w:asciiTheme="minorHAnsi" w:eastAsiaTheme="minorEastAsia" w:hAnsiTheme="minorHAnsi" w:cs="Times New Roman"/>
+      <w:lang w:val="en-US" w:eastAsia="en-US"/>
+    </w:rPr>
+  </w:style>
+  <w:style w:type="character" w:styleId="Hyperlink">
+    <w:name w:val="Hyperlink"/>
+    <w:basedOn w:val="DefaultParagraphFont"/>
+    <w:uiPriority w:val="99"/>
+    <w:unhideWhenUsed/>
+    <w:rsid w:val="009533E8"/>
+    <w:rPr>
+      <w:color w:val="0000FF" w:themeColor="hyperlink"/>
+      <w:u w:val="single"/>
+    </w:rPr>
+  </w:style>
+  <w:style w:type="paragraph" w:styleId="FootnoteText">
+    <w:name w:val="footnote text"/>
+    <w:basedOn w:val="Normal"/>
+    <w:link w:val="FootnoteTextChar"/>
+    <w:uiPriority w:val="99"/>
+    <w:semiHidden/>
+    <w:unhideWhenUsed/>
+    <w:rsid w:val="009533E8"/>
+    <w:pPr>
+      <w:spacing w:line="240" w:lineRule="auto"/>
+    </w:pPr>
+    <w:rPr>
+      <w:sz w:val="20"/>
+      <w:szCs w:val="20"/>
+    </w:rPr>
+  </w:style>
+  <w:style w:type="character" w:customStyle="1" w:styleId="FootnoteTextChar">
+    <w:name w:val="Footnote Text Char"/>
+    <w:basedOn w:val="DefaultParagraphFont"/>
+    <w:link w:val="FootnoteText"/>
+    <w:uiPriority w:val="99"/>
+    <w:semiHidden/>
+    <w:rsid w:val="009533E8"/>
+    <w:rPr>
+      <w:sz w:val="20"/>
+      <w:szCs w:val="20"/>
+    </w:rPr>
+  </w:style>
+  <w:style w:type="character" w:styleId="FootnoteReference">
+    <w:name w:val="footnote reference"/>
+    <w:basedOn w:val="DefaultParagraphFont"/>
+    <w:uiPriority w:val="99"/>
+    <w:semiHidden/>
+    <w:unhideWhenUsed/>
+    <w:rsid w:val="009533E8"/>
+    <w:rPr>
+      <w:vertAlign w:val="superscript"/>
+    </w:rPr>
+  </w:style>
+  <w:style w:type="paragraph" w:styleId="Header">
+    <w:name w:val="header"/>
+    <w:basedOn w:val="Normal"/>
+    <w:link w:val="HeaderChar"/>
+    <w:uiPriority w:val="99"/>
+    <w:unhideWhenUsed/>
+    <w:rsid w:val="009533E8"/>
+    <w:pPr>
+      <w:tabs>
+        <w:tab w:val="center" w:pos="4680"/>
+        <w:tab w:val="right" w:pos="9360"/>
+      </w:tabs>
+      <w:spacing w:line="240" w:lineRule="auto"/>
+    </w:pPr>
+  </w:style>
+  <w:style w:type="character" w:customStyle="1" w:styleId="HeaderChar">
+    <w:name w:val="Header Char"/>
+    <w:basedOn w:val="DefaultParagraphFont"/>
+    <w:link w:val="Header"/>
+    <w:uiPriority w:val="99"/>
+    <w:rsid w:val="009533E8"/>
+  </w:style>
+  <w:style w:type="paragraph" w:styleId="Footer">
+    <w:name w:val="footer"/>
+    <w:basedOn w:val="Normal"/>
+    <w:link w:val="FooterChar"/>
+    <w:uiPriority w:val="99"/>
+    <w:unhideWhenUsed/>
+    <w:rsid w:val="009533E8"/>
+    <w:pPr>
+      <w:tabs>
+        <w:tab w:val="center" w:pos="4680"/>
+        <w:tab w:val="right" w:pos="9360"/>
+      </w:tabs>
+      <w:spacing w:line="240" w:lineRule="auto"/>
+    </w:pPr>
+  </w:style>
+  <w:style w:type="character" w:customStyle="1" w:styleId="FooterChar">
+    <w:name w:val="Footer Char"/>
+    <w:basedOn w:val="DefaultParagraphFont"/>
+    <w:link w:val="Footer"/>
+    <w:uiPriority w:val="99"/>
+    <w:rsid w:val="009533E8"/>
+  </w:style>
+  <w:style w:type="character" w:styleId="SubtleEmphasis">
+    <w:name w:val="Subtle Emphasis"/>
+    <w:basedOn w:val="DefaultParagraphFont"/>
+    <w:uiPriority w:val="19"/>
+    <w:qFormat/>
+    <w:rsid w:val="004D57FA"/>
+    <w:rPr>
+      <w:i/>
+      <w:iCs/>
+      <w:color w:val="404040" w:themeColor="text1" w:themeTint="BF"/>
+    </w:rPr>
+  </w:style>
+  <w:style w:type="character" w:styleId="Emphasis">
+    <w:name w:val="Emphasis"/>
+    <w:basedOn w:val="DefaultParagraphFont"/>
+    <w:uiPriority w:val="20"/>
+    <w:qFormat/>
+    <w:rsid w:val="004D57FA"/>
+    <w:rPr>
+      <w:i/>
+      <w:iCs/>
+    </w:rPr>
+  </w:style>
 </w:styles>
 </file>
 
 <file path=word/theme/theme1.xml><?xml version="1.0" encoding="utf-8"?>
 <a:theme xmlns:a="http://schemas.openxmlformats.org/drawingml/2006/main" name="Office Theme">
   <a:themeElements>
-    <a:clrScheme name="Office">
+    <a:clrScheme name="Custom 3">
       <a:dk1>
         <a:sysClr val="windowText" lastClr="000000"/>
       </a:dk1>
@@ -2765,19 +5511,19 @@
         <a:srgbClr val="EEECE1"/>
       </a:lt2>
       <a:accent1>
-        <a:srgbClr val="4F81BD"/>
+        <a:srgbClr val="003BC0"/>
       </a:accent1>
       <a:accent2>
-        <a:srgbClr val="C0504D"/>
+        <a:srgbClr val="DF1313"/>
       </a:accent2>
       <a:accent3>
-        <a:srgbClr val="9BBB59"/>
+        <a:srgbClr val="1B995D"/>
       </a:accent3>
       <a:accent4>
-        <a:srgbClr val="8064A2"/>
+        <a:srgbClr val="9933FF"/>
       </a:accent4>
       <a:accent5>
-        <a:srgbClr val="4BACC6"/>
+        <a:srgbClr val="0EB0D0"/>
       </a:accent5>
       <a:accent6>
         <a:srgbClr val="F79646"/>
@@ -2786,7 +5532,7 @@
         <a:srgbClr val="0000FF"/>
       </a:hlink>
       <a:folHlink>
-        <a:srgbClr val="800080"/>
+        <a:srgbClr val="7030A0"/>
       </a:folHlink>
     </a:clrScheme>
     <a:fontScheme name="Office">
@@ -3066,4 +5812,16 @@
   </a:objectDefaults>
   <a:extraClrSchemeLst/>
 </a:theme>
+</file>
+
+<file path=customXml/item1.xml><?xml version="1.0" encoding="utf-8"?>
+<b:Sources xmlns:b="http://schemas.openxmlformats.org/officeDocument/2006/bibliography" xmlns="http://schemas.openxmlformats.org/officeDocument/2006/bibliography" SelectedStyle="\APASixthEditionOfficeOnline.xsl" StyleName="APA" Version="6"/>
+</file>
+
+<file path=customXml/itemProps1.xml><?xml version="1.0" encoding="utf-8"?>
+<ds:datastoreItem xmlns:ds="http://schemas.openxmlformats.org/officeDocument/2006/customXml" ds:itemID="{B872D219-0E76-4E10-BC6F-EA3E71D055CD}">
+  <ds:schemaRefs>
+    <ds:schemaRef ds:uri="http://schemas.openxmlformats.org/officeDocument/2006/bibliography"/>
+  </ds:schemaRefs>
+</ds:datastoreItem>
 </file>
</xml_diff>

<commit_message>
Enviro Concept Art 1
</commit_message>
<xml_diff>
--- a/GDD.docx
+++ b/GDD.docx
@@ -5,6 +5,13 @@
   <w:body>
     <w:sdt>
       <w:sdtPr>
+        <w:rPr>
+          <w:rFonts w:ascii="Arial" w:eastAsia="Arial" w:hAnsi="Arial" w:cs="Arial"/>
+          <w:color w:val="auto"/>
+          <w:sz w:val="22"/>
+          <w:szCs w:val="22"/>
+          <w:lang w:val="en" w:eastAsia="en-CA"/>
+        </w:rPr>
         <w:id w:val="27855829"/>
         <w:docPartObj>
           <w:docPartGallery w:val="Table of Contents"/>
@@ -13,25 +20,26 @@
       </w:sdtPr>
       <w:sdtEndPr>
         <w:rPr>
-          <w:rFonts w:ascii="Arial" w:eastAsia="Arial" w:hAnsi="Arial" w:cs="Arial"/>
           <w:b/>
           <w:bCs/>
           <w:noProof/>
-          <w:color w:val="auto"/>
-          <w:sz w:val="22"/>
-          <w:szCs w:val="22"/>
-          <w:lang w:val="en" w:eastAsia="en-CA"/>
         </w:rPr>
       </w:sdtEndPr>
       <w:sdtContent>
         <w:p>
           <w:pPr>
             <w:pStyle w:val="TOCHeading"/>
+            <w:rPr>
+              <w:color w:val="auto"/>
+            </w:rPr>
           </w:pPr>
           <w:r>
             <w:t xml:space="preserve"> </w:t>
           </w:r>
           <w:r>
+            <w:rPr>
+              <w:color w:val="auto"/>
+            </w:rPr>
             <w:t>Table of Contents</w:t>
           </w:r>
         </w:p>
@@ -56,7 +64,7 @@
           <w:r>
             <w:fldChar w:fldCharType="separate"/>
           </w:r>
-          <w:hyperlink w:anchor="_Toc63612659" w:history="1">
+          <w:hyperlink w:anchor="_Toc63678667" w:history="1">
             <w:r>
               <w:rPr>
                 <w:rStyle w:val="Hyperlink"/>
@@ -83,7 +91,7 @@
                 <w:noProof/>
                 <w:webHidden/>
               </w:rPr>
-              <w:instrText xml:space="preserve"> PAGEREF _Toc63612659 \h </w:instrText>
+              <w:instrText xml:space="preserve"> PAGEREF _Toc63678667 \h </w:instrText>
             </w:r>
             <w:r>
               <w:rPr>
@@ -126,7 +134,7 @@
               <w:lang w:val="en-CA" w:eastAsia="en-CA"/>
             </w:rPr>
           </w:pPr>
-          <w:hyperlink w:anchor="_Toc63612660" w:history="1">
+          <w:hyperlink w:anchor="_Toc63678668" w:history="1">
             <w:r>
               <w:rPr>
                 <w:rStyle w:val="Hyperlink"/>
@@ -153,7 +161,7 @@
                 <w:noProof/>
                 <w:webHidden/>
               </w:rPr>
-              <w:instrText xml:space="preserve"> PAGEREF _Toc63612660 \h </w:instrText>
+              <w:instrText xml:space="preserve"> PAGEREF _Toc63678668 \h </w:instrText>
             </w:r>
             <w:r>
               <w:rPr>
@@ -196,7 +204,7 @@
               <w:lang w:val="en-CA" w:eastAsia="en-CA"/>
             </w:rPr>
           </w:pPr>
-          <w:hyperlink w:anchor="_Toc63612661" w:history="1">
+          <w:hyperlink w:anchor="_Toc63678669" w:history="1">
             <w:r>
               <w:rPr>
                 <w:rStyle w:val="Hyperlink"/>
@@ -223,7 +231,7 @@
                 <w:noProof/>
                 <w:webHidden/>
               </w:rPr>
-              <w:instrText xml:space="preserve"> PAGEREF _Toc63612661 \h </w:instrText>
+              <w:instrText xml:space="preserve"> PAGEREF _Toc63678669 \h </w:instrText>
             </w:r>
             <w:r>
               <w:rPr>
@@ -266,7 +274,7 @@
               <w:lang w:val="en-CA" w:eastAsia="en-CA"/>
             </w:rPr>
           </w:pPr>
-          <w:hyperlink w:anchor="_Toc63612662" w:history="1">
+          <w:hyperlink w:anchor="_Toc63678670" w:history="1">
             <w:r>
               <w:rPr>
                 <w:rStyle w:val="Hyperlink"/>
@@ -301,7 +309,7 @@
                 <w:noProof/>
                 <w:webHidden/>
               </w:rPr>
-              <w:instrText xml:space="preserve"> PAGEREF _Toc63612662 \h </w:instrText>
+              <w:instrText xml:space="preserve"> PAGEREF _Toc63678670 \h </w:instrText>
             </w:r>
             <w:r>
               <w:rPr>
@@ -344,7 +352,7 @@
               <w:lang w:val="en-CA" w:eastAsia="en-CA"/>
             </w:rPr>
           </w:pPr>
-          <w:hyperlink w:anchor="_Toc63612663" w:history="1">
+          <w:hyperlink w:anchor="_Toc63678671" w:history="1">
             <w:r>
               <w:rPr>
                 <w:rStyle w:val="Hyperlink"/>
@@ -371,7 +379,7 @@
                 <w:noProof/>
                 <w:webHidden/>
               </w:rPr>
-              <w:instrText xml:space="preserve"> PAGEREF _Toc63612663 \h </w:instrText>
+              <w:instrText xml:space="preserve"> PAGEREF _Toc63678671 \h </w:instrText>
             </w:r>
             <w:r>
               <w:rPr>
@@ -414,7 +422,7 @@
               <w:lang w:val="en-CA" w:eastAsia="en-CA"/>
             </w:rPr>
           </w:pPr>
-          <w:hyperlink w:anchor="_Toc63612664" w:history="1">
+          <w:hyperlink w:anchor="_Toc63678672" w:history="1">
             <w:r>
               <w:rPr>
                 <w:rStyle w:val="Hyperlink"/>
@@ -441,7 +449,7 @@
                 <w:noProof/>
                 <w:webHidden/>
               </w:rPr>
-              <w:instrText xml:space="preserve"> PAGEREF _Toc63612664 \h </w:instrText>
+              <w:instrText xml:space="preserve"> PAGEREF _Toc63678672 \h </w:instrText>
             </w:r>
             <w:r>
               <w:rPr>
@@ -484,7 +492,7 @@
               <w:lang w:val="en-CA" w:eastAsia="en-CA"/>
             </w:rPr>
           </w:pPr>
-          <w:hyperlink w:anchor="_Toc63612665" w:history="1">
+          <w:hyperlink w:anchor="_Toc63678673" w:history="1">
             <w:r>
               <w:rPr>
                 <w:rStyle w:val="Hyperlink"/>
@@ -511,7 +519,7 @@
                 <w:noProof/>
                 <w:webHidden/>
               </w:rPr>
-              <w:instrText xml:space="preserve"> PAGEREF _Toc63612665 \h </w:instrText>
+              <w:instrText xml:space="preserve"> PAGEREF _Toc63678673 \h </w:instrText>
             </w:r>
             <w:r>
               <w:rPr>
@@ -554,7 +562,7 @@
               <w:lang w:val="en-CA" w:eastAsia="en-CA"/>
             </w:rPr>
           </w:pPr>
-          <w:hyperlink w:anchor="_Toc63612666" w:history="1">
+          <w:hyperlink w:anchor="_Toc63678674" w:history="1">
             <w:r>
               <w:rPr>
                 <w:rStyle w:val="Hyperlink"/>
@@ -568,16 +576,7 @@
                 <w:rFonts w:ascii="Segoe UI Emoji" w:hAnsi="Segoe UI Emoji" w:cs="Segoe UI Emoji"/>
                 <w:noProof/>
               </w:rPr>
-              <w:t>🧪</w:t>
-            </w:r>
-            <w:r>
-              <w:rPr>
-                <w:rStyle w:val="Hyperlink"/>
-                <w:rFonts w:ascii="Segoe UI Emoji" w:hAnsi="Segoe UI Emoji" w:cs="Segoe UI Emoji"/>
-                <w:noProof/>
-                <w:color w:val="0000BF" w:themeColor="hyperlink" w:themeShade="BF"/>
-              </w:rPr>
-              <w:t>🎨</w:t>
+              <w:t>🧪🎨</w:t>
             </w:r>
             <w:r>
               <w:rPr>
@@ -598,7 +597,7 @@
                 <w:noProof/>
                 <w:webHidden/>
               </w:rPr>
-              <w:instrText xml:space="preserve"> PAGEREF _Toc63612666 \h </w:instrText>
+              <w:instrText xml:space="preserve"> PAGEREF _Toc63678674 \h </w:instrText>
             </w:r>
             <w:r>
               <w:rPr>
@@ -641,7 +640,7 @@
               <w:lang w:val="en-CA" w:eastAsia="en-CA"/>
             </w:rPr>
           </w:pPr>
-          <w:hyperlink w:anchor="_Toc63612667" w:history="1">
+          <w:hyperlink w:anchor="_Toc63678675" w:history="1">
             <w:r>
               <w:rPr>
                 <w:rStyle w:val="Hyperlink"/>
@@ -668,7 +667,7 @@
                 <w:noProof/>
                 <w:webHidden/>
               </w:rPr>
-              <w:instrText xml:space="preserve"> PAGEREF _Toc63612667 \h </w:instrText>
+              <w:instrText xml:space="preserve"> PAGEREF _Toc63678675 \h </w:instrText>
             </w:r>
             <w:r>
               <w:rPr>
@@ -711,7 +710,7 @@
               <w:lang w:val="en-CA" w:eastAsia="en-CA"/>
             </w:rPr>
           </w:pPr>
-          <w:hyperlink w:anchor="_Toc63612668" w:history="1">
+          <w:hyperlink w:anchor="_Toc63678676" w:history="1">
             <w:r>
               <w:rPr>
                 <w:rStyle w:val="Hyperlink"/>
@@ -738,7 +737,7 @@
                 <w:noProof/>
                 <w:webHidden/>
               </w:rPr>
-              <w:instrText xml:space="preserve"> PAGEREF _Toc63612668 \h </w:instrText>
+              <w:instrText xml:space="preserve"> PAGEREF _Toc63678676 \h </w:instrText>
             </w:r>
             <w:r>
               <w:rPr>
@@ -781,7 +780,7 @@
               <w:lang w:val="en-CA" w:eastAsia="en-CA"/>
             </w:rPr>
           </w:pPr>
-          <w:hyperlink w:anchor="_Toc63612669" w:history="1">
+          <w:hyperlink w:anchor="_Toc63678677" w:history="1">
             <w:r>
               <w:rPr>
                 <w:rStyle w:val="Hyperlink"/>
@@ -816,7 +815,7 @@
                 <w:noProof/>
                 <w:webHidden/>
               </w:rPr>
-              <w:instrText xml:space="preserve"> PAGEREF _Toc63612669 \h </w:instrText>
+              <w:instrText xml:space="preserve"> PAGEREF _Toc63678677 \h </w:instrText>
             </w:r>
             <w:r>
               <w:rPr>
@@ -859,7 +858,7 @@
               <w:lang w:val="en-CA" w:eastAsia="en-CA"/>
             </w:rPr>
           </w:pPr>
-          <w:hyperlink w:anchor="_Toc63612670" w:history="1">
+          <w:hyperlink w:anchor="_Toc63678678" w:history="1">
             <w:r>
               <w:rPr>
                 <w:rStyle w:val="Hyperlink"/>
@@ -872,7 +871,6 @@
                 <w:rStyle w:val="Hyperlink"/>
                 <w:rFonts w:ascii="Segoe UI Emoji" w:hAnsi="Segoe UI Emoji" w:cs="Segoe UI Emoji"/>
                 <w:noProof/>
-                <w:color w:val="6666FF" w:themeColor="hyperlink" w:themeTint="99"/>
               </w:rPr>
               <w:t>🌃</w:t>
             </w:r>
@@ -895,7 +893,7 @@
                 <w:noProof/>
                 <w:webHidden/>
               </w:rPr>
-              <w:instrText xml:space="preserve"> PAGEREF _Toc63612670 \h </w:instrText>
+              <w:instrText xml:space="preserve"> PAGEREF _Toc63678678 \h </w:instrText>
             </w:r>
             <w:r>
               <w:rPr>
@@ -938,7 +936,7 @@
               <w:lang w:val="en-CA" w:eastAsia="en-CA"/>
             </w:rPr>
           </w:pPr>
-          <w:hyperlink w:anchor="_Toc63612671" w:history="1">
+          <w:hyperlink w:anchor="_Toc63678679" w:history="1">
             <w:r>
               <w:rPr>
                 <w:rStyle w:val="Hyperlink"/>
@@ -965,7 +963,7 @@
                 <w:noProof/>
                 <w:webHidden/>
               </w:rPr>
-              <w:instrText xml:space="preserve"> PAGEREF _Toc63612671 \h </w:instrText>
+              <w:instrText xml:space="preserve"> PAGEREF _Toc63678679 \h </w:instrText>
             </w:r>
             <w:r>
               <w:rPr>
@@ -1008,7 +1006,7 @@
               <w:lang w:val="en-CA" w:eastAsia="en-CA"/>
             </w:rPr>
           </w:pPr>
-          <w:hyperlink w:anchor="_Toc63612672" w:history="1">
+          <w:hyperlink w:anchor="_Toc63678680" w:history="1">
             <w:r>
               <w:rPr>
                 <w:rStyle w:val="Hyperlink"/>
@@ -1021,17 +1019,8 @@
                 <w:rStyle w:val="Hyperlink"/>
                 <w:rFonts w:ascii="Segoe UI Emoji" w:hAnsi="Segoe UI Emoji" w:cs="Segoe UI Emoji"/>
                 <w:noProof/>
-                <w:color w:val="6666FF" w:themeColor="hyperlink" w:themeTint="99"/>
-              </w:rPr>
-              <w:t xml:space="preserve"> </w:t>
-            </w:r>
-            <w:r>
-              <w:rPr>
-                <w:rStyle w:val="Hyperlink"/>
-                <w:rFonts w:ascii="Segoe UI Emoji" w:hAnsi="Segoe UI Emoji" w:cs="Segoe UI Emoji"/>
-                <w:noProof/>
-              </w:rPr>
-              <w:t>🌃🧰🧪🎨</w:t>
+              </w:rPr>
+              <w:t xml:space="preserve"> 🌃🧰🧪🎨</w:t>
             </w:r>
             <w:r>
               <w:rPr>
@@ -1052,7 +1041,7 @@
                 <w:noProof/>
                 <w:webHidden/>
               </w:rPr>
-              <w:instrText xml:space="preserve"> PAGEREF _Toc63612672 \h </w:instrText>
+              <w:instrText xml:space="preserve"> PAGEREF _Toc63678680 \h </w:instrText>
             </w:r>
             <w:r>
               <w:rPr>
@@ -1095,7 +1084,7 @@
               <w:lang w:val="en-CA" w:eastAsia="en-CA"/>
             </w:rPr>
           </w:pPr>
-          <w:hyperlink w:anchor="_Toc63612673" w:history="1">
+          <w:hyperlink w:anchor="_Toc63678681" w:history="1">
             <w:r>
               <w:rPr>
                 <w:rStyle w:val="Hyperlink"/>
@@ -1122,7 +1111,7 @@
                 <w:noProof/>
                 <w:webHidden/>
               </w:rPr>
-              <w:instrText xml:space="preserve"> PAGEREF _Toc63612673 \h </w:instrText>
+              <w:instrText xml:space="preserve"> PAGEREF _Toc63678681 \h </w:instrText>
             </w:r>
             <w:r>
               <w:rPr>
@@ -1165,7 +1154,7 @@
               <w:lang w:val="en-CA" w:eastAsia="en-CA"/>
             </w:rPr>
           </w:pPr>
-          <w:hyperlink w:anchor="_Toc63612674" w:history="1">
+          <w:hyperlink w:anchor="_Toc63678682" w:history="1">
             <w:r>
               <w:rPr>
                 <w:rStyle w:val="Hyperlink"/>
@@ -1200,7 +1189,7 @@
                 <w:noProof/>
                 <w:webHidden/>
               </w:rPr>
-              <w:instrText xml:space="preserve"> PAGEREF _Toc63612674 \h </w:instrText>
+              <w:instrText xml:space="preserve"> PAGEREF _Toc63678682 \h </w:instrText>
             </w:r>
             <w:r>
               <w:rPr>
@@ -1243,7 +1232,7 @@
               <w:lang w:val="en-CA" w:eastAsia="en-CA"/>
             </w:rPr>
           </w:pPr>
-          <w:hyperlink w:anchor="_Toc63612675" w:history="1">
+          <w:hyperlink w:anchor="_Toc63678683" w:history="1">
             <w:r>
               <w:rPr>
                 <w:rStyle w:val="Hyperlink"/>
@@ -1256,7 +1245,6 @@
                 <w:rStyle w:val="Hyperlink"/>
                 <w:rFonts w:ascii="Segoe UI Emoji" w:hAnsi="Segoe UI Emoji" w:cs="Segoe UI Emoji"/>
                 <w:noProof/>
-                <w:color w:val="0000BF" w:themeColor="hyperlink" w:themeShade="BF"/>
               </w:rPr>
               <w:t>🎨</w:t>
             </w:r>
@@ -1279,7 +1267,7 @@
                 <w:noProof/>
                 <w:webHidden/>
               </w:rPr>
-              <w:instrText xml:space="preserve"> PAGEREF _Toc63612675 \h </w:instrText>
+              <w:instrText xml:space="preserve"> PAGEREF _Toc63678683 \h </w:instrText>
             </w:r>
             <w:r>
               <w:rPr>
@@ -1322,7 +1310,7 @@
               <w:lang w:val="en-CA" w:eastAsia="en-CA"/>
             </w:rPr>
           </w:pPr>
-          <w:hyperlink w:anchor="_Toc63612676" w:history="1">
+          <w:hyperlink w:anchor="_Toc63678684" w:history="1">
             <w:r>
               <w:rPr>
                 <w:rStyle w:val="Hyperlink"/>
@@ -1335,17 +1323,8 @@
                 <w:rStyle w:val="Hyperlink"/>
                 <w:rFonts w:ascii="Segoe UI Emoji" w:hAnsi="Segoe UI Emoji" w:cs="Segoe UI Emoji"/>
                 <w:noProof/>
-                <w:color w:val="0000BF" w:themeColor="hyperlink" w:themeShade="BF"/>
-              </w:rPr>
-              <w:t>🎨</w:t>
-            </w:r>
-            <w:r>
-              <w:rPr>
-                <w:rStyle w:val="Hyperlink"/>
-                <w:rFonts w:ascii="Segoe UI Emoji" w:hAnsi="Segoe UI Emoji" w:cs="Segoe UI Emoji"/>
-                <w:noProof/>
-              </w:rPr>
-              <w:t>🍂</w:t>
+              </w:rPr>
+              <w:t>🎨🍂</w:t>
             </w:r>
             <w:r>
               <w:rPr>
@@ -1366,7 +1345,7 @@
                 <w:noProof/>
                 <w:webHidden/>
               </w:rPr>
-              <w:instrText xml:space="preserve"> PAGEREF _Toc63612676 \h </w:instrText>
+              <w:instrText xml:space="preserve"> PAGEREF _Toc63678684 \h </w:instrText>
             </w:r>
             <w:r>
               <w:rPr>
@@ -1409,7 +1388,7 @@
               <w:lang w:val="en-CA" w:eastAsia="en-CA"/>
             </w:rPr>
           </w:pPr>
-          <w:hyperlink w:anchor="_Toc63612677" w:history="1">
+          <w:hyperlink w:anchor="_Toc63678685" w:history="1">
             <w:r>
               <w:rPr>
                 <w:rStyle w:val="Hyperlink"/>
@@ -1436,7 +1415,77 @@
                 <w:noProof/>
                 <w:webHidden/>
               </w:rPr>
-              <w:instrText xml:space="preserve"> PAGEREF _Toc63612677 \h </w:instrText>
+              <w:instrText xml:space="preserve"> PAGEREF _Toc63678685 \h </w:instrText>
+            </w:r>
+            <w:r>
+              <w:rPr>
+                <w:noProof/>
+                <w:webHidden/>
+              </w:rPr>
+            </w:r>
+            <w:r>
+              <w:rPr>
+                <w:noProof/>
+                <w:webHidden/>
+              </w:rPr>
+              <w:fldChar w:fldCharType="separate"/>
+            </w:r>
+            <w:r>
+              <w:rPr>
+                <w:noProof/>
+                <w:webHidden/>
+              </w:rPr>
+              <w:t>4</w:t>
+            </w:r>
+            <w:r>
+              <w:rPr>
+                <w:noProof/>
+                <w:webHidden/>
+              </w:rPr>
+              <w:fldChar w:fldCharType="end"/>
+            </w:r>
+          </w:hyperlink>
+        </w:p>
+        <w:p>
+          <w:pPr>
+            <w:pStyle w:val="TOC3"/>
+            <w:tabs>
+              <w:tab w:val="right" w:leader="dot" w:pos="9350"/>
+            </w:tabs>
+            <w:rPr>
+              <w:rFonts w:cstheme="minorBidi"/>
+              <w:noProof/>
+              <w:lang w:val="en-CA" w:eastAsia="en-CA"/>
+            </w:rPr>
+          </w:pPr>
+          <w:hyperlink w:anchor="_Toc63678686" w:history="1">
+            <w:r>
+              <w:rPr>
+                <w:rStyle w:val="Hyperlink"/>
+                <w:noProof/>
+              </w:rPr>
+              <w:t>Environments</w:t>
+            </w:r>
+            <w:r>
+              <w:rPr>
+                <w:noProof/>
+                <w:webHidden/>
+              </w:rPr>
+              <w:tab/>
+            </w:r>
+            <w:r>
+              <w:rPr>
+                <w:noProof/>
+                <w:webHidden/>
+              </w:rPr>
+              <w:fldChar w:fldCharType="begin"/>
+            </w:r>
+            <w:r>
+              <w:rPr>
+                <w:noProof/>
+                <w:webHidden/>
+              </w:rPr>
+              <w:instrText xml:space="preserve"> PAGEREF _Toc63678686 \h </w:instrText>
             </w:r>
             <w:r>
               <w:rPr>
@@ -1479,7 +1528,7 @@
               <w:lang w:val="en-CA" w:eastAsia="en-CA"/>
             </w:rPr>
           </w:pPr>
-          <w:hyperlink w:anchor="_Toc63612678" w:history="1">
+          <w:hyperlink w:anchor="_Toc63678687" w:history="1">
             <w:r>
               <w:rPr>
                 <w:rStyle w:val="Hyperlink"/>
@@ -1514,7 +1563,7 @@
                 <w:noProof/>
                 <w:webHidden/>
               </w:rPr>
-              <w:instrText xml:space="preserve"> PAGEREF _Toc63612678 \h </w:instrText>
+              <w:instrText xml:space="preserve"> PAGEREF _Toc63678687 \h </w:instrText>
             </w:r>
             <w:r>
               <w:rPr>
@@ -1534,7 +1583,7 @@
                 <w:noProof/>
                 <w:webHidden/>
               </w:rPr>
-              <w:t>4</w:t>
+              <w:t>5</w:t>
             </w:r>
             <w:r>
               <w:rPr>
@@ -1557,7 +1606,7 @@
               <w:lang w:val="en-CA" w:eastAsia="en-CA"/>
             </w:rPr>
           </w:pPr>
-          <w:hyperlink w:anchor="_Toc63612679" w:history="1">
+          <w:hyperlink w:anchor="_Toc63678688" w:history="1">
             <w:r>
               <w:rPr>
                 <w:rStyle w:val="Hyperlink"/>
@@ -1592,7 +1641,7 @@
                 <w:noProof/>
                 <w:webHidden/>
               </w:rPr>
-              <w:instrText xml:space="preserve"> PAGEREF _Toc63612679 \h </w:instrText>
+              <w:instrText xml:space="preserve"> PAGEREF _Toc63678688 \h </w:instrText>
             </w:r>
             <w:r>
               <w:rPr>
@@ -1612,7 +1661,7 @@
                 <w:noProof/>
                 <w:webHidden/>
               </w:rPr>
-              <w:t>4</w:t>
+              <w:t>5</w:t>
             </w:r>
             <w:r>
               <w:rPr>
@@ -1656,7 +1705,7 @@
       <w:pPr>
         <w:pStyle w:val="Heading1"/>
       </w:pPr>
-      <w:bookmarkStart w:id="0" w:name="_Toc63612659"/>
+      <w:bookmarkStart w:id="0" w:name="_Toc63678667"/>
       <w:r>
         <w:lastRenderedPageBreak/>
         <w:t>Key</w:t>
@@ -1666,15 +1715,9 @@
     <w:p>
       <w:pPr>
         <w:pStyle w:val="Heading3"/>
-        <w:rPr>
-          <w:color w:val="A6A6A6" w:themeColor="background1" w:themeShade="A6"/>
-        </w:rPr>
       </w:pPr>
-      <w:bookmarkStart w:id="1" w:name="_Toc63612660"/>
-      <w:r>
-        <w:rPr>
-          <w:color w:val="A6A6A6" w:themeColor="background1" w:themeShade="A6"/>
-        </w:rPr>
+      <w:bookmarkStart w:id="1" w:name="_Toc63678668"/>
+      <w:r>
         <w:t>Departments</w:t>
       </w:r>
       <w:bookmarkEnd w:id="1"/>
@@ -1873,13 +1916,7 @@
               <w:rPr>
                 <w:color w:val="9933FF" w:themeColor="accent4"/>
               </w:rPr>
-              <w:t>Producer</w:t>
-            </w:r>
-            <w:r>
-              <w:rPr>
-                <w:color w:val="9933FF" w:themeColor="accent4"/>
-              </w:rPr>
-              <w:t xml:space="preserve"> </w:t>
+              <w:t xml:space="preserve">Producer </w:t>
             </w:r>
           </w:p>
         </w:tc>
@@ -1912,7 +1949,7 @@
       <w:pPr>
         <w:pStyle w:val="Heading1"/>
       </w:pPr>
-      <w:bookmarkStart w:id="2" w:name="_Toc63612661"/>
+      <w:bookmarkStart w:id="2" w:name="_Toc63678669"/>
       <w:r>
         <w:t>Team</w:t>
       </w:r>
@@ -2365,7 +2402,7 @@
         <w:pStyle w:val="Heading1"/>
       </w:pPr>
       <w:bookmarkStart w:id="4" w:name="_dmd00ip7zc5q" w:colFirst="0" w:colLast="0"/>
-      <w:bookmarkStart w:id="5" w:name="_Toc63612662"/>
+      <w:bookmarkStart w:id="5" w:name="_Toc63678670"/>
       <w:bookmarkEnd w:id="4"/>
       <w:r>
         <w:t>Concept</w:t>
@@ -2386,15 +2423,9 @@
     <w:p>
       <w:pPr>
         <w:pStyle w:val="Heading2"/>
-        <w:rPr>
-          <w:color w:val="595959" w:themeColor="text1" w:themeTint="A6"/>
-        </w:rPr>
       </w:pPr>
-      <w:bookmarkStart w:id="6" w:name="_Toc63612663"/>
-      <w:r>
-        <w:rPr>
-          <w:color w:val="595959" w:themeColor="text1" w:themeTint="A6"/>
-        </w:rPr>
+      <w:bookmarkStart w:id="6" w:name="_Toc63678671"/>
+      <w:r>
         <w:t>Genre</w:t>
       </w:r>
       <w:bookmarkEnd w:id="6"/>
@@ -2419,21 +2450,12 @@
     <w:p>
       <w:pPr>
         <w:pStyle w:val="Heading2"/>
-        <w:rPr>
-          <w:color w:val="595959" w:themeColor="text1" w:themeTint="A6"/>
-        </w:rPr>
       </w:pPr>
-      <w:bookmarkStart w:id="7" w:name="_Toc63612664"/>
-      <w:r>
-        <w:rPr>
-          <w:color w:val="595959" w:themeColor="text1" w:themeTint="A6"/>
-        </w:rPr>
+      <w:bookmarkStart w:id="7" w:name="_Toc63678672"/>
+      <w:r>
         <w:t>Comparable</w:t>
       </w:r>
       <w:r>
-        <w:rPr>
-          <w:color w:val="595959" w:themeColor="text1" w:themeTint="A6"/>
-        </w:rPr>
         <w:t xml:space="preserve"> Games</w:t>
       </w:r>
       <w:bookmarkEnd w:id="7"/>
@@ -2450,17 +2472,13 @@
           <w:i/>
           <w:iCs/>
         </w:rPr>
-        <w:t>Celeste</w:t>
-      </w:r>
-      <w:r>
-        <w:rPr>
-          <w:i/>
-          <w:iCs/>
-        </w:rPr>
-        <w:t xml:space="preserve"> – </w:t>
+        <w:t xml:space="preserve">Celeste – </w:t>
       </w:r>
       <w:r>
         <w:t>Platformer where precision and timing skills are rewarded, but also puzzle-like problem solving</w:t>
+      </w:r>
+      <w:r>
+        <w:t>, contained levels</w:t>
       </w:r>
     </w:p>
     <w:p>
@@ -2475,17 +2493,13 @@
           <w:i/>
           <w:iCs/>
         </w:rPr>
-        <w:t>Super Meat Boy</w:t>
-      </w:r>
-      <w:r>
-        <w:rPr>
-          <w:i/>
-          <w:iCs/>
-        </w:rPr>
-        <w:t xml:space="preserve"> – </w:t>
+        <w:t xml:space="preserve">Super Meat Boy – </w:t>
       </w:r>
       <w:r>
         <w:t>Platformer where precision and timing skills are rewarded</w:t>
+      </w:r>
+      <w:r>
+        <w:t>, contained levels</w:t>
       </w:r>
     </w:p>
     <w:p>
@@ -2494,27 +2508,22 @@
           <w:rStyle w:val="SubtleEmphasis"/>
           <w:i w:val="0"/>
           <w:iCs w:val="0"/>
+          <w:color w:val="auto"/>
         </w:rPr>
       </w:pPr>
       <w:r>
         <w:rPr>
           <w:rStyle w:val="SubtleEmphasis"/>
+          <w:color w:val="auto"/>
         </w:rPr>
-        <w:t xml:space="preserve">She Remembers Caterpillars – </w:t>
+        <w:t>She Remembers Caterpillars –</w:t>
       </w:r>
       <w:r>
         <w:rPr>
           <w:rStyle w:val="SubtleEmphasis"/>
           <w:i w:val="0"/>
           <w:iCs w:val="0"/>
-        </w:rPr>
-        <w:t xml:space="preserve">Gate-Style </w:t>
-      </w:r>
-      <w:r>
-        <w:rPr>
-          <w:rStyle w:val="SubtleEmphasis"/>
-          <w:i w:val="0"/>
-          <w:iCs w:val="0"/>
+          <w:color w:val="auto"/>
         </w:rPr>
         <w:t>Puzzle game with bug theme</w:t>
       </w:r>
@@ -2524,16 +2533,12 @@
         <w:pStyle w:val="Heading2"/>
         <w:rPr>
           <w:rFonts w:ascii="Segoe UI Emoji" w:hAnsi="Segoe UI Emoji" w:cs="Segoe UI Emoji"/>
-          <w:color w:val="595959" w:themeColor="text1" w:themeTint="A6"/>
           <w:sz w:val="28"/>
           <w:szCs w:val="28"/>
         </w:rPr>
       </w:pPr>
-      <w:bookmarkStart w:id="8" w:name="_Toc63612665"/>
-      <w:r>
-        <w:rPr>
-          <w:color w:val="595959" w:themeColor="text1" w:themeTint="A6"/>
-        </w:rPr>
+      <w:bookmarkStart w:id="8" w:name="_Toc63678673"/>
+      <w:r>
         <w:t>Pillars</w:t>
       </w:r>
       <w:bookmarkEnd w:id="8"/>
@@ -2650,7 +2655,7 @@
         <w:pStyle w:val="Heading1"/>
       </w:pPr>
       <w:bookmarkStart w:id="9" w:name="_a41vnqsommxm" w:colFirst="0" w:colLast="0"/>
-      <w:bookmarkStart w:id="10" w:name="_Toc63612666"/>
+      <w:bookmarkStart w:id="10" w:name="_Toc63678674"/>
       <w:bookmarkEnd w:id="9"/>
       <w:r>
         <w:lastRenderedPageBreak/>
@@ -2665,31 +2670,16 @@
           <w:sz w:val="24"/>
           <w:szCs w:val="24"/>
         </w:rPr>
-        <w:t>🧪</w:t>
-      </w:r>
-      <w:r>
-        <w:rPr>
-          <w:rFonts w:ascii="Segoe UI Emoji" w:hAnsi="Segoe UI Emoji" w:cs="Segoe UI Emoji"/>
-          <w:color w:val="E36C0A" w:themeColor="accent6" w:themeShade="BF"/>
-          <w:sz w:val="24"/>
-          <w:szCs w:val="24"/>
-        </w:rPr>
-        <w:t>🎨</w:t>
+        <w:t>🧪🎨</w:t>
       </w:r>
       <w:bookmarkEnd w:id="10"/>
     </w:p>
     <w:p>
       <w:pPr>
         <w:pStyle w:val="Heading2"/>
-        <w:rPr>
-          <w:color w:val="595959" w:themeColor="text1" w:themeTint="A6"/>
-        </w:rPr>
       </w:pPr>
-      <w:bookmarkStart w:id="11" w:name="_Toc63612667"/>
-      <w:r>
-        <w:rPr>
-          <w:color w:val="595959" w:themeColor="text1" w:themeTint="A6"/>
-        </w:rPr>
+      <w:bookmarkStart w:id="11" w:name="_Toc63678675"/>
+      <w:r>
         <w:t>Actions/Controls</w:t>
       </w:r>
       <w:bookmarkEnd w:id="11"/>
@@ -3201,15 +3191,9 @@
     <w:p>
       <w:pPr>
         <w:pStyle w:val="Heading2"/>
-        <w:rPr>
-          <w:color w:val="595959" w:themeColor="text1" w:themeTint="A6"/>
-        </w:rPr>
       </w:pPr>
-      <w:bookmarkStart w:id="12" w:name="_Toc63612668"/>
-      <w:r>
-        <w:rPr>
-          <w:color w:val="595959" w:themeColor="text1" w:themeTint="A6"/>
-        </w:rPr>
+      <w:bookmarkStart w:id="12" w:name="_Toc63678676"/>
+      <w:r>
         <w:t>Rules</w:t>
       </w:r>
       <w:bookmarkEnd w:id="12"/>
@@ -3268,7 +3252,7 @@
         <w:pStyle w:val="Heading1"/>
       </w:pPr>
       <w:bookmarkStart w:id="13" w:name="_2m5797gskyik" w:colFirst="0" w:colLast="0"/>
-      <w:bookmarkStart w:id="14" w:name="_Toc63612669"/>
+      <w:bookmarkStart w:id="14" w:name="_Toc63678677"/>
       <w:bookmarkEnd w:id="13"/>
       <w:r>
         <w:t>Story</w:t>
@@ -3288,15 +3272,18 @@
     </w:p>
     <w:p>
       <w:r>
-        <w:t xml:space="preserve">Hero: </w:t>
-      </w:r>
-      <w:proofErr w:type="spellStart"/>
-      <w:r>
-        <w:t>Roly</w:t>
-      </w:r>
-      <w:proofErr w:type="spellEnd"/>
-      <w:r>
-        <w:t xml:space="preserve"> Poly Character</w:t>
+        <w:t>Hero: Roly</w:t>
+      </w:r>
+      <w:r>
+        <w:t>-</w:t>
+      </w:r>
+      <w:r>
+        <w:t>Poly Character</w:t>
+      </w:r>
+    </w:p>
+    <w:p>
+      <w:r>
+        <w:t xml:space="preserve">Objective: Reach candy? </w:t>
       </w:r>
     </w:p>
     <w:p>
@@ -3307,19 +3294,13 @@
     <w:p>
       <w:pPr>
         <w:pStyle w:val="Heading1"/>
-        <w:rPr>
-          <w:color w:val="548DD4" w:themeColor="text2" w:themeTint="99"/>
-        </w:rPr>
       </w:pPr>
       <w:bookmarkStart w:id="15" w:name="_m0yq3zununci" w:colFirst="0" w:colLast="0"/>
-      <w:bookmarkStart w:id="16" w:name="_Toc63612670"/>
+      <w:bookmarkStart w:id="16" w:name="_Toc63678678"/>
       <w:bookmarkEnd w:id="15"/>
       <w:r>
         <w:lastRenderedPageBreak/>
-        <w:t>Level</w:t>
-      </w:r>
-      <w:r>
-        <w:t xml:space="preserve"> Design</w:t>
+        <w:t>Level Design</w:t>
       </w:r>
       <w:r>
         <w:t xml:space="preserve"> </w:t>
@@ -3327,7 +3308,6 @@
       <w:r>
         <w:rPr>
           <w:rFonts w:ascii="Segoe UI Emoji" w:hAnsi="Segoe UI Emoji" w:cs="Segoe UI Emoji"/>
-          <w:color w:val="548DD4" w:themeColor="text2" w:themeTint="99"/>
           <w:sz w:val="28"/>
           <w:szCs w:val="28"/>
         </w:rPr>
@@ -3338,15 +3318,9 @@
     <w:p>
       <w:pPr>
         <w:pStyle w:val="Heading2"/>
-        <w:rPr>
-          <w:color w:val="595959" w:themeColor="text1" w:themeTint="A6"/>
-        </w:rPr>
       </w:pPr>
-      <w:bookmarkStart w:id="17" w:name="_Toc63612671"/>
-      <w:r>
-        <w:rPr>
-          <w:color w:val="595959" w:themeColor="text1" w:themeTint="A6"/>
-        </w:rPr>
+      <w:bookmarkStart w:id="17" w:name="_Toc63678679"/>
+      <w:r>
         <w:t>Flow</w:t>
       </w:r>
       <w:bookmarkEnd w:id="17"/>
@@ -3356,7 +3330,7 @@
         <w:pStyle w:val="Heading1"/>
       </w:pPr>
       <w:bookmarkStart w:id="18" w:name="_9gp0ymfole9t" w:colFirst="0" w:colLast="0"/>
-      <w:bookmarkStart w:id="19" w:name="_Toc63612672"/>
+      <w:bookmarkStart w:id="19" w:name="_Toc63678680"/>
       <w:bookmarkEnd w:id="18"/>
       <w:r>
         <w:t>Obstacles / Environment Pieces</w:t>
@@ -3381,15 +3355,9 @@
     <w:p>
       <w:pPr>
         <w:pStyle w:val="Heading2"/>
-        <w:rPr>
-          <w:color w:val="595959" w:themeColor="text1" w:themeTint="A6"/>
-        </w:rPr>
       </w:pPr>
-      <w:bookmarkStart w:id="20" w:name="_Toc63612673"/>
-      <w:r>
-        <w:rPr>
-          <w:color w:val="595959" w:themeColor="text1" w:themeTint="A6"/>
-        </w:rPr>
+      <w:bookmarkStart w:id="20" w:name="_Toc63678681"/>
+      <w:r>
         <w:t>Brainstorm</w:t>
       </w:r>
       <w:bookmarkEnd w:id="20"/>
@@ -3416,10 +3384,7 @@
     </w:p>
     <w:p>
       <w:r>
-        <w:t xml:space="preserve">Direction Router (no matter what direction </w:t>
-      </w:r>
-      <w:r>
-        <w:t>you are now, your new direction is set)</w:t>
+        <w:t>Direction Router (no matter what direction you are now, your new direction is set)</w:t>
       </w:r>
     </w:p>
     <w:p>
@@ -3433,7 +3398,7 @@
       </w:pPr>
       <w:bookmarkStart w:id="21" w:name="_wcxzfkjy3hpt" w:colFirst="0" w:colLast="0"/>
       <w:bookmarkStart w:id="22" w:name="_ox0n0lv9p9nm" w:colFirst="0" w:colLast="0"/>
-      <w:bookmarkStart w:id="23" w:name="_Toc63612674"/>
+      <w:bookmarkStart w:id="23" w:name="_Toc63678682"/>
       <w:bookmarkEnd w:id="21"/>
       <w:bookmarkEnd w:id="22"/>
       <w:r>
@@ -3457,14 +3422,13 @@
         <w:pStyle w:val="Heading1"/>
         <w:rPr>
           <w:rFonts w:ascii="Segoe UI Emoji" w:hAnsi="Segoe UI Emoji" w:cs="Segoe UI Emoji"/>
-          <w:color w:val="E36C0A" w:themeColor="accent6" w:themeShade="BF"/>
           <w:sz w:val="28"/>
           <w:szCs w:val="28"/>
         </w:rPr>
       </w:pPr>
       <w:bookmarkStart w:id="24" w:name="_xpqumm5nrfki" w:colFirst="0" w:colLast="0"/>
       <w:bookmarkStart w:id="25" w:name="_75vgpho3ftqr" w:colFirst="0" w:colLast="0"/>
-      <w:bookmarkStart w:id="26" w:name="_Toc63612675"/>
+      <w:bookmarkStart w:id="26" w:name="_Toc63678683"/>
       <w:bookmarkEnd w:id="24"/>
       <w:bookmarkEnd w:id="25"/>
       <w:r>
@@ -3476,7 +3440,6 @@
       <w:r>
         <w:rPr>
           <w:rFonts w:ascii="Segoe UI Emoji" w:hAnsi="Segoe UI Emoji" w:cs="Segoe UI Emoji"/>
-          <w:color w:val="E36C0A" w:themeColor="accent6" w:themeShade="BF"/>
           <w:sz w:val="28"/>
           <w:szCs w:val="28"/>
         </w:rPr>
@@ -3489,35 +3452,24 @@
         <w:pStyle w:val="Heading2"/>
         <w:rPr>
           <w:rFonts w:ascii="Segoe UI Emoji" w:hAnsi="Segoe UI Emoji" w:cs="Segoe UI Emoji"/>
-          <w:color w:val="595959" w:themeColor="text1" w:themeTint="A6"/>
           <w:sz w:val="28"/>
           <w:szCs w:val="28"/>
         </w:rPr>
       </w:pPr>
-      <w:bookmarkStart w:id="27" w:name="_Toc63612676"/>
-      <w:r>
-        <w:rPr>
-          <w:color w:val="595959" w:themeColor="text1" w:themeTint="A6"/>
-        </w:rPr>
+      <w:bookmarkStart w:id="27" w:name="_Toc63678684"/>
+      <w:r>
         <w:t xml:space="preserve">Character Design </w:t>
       </w:r>
       <w:r>
         <w:rPr>
           <w:rFonts w:ascii="Segoe UI Emoji" w:hAnsi="Segoe UI Emoji" w:cs="Segoe UI Emoji"/>
-          <w:color w:val="E36C0A" w:themeColor="accent6" w:themeShade="BF"/>
+          <w:i w:val="0"/>
+          <w:iCs w:val="0"/>
+          <w:color w:val="auto"/>
           <w:sz w:val="28"/>
           <w:szCs w:val="28"/>
         </w:rPr>
-        <w:t>🎨</w:t>
-      </w:r>
-      <w:r>
-        <w:rPr>
-          <w:rFonts w:ascii="Segoe UI Emoji" w:hAnsi="Segoe UI Emoji" w:cs="Segoe UI Emoji"/>
-          <w:color w:val="595959" w:themeColor="text1" w:themeTint="A6"/>
-          <w:sz w:val="28"/>
-          <w:szCs w:val="28"/>
-        </w:rPr>
-        <w:t>🍂</w:t>
+        <w:t>🎨🍂</w:t>
       </w:r>
       <w:bookmarkEnd w:id="27"/>
     </w:p>
@@ -3579,25 +3531,117 @@
     <w:p>
       <w:pPr>
         <w:pStyle w:val="Heading2"/>
+      </w:pPr>
+      <w:bookmarkStart w:id="28" w:name="_Toc63678685"/>
+      <w:r>
+        <w:t>Environment Art</w:t>
+      </w:r>
+      <w:bookmarkEnd w:id="28"/>
+    </w:p>
+    <w:p>
+      <w:pPr>
+        <w:pStyle w:val="Heading3"/>
+      </w:pPr>
+      <w:bookmarkStart w:id="29" w:name="_Toc63678686"/>
+      <w:r>
+        <w:t>Environment Ideas</w:t>
+      </w:r>
+      <w:bookmarkEnd w:id="29"/>
+      <w:r>
+        <w:t xml:space="preserve"> Open</w:t>
+      </w:r>
+    </w:p>
+    <w:p>
+      <w:r>
+        <w:t>Garden</w:t>
+      </w:r>
+    </w:p>
+    <w:p/>
+    <w:p>
+      <w:pPr>
+        <w:pStyle w:val="Heading3"/>
+      </w:pPr>
+      <w:r>
+        <w:t>Environment Ideas Contained</w:t>
+      </w:r>
+    </w:p>
+    <w:p>
+      <w:r>
+        <w:t>Woodwork Bug City</w:t>
+      </w:r>
+    </w:p>
+    <w:p>
+      <w:r>
         <w:rPr>
-          <w:color w:val="595959" w:themeColor="text1" w:themeTint="A6"/>
+          <w:noProof/>
         </w:rPr>
-      </w:pPr>
-      <w:bookmarkStart w:id="28" w:name="_Toc63612677"/>
-      <w:r>
-        <w:rPr>
-          <w:color w:val="595959" w:themeColor="text1" w:themeTint="A6"/>
-        </w:rPr>
-        <w:t>Environment Art</w:t>
-      </w:r>
-      <w:bookmarkEnd w:id="28"/>
+        <w:lastRenderedPageBreak/>
+        <w:drawing>
+          <wp:inline distT="0" distB="0" distL="0" distR="0" wp14:anchorId="4F5503A3" wp14:editId="36AA89BD">
+            <wp:extent cx="3298505" cy="1943100"/>
+            <wp:effectExtent l="0" t="0" r="0" b="0"/>
+            <wp:docPr id="2" name="Picture 2"/>
+            <wp:cNvGraphicFramePr>
+              <a:graphicFrameLocks xmlns:a="http://schemas.openxmlformats.org/drawingml/2006/main" noChangeAspect="1"/>
+            </wp:cNvGraphicFramePr>
+            <a:graphic xmlns:a="http://schemas.openxmlformats.org/drawingml/2006/main">
+              <a:graphicData uri="http://schemas.openxmlformats.org/drawingml/2006/picture">
+                <pic:pic xmlns:pic="http://schemas.openxmlformats.org/drawingml/2006/picture">
+                  <pic:nvPicPr>
+                    <pic:cNvPr id="0" name="Picture 1"/>
+                    <pic:cNvPicPr>
+                      <a:picLocks noChangeAspect="1" noChangeArrowheads="1"/>
+                    </pic:cNvPicPr>
+                  </pic:nvPicPr>
+                  <pic:blipFill>
+                    <a:blip r:embed="rId8" cstate="print">
+                      <a:extLst>
+                        <a:ext uri="{28A0092B-C50C-407E-A947-70E740481C1C}">
+                          <a14:useLocalDpi xmlns:a14="http://schemas.microsoft.com/office/drawing/2010/main" val="0"/>
+                        </a:ext>
+                      </a:extLst>
+                    </a:blip>
+                    <a:srcRect/>
+                    <a:stretch>
+                      <a:fillRect/>
+                    </a:stretch>
+                  </pic:blipFill>
+                  <pic:spPr bwMode="auto">
+                    <a:xfrm>
+                      <a:off x="0" y="0"/>
+                      <a:ext cx="3308199" cy="1948811"/>
+                    </a:xfrm>
+                    <a:prstGeom prst="rect">
+                      <a:avLst/>
+                    </a:prstGeom>
+                    <a:noFill/>
+                    <a:ln>
+                      <a:noFill/>
+                    </a:ln>
+                  </pic:spPr>
+                </pic:pic>
+              </a:graphicData>
+            </a:graphic>
+          </wp:inline>
+        </w:drawing>
+      </w:r>
+    </w:p>
+    <w:p>
+      <w:r>
+        <w:t>Candy Dealer</w:t>
+      </w:r>
     </w:p>
     <w:p/>
     <w:p>
       <w:pPr>
         <w:pStyle w:val="Heading1"/>
+        <w:rPr>
+          <w:rFonts w:ascii="Segoe UI Emoji" w:hAnsi="Segoe UI Emoji" w:cs="Segoe UI Emoji"/>
+          <w:sz w:val="28"/>
+          <w:szCs w:val="28"/>
+        </w:rPr>
       </w:pPr>
-      <w:bookmarkStart w:id="29" w:name="_Toc63612678"/>
+      <w:bookmarkStart w:id="30" w:name="_Toc63678687"/>
       <w:r>
         <w:t>Schedule</w:t>
       </w:r>
@@ -3617,15 +3661,20 @@
         </w:rPr>
         <w:t>👾</w:t>
       </w:r>
-      <w:bookmarkEnd w:id="29"/>
+      <w:bookmarkEnd w:id="30"/>
+    </w:p>
+    <w:p>
+      <w:r>
+        <w:t xml:space="preserve">End Date: </w:t>
+      </w:r>
     </w:p>
     <w:p>
       <w:pPr>
         <w:pStyle w:val="Heading1"/>
       </w:pPr>
-      <w:bookmarkStart w:id="30" w:name="_qp4ieholxryu" w:colFirst="0" w:colLast="0"/>
-      <w:bookmarkStart w:id="31" w:name="_Toc63612679"/>
-      <w:bookmarkEnd w:id="30"/>
+      <w:bookmarkStart w:id="31" w:name="_qp4ieholxryu" w:colFirst="0" w:colLast="0"/>
+      <w:bookmarkStart w:id="32" w:name="_Toc63678688"/>
+      <w:bookmarkEnd w:id="31"/>
       <w:r>
         <w:t>Stretch Goals</w:t>
       </w:r>
@@ -3651,10 +3700,10 @@
         </w:rPr>
         <w:t>👾</w:t>
       </w:r>
-      <w:bookmarkEnd w:id="31"/>
+      <w:bookmarkEnd w:id="32"/>
     </w:p>
     <w:sectPr>
-      <w:footerReference w:type="default" r:id="rId8"/>
+      <w:footerReference w:type="default" r:id="rId9"/>
       <w:pgSz w:w="12240" w:h="15840"/>
       <w:pgMar w:top="1440" w:right="1440" w:bottom="1440" w:left="1440" w:header="720" w:footer="720" w:gutter="0"/>
       <w:pgNumType w:start="1"/>
@@ -4290,6 +4339,7 @@
   <w:style w:type="character" w:default="1" w:styleId="DefaultParagraphFont">
     <w:name w:val="Default Paragraph Font"/>
     <w:uiPriority w:val="1"/>
+    <w:semiHidden/>
     <w:unhideWhenUsed/>
   </w:style>
   <w:style w:type="table" w:default="1" w:styleId="TableNormal">

</xml_diff>

<commit_message>
Enviro Concept Art (More)
</commit_message>
<xml_diff>
--- a/GDD.docx
+++ b/GDD.docx
@@ -3556,26 +3556,81 @@
         <w:t>Garden</w:t>
       </w:r>
     </w:p>
-    <w:p/>
-    <w:p>
-      <w:pPr>
-        <w:pStyle w:val="Heading3"/>
-      </w:pPr>
-      <w:r>
-        <w:t>Environment Ideas Contained</w:t>
-      </w:r>
-    </w:p>
-    <w:p>
-      <w:r>
-        <w:t>Woodwork Bug City</w:t>
-      </w:r>
-    </w:p>
     <w:p>
       <w:r>
         <w:rPr>
           <w:noProof/>
         </w:rPr>
         <w:lastRenderedPageBreak/>
+        <w:drawing>
+          <wp:inline distT="0" distB="0" distL="0" distR="0" wp14:anchorId="25F2139D" wp14:editId="52E72AE0">
+            <wp:extent cx="3228975" cy="1902141"/>
+            <wp:effectExtent l="0" t="0" r="0" b="3175"/>
+            <wp:docPr id="3" name="Picture 3"/>
+            <wp:cNvGraphicFramePr>
+              <a:graphicFrameLocks xmlns:a="http://schemas.openxmlformats.org/drawingml/2006/main" noChangeAspect="1"/>
+            </wp:cNvGraphicFramePr>
+            <a:graphic xmlns:a="http://schemas.openxmlformats.org/drawingml/2006/main">
+              <a:graphicData uri="http://schemas.openxmlformats.org/drawingml/2006/picture">
+                <pic:pic xmlns:pic="http://schemas.openxmlformats.org/drawingml/2006/picture">
+                  <pic:nvPicPr>
+                    <pic:cNvPr id="0" name="Picture 2"/>
+                    <pic:cNvPicPr>
+                      <a:picLocks noChangeAspect="1" noChangeArrowheads="1"/>
+                    </pic:cNvPicPr>
+                  </pic:nvPicPr>
+                  <pic:blipFill>
+                    <a:blip r:embed="rId8" cstate="print">
+                      <a:extLst>
+                        <a:ext uri="{28A0092B-C50C-407E-A947-70E740481C1C}">
+                          <a14:useLocalDpi xmlns:a14="http://schemas.microsoft.com/office/drawing/2010/main" val="0"/>
+                        </a:ext>
+                      </a:extLst>
+                    </a:blip>
+                    <a:srcRect/>
+                    <a:stretch>
+                      <a:fillRect/>
+                    </a:stretch>
+                  </pic:blipFill>
+                  <pic:spPr bwMode="auto">
+                    <a:xfrm>
+                      <a:off x="0" y="0"/>
+                      <a:ext cx="3234388" cy="1905330"/>
+                    </a:xfrm>
+                    <a:prstGeom prst="rect">
+                      <a:avLst/>
+                    </a:prstGeom>
+                    <a:noFill/>
+                    <a:ln>
+                      <a:noFill/>
+                    </a:ln>
+                  </pic:spPr>
+                </pic:pic>
+              </a:graphicData>
+            </a:graphic>
+          </wp:inline>
+        </w:drawing>
+      </w:r>
+    </w:p>
+    <w:p/>
+    <w:p>
+      <w:pPr>
+        <w:pStyle w:val="Heading3"/>
+      </w:pPr>
+      <w:r>
+        <w:t>Environment Ideas Contained</w:t>
+      </w:r>
+    </w:p>
+    <w:p>
+      <w:r>
+        <w:t>Woodwork Bug City</w:t>
+      </w:r>
+    </w:p>
+    <w:p>
+      <w:r>
+        <w:rPr>
+          <w:noProof/>
+        </w:rPr>
         <w:drawing>
           <wp:inline distT="0" distB="0" distL="0" distR="0" wp14:anchorId="4F5503A3" wp14:editId="36AA89BD">
             <wp:extent cx="3298505" cy="1943100"/>
@@ -3594,7 +3649,7 @@
                     </pic:cNvPicPr>
                   </pic:nvPicPr>
                   <pic:blipFill>
-                    <a:blip r:embed="rId8" cstate="print">
+                    <a:blip r:embed="rId9" cstate="print">
                       <a:extLst>
                         <a:ext uri="{28A0092B-C50C-407E-A947-70E740481C1C}">
                           <a14:useLocalDpi xmlns:a14="http://schemas.microsoft.com/office/drawing/2010/main" val="0"/>
@@ -3628,7 +3683,62 @@
     </w:p>
     <w:p>
       <w:r>
-        <w:t>Candy Dealer</w:t>
+        <w:t>Underground</w:t>
+      </w:r>
+    </w:p>
+    <w:p>
+      <w:r>
+        <w:rPr>
+          <w:noProof/>
+        </w:rPr>
+        <w:drawing>
+          <wp:inline distT="0" distB="0" distL="0" distR="0" wp14:anchorId="5A70880B" wp14:editId="5499DC99">
+            <wp:extent cx="3298504" cy="1943100"/>
+            <wp:effectExtent l="0" t="0" r="0" b="0"/>
+            <wp:docPr id="4" name="Picture 4"/>
+            <wp:cNvGraphicFramePr>
+              <a:graphicFrameLocks xmlns:a="http://schemas.openxmlformats.org/drawingml/2006/main" noChangeAspect="1"/>
+            </wp:cNvGraphicFramePr>
+            <a:graphic xmlns:a="http://schemas.openxmlformats.org/drawingml/2006/main">
+              <a:graphicData uri="http://schemas.openxmlformats.org/drawingml/2006/picture">
+                <pic:pic xmlns:pic="http://schemas.openxmlformats.org/drawingml/2006/picture">
+                  <pic:nvPicPr>
+                    <pic:cNvPr id="0" name="Picture 3"/>
+                    <pic:cNvPicPr>
+                      <a:picLocks noChangeAspect="1" noChangeArrowheads="1"/>
+                    </pic:cNvPicPr>
+                  </pic:nvPicPr>
+                  <pic:blipFill>
+                    <a:blip r:embed="rId10" cstate="print">
+                      <a:extLst>
+                        <a:ext uri="{28A0092B-C50C-407E-A947-70E740481C1C}">
+                          <a14:useLocalDpi xmlns:a14="http://schemas.microsoft.com/office/drawing/2010/main" val="0"/>
+                        </a:ext>
+                      </a:extLst>
+                    </a:blip>
+                    <a:srcRect/>
+                    <a:stretch>
+                      <a:fillRect/>
+                    </a:stretch>
+                  </pic:blipFill>
+                  <pic:spPr bwMode="auto">
+                    <a:xfrm>
+                      <a:off x="0" y="0"/>
+                      <a:ext cx="3306378" cy="1947738"/>
+                    </a:xfrm>
+                    <a:prstGeom prst="rect">
+                      <a:avLst/>
+                    </a:prstGeom>
+                    <a:noFill/>
+                    <a:ln>
+                      <a:noFill/>
+                    </a:ln>
+                  </pic:spPr>
+                </pic:pic>
+              </a:graphicData>
+            </a:graphic>
+          </wp:inline>
+        </w:drawing>
       </w:r>
     </w:p>
     <w:p/>
@@ -3676,6 +3786,7 @@
       <w:bookmarkStart w:id="32" w:name="_Toc63678688"/>
       <w:bookmarkEnd w:id="31"/>
       <w:r>
+        <w:lastRenderedPageBreak/>
         <w:t>Stretch Goals</w:t>
       </w:r>
       <w:r>
@@ -3703,7 +3814,7 @@
       <w:bookmarkEnd w:id="32"/>
     </w:p>
     <w:sectPr>
-      <w:footerReference w:type="default" r:id="rId9"/>
+      <w:footerReference w:type="default" r:id="rId11"/>
       <w:pgSz w:w="12240" w:h="15840"/>
       <w:pgMar w:top="1440" w:right="1440" w:bottom="1440" w:left="1440" w:header="720" w:footer="720" w:gutter="0"/>
       <w:pgNumType w:start="1"/>

</xml_diff>

<commit_message>
Edit GDD, put different form of character picture and examples in the file.
</commit_message>
<xml_diff>
--- a/GDD.docx
+++ b/GDD.docx
@@ -1,6 +1,6 @@
 
 <file path=word/document.xml><?xml version="1.0" encoding="utf-8"?>
-<w:document xmlns:wpc="http://schemas.microsoft.com/office/word/2010/wordprocessingCanvas" xmlns:cx="http://schemas.microsoft.com/office/drawing/2014/chartex" xmlns:cx1="http://schemas.microsoft.com/office/drawing/2015/9/8/chartex" xmlns:cx2="http://schemas.microsoft.com/office/drawing/2015/10/21/chartex" xmlns:cx3="http://schemas.microsoft.com/office/drawing/2016/5/9/chartex" xmlns:cx4="http://schemas.microsoft.com/office/drawing/2016/5/10/chartex" xmlns:cx5="http://schemas.microsoft.com/office/drawing/2016/5/11/chartex" xmlns:cx6="http://schemas.microsoft.com/office/drawing/2016/5/12/chartex" xmlns:cx7="http://schemas.microsoft.com/office/drawing/2016/5/13/chartex" xmlns:cx8="http://schemas.microsoft.com/office/drawing/2016/5/14/chartex" xmlns:mc="http://schemas.openxmlformats.org/markup-compatibility/2006" xmlns:aink="http://schemas.microsoft.com/office/drawing/2016/ink" xmlns:am3d="http://schemas.microsoft.com/office/drawing/2017/model3d" xmlns:o="urn:schemas-microsoft-com:office:office" xmlns:r="http://schemas.openxmlformats.org/officeDocument/2006/relationships" xmlns:m="http://schemas.openxmlformats.org/officeDocument/2006/math" xmlns:v="urn:schemas-microsoft-com:vml" xmlns:wp14="http://schemas.microsoft.com/office/word/2010/wordprocessingDrawing" xmlns:wp="http://schemas.openxmlformats.org/drawingml/2006/wordprocessingDrawing" xmlns:w10="urn:schemas-microsoft-com:office:word" xmlns:w="http://schemas.openxmlformats.org/wordprocessingml/2006/main" xmlns:w14="http://schemas.microsoft.com/office/word/2010/wordml" xmlns:w15="http://schemas.microsoft.com/office/word/2012/wordml" xmlns:w16cex="http://schemas.microsoft.com/office/word/2018/wordml/cex" xmlns:w16cid="http://schemas.microsoft.com/office/word/2016/wordml/cid" xmlns:w16="http://schemas.microsoft.com/office/word/2018/wordml" xmlns:w16se="http://schemas.microsoft.com/office/word/2015/wordml/symex" xmlns:wpg="http://schemas.microsoft.com/office/word/2010/wordprocessingGroup" xmlns:wpi="http://schemas.microsoft.com/office/word/2010/wordprocessingInk" xmlns:wne="http://schemas.microsoft.com/office/word/2006/wordml" xmlns:wps="http://schemas.microsoft.com/office/word/2010/wordprocessingShape" mc:Ignorable="w14 w15 w16se w16cid w16 w16cex wp14">
+<w:document xmlns:wpc="http://schemas.microsoft.com/office/word/2010/wordprocessingCanvas" xmlns:cx="http://schemas.microsoft.com/office/drawing/2014/chartex" xmlns:cx1="http://schemas.microsoft.com/office/drawing/2015/9/8/chartex" xmlns:mc="http://schemas.openxmlformats.org/markup-compatibility/2006" xmlns:o="urn:schemas-microsoft-com:office:office" xmlns:r="http://schemas.openxmlformats.org/officeDocument/2006/relationships" xmlns:m="http://schemas.openxmlformats.org/officeDocument/2006/math" xmlns:v="urn:schemas-microsoft-com:vml" xmlns:wp14="http://schemas.microsoft.com/office/word/2010/wordprocessingDrawing" xmlns:wp="http://schemas.openxmlformats.org/drawingml/2006/wordprocessingDrawing" xmlns:w10="urn:schemas-microsoft-com:office:word" xmlns:w="http://schemas.openxmlformats.org/wordprocessingml/2006/main" xmlns:w14="http://schemas.microsoft.com/office/word/2010/wordml" xmlns:w15="http://schemas.microsoft.com/office/word/2012/wordml" xmlns:w16se="http://schemas.microsoft.com/office/word/2015/wordml/symex" xmlns:wpg="http://schemas.microsoft.com/office/word/2010/wordprocessingGroup" xmlns:wpi="http://schemas.microsoft.com/office/word/2010/wordprocessingInk" xmlns:wne="http://schemas.microsoft.com/office/word/2006/wordml" xmlns:wps="http://schemas.microsoft.com/office/word/2010/wordprocessingShape" mc:Ignorable="w14 w15 w16se wp14">
   <w:background w:color="FFFFFF"/>
   <w:body>
     <w:sdt>
@@ -20,6 +20,7 @@
       </w:sdtPr>
       <w:sdtEndPr>
         <w:rPr>
+          <w:rFonts w:eastAsiaTheme="minorEastAsia"/>
           <w:b/>
           <w:bCs/>
           <w:noProof/>
@@ -28,7 +29,7 @@
       <w:sdtContent>
         <w:p>
           <w:pPr>
-            <w:pStyle w:val="TOCHeading"/>
+            <w:pStyle w:val="TOC"/>
             <w:rPr>
               <w:color w:val="auto"/>
             </w:rPr>
@@ -45,7 +46,7 @@
         </w:p>
         <w:p>
           <w:pPr>
-            <w:pStyle w:val="TOC1"/>
+            <w:pStyle w:val="11"/>
             <w:tabs>
               <w:tab w:val="right" w:leader="dot" w:pos="9350"/>
             </w:tabs>
@@ -67,7 +68,7 @@
           <w:hyperlink w:anchor="_Toc63678667" w:history="1">
             <w:r>
               <w:rPr>
-                <w:rStyle w:val="Hyperlink"/>
+                <w:rStyle w:val="a7"/>
                 <w:noProof/>
               </w:rPr>
               <w:t>Key</w:t>
@@ -124,7 +125,7 @@
         </w:p>
         <w:p>
           <w:pPr>
-            <w:pStyle w:val="TOC3"/>
+            <w:pStyle w:val="31"/>
             <w:tabs>
               <w:tab w:val="right" w:leader="dot" w:pos="9350"/>
             </w:tabs>
@@ -137,7 +138,7 @@
           <w:hyperlink w:anchor="_Toc63678668" w:history="1">
             <w:r>
               <w:rPr>
-                <w:rStyle w:val="Hyperlink"/>
+                <w:rStyle w:val="a7"/>
                 <w:noProof/>
               </w:rPr>
               <w:t>Departments</w:t>
@@ -194,7 +195,7 @@
         </w:p>
         <w:p>
           <w:pPr>
-            <w:pStyle w:val="TOC1"/>
+            <w:pStyle w:val="11"/>
             <w:tabs>
               <w:tab w:val="right" w:leader="dot" w:pos="9350"/>
             </w:tabs>
@@ -207,7 +208,7 @@
           <w:hyperlink w:anchor="_Toc63678669" w:history="1">
             <w:r>
               <w:rPr>
-                <w:rStyle w:val="Hyperlink"/>
+                <w:rStyle w:val="a7"/>
                 <w:noProof/>
               </w:rPr>
               <w:t>Team</w:t>
@@ -264,7 +265,7 @@
         </w:p>
         <w:p>
           <w:pPr>
-            <w:pStyle w:val="TOC1"/>
+            <w:pStyle w:val="11"/>
             <w:tabs>
               <w:tab w:val="right" w:leader="dot" w:pos="9350"/>
             </w:tabs>
@@ -277,14 +278,14 @@
           <w:hyperlink w:anchor="_Toc63678670" w:history="1">
             <w:r>
               <w:rPr>
-                <w:rStyle w:val="Hyperlink"/>
+                <w:rStyle w:val="a7"/>
                 <w:noProof/>
               </w:rPr>
               <w:t xml:space="preserve">Concept </w:t>
             </w:r>
             <w:r>
               <w:rPr>
-                <w:rStyle w:val="Hyperlink"/>
+                <w:rStyle w:val="a7"/>
                 <w:rFonts w:ascii="Segoe UI Emoji" w:hAnsi="Segoe UI Emoji" w:cs="Segoe UI Emoji"/>
                 <w:noProof/>
               </w:rPr>
@@ -342,7 +343,7 @@
         </w:p>
         <w:p>
           <w:pPr>
-            <w:pStyle w:val="TOC2"/>
+            <w:pStyle w:val="22"/>
             <w:tabs>
               <w:tab w:val="right" w:leader="dot" w:pos="9350"/>
             </w:tabs>
@@ -355,7 +356,7 @@
           <w:hyperlink w:anchor="_Toc63678671" w:history="1">
             <w:r>
               <w:rPr>
-                <w:rStyle w:val="Hyperlink"/>
+                <w:rStyle w:val="a7"/>
                 <w:noProof/>
               </w:rPr>
               <w:t>Genre</w:t>
@@ -412,7 +413,7 @@
         </w:p>
         <w:p>
           <w:pPr>
-            <w:pStyle w:val="TOC2"/>
+            <w:pStyle w:val="22"/>
             <w:tabs>
               <w:tab w:val="right" w:leader="dot" w:pos="9350"/>
             </w:tabs>
@@ -425,7 +426,7 @@
           <w:hyperlink w:anchor="_Toc63678672" w:history="1">
             <w:r>
               <w:rPr>
-                <w:rStyle w:val="Hyperlink"/>
+                <w:rStyle w:val="a7"/>
                 <w:noProof/>
               </w:rPr>
               <w:t>Comparable Games</w:t>
@@ -482,7 +483,7 @@
         </w:p>
         <w:p>
           <w:pPr>
-            <w:pStyle w:val="TOC2"/>
+            <w:pStyle w:val="22"/>
             <w:tabs>
               <w:tab w:val="right" w:leader="dot" w:pos="9350"/>
             </w:tabs>
@@ -495,7 +496,7 @@
           <w:hyperlink w:anchor="_Toc63678673" w:history="1">
             <w:r>
               <w:rPr>
-                <w:rStyle w:val="Hyperlink"/>
+                <w:rStyle w:val="a7"/>
                 <w:noProof/>
               </w:rPr>
               <w:t>Pillars</w:t>
@@ -552,7 +553,7 @@
         </w:p>
         <w:p>
           <w:pPr>
-            <w:pStyle w:val="TOC1"/>
+            <w:pStyle w:val="11"/>
             <w:tabs>
               <w:tab w:val="right" w:leader="dot" w:pos="9350"/>
             </w:tabs>
@@ -565,14 +566,14 @@
           <w:hyperlink w:anchor="_Toc63678674" w:history="1">
             <w:r>
               <w:rPr>
-                <w:rStyle w:val="Hyperlink"/>
+                <w:rStyle w:val="a7"/>
                 <w:noProof/>
               </w:rPr>
               <w:t xml:space="preserve">Player Controller </w:t>
             </w:r>
             <w:r>
               <w:rPr>
-                <w:rStyle w:val="Hyperlink"/>
+                <w:rStyle w:val="a7"/>
                 <w:rFonts w:ascii="Segoe UI Emoji" w:hAnsi="Segoe UI Emoji" w:cs="Segoe UI Emoji"/>
                 <w:noProof/>
               </w:rPr>
@@ -630,7 +631,7 @@
         </w:p>
         <w:p>
           <w:pPr>
-            <w:pStyle w:val="TOC2"/>
+            <w:pStyle w:val="22"/>
             <w:tabs>
               <w:tab w:val="right" w:leader="dot" w:pos="9350"/>
             </w:tabs>
@@ -643,7 +644,7 @@
           <w:hyperlink w:anchor="_Toc63678675" w:history="1">
             <w:r>
               <w:rPr>
-                <w:rStyle w:val="Hyperlink"/>
+                <w:rStyle w:val="a7"/>
                 <w:noProof/>
               </w:rPr>
               <w:t>Actions/Controls</w:t>
@@ -700,7 +701,7 @@
         </w:p>
         <w:p>
           <w:pPr>
-            <w:pStyle w:val="TOC2"/>
+            <w:pStyle w:val="22"/>
             <w:tabs>
               <w:tab w:val="right" w:leader="dot" w:pos="9350"/>
             </w:tabs>
@@ -713,7 +714,7 @@
           <w:hyperlink w:anchor="_Toc63678676" w:history="1">
             <w:r>
               <w:rPr>
-                <w:rStyle w:val="Hyperlink"/>
+                <w:rStyle w:val="a7"/>
                 <w:noProof/>
               </w:rPr>
               <w:t>Rules</w:t>
@@ -770,7 +771,7 @@
         </w:p>
         <w:p>
           <w:pPr>
-            <w:pStyle w:val="TOC1"/>
+            <w:pStyle w:val="11"/>
             <w:tabs>
               <w:tab w:val="right" w:leader="dot" w:pos="9350"/>
             </w:tabs>
@@ -783,14 +784,14 @@
           <w:hyperlink w:anchor="_Toc63678677" w:history="1">
             <w:r>
               <w:rPr>
-                <w:rStyle w:val="Hyperlink"/>
+                <w:rStyle w:val="a7"/>
                 <w:noProof/>
               </w:rPr>
               <w:t xml:space="preserve">Story </w:t>
             </w:r>
             <w:r>
               <w:rPr>
-                <w:rStyle w:val="Hyperlink"/>
+                <w:rStyle w:val="a7"/>
                 <w:rFonts w:ascii="Segoe UI Emoji" w:hAnsi="Segoe UI Emoji" w:cs="Segoe UI Emoji"/>
                 <w:noProof/>
               </w:rPr>
@@ -848,7 +849,7 @@
         </w:p>
         <w:p>
           <w:pPr>
-            <w:pStyle w:val="TOC1"/>
+            <w:pStyle w:val="11"/>
             <w:tabs>
               <w:tab w:val="right" w:leader="dot" w:pos="9350"/>
             </w:tabs>
@@ -861,14 +862,14 @@
           <w:hyperlink w:anchor="_Toc63678678" w:history="1">
             <w:r>
               <w:rPr>
-                <w:rStyle w:val="Hyperlink"/>
+                <w:rStyle w:val="a7"/>
                 <w:noProof/>
               </w:rPr>
               <w:t xml:space="preserve">Level Design </w:t>
             </w:r>
             <w:r>
               <w:rPr>
-                <w:rStyle w:val="Hyperlink"/>
+                <w:rStyle w:val="a7"/>
                 <w:rFonts w:ascii="Segoe UI Emoji" w:hAnsi="Segoe UI Emoji" w:cs="Segoe UI Emoji"/>
                 <w:noProof/>
               </w:rPr>
@@ -926,7 +927,7 @@
         </w:p>
         <w:p>
           <w:pPr>
-            <w:pStyle w:val="TOC2"/>
+            <w:pStyle w:val="22"/>
             <w:tabs>
               <w:tab w:val="right" w:leader="dot" w:pos="9350"/>
             </w:tabs>
@@ -939,7 +940,7 @@
           <w:hyperlink w:anchor="_Toc63678679" w:history="1">
             <w:r>
               <w:rPr>
-                <w:rStyle w:val="Hyperlink"/>
+                <w:rStyle w:val="a7"/>
                 <w:noProof/>
               </w:rPr>
               <w:t>Flow</w:t>
@@ -996,7 +997,7 @@
         </w:p>
         <w:p>
           <w:pPr>
-            <w:pStyle w:val="TOC1"/>
+            <w:pStyle w:val="11"/>
             <w:tabs>
               <w:tab w:val="right" w:leader="dot" w:pos="9350"/>
             </w:tabs>
@@ -1009,14 +1010,14 @@
           <w:hyperlink w:anchor="_Toc63678680" w:history="1">
             <w:r>
               <w:rPr>
-                <w:rStyle w:val="Hyperlink"/>
+                <w:rStyle w:val="a7"/>
                 <w:noProof/>
               </w:rPr>
               <w:t>Obstacles / Environment Pieces</w:t>
             </w:r>
             <w:r>
               <w:rPr>
-                <w:rStyle w:val="Hyperlink"/>
+                <w:rStyle w:val="a7"/>
                 <w:rFonts w:ascii="Segoe UI Emoji" w:hAnsi="Segoe UI Emoji" w:cs="Segoe UI Emoji"/>
                 <w:noProof/>
               </w:rPr>
@@ -1074,7 +1075,7 @@
         </w:p>
         <w:p>
           <w:pPr>
-            <w:pStyle w:val="TOC2"/>
+            <w:pStyle w:val="22"/>
             <w:tabs>
               <w:tab w:val="right" w:leader="dot" w:pos="9350"/>
             </w:tabs>
@@ -1087,7 +1088,7 @@
           <w:hyperlink w:anchor="_Toc63678681" w:history="1">
             <w:r>
               <w:rPr>
-                <w:rStyle w:val="Hyperlink"/>
+                <w:rStyle w:val="a7"/>
                 <w:noProof/>
               </w:rPr>
               <w:t>Brainstorm</w:t>
@@ -1144,7 +1145,7 @@
         </w:p>
         <w:p>
           <w:pPr>
-            <w:pStyle w:val="TOC1"/>
+            <w:pStyle w:val="11"/>
             <w:tabs>
               <w:tab w:val="right" w:leader="dot" w:pos="9350"/>
             </w:tabs>
@@ -1157,14 +1158,14 @@
           <w:hyperlink w:anchor="_Toc63678682" w:history="1">
             <w:r>
               <w:rPr>
-                <w:rStyle w:val="Hyperlink"/>
+                <w:rStyle w:val="a7"/>
                 <w:noProof/>
               </w:rPr>
               <w:t xml:space="preserve">Sound Design </w:t>
             </w:r>
             <w:r>
               <w:rPr>
-                <w:rStyle w:val="Hyperlink"/>
+                <w:rStyle w:val="a7"/>
                 <w:rFonts w:ascii="Segoe UI Emoji" w:hAnsi="Segoe UI Emoji" w:cs="Segoe UI Emoji"/>
                 <w:noProof/>
               </w:rPr>
@@ -1222,7 +1223,7 @@
         </w:p>
         <w:p>
           <w:pPr>
-            <w:pStyle w:val="TOC1"/>
+            <w:pStyle w:val="11"/>
             <w:tabs>
               <w:tab w:val="right" w:leader="dot" w:pos="9350"/>
             </w:tabs>
@@ -1235,14 +1236,14 @@
           <w:hyperlink w:anchor="_Toc63678683" w:history="1">
             <w:r>
               <w:rPr>
-                <w:rStyle w:val="Hyperlink"/>
+                <w:rStyle w:val="a7"/>
                 <w:noProof/>
               </w:rPr>
               <w:t xml:space="preserve">Art </w:t>
             </w:r>
             <w:r>
               <w:rPr>
-                <w:rStyle w:val="Hyperlink"/>
+                <w:rStyle w:val="a7"/>
                 <w:rFonts w:ascii="Segoe UI Emoji" w:hAnsi="Segoe UI Emoji" w:cs="Segoe UI Emoji"/>
                 <w:noProof/>
               </w:rPr>
@@ -1300,7 +1301,7 @@
         </w:p>
         <w:p>
           <w:pPr>
-            <w:pStyle w:val="TOC2"/>
+            <w:pStyle w:val="22"/>
             <w:tabs>
               <w:tab w:val="right" w:leader="dot" w:pos="9350"/>
             </w:tabs>
@@ -1313,14 +1314,14 @@
           <w:hyperlink w:anchor="_Toc63678684" w:history="1">
             <w:r>
               <w:rPr>
-                <w:rStyle w:val="Hyperlink"/>
+                <w:rStyle w:val="a7"/>
                 <w:noProof/>
               </w:rPr>
               <w:t xml:space="preserve">Character Design </w:t>
             </w:r>
             <w:r>
               <w:rPr>
-                <w:rStyle w:val="Hyperlink"/>
+                <w:rStyle w:val="a7"/>
                 <w:rFonts w:ascii="Segoe UI Emoji" w:hAnsi="Segoe UI Emoji" w:cs="Segoe UI Emoji"/>
                 <w:noProof/>
               </w:rPr>
@@ -1378,7 +1379,7 @@
         </w:p>
         <w:p>
           <w:pPr>
-            <w:pStyle w:val="TOC2"/>
+            <w:pStyle w:val="22"/>
             <w:tabs>
               <w:tab w:val="right" w:leader="dot" w:pos="9350"/>
             </w:tabs>
@@ -1391,7 +1392,7 @@
           <w:hyperlink w:anchor="_Toc63678685" w:history="1">
             <w:r>
               <w:rPr>
-                <w:rStyle w:val="Hyperlink"/>
+                <w:rStyle w:val="a7"/>
                 <w:noProof/>
               </w:rPr>
               <w:t>Environment Art</w:t>
@@ -1448,7 +1449,7 @@
         </w:p>
         <w:p>
           <w:pPr>
-            <w:pStyle w:val="TOC3"/>
+            <w:pStyle w:val="31"/>
             <w:tabs>
               <w:tab w:val="right" w:leader="dot" w:pos="9350"/>
             </w:tabs>
@@ -1461,7 +1462,7 @@
           <w:hyperlink w:anchor="_Toc63678686" w:history="1">
             <w:r>
               <w:rPr>
-                <w:rStyle w:val="Hyperlink"/>
+                <w:rStyle w:val="a7"/>
                 <w:noProof/>
               </w:rPr>
               <w:t>Environments</w:t>
@@ -1518,7 +1519,7 @@
         </w:p>
         <w:p>
           <w:pPr>
-            <w:pStyle w:val="TOC1"/>
+            <w:pStyle w:val="11"/>
             <w:tabs>
               <w:tab w:val="right" w:leader="dot" w:pos="9350"/>
             </w:tabs>
@@ -1531,14 +1532,14 @@
           <w:hyperlink w:anchor="_Toc63678687" w:history="1">
             <w:r>
               <w:rPr>
-                <w:rStyle w:val="Hyperlink"/>
+                <w:rStyle w:val="a7"/>
                 <w:noProof/>
               </w:rPr>
               <w:t>Schedule</w:t>
             </w:r>
             <w:r>
               <w:rPr>
-                <w:rStyle w:val="Hyperlink"/>
+                <w:rStyle w:val="a7"/>
                 <w:rFonts w:ascii="Segoe UI Emoji" w:hAnsi="Segoe UI Emoji" w:cs="Segoe UI Emoji"/>
                 <w:noProof/>
               </w:rPr>
@@ -1596,7 +1597,7 @@
         </w:p>
         <w:p>
           <w:pPr>
-            <w:pStyle w:val="TOC1"/>
+            <w:pStyle w:val="11"/>
             <w:tabs>
               <w:tab w:val="right" w:leader="dot" w:pos="9350"/>
             </w:tabs>
@@ -1609,14 +1610,14 @@
           <w:hyperlink w:anchor="_Toc63678688" w:history="1">
             <w:r>
               <w:rPr>
-                <w:rStyle w:val="Hyperlink"/>
+                <w:rStyle w:val="a7"/>
                 <w:noProof/>
               </w:rPr>
               <w:t>Stretch Goals</w:t>
             </w:r>
             <w:r>
               <w:rPr>
-                <w:rStyle w:val="Hyperlink"/>
+                <w:rStyle w:val="a7"/>
                 <w:rFonts w:ascii="Segoe UI Emoji" w:hAnsi="Segoe UI Emoji" w:cs="Segoe UI Emoji"/>
                 <w:noProof/>
               </w:rPr>
@@ -1686,7 +1687,7 @@
     </w:sdt>
     <w:p>
       <w:pPr>
-        <w:pStyle w:val="TOCHeading"/>
+        <w:pStyle w:val="TOC"/>
         <w:rPr>
           <w:rFonts w:asciiTheme="minorHAnsi" w:eastAsiaTheme="minorEastAsia" w:hAnsiTheme="minorHAnsi" w:cs="Times New Roman"/>
         </w:rPr>
@@ -1694,7 +1695,7 @@
     </w:p>
     <w:p>
       <w:pPr>
-        <w:pStyle w:val="TOC3"/>
+        <w:pStyle w:val="31"/>
         <w:ind w:left="446"/>
       </w:pPr>
       <w:r>
@@ -1703,7 +1704,7 @@
     </w:p>
     <w:p>
       <w:pPr>
-        <w:pStyle w:val="Heading1"/>
+        <w:pStyle w:val="1"/>
       </w:pPr>
       <w:bookmarkStart w:id="0" w:name="_Toc63678667"/>
       <w:r>
@@ -1714,7 +1715,7 @@
     </w:p>
     <w:p>
       <w:pPr>
-        <w:pStyle w:val="Heading3"/>
+        <w:pStyle w:val="3"/>
       </w:pPr>
       <w:bookmarkStart w:id="1" w:name="_Toc63678668"/>
       <w:r>
@@ -1724,7 +1725,7 @@
     </w:p>
     <w:tbl>
       <w:tblPr>
-        <w:tblStyle w:val="TableGridLight"/>
+        <w:tblStyle w:val="a6"/>
         <w:tblW w:w="0" w:type="auto"/>
         <w:tblLook w:val="04A0" w:firstRow="1" w:lastRow="0" w:firstColumn="1" w:lastColumn="0" w:noHBand="0" w:noVBand="1"/>
       </w:tblPr>
@@ -1947,7 +1948,7 @@
     <w:p/>
     <w:p>
       <w:pPr>
-        <w:pStyle w:val="Heading1"/>
+        <w:pStyle w:val="1"/>
       </w:pPr>
       <w:bookmarkStart w:id="2" w:name="_Toc63678669"/>
       <w:r>
@@ -1962,7 +1963,7 @@
     </w:p>
     <w:tbl>
       <w:tblPr>
-        <w:tblStyle w:val="PlainTable1"/>
+        <w:tblStyle w:val="10"/>
         <w:tblW w:w="0" w:type="auto"/>
         <w:tblLook w:val="04A0" w:firstRow="1" w:lastRow="0" w:firstColumn="1" w:lastColumn="0" w:noHBand="0" w:noVBand="1"/>
       </w:tblPr>
@@ -2399,7 +2400,7 @@
     </w:p>
     <w:p>
       <w:pPr>
-        <w:pStyle w:val="Heading1"/>
+        <w:pStyle w:val="1"/>
       </w:pPr>
       <w:bookmarkStart w:id="4" w:name="_dmd00ip7zc5q" w:colFirst="0" w:colLast="0"/>
       <w:bookmarkStart w:id="5" w:name="_Toc63678670"/>
@@ -2422,7 +2423,7 @@
     </w:p>
     <w:p>
       <w:pPr>
-        <w:pStyle w:val="Heading2"/>
+        <w:pStyle w:val="2"/>
       </w:pPr>
       <w:bookmarkStart w:id="6" w:name="_Toc63678671"/>
       <w:r>
@@ -2449,7 +2450,7 @@
     </w:p>
     <w:p>
       <w:pPr>
-        <w:pStyle w:val="Heading2"/>
+        <w:pStyle w:val="2"/>
       </w:pPr>
       <w:bookmarkStart w:id="7" w:name="_Toc63678672"/>
       <w:r>
@@ -2505,7 +2506,7 @@
     <w:p>
       <w:pPr>
         <w:rPr>
-          <w:rStyle w:val="SubtleEmphasis"/>
+          <w:rStyle w:val="af"/>
           <w:i w:val="0"/>
           <w:iCs w:val="0"/>
           <w:color w:val="auto"/>
@@ -2513,14 +2514,14 @@
       </w:pPr>
       <w:r>
         <w:rPr>
-          <w:rStyle w:val="SubtleEmphasis"/>
+          <w:rStyle w:val="af"/>
           <w:color w:val="auto"/>
         </w:rPr>
         <w:t>She Remembers Caterpillars –</w:t>
       </w:r>
       <w:r>
         <w:rPr>
-          <w:rStyle w:val="SubtleEmphasis"/>
+          <w:rStyle w:val="af"/>
           <w:i w:val="0"/>
           <w:iCs w:val="0"/>
           <w:color w:val="auto"/>
@@ -2530,7 +2531,7 @@
     </w:p>
     <w:p>
       <w:pPr>
-        <w:pStyle w:val="Heading2"/>
+        <w:pStyle w:val="2"/>
         <w:rPr>
           <w:rFonts w:ascii="Segoe UI Emoji" w:hAnsi="Segoe UI Emoji" w:cs="Segoe UI Emoji"/>
           <w:sz w:val="28"/>
@@ -2551,7 +2552,7 @@
     <w:p/>
     <w:tbl>
       <w:tblPr>
-        <w:tblStyle w:val="TableGridLight"/>
+        <w:tblStyle w:val="a6"/>
         <w:tblW w:w="0" w:type="auto"/>
         <w:tblLook w:val="04A0" w:firstRow="1" w:lastRow="0" w:firstColumn="1" w:lastColumn="0" w:noHBand="0" w:noVBand="1"/>
       </w:tblPr>
@@ -2652,7 +2653,7 @@
     <w:p/>
     <w:p>
       <w:pPr>
-        <w:pStyle w:val="Heading1"/>
+        <w:pStyle w:val="1"/>
       </w:pPr>
       <w:bookmarkStart w:id="9" w:name="_a41vnqsommxm" w:colFirst="0" w:colLast="0"/>
       <w:bookmarkStart w:id="10" w:name="_Toc63678674"/>
@@ -2676,7 +2677,7 @@
     </w:p>
     <w:p>
       <w:pPr>
-        <w:pStyle w:val="Heading2"/>
+        <w:pStyle w:val="2"/>
       </w:pPr>
       <w:bookmarkStart w:id="11" w:name="_Toc63678675"/>
       <w:r>
@@ -2687,7 +2688,7 @@
     <w:p/>
     <w:tbl>
       <w:tblPr>
-        <w:tblStyle w:val="PlainTable1"/>
+        <w:tblStyle w:val="10"/>
         <w:tblW w:w="0" w:type="auto"/>
         <w:tblLayout w:type="fixed"/>
         <w:tblLook w:val="04A0" w:firstRow="1" w:lastRow="0" w:firstColumn="1" w:lastColumn="0" w:noHBand="0" w:noVBand="1"/>
@@ -2891,15 +2892,7 @@
               <w:cnfStyle w:val="000000000000" w:firstRow="0" w:lastRow="0" w:firstColumn="0" w:lastColumn="0" w:oddVBand="0" w:evenVBand="0" w:oddHBand="0" w:evenHBand="0" w:firstRowFirstColumn="0" w:firstRowLastColumn="0" w:lastRowFirstColumn="0" w:lastRowLastColumn="0"/>
             </w:pPr>
             <w:r>
-              <w:t xml:space="preserve">Jump </w:t>
-            </w:r>
-            <w:proofErr w:type="gramStart"/>
-            <w:r>
-              <w:t>off of</w:t>
-            </w:r>
-            <w:proofErr w:type="gramEnd"/>
-            <w:r>
-              <w:t xml:space="preserve"> </w:t>
+              <w:t xml:space="preserve">Jump off of </w:t>
             </w:r>
             <w:r>
               <w:t>the “</w:t>
@@ -3190,7 +3183,7 @@
     </w:tbl>
     <w:p>
       <w:pPr>
-        <w:pStyle w:val="Heading2"/>
+        <w:pStyle w:val="2"/>
       </w:pPr>
       <w:bookmarkStart w:id="12" w:name="_Toc63678676"/>
       <w:r>
@@ -3221,15 +3214,7 @@
     </w:p>
     <w:p>
       <w:r>
-        <w:t xml:space="preserve">Gravity? </w:t>
-      </w:r>
-      <w:proofErr w:type="gramStart"/>
-      <w:r>
-        <w:t>We’re</w:t>
-      </w:r>
-      <w:proofErr w:type="gramEnd"/>
-      <w:r>
-        <w:t xml:space="preserve"> not sure yet</w:t>
+        <w:t>Gravity? We’re not sure yet</w:t>
       </w:r>
     </w:p>
     <w:p>
@@ -3249,7 +3234,7 @@
     </w:p>
     <w:p>
       <w:pPr>
-        <w:pStyle w:val="Heading1"/>
+        <w:pStyle w:val="1"/>
       </w:pPr>
       <w:bookmarkStart w:id="13" w:name="_2m5797gskyik" w:colFirst="0" w:colLast="0"/>
       <w:bookmarkStart w:id="14" w:name="_Toc63678677"/>
@@ -3293,7 +3278,7 @@
     </w:p>
     <w:p>
       <w:pPr>
-        <w:pStyle w:val="Heading1"/>
+        <w:pStyle w:val="1"/>
       </w:pPr>
       <w:bookmarkStart w:id="15" w:name="_m0yq3zununci" w:colFirst="0" w:colLast="0"/>
       <w:bookmarkStart w:id="16" w:name="_Toc63678678"/>
@@ -3317,7 +3302,7 @@
     </w:p>
     <w:p>
       <w:pPr>
-        <w:pStyle w:val="Heading2"/>
+        <w:pStyle w:val="2"/>
       </w:pPr>
       <w:bookmarkStart w:id="17" w:name="_Toc63678679"/>
       <w:r>
@@ -3327,7 +3312,7 @@
     </w:p>
     <w:p>
       <w:pPr>
-        <w:pStyle w:val="Heading1"/>
+        <w:pStyle w:val="1"/>
       </w:pPr>
       <w:bookmarkStart w:id="18" w:name="_9gp0ymfole9t" w:colFirst="0" w:colLast="0"/>
       <w:bookmarkStart w:id="19" w:name="_Toc63678680"/>
@@ -3354,7 +3339,7 @@
     </w:p>
     <w:p>
       <w:pPr>
-        <w:pStyle w:val="Heading2"/>
+        <w:pStyle w:val="2"/>
       </w:pPr>
       <w:bookmarkStart w:id="20" w:name="_Toc63678681"/>
       <w:r>
@@ -3394,7 +3379,7 @@
     </w:p>
     <w:p>
       <w:pPr>
-        <w:pStyle w:val="Heading1"/>
+        <w:pStyle w:val="1"/>
       </w:pPr>
       <w:bookmarkStart w:id="21" w:name="_wcxzfkjy3hpt" w:colFirst="0" w:colLast="0"/>
       <w:bookmarkStart w:id="22" w:name="_ox0n0lv9p9nm" w:colFirst="0" w:colLast="0"/>
@@ -3419,7 +3404,7 @@
     </w:p>
     <w:p>
       <w:pPr>
-        <w:pStyle w:val="Heading1"/>
+        <w:pStyle w:val="1"/>
         <w:rPr>
           <w:rFonts w:ascii="Segoe UI Emoji" w:hAnsi="Segoe UI Emoji" w:cs="Segoe UI Emoji"/>
           <w:sz w:val="28"/>
@@ -3449,7 +3434,7 @@
     </w:p>
     <w:p>
       <w:pPr>
-        <w:pStyle w:val="Heading2"/>
+        <w:pStyle w:val="2"/>
         <w:rPr>
           <w:rFonts w:ascii="Segoe UI Emoji" w:hAnsi="Segoe UI Emoji" w:cs="Segoe UI Emoji"/>
           <w:sz w:val="28"/>
@@ -3474,9 +3459,16 @@
       <w:bookmarkEnd w:id="27"/>
     </w:p>
     <w:p>
+      <w:pPr>
+        <w:rPr>
+          <w:rFonts w:hint="eastAsia"/>
+          <w:lang w:eastAsia="zh-CN"/>
+        </w:rPr>
+      </w:pPr>
       <w:r>
         <w:rPr>
           <w:noProof/>
+          <w:lang w:val="en-US" w:eastAsia="zh-CN"/>
         </w:rPr>
         <w:drawing>
           <wp:inline distT="0" distB="0" distL="0" distR="0" wp14:anchorId="00FD0E68" wp14:editId="071E6BC6">
@@ -3527,55 +3519,189 @@
           </wp:inline>
         </w:drawing>
       </w:r>
+      <w:r>
+        <w:rPr>
+          <w:rFonts w:hint="eastAsia"/>
+          <w:lang w:eastAsia="zh-CN"/>
+        </w:rPr>
+        <w:t>B</w:t>
+      </w:r>
+      <w:r>
+        <w:rPr>
+          <w:lang w:eastAsia="zh-CN"/>
+        </w:rPr>
+        <w:t>asic structure of body part</w:t>
+      </w:r>
+      <w:bookmarkStart w:id="28" w:name="_GoBack"/>
+      <w:bookmarkEnd w:id="28"/>
     </w:p>
     <w:p>
       <w:pPr>
-        <w:pStyle w:val="Heading2"/>
+        <w:ind w:left="720" w:hanging="720"/>
+        <w:rPr>
+          <w:rFonts w:hint="eastAsia"/>
+          <w:lang w:eastAsia="zh-CN"/>
+        </w:rPr>
       </w:pPr>
-      <w:bookmarkStart w:id="28" w:name="_Toc63678685"/>
-      <w:r>
-        <w:t>Environment Art</w:t>
-      </w:r>
-      <w:bookmarkEnd w:id="28"/>
-    </w:p>
-    <w:p>
-      <w:pPr>
-        <w:pStyle w:val="Heading3"/>
-      </w:pPr>
-      <w:bookmarkStart w:id="29" w:name="_Toc63678686"/>
-      <w:r>
-        <w:t>Environment Ideas</w:t>
-      </w:r>
-      <w:bookmarkEnd w:id="29"/>
-      <w:r>
-        <w:t xml:space="preserve"> Open</w:t>
-      </w:r>
-    </w:p>
-    <w:p>
-      <w:r>
-        <w:t>Garden</w:t>
-      </w:r>
-    </w:p>
-    <w:p/>
-    <w:p>
-      <w:pPr>
-        <w:pStyle w:val="Heading3"/>
-      </w:pPr>
-      <w:r>
-        <w:t>Environment Ideas Contained</w:t>
-      </w:r>
-    </w:p>
-    <w:p>
-      <w:r>
-        <w:t>Woodwork Bug City</w:t>
-      </w:r>
-    </w:p>
-    <w:p>
       <w:r>
         <w:rPr>
           <w:noProof/>
+          <w:lang w:val="en-US" w:eastAsia="zh-CN"/>
         </w:rPr>
+        <w:drawing>
+          <wp:inline distT="0" distB="0" distL="0" distR="0" wp14:anchorId="615093DB" wp14:editId="06BC9439">
+            <wp:extent cx="1081491" cy="1019175"/>
+            <wp:effectExtent l="0" t="0" r="4445" b="0"/>
+            <wp:docPr id="3" name="图片 3"/>
+            <wp:cNvGraphicFramePr>
+              <a:graphicFrameLocks xmlns:a="http://schemas.openxmlformats.org/drawingml/2006/main" noChangeAspect="1"/>
+            </wp:cNvGraphicFramePr>
+            <a:graphic xmlns:a="http://schemas.openxmlformats.org/drawingml/2006/main">
+              <a:graphicData uri="http://schemas.openxmlformats.org/drawingml/2006/picture">
+                <pic:pic xmlns:pic="http://schemas.openxmlformats.org/drawingml/2006/picture">
+                  <pic:nvPicPr>
+                    <pic:cNvPr id="1" name=""/>
+                    <pic:cNvPicPr/>
+                  </pic:nvPicPr>
+                  <pic:blipFill>
+                    <a:blip r:embed="rId8"/>
+                    <a:stretch>
+                      <a:fillRect/>
+                    </a:stretch>
+                  </pic:blipFill>
+                  <pic:spPr>
+                    <a:xfrm>
+                      <a:off x="0" y="0"/>
+                      <a:ext cx="1095171" cy="1032067"/>
+                    </a:xfrm>
+                    <a:prstGeom prst="rect">
+                      <a:avLst/>
+                    </a:prstGeom>
+                  </pic:spPr>
+                </pic:pic>
+              </a:graphicData>
+            </a:graphic>
+          </wp:inline>
+        </w:drawing>
+      </w:r>
+      <w:r>
+        <w:rPr>
+          <w:rFonts w:hint="eastAsia"/>
+          <w:lang w:eastAsia="zh-CN"/>
+        </w:rPr>
+        <w:t xml:space="preserve"> </w:t>
+      </w:r>
+      <w:r>
+        <w:rPr>
+          <w:lang w:eastAsia="zh-CN"/>
+        </w:rPr>
+        <w:t>Basic form (Stand)</w:t>
+      </w:r>
+    </w:p>
+    <w:p>
+      <w:pPr>
+        <w:rPr>
+          <w:rFonts w:hint="eastAsia"/>
+          <w:lang w:eastAsia="zh-CN"/>
+        </w:rPr>
+      </w:pPr>
+      <w:r>
+        <w:rPr>
+          <w:noProof/>
+          <w:lang w:val="en-US" w:eastAsia="zh-CN"/>
+        </w:rPr>
+        <w:drawing>
+          <wp:inline distT="0" distB="0" distL="0" distR="0" wp14:anchorId="4CFA1070" wp14:editId="0EFA78DF">
+            <wp:extent cx="1106419" cy="962025"/>
+            <wp:effectExtent l="0" t="0" r="0" b="0"/>
+            <wp:docPr id="4" name="图片 4"/>
+            <wp:cNvGraphicFramePr>
+              <a:graphicFrameLocks xmlns:a="http://schemas.openxmlformats.org/drawingml/2006/main" noChangeAspect="1"/>
+            </wp:cNvGraphicFramePr>
+            <a:graphic xmlns:a="http://schemas.openxmlformats.org/drawingml/2006/main">
+              <a:graphicData uri="http://schemas.openxmlformats.org/drawingml/2006/picture">
+                <pic:pic xmlns:pic="http://schemas.openxmlformats.org/drawingml/2006/picture">
+                  <pic:nvPicPr>
+                    <pic:cNvPr id="1" name=""/>
+                    <pic:cNvPicPr/>
+                  </pic:nvPicPr>
+                  <pic:blipFill>
+                    <a:blip r:embed="rId9"/>
+                    <a:stretch>
+                      <a:fillRect/>
+                    </a:stretch>
+                  </pic:blipFill>
+                  <pic:spPr>
+                    <a:xfrm>
+                      <a:off x="0" y="0"/>
+                      <a:ext cx="1115022" cy="969505"/>
+                    </a:xfrm>
+                    <a:prstGeom prst="rect">
+                      <a:avLst/>
+                    </a:prstGeom>
+                  </pic:spPr>
+                </pic:pic>
+              </a:graphicData>
+            </a:graphic>
+          </wp:inline>
+        </w:drawing>
+      </w:r>
+      <w:r>
+        <w:rPr>
+          <w:lang w:eastAsia="zh-CN"/>
+        </w:rPr>
+        <w:t>Ball form (Rolling)</w:t>
+      </w:r>
+    </w:p>
+    <w:p>
+      <w:pPr>
+        <w:pStyle w:val="2"/>
+      </w:pPr>
+      <w:bookmarkStart w:id="29" w:name="_Toc63678685"/>
+      <w:r>
         <w:lastRenderedPageBreak/>
+        <w:t>Environment Art</w:t>
+      </w:r>
+      <w:bookmarkEnd w:id="29"/>
+    </w:p>
+    <w:p>
+      <w:pPr>
+        <w:pStyle w:val="3"/>
+      </w:pPr>
+      <w:bookmarkStart w:id="30" w:name="_Toc63678686"/>
+      <w:r>
+        <w:t>Environment Ideas</w:t>
+      </w:r>
+      <w:bookmarkEnd w:id="30"/>
+      <w:r>
+        <w:t xml:space="preserve"> Open</w:t>
+      </w:r>
+    </w:p>
+    <w:p>
+      <w:r>
+        <w:t>Garden</w:t>
+      </w:r>
+    </w:p>
+    <w:p/>
+    <w:p>
+      <w:pPr>
+        <w:pStyle w:val="3"/>
+      </w:pPr>
+      <w:r>
+        <w:t>Environment Ideas Contained</w:t>
+      </w:r>
+    </w:p>
+    <w:p>
+      <w:r>
+        <w:t>Woodwork Bug City</w:t>
+      </w:r>
+    </w:p>
+    <w:p>
+      <w:r>
+        <w:rPr>
+          <w:noProof/>
+          <w:lang w:val="en-US" w:eastAsia="zh-CN"/>
+        </w:rPr>
         <w:drawing>
           <wp:inline distT="0" distB="0" distL="0" distR="0" wp14:anchorId="4F5503A3" wp14:editId="36AA89BD">
             <wp:extent cx="3298505" cy="1943100"/>
@@ -3594,7 +3720,7 @@
                     </pic:cNvPicPr>
                   </pic:nvPicPr>
                   <pic:blipFill>
-                    <a:blip r:embed="rId8" cstate="print">
+                    <a:blip r:embed="rId10" cstate="print">
                       <a:extLst>
                         <a:ext uri="{28A0092B-C50C-407E-A947-70E740481C1C}">
                           <a14:useLocalDpi xmlns:a14="http://schemas.microsoft.com/office/drawing/2010/main" val="0"/>
@@ -3634,14 +3760,14 @@
     <w:p/>
     <w:p>
       <w:pPr>
-        <w:pStyle w:val="Heading1"/>
+        <w:pStyle w:val="1"/>
         <w:rPr>
           <w:rFonts w:ascii="Segoe UI Emoji" w:hAnsi="Segoe UI Emoji" w:cs="Segoe UI Emoji"/>
           <w:sz w:val="28"/>
           <w:szCs w:val="28"/>
         </w:rPr>
       </w:pPr>
-      <w:bookmarkStart w:id="30" w:name="_Toc63678687"/>
+      <w:bookmarkStart w:id="31" w:name="_Toc63678687"/>
       <w:r>
         <w:t>Schedule</w:t>
       </w:r>
@@ -3661,7 +3787,7 @@
         </w:rPr>
         <w:t>👾</w:t>
       </w:r>
-      <w:bookmarkEnd w:id="30"/>
+      <w:bookmarkEnd w:id="31"/>
     </w:p>
     <w:p>
       <w:r>
@@ -3670,11 +3796,11 @@
     </w:p>
     <w:p>
       <w:pPr>
-        <w:pStyle w:val="Heading1"/>
+        <w:pStyle w:val="1"/>
       </w:pPr>
-      <w:bookmarkStart w:id="31" w:name="_qp4ieholxryu" w:colFirst="0" w:colLast="0"/>
-      <w:bookmarkStart w:id="32" w:name="_Toc63678688"/>
-      <w:bookmarkEnd w:id="31"/>
+      <w:bookmarkStart w:id="32" w:name="_qp4ieholxryu" w:colFirst="0" w:colLast="0"/>
+      <w:bookmarkStart w:id="33" w:name="_Toc63678688"/>
+      <w:bookmarkEnd w:id="32"/>
       <w:r>
         <w:t>Stretch Goals</w:t>
       </w:r>
@@ -3700,10 +3826,10 @@
         </w:rPr>
         <w:t>👾</w:t>
       </w:r>
-      <w:bookmarkEnd w:id="32"/>
+      <w:bookmarkEnd w:id="33"/>
     </w:p>
     <w:sectPr>
-      <w:footerReference w:type="default" r:id="rId9"/>
+      <w:footerReference w:type="default" r:id="rId11"/>
       <w:pgSz w:w="12240" w:h="15840"/>
       <w:pgMar w:top="1440" w:right="1440" w:bottom="1440" w:left="1440" w:header="720" w:footer="720" w:gutter="0"/>
       <w:pgNumType w:start="1"/>
@@ -3714,7 +3840,7 @@
 </file>
 
 <file path=word/endnotes.xml><?xml version="1.0" encoding="utf-8"?>
-<w:endnotes xmlns:wpc="http://schemas.microsoft.com/office/word/2010/wordprocessingCanvas" xmlns:cx="http://schemas.microsoft.com/office/drawing/2014/chartex" xmlns:cx1="http://schemas.microsoft.com/office/drawing/2015/9/8/chartex" xmlns:cx2="http://schemas.microsoft.com/office/drawing/2015/10/21/chartex" xmlns:cx3="http://schemas.microsoft.com/office/drawing/2016/5/9/chartex" xmlns:cx4="http://schemas.microsoft.com/office/drawing/2016/5/10/chartex" xmlns:cx5="http://schemas.microsoft.com/office/drawing/2016/5/11/chartex" xmlns:cx6="http://schemas.microsoft.com/office/drawing/2016/5/12/chartex" xmlns:cx7="http://schemas.microsoft.com/office/drawing/2016/5/13/chartex" xmlns:cx8="http://schemas.microsoft.com/office/drawing/2016/5/14/chartex" xmlns:mc="http://schemas.openxmlformats.org/markup-compatibility/2006" xmlns:aink="http://schemas.microsoft.com/office/drawing/2016/ink" xmlns:am3d="http://schemas.microsoft.com/office/drawing/2017/model3d" xmlns:o="urn:schemas-microsoft-com:office:office" xmlns:r="http://schemas.openxmlformats.org/officeDocument/2006/relationships" xmlns:m="http://schemas.openxmlformats.org/officeDocument/2006/math" xmlns:v="urn:schemas-microsoft-com:vml" xmlns:wp14="http://schemas.microsoft.com/office/word/2010/wordprocessingDrawing" xmlns:wp="http://schemas.openxmlformats.org/drawingml/2006/wordprocessingDrawing" xmlns:w10="urn:schemas-microsoft-com:office:word" xmlns:w="http://schemas.openxmlformats.org/wordprocessingml/2006/main" xmlns:w14="http://schemas.microsoft.com/office/word/2010/wordml" xmlns:w15="http://schemas.microsoft.com/office/word/2012/wordml" xmlns:w16cex="http://schemas.microsoft.com/office/word/2018/wordml/cex" xmlns:w16cid="http://schemas.microsoft.com/office/word/2016/wordml/cid" xmlns:w16="http://schemas.microsoft.com/office/word/2018/wordml" xmlns:w16se="http://schemas.microsoft.com/office/word/2015/wordml/symex" xmlns:wpg="http://schemas.microsoft.com/office/word/2010/wordprocessingGroup" xmlns:wpi="http://schemas.microsoft.com/office/word/2010/wordprocessingInk" xmlns:wne="http://schemas.microsoft.com/office/word/2006/wordml" xmlns:wps="http://schemas.microsoft.com/office/word/2010/wordprocessingShape" mc:Ignorable="w14 w15 w16se w16cid w16 w16cex wp14">
+<w:endnotes xmlns:wpc="http://schemas.microsoft.com/office/word/2010/wordprocessingCanvas" xmlns:cx="http://schemas.microsoft.com/office/drawing/2014/chartex" xmlns:cx1="http://schemas.microsoft.com/office/drawing/2015/9/8/chartex" xmlns:mc="http://schemas.openxmlformats.org/markup-compatibility/2006" xmlns:o="urn:schemas-microsoft-com:office:office" xmlns:r="http://schemas.openxmlformats.org/officeDocument/2006/relationships" xmlns:m="http://schemas.openxmlformats.org/officeDocument/2006/math" xmlns:v="urn:schemas-microsoft-com:vml" xmlns:wp14="http://schemas.microsoft.com/office/word/2010/wordprocessingDrawing" xmlns:wp="http://schemas.openxmlformats.org/drawingml/2006/wordprocessingDrawing" xmlns:w10="urn:schemas-microsoft-com:office:word" xmlns:w="http://schemas.openxmlformats.org/wordprocessingml/2006/main" xmlns:w14="http://schemas.microsoft.com/office/word/2010/wordml" xmlns:w15="http://schemas.microsoft.com/office/word/2012/wordml" xmlns:w16se="http://schemas.microsoft.com/office/word/2015/wordml/symex" xmlns:wpg="http://schemas.microsoft.com/office/word/2010/wordprocessingGroup" xmlns:wpi="http://schemas.microsoft.com/office/word/2010/wordprocessingInk" xmlns:wne="http://schemas.microsoft.com/office/word/2006/wordml" xmlns:wps="http://schemas.microsoft.com/office/word/2010/wordprocessingShape" mc:Ignorable="w14 w15 w16se wp14">
   <w:endnote w:type="separator" w:id="-1">
     <w:p>
       <w:pPr>
@@ -3739,7 +3865,7 @@
 </file>
 
 <file path=word/footer1.xml><?xml version="1.0" encoding="utf-8"?>
-<w:ftr xmlns:wpc="http://schemas.microsoft.com/office/word/2010/wordprocessingCanvas" xmlns:cx="http://schemas.microsoft.com/office/drawing/2014/chartex" xmlns:cx1="http://schemas.microsoft.com/office/drawing/2015/9/8/chartex" xmlns:cx2="http://schemas.microsoft.com/office/drawing/2015/10/21/chartex" xmlns:cx3="http://schemas.microsoft.com/office/drawing/2016/5/9/chartex" xmlns:cx4="http://schemas.microsoft.com/office/drawing/2016/5/10/chartex" xmlns:cx5="http://schemas.microsoft.com/office/drawing/2016/5/11/chartex" xmlns:cx6="http://schemas.microsoft.com/office/drawing/2016/5/12/chartex" xmlns:cx7="http://schemas.microsoft.com/office/drawing/2016/5/13/chartex" xmlns:cx8="http://schemas.microsoft.com/office/drawing/2016/5/14/chartex" xmlns:mc="http://schemas.openxmlformats.org/markup-compatibility/2006" xmlns:aink="http://schemas.microsoft.com/office/drawing/2016/ink" xmlns:am3d="http://schemas.microsoft.com/office/drawing/2017/model3d" xmlns:o="urn:schemas-microsoft-com:office:office" xmlns:r="http://schemas.openxmlformats.org/officeDocument/2006/relationships" xmlns:m="http://schemas.openxmlformats.org/officeDocument/2006/math" xmlns:v="urn:schemas-microsoft-com:vml" xmlns:wp14="http://schemas.microsoft.com/office/word/2010/wordprocessingDrawing" xmlns:wp="http://schemas.openxmlformats.org/drawingml/2006/wordprocessingDrawing" xmlns:w10="urn:schemas-microsoft-com:office:word" xmlns:w="http://schemas.openxmlformats.org/wordprocessingml/2006/main" xmlns:w14="http://schemas.microsoft.com/office/word/2010/wordml" xmlns:w15="http://schemas.microsoft.com/office/word/2012/wordml" xmlns:w16cex="http://schemas.microsoft.com/office/word/2018/wordml/cex" xmlns:w16cid="http://schemas.microsoft.com/office/word/2016/wordml/cid" xmlns:w16="http://schemas.microsoft.com/office/word/2018/wordml" xmlns:w16se="http://schemas.microsoft.com/office/word/2015/wordml/symex" xmlns:wpg="http://schemas.microsoft.com/office/word/2010/wordprocessingGroup" xmlns:wpi="http://schemas.microsoft.com/office/word/2010/wordprocessingInk" xmlns:wne="http://schemas.microsoft.com/office/word/2006/wordml" xmlns:wps="http://schemas.microsoft.com/office/word/2010/wordprocessingShape" mc:Ignorable="w14 w15 w16se w16cid w16 w16cex wp14">
+<w:ftr xmlns:wpc="http://schemas.microsoft.com/office/word/2010/wordprocessingCanvas" xmlns:cx="http://schemas.microsoft.com/office/drawing/2014/chartex" xmlns:cx1="http://schemas.microsoft.com/office/drawing/2015/9/8/chartex" xmlns:mc="http://schemas.openxmlformats.org/markup-compatibility/2006" xmlns:o="urn:schemas-microsoft-com:office:office" xmlns:r="http://schemas.openxmlformats.org/officeDocument/2006/relationships" xmlns:m="http://schemas.openxmlformats.org/officeDocument/2006/math" xmlns:v="urn:schemas-microsoft-com:vml" xmlns:wp14="http://schemas.microsoft.com/office/word/2010/wordprocessingDrawing" xmlns:wp="http://schemas.openxmlformats.org/drawingml/2006/wordprocessingDrawing" xmlns:w10="urn:schemas-microsoft-com:office:word" xmlns:w="http://schemas.openxmlformats.org/wordprocessingml/2006/main" xmlns:w14="http://schemas.microsoft.com/office/word/2010/wordml" xmlns:w15="http://schemas.microsoft.com/office/word/2012/wordml" xmlns:w16se="http://schemas.microsoft.com/office/word/2015/wordml/symex" xmlns:wpg="http://schemas.microsoft.com/office/word/2010/wordprocessingGroup" xmlns:wpi="http://schemas.microsoft.com/office/word/2010/wordprocessingInk" xmlns:wne="http://schemas.microsoft.com/office/word/2006/wordml" xmlns:wps="http://schemas.microsoft.com/office/word/2010/wordprocessingShape" mc:Ignorable="w14 w15 w16se wp14">
   <w:sdt>
     <w:sdtPr>
       <w:id w:val="1218324819"/>
@@ -3756,7 +3882,7 @@
     <w:sdtContent>
       <w:p>
         <w:pPr>
-          <w:pStyle w:val="Footer"/>
+          <w:pStyle w:val="ad"/>
           <w:jc w:val="center"/>
         </w:pPr>
         <w:r>
@@ -3775,7 +3901,7 @@
           <w:rPr>
             <w:noProof/>
           </w:rPr>
-          <w:t>2</w:t>
+          <w:t>5</w:t>
         </w:r>
         <w:r>
           <w:rPr>
@@ -3788,14 +3914,14 @@
   </w:sdt>
   <w:p>
     <w:pPr>
-      <w:pStyle w:val="Footer"/>
+      <w:pStyle w:val="ad"/>
     </w:pPr>
   </w:p>
 </w:ftr>
 </file>
 
 <file path=word/footnotes.xml><?xml version="1.0" encoding="utf-8"?>
-<w:footnotes xmlns:wpc="http://schemas.microsoft.com/office/word/2010/wordprocessingCanvas" xmlns:cx="http://schemas.microsoft.com/office/drawing/2014/chartex" xmlns:cx1="http://schemas.microsoft.com/office/drawing/2015/9/8/chartex" xmlns:cx2="http://schemas.microsoft.com/office/drawing/2015/10/21/chartex" xmlns:cx3="http://schemas.microsoft.com/office/drawing/2016/5/9/chartex" xmlns:cx4="http://schemas.microsoft.com/office/drawing/2016/5/10/chartex" xmlns:cx5="http://schemas.microsoft.com/office/drawing/2016/5/11/chartex" xmlns:cx6="http://schemas.microsoft.com/office/drawing/2016/5/12/chartex" xmlns:cx7="http://schemas.microsoft.com/office/drawing/2016/5/13/chartex" xmlns:cx8="http://schemas.microsoft.com/office/drawing/2016/5/14/chartex" xmlns:mc="http://schemas.openxmlformats.org/markup-compatibility/2006" xmlns:aink="http://schemas.microsoft.com/office/drawing/2016/ink" xmlns:am3d="http://schemas.microsoft.com/office/drawing/2017/model3d" xmlns:o="urn:schemas-microsoft-com:office:office" xmlns:r="http://schemas.openxmlformats.org/officeDocument/2006/relationships" xmlns:m="http://schemas.openxmlformats.org/officeDocument/2006/math" xmlns:v="urn:schemas-microsoft-com:vml" xmlns:wp14="http://schemas.microsoft.com/office/word/2010/wordprocessingDrawing" xmlns:wp="http://schemas.openxmlformats.org/drawingml/2006/wordprocessingDrawing" xmlns:w10="urn:schemas-microsoft-com:office:word" xmlns:w="http://schemas.openxmlformats.org/wordprocessingml/2006/main" xmlns:w14="http://schemas.microsoft.com/office/word/2010/wordml" xmlns:w15="http://schemas.microsoft.com/office/word/2012/wordml" xmlns:w16cex="http://schemas.microsoft.com/office/word/2018/wordml/cex" xmlns:w16cid="http://schemas.microsoft.com/office/word/2016/wordml/cid" xmlns:w16="http://schemas.microsoft.com/office/word/2018/wordml" xmlns:w16se="http://schemas.microsoft.com/office/word/2015/wordml/symex" xmlns:wpg="http://schemas.microsoft.com/office/word/2010/wordprocessingGroup" xmlns:wpi="http://schemas.microsoft.com/office/word/2010/wordprocessingInk" xmlns:wne="http://schemas.microsoft.com/office/word/2006/wordml" xmlns:wps="http://schemas.microsoft.com/office/word/2010/wordprocessingShape" mc:Ignorable="w14 w15 w16se w16cid w16 w16cex wp14">
+<w:footnotes xmlns:wpc="http://schemas.microsoft.com/office/word/2010/wordprocessingCanvas" xmlns:cx="http://schemas.microsoft.com/office/drawing/2014/chartex" xmlns:cx1="http://schemas.microsoft.com/office/drawing/2015/9/8/chartex" xmlns:mc="http://schemas.openxmlformats.org/markup-compatibility/2006" xmlns:o="urn:schemas-microsoft-com:office:office" xmlns:r="http://schemas.openxmlformats.org/officeDocument/2006/relationships" xmlns:m="http://schemas.openxmlformats.org/officeDocument/2006/math" xmlns:v="urn:schemas-microsoft-com:vml" xmlns:wp14="http://schemas.microsoft.com/office/word/2010/wordprocessingDrawing" xmlns:wp="http://schemas.openxmlformats.org/drawingml/2006/wordprocessingDrawing" xmlns:w10="urn:schemas-microsoft-com:office:word" xmlns:w="http://schemas.openxmlformats.org/wordprocessingml/2006/main" xmlns:w14="http://schemas.microsoft.com/office/word/2010/wordml" xmlns:w15="http://schemas.microsoft.com/office/word/2012/wordml" xmlns:w16se="http://schemas.microsoft.com/office/word/2015/wordml/symex" xmlns:wpg="http://schemas.microsoft.com/office/word/2010/wordprocessingGroup" xmlns:wpi="http://schemas.microsoft.com/office/word/2010/wordprocessingInk" xmlns:wne="http://schemas.microsoft.com/office/word/2006/wordml" xmlns:wps="http://schemas.microsoft.com/office/word/2010/wordprocessingShape" mc:Ignorable="w14 w15 w16se wp14">
   <w:footnote w:type="separator" w:id="-1">
     <w:p>
       <w:pPr>
@@ -3820,11 +3946,11 @@
 </file>
 
 <file path=word/styles.xml><?xml version="1.0" encoding="utf-8"?>
-<w:styles xmlns:mc="http://schemas.openxmlformats.org/markup-compatibility/2006" xmlns:r="http://schemas.openxmlformats.org/officeDocument/2006/relationships" xmlns:w="http://schemas.openxmlformats.org/wordprocessingml/2006/main" xmlns:w14="http://schemas.microsoft.com/office/word/2010/wordml" xmlns:w15="http://schemas.microsoft.com/office/word/2012/wordml" xmlns:w16cex="http://schemas.microsoft.com/office/word/2018/wordml/cex" xmlns:w16cid="http://schemas.microsoft.com/office/word/2016/wordml/cid" xmlns:w16="http://schemas.microsoft.com/office/word/2018/wordml" xmlns:w16se="http://schemas.microsoft.com/office/word/2015/wordml/symex" mc:Ignorable="w14 w15 w16se w16cid w16 w16cex">
+<w:styles xmlns:mc="http://schemas.openxmlformats.org/markup-compatibility/2006" xmlns:r="http://schemas.openxmlformats.org/officeDocument/2006/relationships" xmlns:w="http://schemas.openxmlformats.org/wordprocessingml/2006/main" xmlns:w14="http://schemas.microsoft.com/office/word/2010/wordml" xmlns:w15="http://schemas.microsoft.com/office/word/2012/wordml" xmlns:w16se="http://schemas.microsoft.com/office/word/2015/wordml/symex" mc:Ignorable="w14 w15 w16se">
   <w:docDefaults>
     <w:rPrDefault>
       <w:rPr>
-        <w:rFonts w:ascii="Arial" w:eastAsia="Arial" w:hAnsi="Arial" w:cs="Arial"/>
+        <w:rFonts w:ascii="Arial" w:eastAsiaTheme="minorEastAsia" w:hAnsi="Arial" w:cs="Arial"/>
         <w:sz w:val="22"/>
         <w:szCs w:val="22"/>
         <w:lang w:val="en" w:eastAsia="en-CA" w:bidi="ar-SA"/>
@@ -3836,7 +3962,7 @@
       </w:pPr>
     </w:pPrDefault>
   </w:docDefaults>
-  <w:latentStyles w:defLockedState="0" w:defUIPriority="99" w:defSemiHidden="0" w:defUnhideWhenUsed="0" w:defQFormat="0" w:count="376">
+  <w:latentStyles w:defLockedState="0" w:defUIPriority="99" w:defSemiHidden="0" w:defUnhideWhenUsed="0" w:defQFormat="0" w:count="371">
     <w:lsdException w:name="Normal" w:uiPriority="0" w:qFormat="1"/>
     <w:lsdException w:name="heading 1" w:uiPriority="9" w:qFormat="1"/>
     <w:lsdException w:name="heading 2" w:semiHidden="1" w:uiPriority="9" w:unhideWhenUsed="1" w:qFormat="1"/>
@@ -4208,20 +4334,15 @@
     <w:lsdException w:name="List Table 5 Dark Accent 6" w:uiPriority="50"/>
     <w:lsdException w:name="List Table 6 Colorful Accent 6" w:uiPriority="51"/>
     <w:lsdException w:name="List Table 7 Colorful Accent 6" w:uiPriority="52"/>
-    <w:lsdException w:name="Mention" w:semiHidden="1" w:unhideWhenUsed="1"/>
-    <w:lsdException w:name="Smart Hyperlink" w:semiHidden="1" w:unhideWhenUsed="1"/>
-    <w:lsdException w:name="Hashtag" w:semiHidden="1" w:unhideWhenUsed="1"/>
-    <w:lsdException w:name="Unresolved Mention" w:semiHidden="1" w:unhideWhenUsed="1"/>
-    <w:lsdException w:name="Smart Link" w:semiHidden="1" w:unhideWhenUsed="1"/>
   </w:latentStyles>
-  <w:style w:type="paragraph" w:default="1" w:styleId="Normal">
+  <w:style w:type="paragraph" w:default="1" w:styleId="a">
     <w:name w:val="Normal"/>
     <w:qFormat/>
   </w:style>
-  <w:style w:type="paragraph" w:styleId="Heading1">
+  <w:style w:type="paragraph" w:styleId="1">
     <w:name w:val="heading 1"/>
-    <w:basedOn w:val="Normal"/>
-    <w:next w:val="Normal"/>
+    <w:basedOn w:val="a"/>
+    <w:next w:val="a"/>
     <w:uiPriority w:val="9"/>
     <w:qFormat/>
     <w:rsid w:val="009533E8"/>
@@ -4236,10 +4357,10 @@
       <w:szCs w:val="40"/>
     </w:rPr>
   </w:style>
-  <w:style w:type="paragraph" w:styleId="Heading2">
+  <w:style w:type="paragraph" w:styleId="2">
     <w:name w:val="heading 2"/>
-    <w:basedOn w:val="Normal"/>
-    <w:next w:val="Normal"/>
+    <w:basedOn w:val="a"/>
+    <w:next w:val="a"/>
     <w:uiPriority w:val="9"/>
     <w:unhideWhenUsed/>
     <w:qFormat/>
@@ -4258,10 +4379,10 @@
       <w:szCs w:val="32"/>
     </w:rPr>
   </w:style>
-  <w:style w:type="paragraph" w:styleId="Heading3">
+  <w:style w:type="paragraph" w:styleId="3">
     <w:name w:val="heading 3"/>
-    <w:basedOn w:val="Normal"/>
-    <w:next w:val="Normal"/>
+    <w:basedOn w:val="a"/>
+    <w:next w:val="a"/>
     <w:uiPriority w:val="9"/>
     <w:unhideWhenUsed/>
     <w:qFormat/>
@@ -4280,10 +4401,10 @@
       <w:szCs w:val="28"/>
     </w:rPr>
   </w:style>
-  <w:style w:type="paragraph" w:styleId="Heading4">
+  <w:style w:type="paragraph" w:styleId="4">
     <w:name w:val="heading 4"/>
-    <w:basedOn w:val="Normal"/>
-    <w:next w:val="Normal"/>
+    <w:basedOn w:val="a"/>
+    <w:next w:val="a"/>
     <w:uiPriority w:val="9"/>
     <w:unhideWhenUsed/>
     <w:qFormat/>
@@ -4299,10 +4420,10 @@
       <w:szCs w:val="24"/>
     </w:rPr>
   </w:style>
-  <w:style w:type="paragraph" w:styleId="Heading5">
+  <w:style w:type="paragraph" w:styleId="5">
     <w:name w:val="heading 5"/>
-    <w:basedOn w:val="Normal"/>
-    <w:next w:val="Normal"/>
+    <w:basedOn w:val="a"/>
+    <w:next w:val="a"/>
     <w:uiPriority w:val="9"/>
     <w:semiHidden/>
     <w:unhideWhenUsed/>
@@ -4317,10 +4438,10 @@
       <w:color w:val="666666"/>
     </w:rPr>
   </w:style>
-  <w:style w:type="paragraph" w:styleId="Heading6">
+  <w:style w:type="paragraph" w:styleId="6">
     <w:name w:val="heading 6"/>
-    <w:basedOn w:val="Normal"/>
-    <w:next w:val="Normal"/>
+    <w:basedOn w:val="a"/>
+    <w:next w:val="a"/>
     <w:uiPriority w:val="9"/>
     <w:semiHidden/>
     <w:unhideWhenUsed/>
@@ -4336,13 +4457,13 @@
       <w:color w:val="666666"/>
     </w:rPr>
   </w:style>
-  <w:style w:type="character" w:default="1" w:styleId="DefaultParagraphFont">
+  <w:style w:type="character" w:default="1" w:styleId="a0">
     <w:name w:val="Default Paragraph Font"/>
     <w:uiPriority w:val="1"/>
     <w:semiHidden/>
     <w:unhideWhenUsed/>
   </w:style>
-  <w:style w:type="table" w:default="1" w:styleId="TableNormal">
+  <w:style w:type="table" w:default="1" w:styleId="a1">
     <w:name w:val="Normal Table"/>
     <w:uiPriority w:val="99"/>
     <w:semiHidden/>
@@ -4357,16 +4478,16 @@
       </w:tblCellMar>
     </w:tblPr>
   </w:style>
-  <w:style w:type="numbering" w:default="1" w:styleId="NoList">
+  <w:style w:type="numbering" w:default="1" w:styleId="a2">
     <w:name w:val="No List"/>
     <w:uiPriority w:val="99"/>
     <w:semiHidden/>
     <w:unhideWhenUsed/>
   </w:style>
-  <w:style w:type="paragraph" w:styleId="Title">
+  <w:style w:type="paragraph" w:styleId="a3">
     <w:name w:val="Title"/>
-    <w:basedOn w:val="Normal"/>
-    <w:next w:val="Normal"/>
+    <w:basedOn w:val="a"/>
+    <w:next w:val="a"/>
     <w:uiPriority w:val="10"/>
     <w:qFormat/>
     <w:pPr>
@@ -4379,10 +4500,10 @@
       <w:szCs w:val="52"/>
     </w:rPr>
   </w:style>
-  <w:style w:type="paragraph" w:styleId="Subtitle">
+  <w:style w:type="paragraph" w:styleId="a4">
     <w:name w:val="Subtitle"/>
-    <w:basedOn w:val="Normal"/>
-    <w:next w:val="Normal"/>
+    <w:basedOn w:val="a"/>
+    <w:next w:val="a"/>
     <w:uiPriority w:val="11"/>
     <w:qFormat/>
     <w:pPr>
@@ -4396,9 +4517,9 @@
       <w:szCs w:val="30"/>
     </w:rPr>
   </w:style>
-  <w:style w:type="table" w:styleId="TableGrid">
+  <w:style w:type="table" w:styleId="a5">
     <w:name w:val="Table Grid"/>
-    <w:basedOn w:val="TableNormal"/>
+    <w:basedOn w:val="a1"/>
     <w:uiPriority w:val="39"/>
     <w:rsid w:val="007E17E8"/>
     <w:pPr>
@@ -4415,9 +4536,9 @@
       </w:tblBorders>
     </w:tblPr>
   </w:style>
-  <w:style w:type="table" w:styleId="ListTable5Dark">
+  <w:style w:type="table" w:styleId="50">
     <w:name w:val="List Table 5 Dark"/>
-    <w:basedOn w:val="TableNormal"/>
+    <w:basedOn w:val="a1"/>
     <w:uiPriority w:val="50"/>
     <w:rsid w:val="00487AFC"/>
     <w:pPr>
@@ -4549,9 +4670,9 @@
       </w:tcPr>
     </w:tblStylePr>
   </w:style>
-  <w:style w:type="table" w:styleId="GridTable4">
+  <w:style w:type="table" w:styleId="40">
     <w:name w:val="Grid Table 4"/>
-    <w:basedOn w:val="TableNormal"/>
+    <w:basedOn w:val="a1"/>
     <w:uiPriority w:val="49"/>
     <w:rsid w:val="00487AFC"/>
     <w:pPr>
@@ -4625,9 +4746,9 @@
       </w:tcPr>
     </w:tblStylePr>
   </w:style>
-  <w:style w:type="table" w:styleId="GridTable2">
+  <w:style w:type="table" w:styleId="20">
     <w:name w:val="Grid Table 2"/>
-    <w:basedOn w:val="TableNormal"/>
+    <w:basedOn w:val="a1"/>
     <w:uiPriority w:val="47"/>
     <w:rsid w:val="00487AFC"/>
     <w:pPr>
@@ -4700,9 +4821,9 @@
       </w:tcPr>
     </w:tblStylePr>
   </w:style>
-  <w:style w:type="table" w:styleId="GridTable7Colorful-Accent1">
+  <w:style w:type="table" w:styleId="7-1">
     <w:name w:val="Grid Table 7 Colorful Accent 1"/>
-    <w:basedOn w:val="TableNormal"/>
+    <w:basedOn w:val="a1"/>
     <w:uiPriority w:val="52"/>
     <w:rsid w:val="00487AFC"/>
     <w:pPr>
@@ -4839,9 +4960,9 @@
       </w:tcPr>
     </w:tblStylePr>
   </w:style>
-  <w:style w:type="table" w:styleId="GridTable7Colorful-Accent5">
+  <w:style w:type="table" w:styleId="7-5">
     <w:name w:val="Grid Table 7 Colorful Accent 5"/>
-    <w:basedOn w:val="TableNormal"/>
+    <w:basedOn w:val="a1"/>
     <w:uiPriority w:val="52"/>
     <w:rsid w:val="00487AFC"/>
     <w:pPr>
@@ -4978,9 +5099,9 @@
       </w:tcPr>
     </w:tblStylePr>
   </w:style>
-  <w:style w:type="table" w:styleId="GridTable6Colorful">
+  <w:style w:type="table" w:styleId="60">
     <w:name w:val="Grid Table 6 Colorful"/>
-    <w:basedOn w:val="TableNormal"/>
+    <w:basedOn w:val="a1"/>
     <w:uiPriority w:val="51"/>
     <w:rsid w:val="00487AFC"/>
     <w:pPr>
@@ -5050,9 +5171,9 @@
       </w:tcPr>
     </w:tblStylePr>
   </w:style>
-  <w:style w:type="table" w:styleId="PlainTable4">
+  <w:style w:type="table" w:styleId="41">
     <w:name w:val="Plain Table 4"/>
-    <w:basedOn w:val="TableNormal"/>
+    <w:basedOn w:val="a1"/>
     <w:uiPriority w:val="44"/>
     <w:rsid w:val="00487AFC"/>
     <w:pPr>
@@ -5099,9 +5220,9 @@
       </w:tcPr>
     </w:tblStylePr>
   </w:style>
-  <w:style w:type="table" w:styleId="PlainTable3">
+  <w:style w:type="table" w:styleId="30">
     <w:name w:val="Plain Table 3"/>
-    <w:basedOn w:val="TableNormal"/>
+    <w:basedOn w:val="a1"/>
     <w:uiPriority w:val="43"/>
     <w:rsid w:val="00487AFC"/>
     <w:pPr>
@@ -5192,9 +5313,9 @@
       </w:tcPr>
     </w:tblStylePr>
   </w:style>
-  <w:style w:type="table" w:styleId="PlainTable1">
+  <w:style w:type="table" w:styleId="10">
     <w:name w:val="Plain Table 1"/>
-    <w:basedOn w:val="TableNormal"/>
+    <w:basedOn w:val="a1"/>
     <w:uiPriority w:val="41"/>
     <w:rsid w:val="00487AFC"/>
     <w:pPr>
@@ -5255,9 +5376,9 @@
       </w:tcPr>
     </w:tblStylePr>
   </w:style>
-  <w:style w:type="table" w:styleId="TableGridLight">
+  <w:style w:type="table" w:styleId="a6">
     <w:name w:val="Grid Table Light"/>
-    <w:basedOn w:val="TableNormal"/>
+    <w:basedOn w:val="a1"/>
     <w:uiPriority w:val="40"/>
     <w:rsid w:val="00487AFC"/>
     <w:pPr>
@@ -5274,9 +5395,9 @@
       </w:tblBorders>
     </w:tblPr>
   </w:style>
-  <w:style w:type="table" w:styleId="PlainTable2">
+  <w:style w:type="table" w:styleId="21">
     <w:name w:val="Plain Table 2"/>
-    <w:basedOn w:val="TableNormal"/>
+    <w:basedOn w:val="a1"/>
     <w:uiPriority w:val="42"/>
     <w:rsid w:val="00487AFC"/>
     <w:pPr>
@@ -5354,10 +5475,10 @@
       </w:tcPr>
     </w:tblStylePr>
   </w:style>
-  <w:style w:type="paragraph" w:styleId="TOCHeading">
+  <w:style w:type="paragraph" w:styleId="TOC">
     <w:name w:val="TOC Heading"/>
-    <w:basedOn w:val="Heading1"/>
-    <w:next w:val="Normal"/>
+    <w:basedOn w:val="1"/>
+    <w:next w:val="a"/>
     <w:uiPriority w:val="39"/>
     <w:unhideWhenUsed/>
     <w:qFormat/>
@@ -5374,10 +5495,10 @@
       <w:lang w:val="en-US" w:eastAsia="en-US"/>
     </w:rPr>
   </w:style>
-  <w:style w:type="paragraph" w:styleId="TOC2">
+  <w:style w:type="paragraph" w:styleId="22">
     <w:name w:val="toc 2"/>
-    <w:basedOn w:val="Normal"/>
-    <w:next w:val="Normal"/>
+    <w:basedOn w:val="a"/>
+    <w:next w:val="a"/>
     <w:autoRedefine/>
     <w:uiPriority w:val="39"/>
     <w:unhideWhenUsed/>
@@ -5387,14 +5508,14 @@
       <w:ind w:left="220"/>
     </w:pPr>
     <w:rPr>
-      <w:rFonts w:asciiTheme="minorHAnsi" w:eastAsiaTheme="minorEastAsia" w:hAnsiTheme="minorHAnsi" w:cs="Times New Roman"/>
+      <w:rFonts w:asciiTheme="minorHAnsi" w:hAnsiTheme="minorHAnsi" w:cs="Times New Roman"/>
       <w:lang w:val="en-US" w:eastAsia="en-US"/>
     </w:rPr>
   </w:style>
-  <w:style w:type="paragraph" w:styleId="TOC1">
+  <w:style w:type="paragraph" w:styleId="11">
     <w:name w:val="toc 1"/>
-    <w:basedOn w:val="Normal"/>
-    <w:next w:val="Normal"/>
+    <w:basedOn w:val="a"/>
+    <w:next w:val="a"/>
     <w:autoRedefine/>
     <w:uiPriority w:val="39"/>
     <w:unhideWhenUsed/>
@@ -5403,14 +5524,14 @@
       <w:spacing w:after="100" w:line="259" w:lineRule="auto"/>
     </w:pPr>
     <w:rPr>
-      <w:rFonts w:asciiTheme="minorHAnsi" w:eastAsiaTheme="minorEastAsia" w:hAnsiTheme="minorHAnsi" w:cs="Times New Roman"/>
+      <w:rFonts w:asciiTheme="minorHAnsi" w:hAnsiTheme="minorHAnsi" w:cs="Times New Roman"/>
       <w:lang w:val="en-US" w:eastAsia="en-US"/>
     </w:rPr>
   </w:style>
-  <w:style w:type="paragraph" w:styleId="TOC3">
+  <w:style w:type="paragraph" w:styleId="31">
     <w:name w:val="toc 3"/>
-    <w:basedOn w:val="Normal"/>
-    <w:next w:val="Normal"/>
+    <w:basedOn w:val="a"/>
+    <w:next w:val="a"/>
     <w:autoRedefine/>
     <w:uiPriority w:val="39"/>
     <w:unhideWhenUsed/>
@@ -5420,13 +5541,13 @@
       <w:ind w:left="440"/>
     </w:pPr>
     <w:rPr>
-      <w:rFonts w:asciiTheme="minorHAnsi" w:eastAsiaTheme="minorEastAsia" w:hAnsiTheme="minorHAnsi" w:cs="Times New Roman"/>
+      <w:rFonts w:asciiTheme="minorHAnsi" w:hAnsiTheme="minorHAnsi" w:cs="Times New Roman"/>
       <w:lang w:val="en-US" w:eastAsia="en-US"/>
     </w:rPr>
   </w:style>
-  <w:style w:type="character" w:styleId="Hyperlink">
+  <w:style w:type="character" w:styleId="a7">
     <w:name w:val="Hyperlink"/>
-    <w:basedOn w:val="DefaultParagraphFont"/>
+    <w:basedOn w:val="a0"/>
     <w:uiPriority w:val="99"/>
     <w:unhideWhenUsed/>
     <w:rsid w:val="009533E8"/>
@@ -5435,10 +5556,10 @@
       <w:u w:val="single"/>
     </w:rPr>
   </w:style>
-  <w:style w:type="paragraph" w:styleId="FootnoteText">
+  <w:style w:type="paragraph" w:styleId="a8">
     <w:name w:val="footnote text"/>
-    <w:basedOn w:val="Normal"/>
-    <w:link w:val="FootnoteTextChar"/>
+    <w:basedOn w:val="a"/>
+    <w:link w:val="a9"/>
     <w:uiPriority w:val="99"/>
     <w:semiHidden/>
     <w:unhideWhenUsed/>
@@ -5451,10 +5572,10 @@
       <w:szCs w:val="20"/>
     </w:rPr>
   </w:style>
-  <w:style w:type="character" w:customStyle="1" w:styleId="FootnoteTextChar">
-    <w:name w:val="Footnote Text Char"/>
-    <w:basedOn w:val="DefaultParagraphFont"/>
-    <w:link w:val="FootnoteText"/>
+  <w:style w:type="character" w:customStyle="1" w:styleId="a9">
+    <w:name w:val="脚注文本 字符"/>
+    <w:basedOn w:val="a0"/>
+    <w:link w:val="a8"/>
     <w:uiPriority w:val="99"/>
     <w:semiHidden/>
     <w:rsid w:val="009533E8"/>
@@ -5463,9 +5584,9 @@
       <w:szCs w:val="20"/>
     </w:rPr>
   </w:style>
-  <w:style w:type="character" w:styleId="FootnoteReference">
+  <w:style w:type="character" w:styleId="aa">
     <w:name w:val="footnote reference"/>
-    <w:basedOn w:val="DefaultParagraphFont"/>
+    <w:basedOn w:val="a0"/>
     <w:uiPriority w:val="99"/>
     <w:semiHidden/>
     <w:unhideWhenUsed/>
@@ -5474,10 +5595,10 @@
       <w:vertAlign w:val="superscript"/>
     </w:rPr>
   </w:style>
-  <w:style w:type="paragraph" w:styleId="Header">
+  <w:style w:type="paragraph" w:styleId="ab">
     <w:name w:val="header"/>
-    <w:basedOn w:val="Normal"/>
-    <w:link w:val="HeaderChar"/>
+    <w:basedOn w:val="a"/>
+    <w:link w:val="ac"/>
     <w:uiPriority w:val="99"/>
     <w:unhideWhenUsed/>
     <w:rsid w:val="009533E8"/>
@@ -5489,17 +5610,17 @@
       <w:spacing w:line="240" w:lineRule="auto"/>
     </w:pPr>
   </w:style>
-  <w:style w:type="character" w:customStyle="1" w:styleId="HeaderChar">
-    <w:name w:val="Header Char"/>
-    <w:basedOn w:val="DefaultParagraphFont"/>
-    <w:link w:val="Header"/>
+  <w:style w:type="character" w:customStyle="1" w:styleId="ac">
+    <w:name w:val="页眉 字符"/>
+    <w:basedOn w:val="a0"/>
+    <w:link w:val="ab"/>
     <w:uiPriority w:val="99"/>
     <w:rsid w:val="009533E8"/>
   </w:style>
-  <w:style w:type="paragraph" w:styleId="Footer">
+  <w:style w:type="paragraph" w:styleId="ad">
     <w:name w:val="footer"/>
-    <w:basedOn w:val="Normal"/>
-    <w:link w:val="FooterChar"/>
+    <w:basedOn w:val="a"/>
+    <w:link w:val="ae"/>
     <w:uiPriority w:val="99"/>
     <w:unhideWhenUsed/>
     <w:rsid w:val="009533E8"/>
@@ -5511,16 +5632,16 @@
       <w:spacing w:line="240" w:lineRule="auto"/>
     </w:pPr>
   </w:style>
-  <w:style w:type="character" w:customStyle="1" w:styleId="FooterChar">
-    <w:name w:val="Footer Char"/>
-    <w:basedOn w:val="DefaultParagraphFont"/>
-    <w:link w:val="Footer"/>
+  <w:style w:type="character" w:customStyle="1" w:styleId="ae">
+    <w:name w:val="页脚 字符"/>
+    <w:basedOn w:val="a0"/>
+    <w:link w:val="ad"/>
     <w:uiPriority w:val="99"/>
     <w:rsid w:val="009533E8"/>
   </w:style>
-  <w:style w:type="character" w:styleId="SubtleEmphasis">
+  <w:style w:type="character" w:styleId="af">
     <w:name w:val="Subtle Emphasis"/>
-    <w:basedOn w:val="DefaultParagraphFont"/>
+    <w:basedOn w:val="a0"/>
     <w:uiPriority w:val="19"/>
     <w:qFormat/>
     <w:rsid w:val="004D57FA"/>
@@ -5530,9 +5651,9 @@
       <w:color w:val="404040" w:themeColor="text1" w:themeTint="BF"/>
     </w:rPr>
   </w:style>
-  <w:style w:type="character" w:styleId="Emphasis">
+  <w:style w:type="character" w:styleId="af0">
     <w:name w:val="Emphasis"/>
-    <w:basedOn w:val="DefaultParagraphFont"/>
+    <w:basedOn w:val="a0"/>
     <w:uiPriority w:val="20"/>
     <w:qFormat/>
     <w:rsid w:val="004D57FA"/>
@@ -5869,7 +5990,7 @@
 </file>
 
 <file path=customXml/itemProps1.xml><?xml version="1.0" encoding="utf-8"?>
-<ds:datastoreItem xmlns:ds="http://schemas.openxmlformats.org/officeDocument/2006/customXml" ds:itemID="{B872D219-0E76-4E10-BC6F-EA3E71D055CD}">
+<ds:datastoreItem xmlns:ds="http://schemas.openxmlformats.org/officeDocument/2006/customXml" ds:itemID="{B6F6FB77-277A-4FBB-8BA7-7C2FF4EB078F}">
   <ds:schemaRefs>
     <ds:schemaRef ds:uri="http://schemas.openxmlformats.org/officeDocument/2006/bibliography"/>
   </ds:schemaRefs>

</xml_diff>

<commit_message>
Added Obstacles and Envrionmental Object Descriptions
added object and environmental object descriptions
</commit_message>
<xml_diff>
--- a/GDD.docx
+++ b/GDD.docx
@@ -1,6 +1,6 @@
 
 <file path=word/document.xml><?xml version="1.0" encoding="utf-8"?>
-<w:document xmlns:wpc="http://schemas.microsoft.com/office/word/2010/wordprocessingCanvas" xmlns:cx="http://schemas.microsoft.com/office/drawing/2014/chartex" xmlns:cx1="http://schemas.microsoft.com/office/drawing/2015/9/8/chartex" xmlns:mc="http://schemas.openxmlformats.org/markup-compatibility/2006" xmlns:o="urn:schemas-microsoft-com:office:office" xmlns:r="http://schemas.openxmlformats.org/officeDocument/2006/relationships" xmlns:m="http://schemas.openxmlformats.org/officeDocument/2006/math" xmlns:v="urn:schemas-microsoft-com:vml" xmlns:wp14="http://schemas.microsoft.com/office/word/2010/wordprocessingDrawing" xmlns:wp="http://schemas.openxmlformats.org/drawingml/2006/wordprocessingDrawing" xmlns:w10="urn:schemas-microsoft-com:office:word" xmlns:w="http://schemas.openxmlformats.org/wordprocessingml/2006/main" xmlns:w14="http://schemas.microsoft.com/office/word/2010/wordml" xmlns:w15="http://schemas.microsoft.com/office/word/2012/wordml" xmlns:w16se="http://schemas.microsoft.com/office/word/2015/wordml/symex" xmlns:wpg="http://schemas.microsoft.com/office/word/2010/wordprocessingGroup" xmlns:wpi="http://schemas.microsoft.com/office/word/2010/wordprocessingInk" xmlns:wne="http://schemas.microsoft.com/office/word/2006/wordml" xmlns:wps="http://schemas.microsoft.com/office/word/2010/wordprocessingShape" mc:Ignorable="w14 w15 w16se wp14">
+<w:document xmlns:wpc="http://schemas.microsoft.com/office/word/2010/wordprocessingCanvas" xmlns:cx="http://schemas.microsoft.com/office/drawing/2014/chartex" xmlns:cx1="http://schemas.microsoft.com/office/drawing/2015/9/8/chartex" xmlns:cx2="http://schemas.microsoft.com/office/drawing/2015/10/21/chartex" xmlns:cx3="http://schemas.microsoft.com/office/drawing/2016/5/9/chartex" xmlns:cx4="http://schemas.microsoft.com/office/drawing/2016/5/10/chartex" xmlns:cx5="http://schemas.microsoft.com/office/drawing/2016/5/11/chartex" xmlns:cx6="http://schemas.microsoft.com/office/drawing/2016/5/12/chartex" xmlns:cx7="http://schemas.microsoft.com/office/drawing/2016/5/13/chartex" xmlns:cx8="http://schemas.microsoft.com/office/drawing/2016/5/14/chartex" xmlns:mc="http://schemas.openxmlformats.org/markup-compatibility/2006" xmlns:aink="http://schemas.microsoft.com/office/drawing/2016/ink" xmlns:am3d="http://schemas.microsoft.com/office/drawing/2017/model3d" xmlns:o="urn:schemas-microsoft-com:office:office" xmlns:r="http://schemas.openxmlformats.org/officeDocument/2006/relationships" xmlns:m="http://schemas.openxmlformats.org/officeDocument/2006/math" xmlns:v="urn:schemas-microsoft-com:vml" xmlns:wp14="http://schemas.microsoft.com/office/word/2010/wordprocessingDrawing" xmlns:wp="http://schemas.openxmlformats.org/drawingml/2006/wordprocessingDrawing" xmlns:w10="urn:schemas-microsoft-com:office:word" xmlns:w="http://schemas.openxmlformats.org/wordprocessingml/2006/main" xmlns:w14="http://schemas.microsoft.com/office/word/2010/wordml" xmlns:w15="http://schemas.microsoft.com/office/word/2012/wordml" xmlns:w16cex="http://schemas.microsoft.com/office/word/2018/wordml/cex" xmlns:w16cid="http://schemas.microsoft.com/office/word/2016/wordml/cid" xmlns:w16="http://schemas.microsoft.com/office/word/2018/wordml" xmlns:w16se="http://schemas.microsoft.com/office/word/2015/wordml/symex" xmlns:wpg="http://schemas.microsoft.com/office/word/2010/wordprocessingGroup" xmlns:wpi="http://schemas.microsoft.com/office/word/2010/wordprocessingInk" xmlns:wne="http://schemas.microsoft.com/office/word/2006/wordml" xmlns:wps="http://schemas.microsoft.com/office/word/2010/wordprocessingShape" mc:Ignorable="w14 w15 w16se w16cid w16 w16cex wp14">
   <w:background w:color="FFFFFF"/>
   <w:body>
     <w:sdt>
@@ -29,7 +29,7 @@
       <w:sdtContent>
         <w:p>
           <w:pPr>
-            <w:pStyle w:val="TOC"/>
+            <w:pStyle w:val="TOCHeading"/>
             <w:rPr>
               <w:color w:val="auto"/>
             </w:rPr>
@@ -46,7 +46,7 @@
         </w:p>
         <w:p>
           <w:pPr>
-            <w:pStyle w:val="11"/>
+            <w:pStyle w:val="TOC1"/>
             <w:tabs>
               <w:tab w:val="right" w:leader="dot" w:pos="9350"/>
             </w:tabs>
@@ -68,7 +68,7 @@
           <w:hyperlink w:anchor="_Toc63678667" w:history="1">
             <w:r>
               <w:rPr>
-                <w:rStyle w:val="a7"/>
+                <w:rStyle w:val="Hyperlink"/>
                 <w:noProof/>
               </w:rPr>
               <w:t>Key</w:t>
@@ -125,7 +125,7 @@
         </w:p>
         <w:p>
           <w:pPr>
-            <w:pStyle w:val="31"/>
+            <w:pStyle w:val="TOC3"/>
             <w:tabs>
               <w:tab w:val="right" w:leader="dot" w:pos="9350"/>
             </w:tabs>
@@ -138,7 +138,7 @@
           <w:hyperlink w:anchor="_Toc63678668" w:history="1">
             <w:r>
               <w:rPr>
-                <w:rStyle w:val="a7"/>
+                <w:rStyle w:val="Hyperlink"/>
                 <w:noProof/>
               </w:rPr>
               <w:t>Departments</w:t>
@@ -195,7 +195,7 @@
         </w:p>
         <w:p>
           <w:pPr>
-            <w:pStyle w:val="11"/>
+            <w:pStyle w:val="TOC1"/>
             <w:tabs>
               <w:tab w:val="right" w:leader="dot" w:pos="9350"/>
             </w:tabs>
@@ -208,7 +208,7 @@
           <w:hyperlink w:anchor="_Toc63678669" w:history="1">
             <w:r>
               <w:rPr>
-                <w:rStyle w:val="a7"/>
+                <w:rStyle w:val="Hyperlink"/>
                 <w:noProof/>
               </w:rPr>
               <w:t>Team</w:t>
@@ -265,7 +265,7 @@
         </w:p>
         <w:p>
           <w:pPr>
-            <w:pStyle w:val="11"/>
+            <w:pStyle w:val="TOC1"/>
             <w:tabs>
               <w:tab w:val="right" w:leader="dot" w:pos="9350"/>
             </w:tabs>
@@ -278,14 +278,14 @@
           <w:hyperlink w:anchor="_Toc63678670" w:history="1">
             <w:r>
               <w:rPr>
-                <w:rStyle w:val="a7"/>
+                <w:rStyle w:val="Hyperlink"/>
                 <w:noProof/>
               </w:rPr>
               <w:t xml:space="preserve">Concept </w:t>
             </w:r>
             <w:r>
               <w:rPr>
-                <w:rStyle w:val="a7"/>
+                <w:rStyle w:val="Hyperlink"/>
                 <w:rFonts w:ascii="Segoe UI Emoji" w:hAnsi="Segoe UI Emoji" w:cs="Segoe UI Emoji"/>
                 <w:noProof/>
               </w:rPr>
@@ -343,7 +343,7 @@
         </w:p>
         <w:p>
           <w:pPr>
-            <w:pStyle w:val="22"/>
+            <w:pStyle w:val="TOC2"/>
             <w:tabs>
               <w:tab w:val="right" w:leader="dot" w:pos="9350"/>
             </w:tabs>
@@ -356,7 +356,7 @@
           <w:hyperlink w:anchor="_Toc63678671" w:history="1">
             <w:r>
               <w:rPr>
-                <w:rStyle w:val="a7"/>
+                <w:rStyle w:val="Hyperlink"/>
                 <w:noProof/>
               </w:rPr>
               <w:t>Genre</w:t>
@@ -413,7 +413,7 @@
         </w:p>
         <w:p>
           <w:pPr>
-            <w:pStyle w:val="22"/>
+            <w:pStyle w:val="TOC2"/>
             <w:tabs>
               <w:tab w:val="right" w:leader="dot" w:pos="9350"/>
             </w:tabs>
@@ -426,7 +426,7 @@
           <w:hyperlink w:anchor="_Toc63678672" w:history="1">
             <w:r>
               <w:rPr>
-                <w:rStyle w:val="a7"/>
+                <w:rStyle w:val="Hyperlink"/>
                 <w:noProof/>
               </w:rPr>
               <w:t>Comparable Games</w:t>
@@ -483,7 +483,7 @@
         </w:p>
         <w:p>
           <w:pPr>
-            <w:pStyle w:val="22"/>
+            <w:pStyle w:val="TOC2"/>
             <w:tabs>
               <w:tab w:val="right" w:leader="dot" w:pos="9350"/>
             </w:tabs>
@@ -496,7 +496,7 @@
           <w:hyperlink w:anchor="_Toc63678673" w:history="1">
             <w:r>
               <w:rPr>
-                <w:rStyle w:val="a7"/>
+                <w:rStyle w:val="Hyperlink"/>
                 <w:noProof/>
               </w:rPr>
               <w:t>Pillars</w:t>
@@ -553,7 +553,7 @@
         </w:p>
         <w:p>
           <w:pPr>
-            <w:pStyle w:val="11"/>
+            <w:pStyle w:val="TOC1"/>
             <w:tabs>
               <w:tab w:val="right" w:leader="dot" w:pos="9350"/>
             </w:tabs>
@@ -566,14 +566,14 @@
           <w:hyperlink w:anchor="_Toc63678674" w:history="1">
             <w:r>
               <w:rPr>
-                <w:rStyle w:val="a7"/>
+                <w:rStyle w:val="Hyperlink"/>
                 <w:noProof/>
               </w:rPr>
               <w:t xml:space="preserve">Player Controller </w:t>
             </w:r>
             <w:r>
               <w:rPr>
-                <w:rStyle w:val="a7"/>
+                <w:rStyle w:val="Hyperlink"/>
                 <w:rFonts w:ascii="Segoe UI Emoji" w:hAnsi="Segoe UI Emoji" w:cs="Segoe UI Emoji"/>
                 <w:noProof/>
               </w:rPr>
@@ -631,7 +631,7 @@
         </w:p>
         <w:p>
           <w:pPr>
-            <w:pStyle w:val="22"/>
+            <w:pStyle w:val="TOC2"/>
             <w:tabs>
               <w:tab w:val="right" w:leader="dot" w:pos="9350"/>
             </w:tabs>
@@ -644,7 +644,7 @@
           <w:hyperlink w:anchor="_Toc63678675" w:history="1">
             <w:r>
               <w:rPr>
-                <w:rStyle w:val="a7"/>
+                <w:rStyle w:val="Hyperlink"/>
                 <w:noProof/>
               </w:rPr>
               <w:t>Actions/Controls</w:t>
@@ -701,7 +701,7 @@
         </w:p>
         <w:p>
           <w:pPr>
-            <w:pStyle w:val="22"/>
+            <w:pStyle w:val="TOC2"/>
             <w:tabs>
               <w:tab w:val="right" w:leader="dot" w:pos="9350"/>
             </w:tabs>
@@ -714,7 +714,7 @@
           <w:hyperlink w:anchor="_Toc63678676" w:history="1">
             <w:r>
               <w:rPr>
-                <w:rStyle w:val="a7"/>
+                <w:rStyle w:val="Hyperlink"/>
                 <w:noProof/>
               </w:rPr>
               <w:t>Rules</w:t>
@@ -771,7 +771,7 @@
         </w:p>
         <w:p>
           <w:pPr>
-            <w:pStyle w:val="11"/>
+            <w:pStyle w:val="TOC1"/>
             <w:tabs>
               <w:tab w:val="right" w:leader="dot" w:pos="9350"/>
             </w:tabs>
@@ -784,14 +784,14 @@
           <w:hyperlink w:anchor="_Toc63678677" w:history="1">
             <w:r>
               <w:rPr>
-                <w:rStyle w:val="a7"/>
+                <w:rStyle w:val="Hyperlink"/>
                 <w:noProof/>
               </w:rPr>
               <w:t xml:space="preserve">Story </w:t>
             </w:r>
             <w:r>
               <w:rPr>
-                <w:rStyle w:val="a7"/>
+                <w:rStyle w:val="Hyperlink"/>
                 <w:rFonts w:ascii="Segoe UI Emoji" w:hAnsi="Segoe UI Emoji" w:cs="Segoe UI Emoji"/>
                 <w:noProof/>
               </w:rPr>
@@ -849,7 +849,7 @@
         </w:p>
         <w:p>
           <w:pPr>
-            <w:pStyle w:val="11"/>
+            <w:pStyle w:val="TOC1"/>
             <w:tabs>
               <w:tab w:val="right" w:leader="dot" w:pos="9350"/>
             </w:tabs>
@@ -862,14 +862,14 @@
           <w:hyperlink w:anchor="_Toc63678678" w:history="1">
             <w:r>
               <w:rPr>
-                <w:rStyle w:val="a7"/>
+                <w:rStyle w:val="Hyperlink"/>
                 <w:noProof/>
               </w:rPr>
               <w:t xml:space="preserve">Level Design </w:t>
             </w:r>
             <w:r>
               <w:rPr>
-                <w:rStyle w:val="a7"/>
+                <w:rStyle w:val="Hyperlink"/>
                 <w:rFonts w:ascii="Segoe UI Emoji" w:hAnsi="Segoe UI Emoji" w:cs="Segoe UI Emoji"/>
                 <w:noProof/>
               </w:rPr>
@@ -927,7 +927,7 @@
         </w:p>
         <w:p>
           <w:pPr>
-            <w:pStyle w:val="22"/>
+            <w:pStyle w:val="TOC2"/>
             <w:tabs>
               <w:tab w:val="right" w:leader="dot" w:pos="9350"/>
             </w:tabs>
@@ -940,7 +940,7 @@
           <w:hyperlink w:anchor="_Toc63678679" w:history="1">
             <w:r>
               <w:rPr>
-                <w:rStyle w:val="a7"/>
+                <w:rStyle w:val="Hyperlink"/>
                 <w:noProof/>
               </w:rPr>
               <w:t>Flow</w:t>
@@ -997,7 +997,7 @@
         </w:p>
         <w:p>
           <w:pPr>
-            <w:pStyle w:val="11"/>
+            <w:pStyle w:val="TOC1"/>
             <w:tabs>
               <w:tab w:val="right" w:leader="dot" w:pos="9350"/>
             </w:tabs>
@@ -1010,14 +1010,14 @@
           <w:hyperlink w:anchor="_Toc63678680" w:history="1">
             <w:r>
               <w:rPr>
-                <w:rStyle w:val="a7"/>
+                <w:rStyle w:val="Hyperlink"/>
                 <w:noProof/>
               </w:rPr>
               <w:t>Obstacles / Environment Pieces</w:t>
             </w:r>
             <w:r>
               <w:rPr>
-                <w:rStyle w:val="a7"/>
+                <w:rStyle w:val="Hyperlink"/>
                 <w:rFonts w:ascii="Segoe UI Emoji" w:hAnsi="Segoe UI Emoji" w:cs="Segoe UI Emoji"/>
                 <w:noProof/>
               </w:rPr>
@@ -1075,7 +1075,7 @@
         </w:p>
         <w:p>
           <w:pPr>
-            <w:pStyle w:val="22"/>
+            <w:pStyle w:val="TOC2"/>
             <w:tabs>
               <w:tab w:val="right" w:leader="dot" w:pos="9350"/>
             </w:tabs>
@@ -1088,7 +1088,7 @@
           <w:hyperlink w:anchor="_Toc63678681" w:history="1">
             <w:r>
               <w:rPr>
-                <w:rStyle w:val="a7"/>
+                <w:rStyle w:val="Hyperlink"/>
                 <w:noProof/>
               </w:rPr>
               <w:t>Brainstorm</w:t>
@@ -1145,7 +1145,7 @@
         </w:p>
         <w:p>
           <w:pPr>
-            <w:pStyle w:val="11"/>
+            <w:pStyle w:val="TOC1"/>
             <w:tabs>
               <w:tab w:val="right" w:leader="dot" w:pos="9350"/>
             </w:tabs>
@@ -1158,14 +1158,14 @@
           <w:hyperlink w:anchor="_Toc63678682" w:history="1">
             <w:r>
               <w:rPr>
-                <w:rStyle w:val="a7"/>
+                <w:rStyle w:val="Hyperlink"/>
                 <w:noProof/>
               </w:rPr>
               <w:t xml:space="preserve">Sound Design </w:t>
             </w:r>
             <w:r>
               <w:rPr>
-                <w:rStyle w:val="a7"/>
+                <w:rStyle w:val="Hyperlink"/>
                 <w:rFonts w:ascii="Segoe UI Emoji" w:hAnsi="Segoe UI Emoji" w:cs="Segoe UI Emoji"/>
                 <w:noProof/>
               </w:rPr>
@@ -1223,7 +1223,7 @@
         </w:p>
         <w:p>
           <w:pPr>
-            <w:pStyle w:val="11"/>
+            <w:pStyle w:val="TOC1"/>
             <w:tabs>
               <w:tab w:val="right" w:leader="dot" w:pos="9350"/>
             </w:tabs>
@@ -1236,14 +1236,14 @@
           <w:hyperlink w:anchor="_Toc63678683" w:history="1">
             <w:r>
               <w:rPr>
-                <w:rStyle w:val="a7"/>
+                <w:rStyle w:val="Hyperlink"/>
                 <w:noProof/>
               </w:rPr>
               <w:t xml:space="preserve">Art </w:t>
             </w:r>
             <w:r>
               <w:rPr>
-                <w:rStyle w:val="a7"/>
+                <w:rStyle w:val="Hyperlink"/>
                 <w:rFonts w:ascii="Segoe UI Emoji" w:hAnsi="Segoe UI Emoji" w:cs="Segoe UI Emoji"/>
                 <w:noProof/>
               </w:rPr>
@@ -1301,7 +1301,7 @@
         </w:p>
         <w:p>
           <w:pPr>
-            <w:pStyle w:val="22"/>
+            <w:pStyle w:val="TOC2"/>
             <w:tabs>
               <w:tab w:val="right" w:leader="dot" w:pos="9350"/>
             </w:tabs>
@@ -1314,14 +1314,14 @@
           <w:hyperlink w:anchor="_Toc63678684" w:history="1">
             <w:r>
               <w:rPr>
-                <w:rStyle w:val="a7"/>
+                <w:rStyle w:val="Hyperlink"/>
                 <w:noProof/>
               </w:rPr>
               <w:t xml:space="preserve">Character Design </w:t>
             </w:r>
             <w:r>
               <w:rPr>
-                <w:rStyle w:val="a7"/>
+                <w:rStyle w:val="Hyperlink"/>
                 <w:rFonts w:ascii="Segoe UI Emoji" w:hAnsi="Segoe UI Emoji" w:cs="Segoe UI Emoji"/>
                 <w:noProof/>
               </w:rPr>
@@ -1379,7 +1379,7 @@
         </w:p>
         <w:p>
           <w:pPr>
-            <w:pStyle w:val="22"/>
+            <w:pStyle w:val="TOC2"/>
             <w:tabs>
               <w:tab w:val="right" w:leader="dot" w:pos="9350"/>
             </w:tabs>
@@ -1392,7 +1392,7 @@
           <w:hyperlink w:anchor="_Toc63678685" w:history="1">
             <w:r>
               <w:rPr>
-                <w:rStyle w:val="a7"/>
+                <w:rStyle w:val="Hyperlink"/>
                 <w:noProof/>
               </w:rPr>
               <w:t>Environment Art</w:t>
@@ -1449,7 +1449,7 @@
         </w:p>
         <w:p>
           <w:pPr>
-            <w:pStyle w:val="31"/>
+            <w:pStyle w:val="TOC3"/>
             <w:tabs>
               <w:tab w:val="right" w:leader="dot" w:pos="9350"/>
             </w:tabs>
@@ -1462,7 +1462,7 @@
           <w:hyperlink w:anchor="_Toc63678686" w:history="1">
             <w:r>
               <w:rPr>
-                <w:rStyle w:val="a7"/>
+                <w:rStyle w:val="Hyperlink"/>
                 <w:noProof/>
               </w:rPr>
               <w:t>Environments</w:t>
@@ -1519,7 +1519,7 @@
         </w:p>
         <w:p>
           <w:pPr>
-            <w:pStyle w:val="11"/>
+            <w:pStyle w:val="TOC1"/>
             <w:tabs>
               <w:tab w:val="right" w:leader="dot" w:pos="9350"/>
             </w:tabs>
@@ -1532,14 +1532,14 @@
           <w:hyperlink w:anchor="_Toc63678687" w:history="1">
             <w:r>
               <w:rPr>
-                <w:rStyle w:val="a7"/>
+                <w:rStyle w:val="Hyperlink"/>
                 <w:noProof/>
               </w:rPr>
               <w:t>Schedule</w:t>
             </w:r>
             <w:r>
               <w:rPr>
-                <w:rStyle w:val="a7"/>
+                <w:rStyle w:val="Hyperlink"/>
                 <w:rFonts w:ascii="Segoe UI Emoji" w:hAnsi="Segoe UI Emoji" w:cs="Segoe UI Emoji"/>
                 <w:noProof/>
               </w:rPr>
@@ -1597,7 +1597,7 @@
         </w:p>
         <w:p>
           <w:pPr>
-            <w:pStyle w:val="11"/>
+            <w:pStyle w:val="TOC1"/>
             <w:tabs>
               <w:tab w:val="right" w:leader="dot" w:pos="9350"/>
             </w:tabs>
@@ -1610,14 +1610,14 @@
           <w:hyperlink w:anchor="_Toc63678688" w:history="1">
             <w:r>
               <w:rPr>
-                <w:rStyle w:val="a7"/>
+                <w:rStyle w:val="Hyperlink"/>
                 <w:noProof/>
               </w:rPr>
               <w:t>Stretch Goals</w:t>
             </w:r>
             <w:r>
               <w:rPr>
-                <w:rStyle w:val="a7"/>
+                <w:rStyle w:val="Hyperlink"/>
                 <w:rFonts w:ascii="Segoe UI Emoji" w:hAnsi="Segoe UI Emoji" w:cs="Segoe UI Emoji"/>
                 <w:noProof/>
               </w:rPr>
@@ -1687,7 +1687,7 @@
     </w:sdt>
     <w:p>
       <w:pPr>
-        <w:pStyle w:val="TOC"/>
+        <w:pStyle w:val="TOCHeading"/>
         <w:rPr>
           <w:rFonts w:asciiTheme="minorHAnsi" w:eastAsiaTheme="minorEastAsia" w:hAnsiTheme="minorHAnsi" w:cs="Times New Roman"/>
         </w:rPr>
@@ -1695,7 +1695,7 @@
     </w:p>
     <w:p>
       <w:pPr>
-        <w:pStyle w:val="31"/>
+        <w:pStyle w:val="TOC3"/>
         <w:ind w:left="446"/>
       </w:pPr>
       <w:r>
@@ -1704,7 +1704,7 @@
     </w:p>
     <w:p>
       <w:pPr>
-        <w:pStyle w:val="1"/>
+        <w:pStyle w:val="Heading1"/>
       </w:pPr>
       <w:bookmarkStart w:id="0" w:name="_Toc63678667"/>
       <w:r>
@@ -1715,7 +1715,7 @@
     </w:p>
     <w:p>
       <w:pPr>
-        <w:pStyle w:val="3"/>
+        <w:pStyle w:val="Heading3"/>
       </w:pPr>
       <w:bookmarkStart w:id="1" w:name="_Toc63678668"/>
       <w:r>
@@ -1725,7 +1725,7 @@
     </w:p>
     <w:tbl>
       <w:tblPr>
-        <w:tblStyle w:val="a6"/>
+        <w:tblStyle w:val="TableGridLight"/>
         <w:tblW w:w="0" w:type="auto"/>
         <w:tblLook w:val="04A0" w:firstRow="1" w:lastRow="0" w:firstColumn="1" w:lastColumn="0" w:noHBand="0" w:noVBand="1"/>
       </w:tblPr>
@@ -1948,7 +1948,7 @@
     <w:p/>
     <w:p>
       <w:pPr>
-        <w:pStyle w:val="1"/>
+        <w:pStyle w:val="Heading1"/>
       </w:pPr>
       <w:bookmarkStart w:id="2" w:name="_Toc63678669"/>
       <w:r>
@@ -1963,7 +1963,7 @@
     </w:p>
     <w:tbl>
       <w:tblPr>
-        <w:tblStyle w:val="10"/>
+        <w:tblStyle w:val="PlainTable1"/>
         <w:tblW w:w="0" w:type="auto"/>
         <w:tblLook w:val="04A0" w:firstRow="1" w:lastRow="0" w:firstColumn="1" w:lastColumn="0" w:noHBand="0" w:noVBand="1"/>
       </w:tblPr>
@@ -2400,7 +2400,7 @@
     </w:p>
     <w:p>
       <w:pPr>
-        <w:pStyle w:val="1"/>
+        <w:pStyle w:val="Heading1"/>
       </w:pPr>
       <w:bookmarkStart w:id="4" w:name="_dmd00ip7zc5q" w:colFirst="0" w:colLast="0"/>
       <w:bookmarkStart w:id="5" w:name="_Toc63678670"/>
@@ -2423,7 +2423,7 @@
     </w:p>
     <w:p>
       <w:pPr>
-        <w:pStyle w:val="2"/>
+        <w:pStyle w:val="Heading2"/>
       </w:pPr>
       <w:bookmarkStart w:id="6" w:name="_Toc63678671"/>
       <w:r>
@@ -2450,7 +2450,7 @@
     </w:p>
     <w:p>
       <w:pPr>
-        <w:pStyle w:val="2"/>
+        <w:pStyle w:val="Heading2"/>
       </w:pPr>
       <w:bookmarkStart w:id="7" w:name="_Toc63678672"/>
       <w:r>
@@ -2506,7 +2506,7 @@
     <w:p>
       <w:pPr>
         <w:rPr>
-          <w:rStyle w:val="af"/>
+          <w:rStyle w:val="SubtleEmphasis"/>
           <w:i w:val="0"/>
           <w:iCs w:val="0"/>
           <w:color w:val="auto"/>
@@ -2514,14 +2514,14 @@
       </w:pPr>
       <w:r>
         <w:rPr>
-          <w:rStyle w:val="af"/>
+          <w:rStyle w:val="SubtleEmphasis"/>
           <w:color w:val="auto"/>
         </w:rPr>
         <w:t>She Remembers Caterpillars –</w:t>
       </w:r>
       <w:r>
         <w:rPr>
-          <w:rStyle w:val="af"/>
+          <w:rStyle w:val="SubtleEmphasis"/>
           <w:i w:val="0"/>
           <w:iCs w:val="0"/>
           <w:color w:val="auto"/>
@@ -2531,7 +2531,7 @@
     </w:p>
     <w:p>
       <w:pPr>
-        <w:pStyle w:val="2"/>
+        <w:pStyle w:val="Heading2"/>
         <w:rPr>
           <w:rFonts w:ascii="Segoe UI Emoji" w:hAnsi="Segoe UI Emoji" w:cs="Segoe UI Emoji"/>
           <w:sz w:val="28"/>
@@ -2552,7 +2552,7 @@
     <w:p/>
     <w:tbl>
       <w:tblPr>
-        <w:tblStyle w:val="a6"/>
+        <w:tblStyle w:val="TableGridLight"/>
         <w:tblW w:w="0" w:type="auto"/>
         <w:tblLook w:val="04A0" w:firstRow="1" w:lastRow="0" w:firstColumn="1" w:lastColumn="0" w:noHBand="0" w:noVBand="1"/>
       </w:tblPr>
@@ -2653,7 +2653,7 @@
     <w:p/>
     <w:p>
       <w:pPr>
-        <w:pStyle w:val="1"/>
+        <w:pStyle w:val="Heading1"/>
       </w:pPr>
       <w:bookmarkStart w:id="9" w:name="_a41vnqsommxm" w:colFirst="0" w:colLast="0"/>
       <w:bookmarkStart w:id="10" w:name="_Toc63678674"/>
@@ -2677,7 +2677,7 @@
     </w:p>
     <w:p>
       <w:pPr>
-        <w:pStyle w:val="2"/>
+        <w:pStyle w:val="Heading2"/>
       </w:pPr>
       <w:bookmarkStart w:id="11" w:name="_Toc63678675"/>
       <w:r>
@@ -2688,7 +2688,7 @@
     <w:p/>
     <w:tbl>
       <w:tblPr>
-        <w:tblStyle w:val="10"/>
+        <w:tblStyle w:val="PlainTable1"/>
         <w:tblW w:w="0" w:type="auto"/>
         <w:tblLayout w:type="fixed"/>
         <w:tblLook w:val="04A0" w:firstRow="1" w:lastRow="0" w:firstColumn="1" w:lastColumn="0" w:noHBand="0" w:noVBand="1"/>
@@ -3183,7 +3183,7 @@
     </w:tbl>
     <w:p>
       <w:pPr>
-        <w:pStyle w:val="2"/>
+        <w:pStyle w:val="Heading2"/>
       </w:pPr>
       <w:bookmarkStart w:id="12" w:name="_Toc63678676"/>
       <w:r>
@@ -3234,7 +3234,7 @@
     </w:p>
     <w:p>
       <w:pPr>
-        <w:pStyle w:val="1"/>
+        <w:pStyle w:val="Heading1"/>
       </w:pPr>
       <w:bookmarkStart w:id="13" w:name="_2m5797gskyik" w:colFirst="0" w:colLast="0"/>
       <w:bookmarkStart w:id="14" w:name="_Toc63678677"/>
@@ -3278,7 +3278,7 @@
     </w:p>
     <w:p>
       <w:pPr>
-        <w:pStyle w:val="1"/>
+        <w:pStyle w:val="Heading1"/>
       </w:pPr>
       <w:bookmarkStart w:id="15" w:name="_m0yq3zununci" w:colFirst="0" w:colLast="0"/>
       <w:bookmarkStart w:id="16" w:name="_Toc63678678"/>
@@ -3302,7 +3302,7 @@
     </w:p>
     <w:p>
       <w:pPr>
-        <w:pStyle w:val="2"/>
+        <w:pStyle w:val="Heading2"/>
       </w:pPr>
       <w:bookmarkStart w:id="17" w:name="_Toc63678679"/>
       <w:r>
@@ -3312,7 +3312,7 @@
     </w:p>
     <w:p>
       <w:pPr>
-        <w:pStyle w:val="1"/>
+        <w:pStyle w:val="Heading1"/>
       </w:pPr>
       <w:bookmarkStart w:id="18" w:name="_9gp0ymfole9t" w:colFirst="0" w:colLast="0"/>
       <w:bookmarkStart w:id="19" w:name="_Toc63678680"/>
@@ -3339,53 +3339,242 @@
     </w:p>
     <w:p>
       <w:pPr>
-        <w:pStyle w:val="2"/>
+        <w:pStyle w:val="Heading2"/>
+        <w:rPr>
+          <w:rFonts w:eastAsia="Arial"/>
+        </w:rPr>
       </w:pPr>
-      <w:bookmarkStart w:id="20" w:name="_Toc63678681"/>
-      <w:r>
-        <w:t>Brainstorm</w:t>
-      </w:r>
+      <w:bookmarkStart w:id="20" w:name="_wcxzfkjy3hpt" w:colFirst="0" w:colLast="0"/>
+      <w:bookmarkStart w:id="21" w:name="_ox0n0lv9p9nm" w:colFirst="0" w:colLast="0"/>
+      <w:bookmarkStart w:id="22" w:name="_Toc63678682"/>
       <w:bookmarkEnd w:id="20"/>
-    </w:p>
-    <w:p>
-      <w:r>
-        <w:t>Gates where you need a specific speed to be able to pass (Puzzle)</w:t>
-      </w:r>
-    </w:p>
-    <w:p>
-      <w:r>
-        <w:t>Trampoline</w:t>
-      </w:r>
-    </w:p>
-    <w:p>
-      <w:r>
-        <w:t>Spikes</w:t>
-      </w:r>
-    </w:p>
-    <w:p>
-      <w:r>
-        <w:t>Directional Gates (like valves)</w:t>
-      </w:r>
-    </w:p>
-    <w:p>
-      <w:r>
-        <w:t>Direction Router (no matter what direction you are now, your new direction is set)</w:t>
-      </w:r>
-    </w:p>
-    <w:p>
-      <w:r>
-        <w:t>Rising Lava</w:t>
+      <w:bookmarkEnd w:id="21"/>
+      <w:r>
+        <w:rPr>
+          <w:rFonts w:eastAsia="Arial"/>
+        </w:rPr>
+        <w:t>Obstacles/Environment Objects</w:t>
       </w:r>
     </w:p>
     <w:p>
       <w:pPr>
-        <w:pStyle w:val="1"/>
+        <w:rPr>
+          <w:rFonts w:eastAsia="Arial"/>
+        </w:rPr>
       </w:pPr>
-      <w:bookmarkStart w:id="21" w:name="_wcxzfkjy3hpt" w:colFirst="0" w:colLast="0"/>
-      <w:bookmarkStart w:id="22" w:name="_ox0n0lv9p9nm" w:colFirst="0" w:colLast="0"/>
-      <w:bookmarkStart w:id="23" w:name="_Toc63678682"/>
-      <w:bookmarkEnd w:id="21"/>
-      <w:bookmarkEnd w:id="22"/>
+      <w:r>
+        <w:t>Speed locked gates:</w:t>
+      </w:r>
+    </w:p>
+    <w:p>
+      <w:pPr>
+        <w:pStyle w:val="ListParagraph"/>
+        <w:numPr>
+          <w:ilvl w:val="0"/>
+          <w:numId w:val="1"/>
+        </w:numPr>
+      </w:pPr>
+      <w:r>
+        <w:t xml:space="preserve">There are gates that require the player to be at a minimum speed to hit it hard enough to break through the gate. This could be a part of a puzzle where the player needs to bounce off multiple walls or gain enough momentum to be able to break through the barrier. </w:t>
+      </w:r>
+    </w:p>
+    <w:p>
+      <w:r>
+        <w:t>Button locked gates:</w:t>
+      </w:r>
+    </w:p>
+    <w:p>
+      <w:pPr>
+        <w:pStyle w:val="ListParagraph"/>
+        <w:numPr>
+          <w:ilvl w:val="0"/>
+          <w:numId w:val="1"/>
+        </w:numPr>
+      </w:pPr>
+      <w:r>
+        <w:t xml:space="preserve">There are gates that require buttons around the level to be activated by getting hit by the player, once all buttons are hit, the gate opens. Potential ideas: Buttons could deactivate after a certain time of a button not being pressed or buttons need to be activated in a certain order to be able to open the gate. </w:t>
+      </w:r>
+    </w:p>
+    <w:p>
+      <w:r>
+        <w:t>Spikes:</w:t>
+      </w:r>
+    </w:p>
+    <w:p>
+      <w:pPr>
+        <w:pStyle w:val="ListParagraph"/>
+        <w:numPr>
+          <w:ilvl w:val="0"/>
+          <w:numId w:val="1"/>
+        </w:numPr>
+      </w:pPr>
+      <w:r>
+        <w:t xml:space="preserve">Spikes are damaging obstacles that kill the player if they were to hit the obstacles. Spikes can be placed on walls or floors. </w:t>
+      </w:r>
+    </w:p>
+    <w:p>
+      <w:r>
+        <w:t xml:space="preserve">Directional Tubes: </w:t>
+      </w:r>
+    </w:p>
+    <w:p>
+      <w:pPr>
+        <w:pStyle w:val="ListParagraph"/>
+        <w:numPr>
+          <w:ilvl w:val="0"/>
+          <w:numId w:val="1"/>
+        </w:numPr>
+      </w:pPr>
+      <w:r>
+        <w:t xml:space="preserve">Directional Tubes are like tubes that change the direction the player is going, while keeping the players speed as they go through. Like hamster tubes </w:t>
+      </w:r>
+      <w:proofErr w:type="spellStart"/>
+      <w:r>
+        <w:t>irl</w:t>
+      </w:r>
+      <w:proofErr w:type="spellEnd"/>
+      <w:r>
+        <w:t>. These tubes can go 90</w:t>
+      </w:r>
+      <w:r>
+        <w:rPr>
+          <w:vertAlign w:val="superscript"/>
+        </w:rPr>
+        <w:t>o</w:t>
+      </w:r>
+      <w:r>
+        <w:t>, 45</w:t>
+      </w:r>
+      <w:r>
+        <w:rPr>
+          <w:vertAlign w:val="superscript"/>
+        </w:rPr>
+        <w:t>o</w:t>
+      </w:r>
+      <w:r>
+        <w:t xml:space="preserve"> and potentially more?</w:t>
+      </w:r>
+    </w:p>
+    <w:p>
+      <w:r>
+        <w:t>Directional Tube Launcher:</w:t>
+      </w:r>
+    </w:p>
+    <w:p>
+      <w:pPr>
+        <w:pStyle w:val="ListParagraph"/>
+        <w:numPr>
+          <w:ilvl w:val="0"/>
+          <w:numId w:val="1"/>
+        </w:numPr>
+      </w:pPr>
+      <w:r>
+        <w:t xml:space="preserve">Directional Tube Launcher is similar to the barrels in donkey </w:t>
+      </w:r>
+      <w:proofErr w:type="spellStart"/>
+      <w:r>
+        <w:t>kong</w:t>
+      </w:r>
+      <w:proofErr w:type="spellEnd"/>
+      <w:r>
+        <w:t xml:space="preserve"> where if the player were to collide with it, they can launch themselves in the direction the launcher is facing. </w:t>
+      </w:r>
+    </w:p>
+    <w:p>
+      <w:pPr>
+        <w:pStyle w:val="Heading2"/>
+        <w:rPr>
+          <w:rFonts w:eastAsia="Arial"/>
+        </w:rPr>
+      </w:pPr>
+      <w:r>
+        <w:rPr>
+          <w:rFonts w:eastAsia="Arial"/>
+        </w:rPr>
+        <w:t>Wall/Floor Surfaces</w:t>
+      </w:r>
+    </w:p>
+    <w:p>
+      <w:pPr>
+        <w:rPr>
+          <w:rFonts w:eastAsia="Arial"/>
+        </w:rPr>
+      </w:pPr>
+      <w:r>
+        <w:t>Trampoline:</w:t>
+      </w:r>
+    </w:p>
+    <w:p>
+      <w:pPr>
+        <w:pStyle w:val="ListParagraph"/>
+        <w:numPr>
+          <w:ilvl w:val="0"/>
+          <w:numId w:val="1"/>
+        </w:numPr>
+      </w:pPr>
+      <w:r>
+        <w:t xml:space="preserve">Trampolines can be on the wall or floor and the player can jump on these to get a big jump which can be used to jump over tall walls and/or gain momentum. </w:t>
+      </w:r>
+    </w:p>
+    <w:p>
+      <w:r>
+        <w:t>Sticky Sap:</w:t>
+      </w:r>
+    </w:p>
+    <w:p>
+      <w:pPr>
+        <w:pStyle w:val="ListParagraph"/>
+        <w:numPr>
+          <w:ilvl w:val="0"/>
+          <w:numId w:val="1"/>
+        </w:numPr>
+      </w:pPr>
+      <w:r>
+        <w:t xml:space="preserve">Sticky Sap can be on the wall or floor and if the player hits these while in ball form, they become slowed. If the player hits these while in walking form, they are also slowed but if the sap is on a wall, the player can stick to it and stay attached to the wall. </w:t>
+      </w:r>
+    </w:p>
+    <w:p>
+      <w:r>
+        <w:t>Water Stream:</w:t>
+      </w:r>
+    </w:p>
+    <w:p>
+      <w:pPr>
+        <w:pStyle w:val="ListParagraph"/>
+        <w:numPr>
+          <w:ilvl w:val="0"/>
+          <w:numId w:val="1"/>
+        </w:numPr>
+      </w:pPr>
+      <w:r>
+        <w:t xml:space="preserve">Water streams can be on the floor or seen as a waterfall where it’s falling off the edge of a floor. If the player is in the water in ball form, they get a gradually gain speed up to a </w:t>
+      </w:r>
+      <w:r>
+        <w:lastRenderedPageBreak/>
+        <w:t>maximum speed. Waterfalls could also act as walls except, the player wouldn’t be able to bounce off the water, but instead fly through it. This means that the waterfall could hide different areas behind them.</w:t>
+      </w:r>
+    </w:p>
+    <w:p>
+      <w:r>
+        <w:t xml:space="preserve">Tunnel: </w:t>
+      </w:r>
+    </w:p>
+    <w:p>
+      <w:pPr>
+        <w:pStyle w:val="ListParagraph"/>
+        <w:numPr>
+          <w:ilvl w:val="0"/>
+          <w:numId w:val="1"/>
+        </w:numPr>
+      </w:pPr>
+      <w:r>
+        <w:t>There are holes that are in the walls the player can enter that leads the through a tunnel that can lead them to hidden areas or other parts of the map they might not be able to get to normally (Walking or bouncing off walls).</w:t>
+      </w:r>
+    </w:p>
+    <w:p>
+      <w:pPr>
+        <w:pStyle w:val="Heading1"/>
+      </w:pPr>
       <w:r>
         <w:t>Sound Design</w:t>
       </w:r>
@@ -3400,22 +3589,22 @@
         </w:rPr>
         <w:t>🎼</w:t>
       </w:r>
-      <w:bookmarkEnd w:id="23"/>
+      <w:bookmarkEnd w:id="22"/>
     </w:p>
     <w:p>
       <w:pPr>
-        <w:pStyle w:val="1"/>
+        <w:pStyle w:val="Heading1"/>
         <w:rPr>
           <w:rFonts w:ascii="Segoe UI Emoji" w:hAnsi="Segoe UI Emoji" w:cs="Segoe UI Emoji"/>
           <w:sz w:val="28"/>
           <w:szCs w:val="28"/>
         </w:rPr>
       </w:pPr>
-      <w:bookmarkStart w:id="24" w:name="_xpqumm5nrfki" w:colFirst="0" w:colLast="0"/>
-      <w:bookmarkStart w:id="25" w:name="_75vgpho3ftqr" w:colFirst="0" w:colLast="0"/>
-      <w:bookmarkStart w:id="26" w:name="_Toc63678683"/>
+      <w:bookmarkStart w:id="23" w:name="_xpqumm5nrfki" w:colFirst="0" w:colLast="0"/>
+      <w:bookmarkStart w:id="24" w:name="_75vgpho3ftqr" w:colFirst="0" w:colLast="0"/>
+      <w:bookmarkStart w:id="25" w:name="_Toc63678683"/>
+      <w:bookmarkEnd w:id="23"/>
       <w:bookmarkEnd w:id="24"/>
-      <w:bookmarkEnd w:id="25"/>
       <w:r>
         <w:t>Art</w:t>
       </w:r>
@@ -3430,18 +3619,18 @@
         </w:rPr>
         <w:t>🎨</w:t>
       </w:r>
-      <w:bookmarkEnd w:id="26"/>
+      <w:bookmarkEnd w:id="25"/>
     </w:p>
     <w:p>
       <w:pPr>
-        <w:pStyle w:val="2"/>
+        <w:pStyle w:val="Heading2"/>
         <w:rPr>
           <w:rFonts w:ascii="Segoe UI Emoji" w:hAnsi="Segoe UI Emoji" w:cs="Segoe UI Emoji"/>
           <w:sz w:val="28"/>
           <w:szCs w:val="28"/>
         </w:rPr>
       </w:pPr>
-      <w:bookmarkStart w:id="27" w:name="_Toc63678684"/>
+      <w:bookmarkStart w:id="26" w:name="_Toc63678684"/>
       <w:r>
         <w:t xml:space="preserve">Character Design </w:t>
       </w:r>
@@ -3456,12 +3645,11 @@
         </w:rPr>
         <w:t>🎨🍂</w:t>
       </w:r>
-      <w:bookmarkEnd w:id="27"/>
+      <w:bookmarkEnd w:id="26"/>
     </w:p>
     <w:p>
       <w:pPr>
         <w:rPr>
-          <w:rFonts w:hint="eastAsia"/>
           <w:lang w:eastAsia="zh-CN"/>
         </w:rPr>
       </w:pPr>
@@ -3488,7 +3676,7 @@
                     </pic:cNvPicPr>
                   </pic:nvPicPr>
                   <pic:blipFill>
-                    <a:blip r:embed="rId7" cstate="print">
+                    <a:blip r:embed="rId8" cstate="print">
                       <a:extLst>
                         <a:ext uri="{28A0092B-C50C-407E-A947-70E740481C1C}">
                           <a14:useLocalDpi xmlns:a14="http://schemas.microsoft.com/office/drawing/2010/main" val="0"/>
@@ -3532,14 +3720,11 @@
         </w:rPr>
         <w:t>asic structure of body part</w:t>
       </w:r>
-      <w:bookmarkStart w:id="28" w:name="_GoBack"/>
-      <w:bookmarkEnd w:id="28"/>
     </w:p>
     <w:p>
       <w:pPr>
         <w:ind w:left="720" w:hanging="720"/>
         <w:rPr>
-          <w:rFonts w:hint="eastAsia"/>
           <w:lang w:eastAsia="zh-CN"/>
         </w:rPr>
       </w:pPr>
@@ -3564,7 +3749,7 @@
                     <pic:cNvPicPr/>
                   </pic:nvPicPr>
                   <pic:blipFill>
-                    <a:blip r:embed="rId8"/>
+                    <a:blip r:embed="rId9"/>
                     <a:stretch>
                       <a:fillRect/>
                     </a:stretch>
@@ -3601,7 +3786,6 @@
     <w:p>
       <w:pPr>
         <w:rPr>
-          <w:rFonts w:hint="eastAsia"/>
           <w:lang w:eastAsia="zh-CN"/>
         </w:rPr>
       </w:pPr>
@@ -3626,7 +3810,7 @@
                     <pic:cNvPicPr/>
                   </pic:nvPicPr>
                   <pic:blipFill>
-                    <a:blip r:embed="rId9"/>
+                    <a:blip r:embed="rId10"/>
                     <a:stretch>
                       <a:fillRect/>
                     </a:stretch>
@@ -3655,39 +3839,39 @@
     </w:p>
     <w:p>
       <w:pPr>
-        <w:pStyle w:val="2"/>
+        <w:pStyle w:val="Heading2"/>
       </w:pPr>
-      <w:bookmarkStart w:id="29" w:name="_Toc63678685"/>
+      <w:bookmarkStart w:id="27" w:name="_Toc63678685"/>
+      <w:r>
+        <w:t>Environment Art</w:t>
+      </w:r>
+      <w:bookmarkEnd w:id="27"/>
+    </w:p>
+    <w:p>
+      <w:pPr>
+        <w:pStyle w:val="Heading3"/>
+      </w:pPr>
+      <w:bookmarkStart w:id="28" w:name="_Toc63678686"/>
+      <w:r>
+        <w:t>Environment Ideas</w:t>
+      </w:r>
+      <w:bookmarkEnd w:id="28"/>
+      <w:r>
+        <w:t xml:space="preserve"> Open</w:t>
+      </w:r>
+    </w:p>
+    <w:p>
+      <w:r>
+        <w:t>Garden</w:t>
+      </w:r>
+    </w:p>
+    <w:p/>
+    <w:p>
+      <w:pPr>
+        <w:pStyle w:val="Heading3"/>
+      </w:pPr>
       <w:r>
         <w:lastRenderedPageBreak/>
-        <w:t>Environment Art</w:t>
-      </w:r>
-      <w:bookmarkEnd w:id="29"/>
-    </w:p>
-    <w:p>
-      <w:pPr>
-        <w:pStyle w:val="3"/>
-      </w:pPr>
-      <w:bookmarkStart w:id="30" w:name="_Toc63678686"/>
-      <w:r>
-        <w:t>Environment Ideas</w:t>
-      </w:r>
-      <w:bookmarkEnd w:id="30"/>
-      <w:r>
-        <w:t xml:space="preserve"> Open</w:t>
-      </w:r>
-    </w:p>
-    <w:p>
-      <w:r>
-        <w:t>Garden</w:t>
-      </w:r>
-    </w:p>
-    <w:p/>
-    <w:p>
-      <w:pPr>
-        <w:pStyle w:val="3"/>
-      </w:pPr>
-      <w:r>
         <w:t>Environment Ideas Contained</w:t>
       </w:r>
     </w:p>
@@ -3720,7 +3904,7 @@
                     </pic:cNvPicPr>
                   </pic:nvPicPr>
                   <pic:blipFill>
-                    <a:blip r:embed="rId10" cstate="print">
+                    <a:blip r:embed="rId11" cstate="print">
                       <a:extLst>
                         <a:ext uri="{28A0092B-C50C-407E-A947-70E740481C1C}">
                           <a14:useLocalDpi xmlns:a14="http://schemas.microsoft.com/office/drawing/2010/main" val="0"/>
@@ -3760,14 +3944,14 @@
     <w:p/>
     <w:p>
       <w:pPr>
-        <w:pStyle w:val="1"/>
+        <w:pStyle w:val="Heading1"/>
         <w:rPr>
           <w:rFonts w:ascii="Segoe UI Emoji" w:hAnsi="Segoe UI Emoji" w:cs="Segoe UI Emoji"/>
           <w:sz w:val="28"/>
           <w:szCs w:val="28"/>
         </w:rPr>
       </w:pPr>
-      <w:bookmarkStart w:id="31" w:name="_Toc63678687"/>
+      <w:bookmarkStart w:id="29" w:name="_Toc63678687"/>
       <w:r>
         <w:t>Schedule</w:t>
       </w:r>
@@ -3787,7 +3971,7 @@
         </w:rPr>
         <w:t>👾</w:t>
       </w:r>
-      <w:bookmarkEnd w:id="31"/>
+      <w:bookmarkEnd w:id="29"/>
     </w:p>
     <w:p>
       <w:r>
@@ -3796,11 +3980,11 @@
     </w:p>
     <w:p>
       <w:pPr>
-        <w:pStyle w:val="1"/>
+        <w:pStyle w:val="Heading1"/>
       </w:pPr>
-      <w:bookmarkStart w:id="32" w:name="_qp4ieholxryu" w:colFirst="0" w:colLast="0"/>
-      <w:bookmarkStart w:id="33" w:name="_Toc63678688"/>
-      <w:bookmarkEnd w:id="32"/>
+      <w:bookmarkStart w:id="30" w:name="_qp4ieholxryu" w:colFirst="0" w:colLast="0"/>
+      <w:bookmarkStart w:id="31" w:name="_Toc63678688"/>
+      <w:bookmarkEnd w:id="30"/>
       <w:r>
         <w:t>Stretch Goals</w:t>
       </w:r>
@@ -3826,10 +4010,10 @@
         </w:rPr>
         <w:t>👾</w:t>
       </w:r>
-      <w:bookmarkEnd w:id="33"/>
+      <w:bookmarkEnd w:id="31"/>
     </w:p>
     <w:sectPr>
-      <w:footerReference w:type="default" r:id="rId11"/>
+      <w:footerReference w:type="default" r:id="rId12"/>
       <w:pgSz w:w="12240" w:h="15840"/>
       <w:pgMar w:top="1440" w:right="1440" w:bottom="1440" w:left="1440" w:header="720" w:footer="720" w:gutter="0"/>
       <w:pgNumType w:start="1"/>
@@ -3840,7 +4024,7 @@
 </file>
 
 <file path=word/endnotes.xml><?xml version="1.0" encoding="utf-8"?>
-<w:endnotes xmlns:wpc="http://schemas.microsoft.com/office/word/2010/wordprocessingCanvas" xmlns:cx="http://schemas.microsoft.com/office/drawing/2014/chartex" xmlns:cx1="http://schemas.microsoft.com/office/drawing/2015/9/8/chartex" xmlns:mc="http://schemas.openxmlformats.org/markup-compatibility/2006" xmlns:o="urn:schemas-microsoft-com:office:office" xmlns:r="http://schemas.openxmlformats.org/officeDocument/2006/relationships" xmlns:m="http://schemas.openxmlformats.org/officeDocument/2006/math" xmlns:v="urn:schemas-microsoft-com:vml" xmlns:wp14="http://schemas.microsoft.com/office/word/2010/wordprocessingDrawing" xmlns:wp="http://schemas.openxmlformats.org/drawingml/2006/wordprocessingDrawing" xmlns:w10="urn:schemas-microsoft-com:office:word" xmlns:w="http://schemas.openxmlformats.org/wordprocessingml/2006/main" xmlns:w14="http://schemas.microsoft.com/office/word/2010/wordml" xmlns:w15="http://schemas.microsoft.com/office/word/2012/wordml" xmlns:w16se="http://schemas.microsoft.com/office/word/2015/wordml/symex" xmlns:wpg="http://schemas.microsoft.com/office/word/2010/wordprocessingGroup" xmlns:wpi="http://schemas.microsoft.com/office/word/2010/wordprocessingInk" xmlns:wne="http://schemas.microsoft.com/office/word/2006/wordml" xmlns:wps="http://schemas.microsoft.com/office/word/2010/wordprocessingShape" mc:Ignorable="w14 w15 w16se wp14">
+<w:endnotes xmlns:wpc="http://schemas.microsoft.com/office/word/2010/wordprocessingCanvas" xmlns:cx="http://schemas.microsoft.com/office/drawing/2014/chartex" xmlns:cx1="http://schemas.microsoft.com/office/drawing/2015/9/8/chartex" xmlns:cx2="http://schemas.microsoft.com/office/drawing/2015/10/21/chartex" xmlns:cx3="http://schemas.microsoft.com/office/drawing/2016/5/9/chartex" xmlns:cx4="http://schemas.microsoft.com/office/drawing/2016/5/10/chartex" xmlns:cx5="http://schemas.microsoft.com/office/drawing/2016/5/11/chartex" xmlns:cx6="http://schemas.microsoft.com/office/drawing/2016/5/12/chartex" xmlns:cx7="http://schemas.microsoft.com/office/drawing/2016/5/13/chartex" xmlns:cx8="http://schemas.microsoft.com/office/drawing/2016/5/14/chartex" xmlns:mc="http://schemas.openxmlformats.org/markup-compatibility/2006" xmlns:aink="http://schemas.microsoft.com/office/drawing/2016/ink" xmlns:am3d="http://schemas.microsoft.com/office/drawing/2017/model3d" xmlns:o="urn:schemas-microsoft-com:office:office" xmlns:r="http://schemas.openxmlformats.org/officeDocument/2006/relationships" xmlns:m="http://schemas.openxmlformats.org/officeDocument/2006/math" xmlns:v="urn:schemas-microsoft-com:vml" xmlns:wp14="http://schemas.microsoft.com/office/word/2010/wordprocessingDrawing" xmlns:wp="http://schemas.openxmlformats.org/drawingml/2006/wordprocessingDrawing" xmlns:w10="urn:schemas-microsoft-com:office:word" xmlns:w="http://schemas.openxmlformats.org/wordprocessingml/2006/main" xmlns:w14="http://schemas.microsoft.com/office/word/2010/wordml" xmlns:w15="http://schemas.microsoft.com/office/word/2012/wordml" xmlns:w16cex="http://schemas.microsoft.com/office/word/2018/wordml/cex" xmlns:w16cid="http://schemas.microsoft.com/office/word/2016/wordml/cid" xmlns:w16="http://schemas.microsoft.com/office/word/2018/wordml" xmlns:w16se="http://schemas.microsoft.com/office/word/2015/wordml/symex" xmlns:wpg="http://schemas.microsoft.com/office/word/2010/wordprocessingGroup" xmlns:wpi="http://schemas.microsoft.com/office/word/2010/wordprocessingInk" xmlns:wne="http://schemas.microsoft.com/office/word/2006/wordml" xmlns:wps="http://schemas.microsoft.com/office/word/2010/wordprocessingShape" mc:Ignorable="w14 w15 w16se w16cid w16 w16cex wp14">
   <w:endnote w:type="separator" w:id="-1">
     <w:p>
       <w:pPr>
@@ -3865,7 +4049,7 @@
 </file>
 
 <file path=word/footer1.xml><?xml version="1.0" encoding="utf-8"?>
-<w:ftr xmlns:wpc="http://schemas.microsoft.com/office/word/2010/wordprocessingCanvas" xmlns:cx="http://schemas.microsoft.com/office/drawing/2014/chartex" xmlns:cx1="http://schemas.microsoft.com/office/drawing/2015/9/8/chartex" xmlns:mc="http://schemas.openxmlformats.org/markup-compatibility/2006" xmlns:o="urn:schemas-microsoft-com:office:office" xmlns:r="http://schemas.openxmlformats.org/officeDocument/2006/relationships" xmlns:m="http://schemas.openxmlformats.org/officeDocument/2006/math" xmlns:v="urn:schemas-microsoft-com:vml" xmlns:wp14="http://schemas.microsoft.com/office/word/2010/wordprocessingDrawing" xmlns:wp="http://schemas.openxmlformats.org/drawingml/2006/wordprocessingDrawing" xmlns:w10="urn:schemas-microsoft-com:office:word" xmlns:w="http://schemas.openxmlformats.org/wordprocessingml/2006/main" xmlns:w14="http://schemas.microsoft.com/office/word/2010/wordml" xmlns:w15="http://schemas.microsoft.com/office/word/2012/wordml" xmlns:w16se="http://schemas.microsoft.com/office/word/2015/wordml/symex" xmlns:wpg="http://schemas.microsoft.com/office/word/2010/wordprocessingGroup" xmlns:wpi="http://schemas.microsoft.com/office/word/2010/wordprocessingInk" xmlns:wne="http://schemas.microsoft.com/office/word/2006/wordml" xmlns:wps="http://schemas.microsoft.com/office/word/2010/wordprocessingShape" mc:Ignorable="w14 w15 w16se wp14">
+<w:ftr xmlns:wpc="http://schemas.microsoft.com/office/word/2010/wordprocessingCanvas" xmlns:cx="http://schemas.microsoft.com/office/drawing/2014/chartex" xmlns:cx1="http://schemas.microsoft.com/office/drawing/2015/9/8/chartex" xmlns:cx2="http://schemas.microsoft.com/office/drawing/2015/10/21/chartex" xmlns:cx3="http://schemas.microsoft.com/office/drawing/2016/5/9/chartex" xmlns:cx4="http://schemas.microsoft.com/office/drawing/2016/5/10/chartex" xmlns:cx5="http://schemas.microsoft.com/office/drawing/2016/5/11/chartex" xmlns:cx6="http://schemas.microsoft.com/office/drawing/2016/5/12/chartex" xmlns:cx7="http://schemas.microsoft.com/office/drawing/2016/5/13/chartex" xmlns:cx8="http://schemas.microsoft.com/office/drawing/2016/5/14/chartex" xmlns:mc="http://schemas.openxmlformats.org/markup-compatibility/2006" xmlns:aink="http://schemas.microsoft.com/office/drawing/2016/ink" xmlns:am3d="http://schemas.microsoft.com/office/drawing/2017/model3d" xmlns:o="urn:schemas-microsoft-com:office:office" xmlns:r="http://schemas.openxmlformats.org/officeDocument/2006/relationships" xmlns:m="http://schemas.openxmlformats.org/officeDocument/2006/math" xmlns:v="urn:schemas-microsoft-com:vml" xmlns:wp14="http://schemas.microsoft.com/office/word/2010/wordprocessingDrawing" xmlns:wp="http://schemas.openxmlformats.org/drawingml/2006/wordprocessingDrawing" xmlns:w10="urn:schemas-microsoft-com:office:word" xmlns:w="http://schemas.openxmlformats.org/wordprocessingml/2006/main" xmlns:w14="http://schemas.microsoft.com/office/word/2010/wordml" xmlns:w15="http://schemas.microsoft.com/office/word/2012/wordml" xmlns:w16cex="http://schemas.microsoft.com/office/word/2018/wordml/cex" xmlns:w16cid="http://schemas.microsoft.com/office/word/2016/wordml/cid" xmlns:w16="http://schemas.microsoft.com/office/word/2018/wordml" xmlns:w16se="http://schemas.microsoft.com/office/word/2015/wordml/symex" xmlns:wpg="http://schemas.microsoft.com/office/word/2010/wordprocessingGroup" xmlns:wpi="http://schemas.microsoft.com/office/word/2010/wordprocessingInk" xmlns:wne="http://schemas.microsoft.com/office/word/2006/wordml" xmlns:wps="http://schemas.microsoft.com/office/word/2010/wordprocessingShape" mc:Ignorable="w14 w15 w16se w16cid w16 w16cex wp14">
   <w:sdt>
     <w:sdtPr>
       <w:id w:val="1218324819"/>
@@ -3882,7 +4066,7 @@
     <w:sdtContent>
       <w:p>
         <w:pPr>
-          <w:pStyle w:val="ad"/>
+          <w:pStyle w:val="Footer"/>
           <w:jc w:val="center"/>
         </w:pPr>
         <w:r>
@@ -3914,14 +4098,14 @@
   </w:sdt>
   <w:p>
     <w:pPr>
-      <w:pStyle w:val="ad"/>
+      <w:pStyle w:val="Footer"/>
     </w:pPr>
   </w:p>
 </w:ftr>
 </file>
 
 <file path=word/footnotes.xml><?xml version="1.0" encoding="utf-8"?>
-<w:footnotes xmlns:wpc="http://schemas.microsoft.com/office/word/2010/wordprocessingCanvas" xmlns:cx="http://schemas.microsoft.com/office/drawing/2014/chartex" xmlns:cx1="http://schemas.microsoft.com/office/drawing/2015/9/8/chartex" xmlns:mc="http://schemas.openxmlformats.org/markup-compatibility/2006" xmlns:o="urn:schemas-microsoft-com:office:office" xmlns:r="http://schemas.openxmlformats.org/officeDocument/2006/relationships" xmlns:m="http://schemas.openxmlformats.org/officeDocument/2006/math" xmlns:v="urn:schemas-microsoft-com:vml" xmlns:wp14="http://schemas.microsoft.com/office/word/2010/wordprocessingDrawing" xmlns:wp="http://schemas.openxmlformats.org/drawingml/2006/wordprocessingDrawing" xmlns:w10="urn:schemas-microsoft-com:office:word" xmlns:w="http://schemas.openxmlformats.org/wordprocessingml/2006/main" xmlns:w14="http://schemas.microsoft.com/office/word/2010/wordml" xmlns:w15="http://schemas.microsoft.com/office/word/2012/wordml" xmlns:w16se="http://schemas.microsoft.com/office/word/2015/wordml/symex" xmlns:wpg="http://schemas.microsoft.com/office/word/2010/wordprocessingGroup" xmlns:wpi="http://schemas.microsoft.com/office/word/2010/wordprocessingInk" xmlns:wne="http://schemas.microsoft.com/office/word/2006/wordml" xmlns:wps="http://schemas.microsoft.com/office/word/2010/wordprocessingShape" mc:Ignorable="w14 w15 w16se wp14">
+<w:footnotes xmlns:wpc="http://schemas.microsoft.com/office/word/2010/wordprocessingCanvas" xmlns:cx="http://schemas.microsoft.com/office/drawing/2014/chartex" xmlns:cx1="http://schemas.microsoft.com/office/drawing/2015/9/8/chartex" xmlns:cx2="http://schemas.microsoft.com/office/drawing/2015/10/21/chartex" xmlns:cx3="http://schemas.microsoft.com/office/drawing/2016/5/9/chartex" xmlns:cx4="http://schemas.microsoft.com/office/drawing/2016/5/10/chartex" xmlns:cx5="http://schemas.microsoft.com/office/drawing/2016/5/11/chartex" xmlns:cx6="http://schemas.microsoft.com/office/drawing/2016/5/12/chartex" xmlns:cx7="http://schemas.microsoft.com/office/drawing/2016/5/13/chartex" xmlns:cx8="http://schemas.microsoft.com/office/drawing/2016/5/14/chartex" xmlns:mc="http://schemas.openxmlformats.org/markup-compatibility/2006" xmlns:aink="http://schemas.microsoft.com/office/drawing/2016/ink" xmlns:am3d="http://schemas.microsoft.com/office/drawing/2017/model3d" xmlns:o="urn:schemas-microsoft-com:office:office" xmlns:r="http://schemas.openxmlformats.org/officeDocument/2006/relationships" xmlns:m="http://schemas.openxmlformats.org/officeDocument/2006/math" xmlns:v="urn:schemas-microsoft-com:vml" xmlns:wp14="http://schemas.microsoft.com/office/word/2010/wordprocessingDrawing" xmlns:wp="http://schemas.openxmlformats.org/drawingml/2006/wordprocessingDrawing" xmlns:w10="urn:schemas-microsoft-com:office:word" xmlns:w="http://schemas.openxmlformats.org/wordprocessingml/2006/main" xmlns:w14="http://schemas.microsoft.com/office/word/2010/wordml" xmlns:w15="http://schemas.microsoft.com/office/word/2012/wordml" xmlns:w16cex="http://schemas.microsoft.com/office/word/2018/wordml/cex" xmlns:w16cid="http://schemas.microsoft.com/office/word/2016/wordml/cid" xmlns:w16="http://schemas.microsoft.com/office/word/2018/wordml" xmlns:w16se="http://schemas.microsoft.com/office/word/2015/wordml/symex" xmlns:wpg="http://schemas.microsoft.com/office/word/2010/wordprocessingGroup" xmlns:wpi="http://schemas.microsoft.com/office/word/2010/wordprocessingInk" xmlns:wne="http://schemas.microsoft.com/office/word/2006/wordml" xmlns:wps="http://schemas.microsoft.com/office/word/2010/wordprocessingShape" mc:Ignorable="w14 w15 w16se w16cid w16 w16cex wp14">
   <w:footnote w:type="separator" w:id="-1">
     <w:p>
       <w:pPr>
@@ -3945,8 +4129,138 @@
 </w:footnotes>
 </file>
 
+<file path=word/numbering.xml><?xml version="1.0" encoding="utf-8"?>
+<w:numbering xmlns:wpc="http://schemas.microsoft.com/office/word/2010/wordprocessingCanvas" xmlns:cx="http://schemas.microsoft.com/office/drawing/2014/chartex" xmlns:cx1="http://schemas.microsoft.com/office/drawing/2015/9/8/chartex" xmlns:cx2="http://schemas.microsoft.com/office/drawing/2015/10/21/chartex" xmlns:cx3="http://schemas.microsoft.com/office/drawing/2016/5/9/chartex" xmlns:cx4="http://schemas.microsoft.com/office/drawing/2016/5/10/chartex" xmlns:cx5="http://schemas.microsoft.com/office/drawing/2016/5/11/chartex" xmlns:cx6="http://schemas.microsoft.com/office/drawing/2016/5/12/chartex" xmlns:cx7="http://schemas.microsoft.com/office/drawing/2016/5/13/chartex" xmlns:cx8="http://schemas.microsoft.com/office/drawing/2016/5/14/chartex" xmlns:mc="http://schemas.openxmlformats.org/markup-compatibility/2006" xmlns:aink="http://schemas.microsoft.com/office/drawing/2016/ink" xmlns:am3d="http://schemas.microsoft.com/office/drawing/2017/model3d" xmlns:o="urn:schemas-microsoft-com:office:office" xmlns:r="http://schemas.openxmlformats.org/officeDocument/2006/relationships" xmlns:m="http://schemas.openxmlformats.org/officeDocument/2006/math" xmlns:v="urn:schemas-microsoft-com:vml" xmlns:wp14="http://schemas.microsoft.com/office/word/2010/wordprocessingDrawing" xmlns:wp="http://schemas.openxmlformats.org/drawingml/2006/wordprocessingDrawing" xmlns:w10="urn:schemas-microsoft-com:office:word" xmlns:w="http://schemas.openxmlformats.org/wordprocessingml/2006/main" xmlns:w14="http://schemas.microsoft.com/office/word/2010/wordml" xmlns:w15="http://schemas.microsoft.com/office/word/2012/wordml" xmlns:w16cex="http://schemas.microsoft.com/office/word/2018/wordml/cex" xmlns:w16cid="http://schemas.microsoft.com/office/word/2016/wordml/cid" xmlns:w16="http://schemas.microsoft.com/office/word/2018/wordml" xmlns:w16se="http://schemas.microsoft.com/office/word/2015/wordml/symex" xmlns:wpg="http://schemas.microsoft.com/office/word/2010/wordprocessingGroup" xmlns:wpi="http://schemas.microsoft.com/office/word/2010/wordprocessingInk" xmlns:wne="http://schemas.microsoft.com/office/word/2006/wordml" xmlns:wps="http://schemas.microsoft.com/office/word/2010/wordprocessingShape" mc:Ignorable="w14 w15 w16se w16cid w16 w16cex wp14">
+  <w:abstractNum w:abstractNumId="0" w15:restartNumberingAfterBreak="0">
+    <w:nsid w:val="732C3F43"/>
+    <w:multiLevelType w:val="hybridMultilevel"/>
+    <w:tmpl w:val="A0207034"/>
+    <w:lvl w:ilvl="0" w:tplc="10090001">
+      <w:start w:val="1"/>
+      <w:numFmt w:val="bullet"/>
+      <w:lvlText w:val=""/>
+      <w:lvlJc w:val="left"/>
+      <w:pPr>
+        <w:ind w:left="720" w:hanging="360"/>
+      </w:pPr>
+      <w:rPr>
+        <w:rFonts w:ascii="Symbol" w:hAnsi="Symbol" w:hint="default"/>
+      </w:rPr>
+    </w:lvl>
+    <w:lvl w:ilvl="1" w:tplc="10090003">
+      <w:start w:val="1"/>
+      <w:numFmt w:val="bullet"/>
+      <w:lvlText w:val="o"/>
+      <w:lvlJc w:val="left"/>
+      <w:pPr>
+        <w:ind w:left="1440" w:hanging="360"/>
+      </w:pPr>
+      <w:rPr>
+        <w:rFonts w:ascii="Courier New" w:hAnsi="Courier New" w:cs="Courier New" w:hint="default"/>
+      </w:rPr>
+    </w:lvl>
+    <w:lvl w:ilvl="2" w:tplc="10090005">
+      <w:start w:val="1"/>
+      <w:numFmt w:val="bullet"/>
+      <w:lvlText w:val=""/>
+      <w:lvlJc w:val="left"/>
+      <w:pPr>
+        <w:ind w:left="2160" w:hanging="360"/>
+      </w:pPr>
+      <w:rPr>
+        <w:rFonts w:ascii="Wingdings" w:hAnsi="Wingdings" w:hint="default"/>
+      </w:rPr>
+    </w:lvl>
+    <w:lvl w:ilvl="3" w:tplc="10090001">
+      <w:start w:val="1"/>
+      <w:numFmt w:val="bullet"/>
+      <w:lvlText w:val=""/>
+      <w:lvlJc w:val="left"/>
+      <w:pPr>
+        <w:ind w:left="2880" w:hanging="360"/>
+      </w:pPr>
+      <w:rPr>
+        <w:rFonts w:ascii="Symbol" w:hAnsi="Symbol" w:hint="default"/>
+      </w:rPr>
+    </w:lvl>
+    <w:lvl w:ilvl="4" w:tplc="10090003">
+      <w:start w:val="1"/>
+      <w:numFmt w:val="bullet"/>
+      <w:lvlText w:val="o"/>
+      <w:lvlJc w:val="left"/>
+      <w:pPr>
+        <w:ind w:left="3600" w:hanging="360"/>
+      </w:pPr>
+      <w:rPr>
+        <w:rFonts w:ascii="Courier New" w:hAnsi="Courier New" w:cs="Courier New" w:hint="default"/>
+      </w:rPr>
+    </w:lvl>
+    <w:lvl w:ilvl="5" w:tplc="10090005">
+      <w:start w:val="1"/>
+      <w:numFmt w:val="bullet"/>
+      <w:lvlText w:val=""/>
+      <w:lvlJc w:val="left"/>
+      <w:pPr>
+        <w:ind w:left="4320" w:hanging="360"/>
+      </w:pPr>
+      <w:rPr>
+        <w:rFonts w:ascii="Wingdings" w:hAnsi="Wingdings" w:hint="default"/>
+      </w:rPr>
+    </w:lvl>
+    <w:lvl w:ilvl="6" w:tplc="10090001">
+      <w:start w:val="1"/>
+      <w:numFmt w:val="bullet"/>
+      <w:lvlText w:val=""/>
+      <w:lvlJc w:val="left"/>
+      <w:pPr>
+        <w:ind w:left="5040" w:hanging="360"/>
+      </w:pPr>
+      <w:rPr>
+        <w:rFonts w:ascii="Symbol" w:hAnsi="Symbol" w:hint="default"/>
+      </w:rPr>
+    </w:lvl>
+    <w:lvl w:ilvl="7" w:tplc="10090003">
+      <w:start w:val="1"/>
+      <w:numFmt w:val="bullet"/>
+      <w:lvlText w:val="o"/>
+      <w:lvlJc w:val="left"/>
+      <w:pPr>
+        <w:ind w:left="5760" w:hanging="360"/>
+      </w:pPr>
+      <w:rPr>
+        <w:rFonts w:ascii="Courier New" w:hAnsi="Courier New" w:cs="Courier New" w:hint="default"/>
+      </w:rPr>
+    </w:lvl>
+    <w:lvl w:ilvl="8" w:tplc="10090005">
+      <w:start w:val="1"/>
+      <w:numFmt w:val="bullet"/>
+      <w:lvlText w:val=""/>
+      <w:lvlJc w:val="left"/>
+      <w:pPr>
+        <w:ind w:left="6480" w:hanging="360"/>
+      </w:pPr>
+      <w:rPr>
+        <w:rFonts w:ascii="Wingdings" w:hAnsi="Wingdings" w:hint="default"/>
+      </w:rPr>
+    </w:lvl>
+  </w:abstractNum>
+  <w:num w:numId="1">
+    <w:abstractNumId w:val="0"/>
+    <w:lvlOverride w:ilvl="0"/>
+    <w:lvlOverride w:ilvl="1"/>
+    <w:lvlOverride w:ilvl="2"/>
+    <w:lvlOverride w:ilvl="3"/>
+    <w:lvlOverride w:ilvl="4"/>
+    <w:lvlOverride w:ilvl="5"/>
+    <w:lvlOverride w:ilvl="6"/>
+    <w:lvlOverride w:ilvl="7"/>
+    <w:lvlOverride w:ilvl="8"/>
+  </w:num>
+</w:numbering>
+</file>
+
 <file path=word/styles.xml><?xml version="1.0" encoding="utf-8"?>
-<w:styles xmlns:mc="http://schemas.openxmlformats.org/markup-compatibility/2006" xmlns:r="http://schemas.openxmlformats.org/officeDocument/2006/relationships" xmlns:w="http://schemas.openxmlformats.org/wordprocessingml/2006/main" xmlns:w14="http://schemas.microsoft.com/office/word/2010/wordml" xmlns:w15="http://schemas.microsoft.com/office/word/2012/wordml" xmlns:w16se="http://schemas.microsoft.com/office/word/2015/wordml/symex" mc:Ignorable="w14 w15 w16se">
+<w:styles xmlns:mc="http://schemas.openxmlformats.org/markup-compatibility/2006" xmlns:r="http://schemas.openxmlformats.org/officeDocument/2006/relationships" xmlns:w="http://schemas.openxmlformats.org/wordprocessingml/2006/main" xmlns:w14="http://schemas.microsoft.com/office/word/2010/wordml" xmlns:w15="http://schemas.microsoft.com/office/word/2012/wordml" xmlns:w16cex="http://schemas.microsoft.com/office/word/2018/wordml/cex" xmlns:w16cid="http://schemas.microsoft.com/office/word/2016/wordml/cid" xmlns:w16="http://schemas.microsoft.com/office/word/2018/wordml" xmlns:w16se="http://schemas.microsoft.com/office/word/2015/wordml/symex" mc:Ignorable="w14 w15 w16se w16cid w16 w16cex">
   <w:docDefaults>
     <w:rPrDefault>
       <w:rPr>
@@ -3962,7 +4276,7 @@
       </w:pPr>
     </w:pPrDefault>
   </w:docDefaults>
-  <w:latentStyles w:defLockedState="0" w:defUIPriority="99" w:defSemiHidden="0" w:defUnhideWhenUsed="0" w:defQFormat="0" w:count="371">
+  <w:latentStyles w:defLockedState="0" w:defUIPriority="99" w:defSemiHidden="0" w:defUnhideWhenUsed="0" w:defQFormat="0" w:count="376">
     <w:lsdException w:name="Normal" w:uiPriority="0" w:qFormat="1"/>
     <w:lsdException w:name="heading 1" w:uiPriority="9" w:qFormat="1"/>
     <w:lsdException w:name="heading 2" w:semiHidden="1" w:uiPriority="9" w:unhideWhenUsed="1" w:qFormat="1"/>
@@ -4068,7 +4382,6 @@
     <w:lsdException w:name="HTML Sample" w:semiHidden="1" w:unhideWhenUsed="1"/>
     <w:lsdException w:name="HTML Typewriter" w:semiHidden="1" w:unhideWhenUsed="1"/>
     <w:lsdException w:name="HTML Variable" w:semiHidden="1" w:unhideWhenUsed="1"/>
-    <w:lsdException w:name="Normal Table" w:semiHidden="1" w:unhideWhenUsed="1"/>
     <w:lsdException w:name="annotation subject" w:semiHidden="1" w:unhideWhenUsed="1"/>
     <w:lsdException w:name="No List" w:semiHidden="1" w:unhideWhenUsed="1"/>
     <w:lsdException w:name="Outline List 1" w:semiHidden="1" w:unhideWhenUsed="1"/>
@@ -4111,11 +4424,8 @@
     <w:lsdException w:name="Table Contemporary" w:semiHidden="1" w:unhideWhenUsed="1"/>
     <w:lsdException w:name="Table Elegant" w:semiHidden="1" w:unhideWhenUsed="1"/>
     <w:lsdException w:name="Table Professional" w:semiHidden="1" w:unhideWhenUsed="1"/>
-    <w:lsdException w:name="Table Subtle 1" w:semiHidden="1" w:unhideWhenUsed="1"/>
     <w:lsdException w:name="Table Subtle 2" w:semiHidden="1" w:unhideWhenUsed="1"/>
     <w:lsdException w:name="Table Web 1" w:semiHidden="1" w:unhideWhenUsed="1"/>
-    <w:lsdException w:name="Table Web 2" w:semiHidden="1" w:unhideWhenUsed="1"/>
-    <w:lsdException w:name="Table Web 3" w:semiHidden="1" w:unhideWhenUsed="1"/>
     <w:lsdException w:name="Balloon Text" w:semiHidden="1" w:unhideWhenUsed="1"/>
     <w:lsdException w:name="Table Grid" w:uiPriority="39"/>
     <w:lsdException w:name="Table Theme" w:semiHidden="1" w:unhideWhenUsed="1"/>
@@ -4334,15 +4644,20 @@
     <w:lsdException w:name="List Table 5 Dark Accent 6" w:uiPriority="50"/>
     <w:lsdException w:name="List Table 6 Colorful Accent 6" w:uiPriority="51"/>
     <w:lsdException w:name="List Table 7 Colorful Accent 6" w:uiPriority="52"/>
+    <w:lsdException w:name="Mention" w:semiHidden="1" w:unhideWhenUsed="1"/>
+    <w:lsdException w:name="Smart Hyperlink" w:semiHidden="1" w:unhideWhenUsed="1"/>
+    <w:lsdException w:name="Hashtag" w:semiHidden="1" w:unhideWhenUsed="1"/>
+    <w:lsdException w:name="Unresolved Mention" w:semiHidden="1" w:unhideWhenUsed="1"/>
+    <w:lsdException w:name="Smart Link" w:semiHidden="1" w:unhideWhenUsed="1"/>
   </w:latentStyles>
-  <w:style w:type="paragraph" w:default="1" w:styleId="a">
+  <w:style w:type="paragraph" w:default="1" w:styleId="Normal">
     <w:name w:val="Normal"/>
     <w:qFormat/>
   </w:style>
-  <w:style w:type="paragraph" w:styleId="1">
+  <w:style w:type="paragraph" w:styleId="Heading1">
     <w:name w:val="heading 1"/>
-    <w:basedOn w:val="a"/>
-    <w:next w:val="a"/>
+    <w:basedOn w:val="Normal"/>
+    <w:next w:val="Normal"/>
     <w:uiPriority w:val="9"/>
     <w:qFormat/>
     <w:rsid w:val="009533E8"/>
@@ -4357,10 +4672,10 @@
       <w:szCs w:val="40"/>
     </w:rPr>
   </w:style>
-  <w:style w:type="paragraph" w:styleId="2">
+  <w:style w:type="paragraph" w:styleId="Heading2">
     <w:name w:val="heading 2"/>
-    <w:basedOn w:val="a"/>
-    <w:next w:val="a"/>
+    <w:basedOn w:val="Normal"/>
+    <w:next w:val="Normal"/>
     <w:uiPriority w:val="9"/>
     <w:unhideWhenUsed/>
     <w:qFormat/>
@@ -4379,10 +4694,10 @@
       <w:szCs w:val="32"/>
     </w:rPr>
   </w:style>
-  <w:style w:type="paragraph" w:styleId="3">
+  <w:style w:type="paragraph" w:styleId="Heading3">
     <w:name w:val="heading 3"/>
-    <w:basedOn w:val="a"/>
-    <w:next w:val="a"/>
+    <w:basedOn w:val="Normal"/>
+    <w:next w:val="Normal"/>
     <w:uiPriority w:val="9"/>
     <w:unhideWhenUsed/>
     <w:qFormat/>
@@ -4401,10 +4716,10 @@
       <w:szCs w:val="28"/>
     </w:rPr>
   </w:style>
-  <w:style w:type="paragraph" w:styleId="4">
+  <w:style w:type="paragraph" w:styleId="Heading4">
     <w:name w:val="heading 4"/>
-    <w:basedOn w:val="a"/>
-    <w:next w:val="a"/>
+    <w:basedOn w:val="Normal"/>
+    <w:next w:val="Normal"/>
     <w:uiPriority w:val="9"/>
     <w:unhideWhenUsed/>
     <w:qFormat/>
@@ -4420,10 +4735,10 @@
       <w:szCs w:val="24"/>
     </w:rPr>
   </w:style>
-  <w:style w:type="paragraph" w:styleId="5">
+  <w:style w:type="paragraph" w:styleId="Heading5">
     <w:name w:val="heading 5"/>
-    <w:basedOn w:val="a"/>
-    <w:next w:val="a"/>
+    <w:basedOn w:val="Normal"/>
+    <w:next w:val="Normal"/>
     <w:uiPriority w:val="9"/>
     <w:semiHidden/>
     <w:unhideWhenUsed/>
@@ -4438,10 +4753,10 @@
       <w:color w:val="666666"/>
     </w:rPr>
   </w:style>
-  <w:style w:type="paragraph" w:styleId="6">
+  <w:style w:type="paragraph" w:styleId="Heading6">
     <w:name w:val="heading 6"/>
-    <w:basedOn w:val="a"/>
-    <w:next w:val="a"/>
+    <w:basedOn w:val="Normal"/>
+    <w:next w:val="Normal"/>
     <w:uiPriority w:val="9"/>
     <w:semiHidden/>
     <w:unhideWhenUsed/>
@@ -4457,13 +4772,13 @@
       <w:color w:val="666666"/>
     </w:rPr>
   </w:style>
-  <w:style w:type="character" w:default="1" w:styleId="a0">
+  <w:style w:type="character" w:default="1" w:styleId="DefaultParagraphFont">
     <w:name w:val="Default Paragraph Font"/>
     <w:uiPriority w:val="1"/>
     <w:semiHidden/>
     <w:unhideWhenUsed/>
   </w:style>
-  <w:style w:type="table" w:default="1" w:styleId="a1">
+  <w:style w:type="table" w:default="1" w:styleId="TableNormal">
     <w:name w:val="Normal Table"/>
     <w:uiPriority w:val="99"/>
     <w:semiHidden/>
@@ -4478,16 +4793,16 @@
       </w:tblCellMar>
     </w:tblPr>
   </w:style>
-  <w:style w:type="numbering" w:default="1" w:styleId="a2">
+  <w:style w:type="numbering" w:default="1" w:styleId="NoList">
     <w:name w:val="No List"/>
     <w:uiPriority w:val="99"/>
     <w:semiHidden/>
     <w:unhideWhenUsed/>
   </w:style>
-  <w:style w:type="paragraph" w:styleId="a3">
+  <w:style w:type="paragraph" w:styleId="Title">
     <w:name w:val="Title"/>
-    <w:basedOn w:val="a"/>
-    <w:next w:val="a"/>
+    <w:basedOn w:val="Normal"/>
+    <w:next w:val="Normal"/>
     <w:uiPriority w:val="10"/>
     <w:qFormat/>
     <w:pPr>
@@ -4500,10 +4815,10 @@
       <w:szCs w:val="52"/>
     </w:rPr>
   </w:style>
-  <w:style w:type="paragraph" w:styleId="a4">
+  <w:style w:type="paragraph" w:styleId="Subtitle">
     <w:name w:val="Subtitle"/>
-    <w:basedOn w:val="a"/>
-    <w:next w:val="a"/>
+    <w:basedOn w:val="Normal"/>
+    <w:next w:val="Normal"/>
     <w:uiPriority w:val="11"/>
     <w:qFormat/>
     <w:pPr>
@@ -4517,9 +4832,9 @@
       <w:szCs w:val="30"/>
     </w:rPr>
   </w:style>
-  <w:style w:type="table" w:styleId="a5">
+  <w:style w:type="table" w:styleId="TableGrid">
     <w:name w:val="Table Grid"/>
-    <w:basedOn w:val="a1"/>
+    <w:basedOn w:val="TableNormal"/>
     <w:uiPriority w:val="39"/>
     <w:rsid w:val="007E17E8"/>
     <w:pPr>
@@ -4536,9 +4851,9 @@
       </w:tblBorders>
     </w:tblPr>
   </w:style>
-  <w:style w:type="table" w:styleId="50">
+  <w:style w:type="table" w:styleId="ListTable5Dark">
     <w:name w:val="List Table 5 Dark"/>
-    <w:basedOn w:val="a1"/>
+    <w:basedOn w:val="TableNormal"/>
     <w:uiPriority w:val="50"/>
     <w:rsid w:val="00487AFC"/>
     <w:pPr>
@@ -4670,9 +4985,9 @@
       </w:tcPr>
     </w:tblStylePr>
   </w:style>
-  <w:style w:type="table" w:styleId="40">
+  <w:style w:type="table" w:styleId="GridTable4">
     <w:name w:val="Grid Table 4"/>
-    <w:basedOn w:val="a1"/>
+    <w:basedOn w:val="TableNormal"/>
     <w:uiPriority w:val="49"/>
     <w:rsid w:val="00487AFC"/>
     <w:pPr>
@@ -4746,9 +5061,9 @@
       </w:tcPr>
     </w:tblStylePr>
   </w:style>
-  <w:style w:type="table" w:styleId="20">
+  <w:style w:type="table" w:styleId="GridTable2">
     <w:name w:val="Grid Table 2"/>
-    <w:basedOn w:val="a1"/>
+    <w:basedOn w:val="TableNormal"/>
     <w:uiPriority w:val="47"/>
     <w:rsid w:val="00487AFC"/>
     <w:pPr>
@@ -4821,9 +5136,9 @@
       </w:tcPr>
     </w:tblStylePr>
   </w:style>
-  <w:style w:type="table" w:styleId="7-1">
+  <w:style w:type="table" w:styleId="GridTable7Colorful-Accent1">
     <w:name w:val="Grid Table 7 Colorful Accent 1"/>
-    <w:basedOn w:val="a1"/>
+    <w:basedOn w:val="TableNormal"/>
     <w:uiPriority w:val="52"/>
     <w:rsid w:val="00487AFC"/>
     <w:pPr>
@@ -4960,9 +5275,9 @@
       </w:tcPr>
     </w:tblStylePr>
   </w:style>
-  <w:style w:type="table" w:styleId="7-5">
+  <w:style w:type="table" w:styleId="GridTable7Colorful-Accent5">
     <w:name w:val="Grid Table 7 Colorful Accent 5"/>
-    <w:basedOn w:val="a1"/>
+    <w:basedOn w:val="TableNormal"/>
     <w:uiPriority w:val="52"/>
     <w:rsid w:val="00487AFC"/>
     <w:pPr>
@@ -5099,9 +5414,9 @@
       </w:tcPr>
     </w:tblStylePr>
   </w:style>
-  <w:style w:type="table" w:styleId="60">
+  <w:style w:type="table" w:styleId="GridTable6Colorful">
     <w:name w:val="Grid Table 6 Colorful"/>
-    <w:basedOn w:val="a1"/>
+    <w:basedOn w:val="TableNormal"/>
     <w:uiPriority w:val="51"/>
     <w:rsid w:val="00487AFC"/>
     <w:pPr>
@@ -5171,9 +5486,9 @@
       </w:tcPr>
     </w:tblStylePr>
   </w:style>
-  <w:style w:type="table" w:styleId="41">
+  <w:style w:type="table" w:styleId="PlainTable4">
     <w:name w:val="Plain Table 4"/>
-    <w:basedOn w:val="a1"/>
+    <w:basedOn w:val="TableNormal"/>
     <w:uiPriority w:val="44"/>
     <w:rsid w:val="00487AFC"/>
     <w:pPr>
@@ -5220,9 +5535,9 @@
       </w:tcPr>
     </w:tblStylePr>
   </w:style>
-  <w:style w:type="table" w:styleId="30">
+  <w:style w:type="table" w:styleId="PlainTable3">
     <w:name w:val="Plain Table 3"/>
-    <w:basedOn w:val="a1"/>
+    <w:basedOn w:val="TableNormal"/>
     <w:uiPriority w:val="43"/>
     <w:rsid w:val="00487AFC"/>
     <w:pPr>
@@ -5313,9 +5628,9 @@
       </w:tcPr>
     </w:tblStylePr>
   </w:style>
-  <w:style w:type="table" w:styleId="10">
+  <w:style w:type="table" w:styleId="PlainTable1">
     <w:name w:val="Plain Table 1"/>
-    <w:basedOn w:val="a1"/>
+    <w:basedOn w:val="TableNormal"/>
     <w:uiPriority w:val="41"/>
     <w:rsid w:val="00487AFC"/>
     <w:pPr>
@@ -5376,9 +5691,9 @@
       </w:tcPr>
     </w:tblStylePr>
   </w:style>
-  <w:style w:type="table" w:styleId="a6">
+  <w:style w:type="table" w:styleId="TableGridLight">
     <w:name w:val="Grid Table Light"/>
-    <w:basedOn w:val="a1"/>
+    <w:basedOn w:val="TableNormal"/>
     <w:uiPriority w:val="40"/>
     <w:rsid w:val="00487AFC"/>
     <w:pPr>
@@ -5395,9 +5710,9 @@
       </w:tblBorders>
     </w:tblPr>
   </w:style>
-  <w:style w:type="table" w:styleId="21">
+  <w:style w:type="table" w:styleId="PlainTable2">
     <w:name w:val="Plain Table 2"/>
-    <w:basedOn w:val="a1"/>
+    <w:basedOn w:val="TableNormal"/>
     <w:uiPriority w:val="42"/>
     <w:rsid w:val="00487AFC"/>
     <w:pPr>
@@ -5475,10 +5790,10 @@
       </w:tcPr>
     </w:tblStylePr>
   </w:style>
-  <w:style w:type="paragraph" w:styleId="TOC">
+  <w:style w:type="paragraph" w:styleId="TOCHeading">
     <w:name w:val="TOC Heading"/>
-    <w:basedOn w:val="1"/>
-    <w:next w:val="a"/>
+    <w:basedOn w:val="Heading1"/>
+    <w:next w:val="Normal"/>
     <w:uiPriority w:val="39"/>
     <w:unhideWhenUsed/>
     <w:qFormat/>
@@ -5495,10 +5810,10 @@
       <w:lang w:val="en-US" w:eastAsia="en-US"/>
     </w:rPr>
   </w:style>
-  <w:style w:type="paragraph" w:styleId="22">
+  <w:style w:type="paragraph" w:styleId="TOC2">
     <w:name w:val="toc 2"/>
-    <w:basedOn w:val="a"/>
-    <w:next w:val="a"/>
+    <w:basedOn w:val="Normal"/>
+    <w:next w:val="Normal"/>
     <w:autoRedefine/>
     <w:uiPriority w:val="39"/>
     <w:unhideWhenUsed/>
@@ -5512,10 +5827,10 @@
       <w:lang w:val="en-US" w:eastAsia="en-US"/>
     </w:rPr>
   </w:style>
-  <w:style w:type="paragraph" w:styleId="11">
+  <w:style w:type="paragraph" w:styleId="TOC1">
     <w:name w:val="toc 1"/>
-    <w:basedOn w:val="a"/>
-    <w:next w:val="a"/>
+    <w:basedOn w:val="Normal"/>
+    <w:next w:val="Normal"/>
     <w:autoRedefine/>
     <w:uiPriority w:val="39"/>
     <w:unhideWhenUsed/>
@@ -5528,10 +5843,10 @@
       <w:lang w:val="en-US" w:eastAsia="en-US"/>
     </w:rPr>
   </w:style>
-  <w:style w:type="paragraph" w:styleId="31">
+  <w:style w:type="paragraph" w:styleId="TOC3">
     <w:name w:val="toc 3"/>
-    <w:basedOn w:val="a"/>
-    <w:next w:val="a"/>
+    <w:basedOn w:val="Normal"/>
+    <w:next w:val="Normal"/>
     <w:autoRedefine/>
     <w:uiPriority w:val="39"/>
     <w:unhideWhenUsed/>
@@ -5545,9 +5860,9 @@
       <w:lang w:val="en-US" w:eastAsia="en-US"/>
     </w:rPr>
   </w:style>
-  <w:style w:type="character" w:styleId="a7">
+  <w:style w:type="character" w:styleId="Hyperlink">
     <w:name w:val="Hyperlink"/>
-    <w:basedOn w:val="a0"/>
+    <w:basedOn w:val="DefaultParagraphFont"/>
     <w:uiPriority w:val="99"/>
     <w:unhideWhenUsed/>
     <w:rsid w:val="009533E8"/>
@@ -5556,10 +5871,10 @@
       <w:u w:val="single"/>
     </w:rPr>
   </w:style>
-  <w:style w:type="paragraph" w:styleId="a8">
+  <w:style w:type="paragraph" w:styleId="FootnoteText">
     <w:name w:val="footnote text"/>
-    <w:basedOn w:val="a"/>
-    <w:link w:val="a9"/>
+    <w:basedOn w:val="Normal"/>
+    <w:link w:val="FootnoteTextChar"/>
     <w:uiPriority w:val="99"/>
     <w:semiHidden/>
     <w:unhideWhenUsed/>
@@ -5572,10 +5887,10 @@
       <w:szCs w:val="20"/>
     </w:rPr>
   </w:style>
-  <w:style w:type="character" w:customStyle="1" w:styleId="a9">
-    <w:name w:val="脚注文本 字符"/>
-    <w:basedOn w:val="a0"/>
-    <w:link w:val="a8"/>
+  <w:style w:type="character" w:customStyle="1" w:styleId="FootnoteTextChar">
+    <w:name w:val="Footnote Text Char"/>
+    <w:basedOn w:val="DefaultParagraphFont"/>
+    <w:link w:val="FootnoteText"/>
     <w:uiPriority w:val="99"/>
     <w:semiHidden/>
     <w:rsid w:val="009533E8"/>
@@ -5584,9 +5899,9 @@
       <w:szCs w:val="20"/>
     </w:rPr>
   </w:style>
-  <w:style w:type="character" w:styleId="aa">
+  <w:style w:type="character" w:styleId="FootnoteReference">
     <w:name w:val="footnote reference"/>
-    <w:basedOn w:val="a0"/>
+    <w:basedOn w:val="DefaultParagraphFont"/>
     <w:uiPriority w:val="99"/>
     <w:semiHidden/>
     <w:unhideWhenUsed/>
@@ -5595,10 +5910,10 @@
       <w:vertAlign w:val="superscript"/>
     </w:rPr>
   </w:style>
-  <w:style w:type="paragraph" w:styleId="ab">
+  <w:style w:type="paragraph" w:styleId="Header">
     <w:name w:val="header"/>
-    <w:basedOn w:val="a"/>
-    <w:link w:val="ac"/>
+    <w:basedOn w:val="Normal"/>
+    <w:link w:val="HeaderChar"/>
     <w:uiPriority w:val="99"/>
     <w:unhideWhenUsed/>
     <w:rsid w:val="009533E8"/>
@@ -5610,17 +5925,17 @@
       <w:spacing w:line="240" w:lineRule="auto"/>
     </w:pPr>
   </w:style>
-  <w:style w:type="character" w:customStyle="1" w:styleId="ac">
-    <w:name w:val="页眉 字符"/>
-    <w:basedOn w:val="a0"/>
-    <w:link w:val="ab"/>
+  <w:style w:type="character" w:customStyle="1" w:styleId="HeaderChar">
+    <w:name w:val="Header Char"/>
+    <w:basedOn w:val="DefaultParagraphFont"/>
+    <w:link w:val="Header"/>
     <w:uiPriority w:val="99"/>
     <w:rsid w:val="009533E8"/>
   </w:style>
-  <w:style w:type="paragraph" w:styleId="ad">
+  <w:style w:type="paragraph" w:styleId="Footer">
     <w:name w:val="footer"/>
-    <w:basedOn w:val="a"/>
-    <w:link w:val="ae"/>
+    <w:basedOn w:val="Normal"/>
+    <w:link w:val="FooterChar"/>
     <w:uiPriority w:val="99"/>
     <w:unhideWhenUsed/>
     <w:rsid w:val="009533E8"/>
@@ -5632,16 +5947,16 @@
       <w:spacing w:line="240" w:lineRule="auto"/>
     </w:pPr>
   </w:style>
-  <w:style w:type="character" w:customStyle="1" w:styleId="ae">
-    <w:name w:val="页脚 字符"/>
-    <w:basedOn w:val="a0"/>
-    <w:link w:val="ad"/>
+  <w:style w:type="character" w:customStyle="1" w:styleId="FooterChar">
+    <w:name w:val="Footer Char"/>
+    <w:basedOn w:val="DefaultParagraphFont"/>
+    <w:link w:val="Footer"/>
     <w:uiPriority w:val="99"/>
     <w:rsid w:val="009533E8"/>
   </w:style>
-  <w:style w:type="character" w:styleId="af">
+  <w:style w:type="character" w:styleId="SubtleEmphasis">
     <w:name w:val="Subtle Emphasis"/>
-    <w:basedOn w:val="a0"/>
+    <w:basedOn w:val="DefaultParagraphFont"/>
     <w:uiPriority w:val="19"/>
     <w:qFormat/>
     <w:rsid w:val="004D57FA"/>
@@ -5651,15 +5966,29 @@
       <w:color w:val="404040" w:themeColor="text1" w:themeTint="BF"/>
     </w:rPr>
   </w:style>
-  <w:style w:type="character" w:styleId="af0">
+  <w:style w:type="character" w:styleId="Emphasis">
     <w:name w:val="Emphasis"/>
-    <w:basedOn w:val="a0"/>
+    <w:basedOn w:val="DefaultParagraphFont"/>
     <w:uiPriority w:val="20"/>
     <w:qFormat/>
     <w:rsid w:val="004D57FA"/>
     <w:rPr>
       <w:i/>
       <w:iCs/>
+    </w:rPr>
+  </w:style>
+  <w:style w:type="paragraph" w:styleId="ListParagraph">
+    <w:name w:val="List Paragraph"/>
+    <w:basedOn w:val="Normal"/>
+    <w:uiPriority w:val="34"/>
+    <w:qFormat/>
+    <w:rsid w:val="00695E74"/>
+    <w:pPr>
+      <w:ind w:left="720"/>
+      <w:contextualSpacing/>
+    </w:pPr>
+    <w:rPr>
+      <w:rFonts w:eastAsia="Arial"/>
     </w:rPr>
   </w:style>
 </w:styles>

</xml_diff>